<commit_message>
Complete report, rename the method
</commit_message>
<xml_diff>
--- a/sprawozdanie.docx
+++ b/sprawozdanie.docx
@@ -576,7 +576,7 @@
           <w:r>
             <w:fldChar w:fldCharType="separate"/>
           </w:r>
-          <w:hyperlink w:anchor="_Toc148708850" w:history="1">
+          <w:hyperlink w:anchor="_Toc148786122" w:history="1">
             <w:r>
               <w:rPr>
                 <w:rStyle w:val="Hipercze"/>
@@ -619,7 +619,7 @@
                 <w:noProof/>
                 <w:webHidden/>
               </w:rPr>
-              <w:instrText xml:space="preserve"> PAGEREF _Toc148708850 \h </w:instrText>
+              <w:instrText xml:space="preserve"> PAGEREF _Toc148786122 \h </w:instrText>
             </w:r>
             <w:r>
               <w:rPr>
@@ -664,7 +664,7 @@
               <w:lang w:eastAsia="pl-PL"/>
             </w:rPr>
           </w:pPr>
-          <w:hyperlink w:anchor="_Toc148708851" w:history="1">
+          <w:hyperlink w:anchor="_Toc148786123" w:history="1">
             <w:r>
               <w:rPr>
                 <w:rStyle w:val="Hipercze"/>
@@ -707,7 +707,7 @@
                 <w:noProof/>
                 <w:webHidden/>
               </w:rPr>
-              <w:instrText xml:space="preserve"> PAGEREF _Toc148708851 \h </w:instrText>
+              <w:instrText xml:space="preserve"> PAGEREF _Toc148786123 \h </w:instrText>
             </w:r>
             <w:r>
               <w:rPr>
@@ -748,7 +748,7 @@
               <w:lang w:eastAsia="pl-PL"/>
             </w:rPr>
           </w:pPr>
-          <w:hyperlink w:anchor="_Toc148708852" w:history="1">
+          <w:hyperlink w:anchor="_Toc148786124" w:history="1">
             <w:r>
               <w:rPr>
                 <w:rStyle w:val="Hipercze"/>
@@ -775,7 +775,7 @@
                 <w:noProof/>
                 <w:webHidden/>
               </w:rPr>
-              <w:instrText xml:space="preserve"> PAGEREF _Toc148708852 \h </w:instrText>
+              <w:instrText xml:space="preserve"> PAGEREF _Toc148786124 \h </w:instrText>
             </w:r>
             <w:r>
               <w:rPr>
@@ -816,7 +816,7 @@
               <w:lang w:eastAsia="pl-PL"/>
             </w:rPr>
           </w:pPr>
-          <w:hyperlink w:anchor="_Toc148708853" w:history="1">
+          <w:hyperlink w:anchor="_Toc148786125" w:history="1">
             <w:r>
               <w:rPr>
                 <w:rStyle w:val="Hipercze"/>
@@ -843,7 +843,7 @@
                 <w:noProof/>
                 <w:webHidden/>
               </w:rPr>
-              <w:instrText xml:space="preserve"> PAGEREF _Toc148708853 \h </w:instrText>
+              <w:instrText xml:space="preserve"> PAGEREF _Toc148786125 \h </w:instrText>
             </w:r>
             <w:r>
               <w:rPr>
@@ -888,7 +888,7 @@
               <w:lang w:eastAsia="pl-PL"/>
             </w:rPr>
           </w:pPr>
-          <w:hyperlink w:anchor="_Toc148708854" w:history="1">
+          <w:hyperlink w:anchor="_Toc148786126" w:history="1">
             <w:r>
               <w:rPr>
                 <w:rStyle w:val="Hipercze"/>
@@ -931,7 +931,7 @@
                 <w:noProof/>
                 <w:webHidden/>
               </w:rPr>
-              <w:instrText xml:space="preserve"> PAGEREF _Toc148708854 \h </w:instrText>
+              <w:instrText xml:space="preserve"> PAGEREF _Toc148786126 \h </w:instrText>
             </w:r>
             <w:r>
               <w:rPr>
@@ -976,7 +976,7 @@
               <w:lang w:eastAsia="pl-PL"/>
             </w:rPr>
           </w:pPr>
-          <w:hyperlink w:anchor="_Toc148708855" w:history="1">
+          <w:hyperlink w:anchor="_Toc148786127" w:history="1">
             <w:r>
               <w:rPr>
                 <w:rStyle w:val="Hipercze"/>
@@ -1019,7 +1019,7 @@
                 <w:noProof/>
                 <w:webHidden/>
               </w:rPr>
-              <w:instrText xml:space="preserve"> PAGEREF _Toc148708855 \h </w:instrText>
+              <w:instrText xml:space="preserve"> PAGEREF _Toc148786127 \h </w:instrText>
             </w:r>
             <w:r>
               <w:rPr>
@@ -1064,7 +1064,7 @@
               <w:lang w:eastAsia="pl-PL"/>
             </w:rPr>
           </w:pPr>
-          <w:hyperlink w:anchor="_Toc148708856" w:history="1">
+          <w:hyperlink w:anchor="_Toc148786128" w:history="1">
             <w:r>
               <w:rPr>
                 <w:rStyle w:val="Hipercze"/>
@@ -1107,7 +1107,95 @@
                 <w:noProof/>
                 <w:webHidden/>
               </w:rPr>
-              <w:instrText xml:space="preserve"> PAGEREF _Toc148708856 \h </w:instrText>
+              <w:instrText xml:space="preserve"> PAGEREF _Toc148786128 \h </w:instrText>
+            </w:r>
+            <w:r>
+              <w:rPr>
+                <w:noProof/>
+                <w:webHidden/>
+              </w:rPr>
+            </w:r>
+            <w:r>
+              <w:rPr>
+                <w:noProof/>
+                <w:webHidden/>
+              </w:rPr>
+              <w:fldChar w:fldCharType="separate"/>
+            </w:r>
+            <w:r>
+              <w:rPr>
+                <w:noProof/>
+                <w:webHidden/>
+              </w:rPr>
+              <w:t>5</w:t>
+            </w:r>
+            <w:r>
+              <w:rPr>
+                <w:noProof/>
+                <w:webHidden/>
+              </w:rPr>
+              <w:fldChar w:fldCharType="end"/>
+            </w:r>
+          </w:hyperlink>
+        </w:p>
+        <w:p>
+          <w:pPr>
+            <w:pStyle w:val="Spistreci1"/>
+            <w:tabs>
+              <w:tab w:val="left" w:pos="1100"/>
+              <w:tab w:val="right" w:leader="dot" w:pos="9062"/>
+            </w:tabs>
+            <w:rPr>
+              <w:rFonts w:eastAsiaTheme="minorEastAsia"/>
+              <w:noProof/>
+              <w:sz w:val="22"/>
+              <w:lang w:eastAsia="pl-PL"/>
+            </w:rPr>
+          </w:pPr>
+          <w:hyperlink w:anchor="_Toc148786129" w:history="1">
+            <w:r>
+              <w:rPr>
+                <w:rStyle w:val="Hipercze"/>
+                <w:noProof/>
+              </w:rPr>
+              <w:t>6.</w:t>
+            </w:r>
+            <w:r>
+              <w:rPr>
+                <w:rFonts w:eastAsiaTheme="minorEastAsia"/>
+                <w:noProof/>
+                <w:sz w:val="22"/>
+                <w:lang w:eastAsia="pl-PL"/>
+              </w:rPr>
+              <w:tab/>
+            </w:r>
+            <w:r>
+              <w:rPr>
+                <w:rStyle w:val="Hipercze"/>
+                <w:noProof/>
+              </w:rPr>
+              <w:t>Bibliografia</w:t>
+            </w:r>
+            <w:r>
+              <w:rPr>
+                <w:noProof/>
+                <w:webHidden/>
+              </w:rPr>
+              <w:tab/>
+            </w:r>
+            <w:r>
+              <w:rPr>
+                <w:noProof/>
+                <w:webHidden/>
+              </w:rPr>
+              <w:fldChar w:fldCharType="begin"/>
+            </w:r>
+            <w:r>
+              <w:rPr>
+                <w:noProof/>
+                <w:webHidden/>
+              </w:rPr>
+              <w:instrText xml:space="preserve"> PAGEREF _Toc148786129 \h </w:instrText>
             </w:r>
             <w:r>
               <w:rPr>
@@ -1168,7 +1256,7 @@
       <w:pPr>
         <w:pStyle w:val="Nagwek1"/>
       </w:pPr>
-      <w:bookmarkStart w:id="0" w:name="_Toc148708850"/>
+      <w:bookmarkStart w:id="0" w:name="_Toc148786122"/>
       <w:r>
         <w:lastRenderedPageBreak/>
         <w:t>Wstęp teoretyczny</w:t>
@@ -1362,7 +1450,7 @@
       <w:pPr>
         <w:pStyle w:val="Nagwek1"/>
       </w:pPr>
-      <w:bookmarkStart w:id="1" w:name="_Toc148708851"/>
+      <w:bookmarkStart w:id="1" w:name="_Toc148786123"/>
       <w:r>
         <w:t>Opis implementacji algorytmu</w:t>
       </w:r>
@@ -1400,7 +1488,7 @@
       <w:pPr>
         <w:pStyle w:val="Nagwek2"/>
       </w:pPr>
-      <w:bookmarkStart w:id="2" w:name="_Toc148708852"/>
+      <w:bookmarkStart w:id="2" w:name="_Toc148786124"/>
       <w:r>
         <w:t>Klasa Graph</w:t>
       </w:r>
@@ -1501,7 +1589,15 @@
         <w:t>i</w:t>
       </w:r>
       <w:r>
-        <w:t xml:space="preserve"> i </w:t>
+        <w:t xml:space="preserve"> </w:t>
+      </w:r>
+      <w:proofErr w:type="spellStart"/>
+      <w:r>
+        <w:t>i</w:t>
+      </w:r>
+      <w:proofErr w:type="spellEnd"/>
+      <w:r>
+        <w:t xml:space="preserve"> </w:t>
       </w:r>
       <w:r>
         <w:rPr>
@@ -1646,7 +1742,14 @@
           <w:i/>
           <w:iCs/>
         </w:rPr>
-        <w:t>measureBruteForceATSP()</w:t>
+        <w:t>time</w:t>
+      </w:r>
+      <w:r>
+        <w:rPr>
+          <w:i/>
+          <w:iCs/>
+        </w:rPr>
+        <w:t>BruteForceATSP()</w:t>
       </w:r>
       <w:r>
         <w:rPr>
@@ -1781,51 +1884,25 @@
                             <w:r>
                               <w:t xml:space="preserve">Rysunek </w:t>
                             </w:r>
-                            <w:r>
-                              <w:fldChar w:fldCharType="begin"/>
-                            </w:r>
-                            <w:r>
-                              <w:instrText xml:space="preserve"> STYLEREF 1 \s </w:instrText>
-                            </w:r>
-                            <w:r>
-                              <w:fldChar w:fldCharType="separate"/>
-                            </w:r>
-                            <w:r>
-                              <w:rPr>
-                                <w:noProof/>
-                              </w:rPr>
-                              <w:t>2</w:t>
-                            </w:r>
-                            <w:r>
-                              <w:rPr>
-                                <w:noProof/>
-                              </w:rPr>
-                              <w:fldChar w:fldCharType="end"/>
-                            </w:r>
+                            <w:fldSimple w:instr=" STYLEREF 1 \s ">
+                              <w:r>
+                                <w:rPr>
+                                  <w:noProof/>
+                                </w:rPr>
+                                <w:t>2</w:t>
+                              </w:r>
+                            </w:fldSimple>
                             <w:r>
                               <w:t>.</w:t>
                             </w:r>
-                            <w:r>
-                              <w:fldChar w:fldCharType="begin"/>
-                            </w:r>
-                            <w:r>
-                              <w:instrText xml:space="preserve"> SEQ Rysunek \* ARABIC \s 1 </w:instrText>
-                            </w:r>
-                            <w:r>
-                              <w:fldChar w:fldCharType="separate"/>
-                            </w:r>
-                            <w:r>
-                              <w:rPr>
-                                <w:noProof/>
-                              </w:rPr>
-                              <w:t>1</w:t>
-                            </w:r>
-                            <w:r>
-                              <w:rPr>
-                                <w:noProof/>
-                              </w:rPr>
-                              <w:fldChar w:fldCharType="end"/>
-                            </w:r>
+                            <w:fldSimple w:instr=" SEQ Rysunek \* ARABIC \s 1 ">
+                              <w:r>
+                                <w:rPr>
+                                  <w:noProof/>
+                                </w:rPr>
+                                <w:t>1</w:t>
+                              </w:r>
+                            </w:fldSimple>
                             <w:bookmarkEnd w:id="3"/>
                             <w:r>
                               <w:t xml:space="preserve"> Główna część algorytmu znajdowania najlepsze</w:t>
@@ -1868,51 +1945,25 @@
                       <w:r>
                         <w:t xml:space="preserve">Rysunek </w:t>
                       </w:r>
-                      <w:r>
-                        <w:fldChar w:fldCharType="begin"/>
-                      </w:r>
-                      <w:r>
-                        <w:instrText xml:space="preserve"> STYLEREF 1 \s </w:instrText>
-                      </w:r>
-                      <w:r>
-                        <w:fldChar w:fldCharType="separate"/>
-                      </w:r>
-                      <w:r>
-                        <w:rPr>
-                          <w:noProof/>
-                        </w:rPr>
-                        <w:t>2</w:t>
-                      </w:r>
-                      <w:r>
-                        <w:rPr>
-                          <w:noProof/>
-                        </w:rPr>
-                        <w:fldChar w:fldCharType="end"/>
-                      </w:r>
+                      <w:fldSimple w:instr=" STYLEREF 1 \s ">
+                        <w:r>
+                          <w:rPr>
+                            <w:noProof/>
+                          </w:rPr>
+                          <w:t>2</w:t>
+                        </w:r>
+                      </w:fldSimple>
                       <w:r>
                         <w:t>.</w:t>
                       </w:r>
-                      <w:r>
-                        <w:fldChar w:fldCharType="begin"/>
-                      </w:r>
-                      <w:r>
-                        <w:instrText xml:space="preserve"> SEQ Rysunek \* ARABIC \s 1 </w:instrText>
-                      </w:r>
-                      <w:r>
-                        <w:fldChar w:fldCharType="separate"/>
-                      </w:r>
-                      <w:r>
-                        <w:rPr>
-                          <w:noProof/>
-                        </w:rPr>
-                        <w:t>1</w:t>
-                      </w:r>
-                      <w:r>
-                        <w:rPr>
-                          <w:noProof/>
-                        </w:rPr>
-                        <w:fldChar w:fldCharType="end"/>
-                      </w:r>
+                      <w:fldSimple w:instr=" SEQ Rysunek \* ARABIC \s 1 ">
+                        <w:r>
+                          <w:rPr>
+                            <w:noProof/>
+                          </w:rPr>
+                          <w:t>1</w:t>
+                        </w:r>
+                      </w:fldSimple>
                       <w:bookmarkEnd w:id="4"/>
                       <w:r>
                         <w:t xml:space="preserve"> Główna część algorytmu znajdowania najlepsze</w:t>
@@ -2094,7 +2145,7 @@
       <w:pPr>
         <w:pStyle w:val="Nagwek2"/>
       </w:pPr>
-      <w:bookmarkStart w:id="5" w:name="_Toc148708853"/>
+      <w:bookmarkStart w:id="5" w:name="_Toc148786125"/>
       <w:r>
         <w:t>Klasa PermutationArray</w:t>
       </w:r>
@@ -2311,7 +2362,7 @@
       <w:pPr>
         <w:pStyle w:val="Nagwek1"/>
       </w:pPr>
-      <w:bookmarkStart w:id="6" w:name="_Toc148708854"/>
+      <w:bookmarkStart w:id="6" w:name="_Toc148786126"/>
       <w:r>
         <w:t>Sposób przeprowadzenia eksperymentu</w:t>
       </w:r>
@@ -2336,36 +2387,43 @@
           <w:i/>
           <w:iCs/>
         </w:rPr>
-        <w:t xml:space="preserve">measureBruteForceATSP() </w:t>
-      </w:r>
-      <w:r>
-        <w:t xml:space="preserve">przeprowadzamy pomiar czasu potrzebnego na znalezienie optymalnego rozwiązania, korzystając z funkcjonalności biblioteki </w:t>
+        <w:t>time</w:t>
       </w:r>
       <w:r>
         <w:rPr>
           <w:i/>
           <w:iCs/>
         </w:rPr>
-        <w:t>&lt;chrono&gt;</w:t>
-      </w:r>
-      <w:r>
-        <w:t xml:space="preserve"> i zawartej w niej klasy </w:t>
+        <w:t xml:space="preserve">BruteForceATSP() </w:t>
+      </w:r>
+      <w:r>
+        <w:t xml:space="preserve">przeprowadzamy pomiar czasu potrzebnego na znalezienie optymalnego rozwiązania, korzystając z funkcjonalności biblioteki </w:t>
       </w:r>
       <w:r>
         <w:rPr>
           <w:i/>
           <w:iCs/>
         </w:rPr>
-        <w:t>steady_clock</w:t>
-      </w:r>
-      <w:r>
-        <w:t xml:space="preserve">, która reprezentuje zegar monotoniczny, dla którego gwarantowane jest, że różnica czasu (przykładowo przekonwertowanego do mikrosekund – tak jak w programie) będzie większa od zera dla dwóch momentów czasu badania, z których drugi występuje później niż pierwszy. W trakcie implementacji okazało się, że jest to lepsze rozwiązanie od użycia klasy </w:t>
+        <w:t>&lt;chrono&gt;</w:t>
+      </w:r>
+      <w:r>
+        <w:t xml:space="preserve"> i zawartej w niej klasy </w:t>
       </w:r>
       <w:r>
         <w:rPr>
           <w:i/>
           <w:iCs/>
         </w:rPr>
+        <w:t>steady_clock</w:t>
+      </w:r>
+      <w:r>
+        <w:t xml:space="preserve">, która reprezentuje zegar monotoniczny, dla którego gwarantowane jest, że różnica czasu (przykładowo przekonwertowanego do mikrosekund – tak jak w programie) będzie większa od zera dla dwóch momentów czasu badania, z których drugi występuje później niż pierwszy. W trakcie implementacji okazało się, że jest to lepsze rozwiązanie od użycia klasy </w:t>
+      </w:r>
+      <w:r>
+        <w:rPr>
+          <w:i/>
+          <w:iCs/>
+        </w:rPr>
         <w:t>high_resolution_clock</w:t>
       </w:r>
       <w:r>
@@ -2396,6 +2454,20 @@
       </w:r>
       <w:r>
         <w:t xml:space="preserve"> Wybrano 7 reprezentatywnych wartości N.</w:t>
+      </w:r>
+    </w:p>
+    <w:p>
+      <w:r>
+        <w:t xml:space="preserve">Badania zostały przeprowadzone na laptopie z systemem operacyjnym Windows 10 Home, procesorem Intel </w:t>
+      </w:r>
+      <w:r>
+        <w:t xml:space="preserve">Core </w:t>
+      </w:r>
+      <w:r>
+        <w:t>i7-8750H</w:t>
+      </w:r>
+      <w:r>
+        <w:t>, 24 GB pamięci RAM i dyskiem SSD.</w:t>
       </w:r>
     </w:p>
     <w:p>
@@ -2415,7 +2487,7 @@
         <w:spacing w:after="120"/>
         <w:ind w:left="357" w:hanging="357"/>
       </w:pPr>
-      <w:bookmarkStart w:id="7" w:name="_Toc148708855"/>
+      <w:bookmarkStart w:id="7" w:name="_Toc148786127"/>
       <w:r>
         <w:lastRenderedPageBreak/>
         <w:t>Wyniki przeprowadzonego eksperymentu</w:t>
@@ -2476,45 +2548,25 @@
                             <w:r>
                               <w:t xml:space="preserve">Wykres </w:t>
                             </w:r>
-                            <w:r>
-                              <w:fldChar w:fldCharType="begin"/>
-                            </w:r>
-                            <w:r>
-                              <w:instrText xml:space="preserve"> STYLEREF 1 \s </w:instrText>
-                            </w:r>
-                            <w:r>
-                              <w:fldChar w:fldCharType="separate"/>
-                            </w:r>
-                            <w:r>
-                              <w:rPr>
-                                <w:noProof/>
-                              </w:rPr>
-                              <w:t>4</w:t>
-                            </w:r>
-                            <w:r>
-                              <w:fldChar w:fldCharType="end"/>
-                            </w:r>
+                            <w:fldSimple w:instr=" STYLEREF 1 \s ">
+                              <w:r>
+                                <w:rPr>
+                                  <w:noProof/>
+                                </w:rPr>
+                                <w:t>4</w:t>
+                              </w:r>
+                            </w:fldSimple>
                             <w:r>
                               <w:t>.</w:t>
                             </w:r>
-                            <w:r>
-                              <w:fldChar w:fldCharType="begin"/>
-                            </w:r>
-                            <w:r>
-                              <w:instrText xml:space="preserve"> SEQ Wykres \* ARABIC \s 1 </w:instrText>
-                            </w:r>
-                            <w:r>
-                              <w:fldChar w:fldCharType="separate"/>
-                            </w:r>
-                            <w:r>
-                              <w:rPr>
-                                <w:noProof/>
-                              </w:rPr>
-                              <w:t>1</w:t>
-                            </w:r>
-                            <w:r>
-                              <w:fldChar w:fldCharType="end"/>
-                            </w:r>
+                            <w:fldSimple w:instr=" SEQ Wykres \* ARABIC \s 1 ">
+                              <w:r>
+                                <w:rPr>
+                                  <w:noProof/>
+                                </w:rPr>
+                                <w:t>1</w:t>
+                              </w:r>
+                            </w:fldSimple>
                             <w:r>
                               <w:t xml:space="preserve"> Zależność średniego czasu wykonywania algorytmu od rozmiaru problemu</w:t>
                             </w:r>
@@ -2553,45 +2605,25 @@
                       <w:r>
                         <w:t xml:space="preserve">Wykres </w:t>
                       </w:r>
-                      <w:r>
-                        <w:fldChar w:fldCharType="begin"/>
-                      </w:r>
-                      <w:r>
-                        <w:instrText xml:space="preserve"> STYLEREF 1 \s </w:instrText>
-                      </w:r>
-                      <w:r>
-                        <w:fldChar w:fldCharType="separate"/>
-                      </w:r>
-                      <w:r>
-                        <w:rPr>
-                          <w:noProof/>
-                        </w:rPr>
-                        <w:t>4</w:t>
-                      </w:r>
-                      <w:r>
-                        <w:fldChar w:fldCharType="end"/>
-                      </w:r>
+                      <w:fldSimple w:instr=" STYLEREF 1 \s ">
+                        <w:r>
+                          <w:rPr>
+                            <w:noProof/>
+                          </w:rPr>
+                          <w:t>4</w:t>
+                        </w:r>
+                      </w:fldSimple>
                       <w:r>
                         <w:t>.</w:t>
                       </w:r>
-                      <w:r>
-                        <w:fldChar w:fldCharType="begin"/>
-                      </w:r>
-                      <w:r>
-                        <w:instrText xml:space="preserve"> SEQ Wykres \* ARABIC \s 1 </w:instrText>
-                      </w:r>
-                      <w:r>
-                        <w:fldChar w:fldCharType="separate"/>
-                      </w:r>
-                      <w:r>
-                        <w:rPr>
-                          <w:noProof/>
-                        </w:rPr>
-                        <w:t>1</w:t>
-                      </w:r>
-                      <w:r>
-                        <w:fldChar w:fldCharType="end"/>
-                      </w:r>
+                      <w:fldSimple w:instr=" SEQ Wykres \* ARABIC \s 1 ">
+                        <w:r>
+                          <w:rPr>
+                            <w:noProof/>
+                          </w:rPr>
+                          <w:t>1</w:t>
+                        </w:r>
+                      </w:fldSimple>
                       <w:r>
                         <w:t xml:space="preserve"> Zależność średniego czasu wykonywania algorytmu od rozmiaru problemu</w:t>
                       </w:r>
@@ -2678,7 +2710,6 @@
           <mc:Fallback>
             <w:pict>
               <v:shape w14:anchorId="5A0BDCEA" id="_x0000_s1032" type="#_x0000_t202" style="position:absolute;left:0;text-align:left;margin-left:0;margin-top:318.35pt;width:467.45pt;height:28.65pt;z-index:251672576;visibility:visible;mso-wrap-style:square;mso-width-percent:0;mso-height-percent:0;mso-wrap-distance-left:9pt;mso-wrap-distance-top:0;mso-wrap-distance-right:9pt;mso-wrap-distance-bottom:0;mso-position-horizontal:center;mso-position-horizontal-relative:text;mso-position-vertical:absolute;mso-position-vertical-relative:text;mso-width-percent:0;mso-height-percent:0;mso-width-relative:margin;mso-height-relative:margin;v-text-anchor:top" o:gfxdata="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" filled="f" strokecolor="white [3212]" strokeweight=".5pt">
-                <v:fill o:detectmouseclick="t"/>
                 <v:textbox style="mso-fit-shape-to-text:t">
                   <w:txbxContent>
                     <w:p>
@@ -2747,48 +2778,30 @@
                               <w:ind w:firstLine="0"/>
                               <w:jc w:val="center"/>
                             </w:pPr>
+                            <w:bookmarkStart w:id="8" w:name="_Ref148712792"/>
                             <w:r>
                               <w:t xml:space="preserve">Tabela </w:t>
                             </w:r>
-                            <w:r>
-                              <w:fldChar w:fldCharType="begin"/>
-                            </w:r>
-                            <w:r>
-                              <w:instrText xml:space="preserve"> STYLEREF 1 \s </w:instrText>
-                            </w:r>
-                            <w:r>
-                              <w:fldChar w:fldCharType="separate"/>
-                            </w:r>
-                            <w:r>
-                              <w:rPr>
-                                <w:noProof/>
-                              </w:rPr>
-                              <w:t>4</w:t>
-                            </w:r>
-                            <w:r>
-                              <w:fldChar w:fldCharType="end"/>
-                            </w:r>
+                            <w:fldSimple w:instr=" STYLEREF 1 \s ">
+                              <w:r>
+                                <w:rPr>
+                                  <w:noProof/>
+                                </w:rPr>
+                                <w:t>4</w:t>
+                              </w:r>
+                            </w:fldSimple>
                             <w:r>
                               <w:t>.</w:t>
                             </w:r>
-                            <w:r>
-                              <w:fldChar w:fldCharType="begin"/>
-                            </w:r>
-                            <w:r>
-                              <w:instrText xml:space="preserve"> SEQ Tabela \* ARABIC \s 1 </w:instrText>
-                            </w:r>
-                            <w:r>
-                              <w:fldChar w:fldCharType="separate"/>
-                            </w:r>
-                            <w:r>
-                              <w:rPr>
-                                <w:noProof/>
-                              </w:rPr>
-                              <w:t>1</w:t>
-                            </w:r>
-                            <w:r>
-                              <w:fldChar w:fldCharType="end"/>
-                            </w:r>
+                            <w:fldSimple w:instr=" SEQ Tabela \* ARABIC \s 1 ">
+                              <w:r>
+                                <w:rPr>
+                                  <w:noProof/>
+                                </w:rPr>
+                                <w:t>1</w:t>
+                              </w:r>
+                            </w:fldSimple>
+                            <w:bookmarkEnd w:id="8"/>
                             <w:r>
                               <w:t xml:space="preserve"> Rezultaty analizy efektywności algorytmu</w:t>
                             </w:r>
@@ -2816,7 +2829,6 @@
           <mc:Fallback>
             <w:pict>
               <v:shape w14:anchorId="2FA874F8" id="_x0000_s1033" type="#_x0000_t202" style="position:absolute;left:0;text-align:left;margin-left:-3.65pt;margin-top:94.5pt;width:453.65pt;height:21.5pt;z-index:251670528;visibility:visible;mso-wrap-style:square;mso-width-percent:0;mso-height-percent:0;mso-wrap-distance-left:9pt;mso-wrap-distance-top:0;mso-wrap-distance-right:9pt;mso-wrap-distance-bottom:0;mso-position-horizontal:absolute;mso-position-horizontal-relative:text;mso-position-vertical:absolute;mso-position-vertical-relative:text;mso-width-percent:0;mso-height-percent:0;mso-width-relative:margin;mso-height-relative:margin;v-text-anchor:top" o:gfxdata="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" filled="f" strokecolor="white [3212]" strokeweight=".5pt">
-                <v:fill o:detectmouseclick="t"/>
                 <v:textbox>
                   <w:txbxContent>
                     <w:p>
@@ -2826,48 +2838,30 @@
                         <w:ind w:firstLine="0"/>
                         <w:jc w:val="center"/>
                       </w:pPr>
+                      <w:bookmarkStart w:id="9" w:name="_Ref148712792"/>
                       <w:r>
                         <w:t xml:space="preserve">Tabela </w:t>
                       </w:r>
-                      <w:r>
-                        <w:fldChar w:fldCharType="begin"/>
-                      </w:r>
-                      <w:r>
-                        <w:instrText xml:space="preserve"> STYLEREF 1 \s </w:instrText>
-                      </w:r>
-                      <w:r>
-                        <w:fldChar w:fldCharType="separate"/>
-                      </w:r>
-                      <w:r>
-                        <w:rPr>
-                          <w:noProof/>
-                        </w:rPr>
-                        <w:t>4</w:t>
-                      </w:r>
-                      <w:r>
-                        <w:fldChar w:fldCharType="end"/>
-                      </w:r>
+                      <w:fldSimple w:instr=" STYLEREF 1 \s ">
+                        <w:r>
+                          <w:rPr>
+                            <w:noProof/>
+                          </w:rPr>
+                          <w:t>4</w:t>
+                        </w:r>
+                      </w:fldSimple>
                       <w:r>
                         <w:t>.</w:t>
                       </w:r>
-                      <w:r>
-                        <w:fldChar w:fldCharType="begin"/>
-                      </w:r>
-                      <w:r>
-                        <w:instrText xml:space="preserve"> SEQ Tabela \* ARABIC \s 1 </w:instrText>
-                      </w:r>
-                      <w:r>
-                        <w:fldChar w:fldCharType="separate"/>
-                      </w:r>
-                      <w:r>
-                        <w:rPr>
-                          <w:noProof/>
-                        </w:rPr>
-                        <w:t>1</w:t>
-                      </w:r>
-                      <w:r>
-                        <w:fldChar w:fldCharType="end"/>
-                      </w:r>
+                      <w:fldSimple w:instr=" SEQ Tabela \* ARABIC \s 1 ">
+                        <w:r>
+                          <w:rPr>
+                            <w:noProof/>
+                          </w:rPr>
+                          <w:t>1</w:t>
+                        </w:r>
+                      </w:fldSimple>
+                      <w:bookmarkEnd w:id="9"/>
                       <w:r>
                         <w:t xml:space="preserve"> Rezultaty analizy efektywności algorytmu</w:t>
                       </w:r>
@@ -3034,7 +3028,70 @@
         <w:t xml:space="preserve"> od 6 do 12. Wyniki eksperymentu w postaci średnich czasów wykonywania algorytmu oraz wartości mediany przedstawiono za pomocą tabeli oraz wykresu.</w:t>
       </w:r>
       <w:r>
-        <w:t xml:space="preserve"> Można zauważyć, że średnia wartość dla każdego przypadku jest zbliżona do mediany.</w:t>
+        <w:t xml:space="preserve"> Można zauważyć, że średni</w:t>
+      </w:r>
+      <w:r>
+        <w:t>e</w:t>
+      </w:r>
+      <w:r>
+        <w:t xml:space="preserve"> warto</w:t>
+      </w:r>
+      <w:r>
+        <w:t xml:space="preserve">ści są </w:t>
+      </w:r>
+      <w:r>
+        <w:t>zbliżon</w:t>
+      </w:r>
+      <w:r>
+        <w:t>e</w:t>
+      </w:r>
+      <w:r>
+        <w:t xml:space="preserve"> do </w:t>
+      </w:r>
+      <w:r>
+        <w:t xml:space="preserve">wartości </w:t>
+      </w:r>
+      <w:r>
+        <w:t>mediany</w:t>
+      </w:r>
+      <w:r>
+        <w:t xml:space="preserve"> (</w:t>
+      </w:r>
+      <w:r>
+        <w:fldChar w:fldCharType="begin"/>
+      </w:r>
+      <w:r>
+        <w:instrText xml:space="preserve"> REF _Ref148712792 \h </w:instrText>
+      </w:r>
+      <w:r>
+        <w:fldChar w:fldCharType="separate"/>
+      </w:r>
+      <w:r>
+        <w:t xml:space="preserve">Tabela </w:t>
+      </w:r>
+      <w:r>
+        <w:rPr>
+          <w:noProof/>
+        </w:rPr>
+        <w:t>4</w:t>
+      </w:r>
+      <w:r>
+        <w:t>.</w:t>
+      </w:r>
+      <w:r>
+        <w:rPr>
+          <w:noProof/>
+        </w:rPr>
+        <w:t>1</w:t>
+      </w:r>
+      <w:r>
+        <w:fldChar w:fldCharType="end"/>
+      </w:r>
+      <w:r>
+        <w:t>)</w:t>
+      </w:r>
+      <w:r>
+        <w:t>.</w:t>
       </w:r>
     </w:p>
     <w:tbl>
@@ -3350,15 +3407,7 @@
               </w:rPr>
             </w:pPr>
             <w:r>
-              <w:rPr>
-                <w:rFonts w:ascii="Calibri" w:eastAsia="Times New Roman" w:hAnsi="Calibri" w:cs="Calibri"/>
-                <w:color w:val="000000"/>
-                <w:kern w:val="0"/>
-                <w:sz w:val="22"/>
-                <w:lang w:eastAsia="pl-PL"/>
-                <w14:ligatures w14:val="none"/>
-              </w:rPr>
-              <w:t>4.706</w:t>
+              <w:t>5</w:t>
             </w:r>
           </w:p>
         </w:tc>
@@ -3386,15 +3435,7 @@
               </w:rPr>
             </w:pPr>
             <w:r>
-              <w:rPr>
-                <w:rFonts w:ascii="Calibri" w:eastAsia="Times New Roman" w:hAnsi="Calibri" w:cs="Calibri"/>
-                <w:color w:val="000000"/>
-                <w:kern w:val="0"/>
-                <w:sz w:val="22"/>
-                <w:lang w:eastAsia="pl-PL"/>
-                <w14:ligatures w14:val="none"/>
-              </w:rPr>
-              <w:t>4.7</w:t>
+              <w:t>5</w:t>
             </w:r>
           </w:p>
         </w:tc>
@@ -3463,15 +3504,7 @@
               </w:rPr>
             </w:pPr>
             <w:r>
-              <w:rPr>
-                <w:rFonts w:ascii="Calibri" w:eastAsia="Times New Roman" w:hAnsi="Calibri" w:cs="Calibri"/>
-                <w:color w:val="000000"/>
-                <w:kern w:val="0"/>
-                <w:sz w:val="22"/>
-                <w:lang w:eastAsia="pl-PL"/>
-                <w14:ligatures w14:val="none"/>
-              </w:rPr>
-              <w:t>26.015</w:t>
+              <w:t>26</w:t>
             </w:r>
           </w:p>
         </w:tc>
@@ -3499,15 +3532,7 @@
               </w:rPr>
             </w:pPr>
             <w:r>
-              <w:rPr>
-                <w:rFonts w:ascii="Calibri" w:eastAsia="Times New Roman" w:hAnsi="Calibri" w:cs="Calibri"/>
-                <w:color w:val="000000"/>
-                <w:kern w:val="0"/>
-                <w:sz w:val="22"/>
-                <w:lang w:eastAsia="pl-PL"/>
-                <w14:ligatures w14:val="none"/>
-              </w:rPr>
-              <w:t>25.6</w:t>
+              <w:t>26</w:t>
             </w:r>
           </w:p>
         </w:tc>
@@ -3576,15 +3601,7 @@
               </w:rPr>
             </w:pPr>
             <w:r>
-              <w:rPr>
-                <w:rFonts w:ascii="Calibri" w:eastAsia="Times New Roman" w:hAnsi="Calibri" w:cs="Calibri"/>
-                <w:color w:val="000000"/>
-                <w:kern w:val="0"/>
-                <w:sz w:val="22"/>
-                <w:lang w:eastAsia="pl-PL"/>
-                <w14:ligatures w14:val="none"/>
-              </w:rPr>
-              <w:t>165.495</w:t>
+              <w:t>165</w:t>
             </w:r>
           </w:p>
         </w:tc>
@@ -3612,15 +3629,7 @@
               </w:rPr>
             </w:pPr>
             <w:r>
-              <w:rPr>
-                <w:rFonts w:ascii="Calibri" w:eastAsia="Times New Roman" w:hAnsi="Calibri" w:cs="Calibri"/>
-                <w:color w:val="000000"/>
-                <w:kern w:val="0"/>
-                <w:sz w:val="22"/>
-                <w:lang w:eastAsia="pl-PL"/>
-                <w14:ligatures w14:val="none"/>
-              </w:rPr>
-              <w:t>164.25</w:t>
+              <w:t>164</w:t>
             </w:r>
           </w:p>
         </w:tc>
@@ -3689,15 +3698,7 @@
               </w:rPr>
             </w:pPr>
             <w:r>
-              <w:rPr>
-                <w:rFonts w:ascii="Calibri" w:eastAsia="Times New Roman" w:hAnsi="Calibri" w:cs="Calibri"/>
-                <w:color w:val="000000"/>
-                <w:kern w:val="0"/>
-                <w:sz w:val="22"/>
-                <w:lang w:eastAsia="pl-PL"/>
-                <w14:ligatures w14:val="none"/>
-              </w:rPr>
-              <w:t>1270.146</w:t>
+              <w:t>1270</w:t>
             </w:r>
           </w:p>
         </w:tc>
@@ -3725,15 +3726,7 @@
               </w:rPr>
             </w:pPr>
             <w:r>
-              <w:rPr>
-                <w:rFonts w:ascii="Calibri" w:eastAsia="Times New Roman" w:hAnsi="Calibri" w:cs="Calibri"/>
-                <w:color w:val="000000"/>
-                <w:kern w:val="0"/>
-                <w:sz w:val="22"/>
-                <w:lang w:eastAsia="pl-PL"/>
-                <w14:ligatures w14:val="none"/>
-              </w:rPr>
-              <w:t>1271.55</w:t>
+              <w:t>1272</w:t>
             </w:r>
           </w:p>
         </w:tc>
@@ -3802,15 +3795,7 @@
               </w:rPr>
             </w:pPr>
             <w:r>
-              <w:rPr>
-                <w:rFonts w:ascii="Calibri" w:eastAsia="Times New Roman" w:hAnsi="Calibri" w:cs="Calibri"/>
-                <w:color w:val="000000"/>
-                <w:kern w:val="0"/>
-                <w:sz w:val="22"/>
-                <w:lang w:eastAsia="pl-PL"/>
-                <w14:ligatures w14:val="none"/>
-              </w:rPr>
-              <w:t>10071.77</w:t>
+              <w:t>10072</w:t>
             </w:r>
           </w:p>
         </w:tc>
@@ -3838,15 +3823,7 @@
               </w:rPr>
             </w:pPr>
             <w:r>
-              <w:rPr>
-                <w:rFonts w:ascii="Calibri" w:eastAsia="Times New Roman" w:hAnsi="Calibri" w:cs="Calibri"/>
-                <w:color w:val="000000"/>
-                <w:kern w:val="0"/>
-                <w:sz w:val="22"/>
-                <w:lang w:eastAsia="pl-PL"/>
-                <w14:ligatures w14:val="none"/>
-              </w:rPr>
-              <w:t>9991.05</w:t>
+              <w:t>9991</w:t>
             </w:r>
           </w:p>
         </w:tc>
@@ -3915,15 +3892,7 @@
               </w:rPr>
             </w:pPr>
             <w:r>
-              <w:rPr>
-                <w:rFonts w:ascii="Calibri" w:eastAsia="Times New Roman" w:hAnsi="Calibri" w:cs="Calibri"/>
-                <w:color w:val="000000"/>
-                <w:kern w:val="0"/>
-                <w:sz w:val="22"/>
-                <w:lang w:eastAsia="pl-PL"/>
-                <w14:ligatures w14:val="none"/>
-              </w:rPr>
-              <w:t>85685.92</w:t>
+              <w:t>85686</w:t>
             </w:r>
           </w:p>
         </w:tc>
@@ -3951,15 +3920,7 @@
               </w:rPr>
             </w:pPr>
             <w:r>
-              <w:rPr>
-                <w:rFonts w:ascii="Calibri" w:eastAsia="Times New Roman" w:hAnsi="Calibri" w:cs="Calibri"/>
-                <w:color w:val="000000"/>
-                <w:kern w:val="0"/>
-                <w:sz w:val="22"/>
-                <w:lang w:eastAsia="pl-PL"/>
-                <w14:ligatures w14:val="none"/>
-              </w:rPr>
-              <w:t>84973.85</w:t>
+              <w:t>84974</w:t>
             </w:r>
           </w:p>
         </w:tc>
@@ -4028,15 +3989,7 @@
               </w:rPr>
             </w:pPr>
             <w:r>
-              <w:rPr>
-                <w:rFonts w:ascii="Calibri" w:eastAsia="Times New Roman" w:hAnsi="Calibri" w:cs="Calibri"/>
-                <w:color w:val="000000"/>
-                <w:kern w:val="0"/>
-                <w:sz w:val="22"/>
-                <w:lang w:eastAsia="pl-PL"/>
-                <w14:ligatures w14:val="none"/>
-              </w:rPr>
-              <w:t>935180.5</w:t>
+              <w:t>935180</w:t>
             </w:r>
           </w:p>
         </w:tc>
@@ -4065,15 +4018,7 @@
               </w:rPr>
             </w:pPr>
             <w:r>
-              <w:rPr>
-                <w:rFonts w:ascii="Calibri" w:eastAsia="Times New Roman" w:hAnsi="Calibri" w:cs="Calibri"/>
-                <w:color w:val="000000"/>
-                <w:kern w:val="0"/>
-                <w:sz w:val="22"/>
-                <w:lang w:eastAsia="pl-PL"/>
-                <w14:ligatures w14:val="none"/>
-              </w:rPr>
-              <w:t>926078.45</w:t>
+              <w:t>926078</w:t>
             </w:r>
           </w:p>
         </w:tc>
@@ -4091,15 +4036,27 @@
       <w:pPr>
         <w:pStyle w:val="Nagwek1"/>
       </w:pPr>
-      <w:bookmarkStart w:id="8" w:name="_Toc148708856"/>
+      <w:bookmarkStart w:id="10" w:name="_Toc148786128"/>
       <w:r>
         <w:t>Wnioski</w:t>
       </w:r>
-      <w:bookmarkEnd w:id="8"/>
+      <w:bookmarkEnd w:id="10"/>
     </w:p>
     <w:p>
       <w:r>
-        <w:t>Można łatwo wywnioskować, że metoda przeglądu zupełnego dla rozwiązywania asymetrycznego problemu komiwojażera jest algorytmem stosunkowo łatwym do implementacji i zrozumienia, jednak zdecydowanie nieefektywnym pod względem obliczeniowym. Ze względu na złożoność wykładniczą algorytmu czas potrzebny na rozwiązanie problemu rośnie bardzo szybko</w:t>
+        <w:t xml:space="preserve">Można łatwo wywnioskować, że </w:t>
+      </w:r>
+      <w:r>
+        <w:t>algorytm</w:t>
+      </w:r>
+      <w:r>
+        <w:t xml:space="preserve"> przeglądu zupełnego dla rozwiązywania asymetrycznego problemu komiwojażera jest algorytmem stosunkowo łatwym do implementacji i zrozumienia, jednak zdecydowanie nieefektywnym pod względem obliczeniowym. Ze względu na złożoność algorytmu </w:t>
+      </w:r>
+      <w:r>
+        <w:t xml:space="preserve">typu n-silnia </w:t>
+      </w:r>
+      <w:r>
+        <w:t>czas potrzebny na rozwiązanie problemu rośnie bardzo szybko</w:t>
       </w:r>
       <w:r>
         <w:t xml:space="preserve"> wraz ze wzrostem rozmiaru problemu </w:t>
@@ -4118,8 +4075,117 @@
         <w:t>, że dla instancji o rozmiarze większym od 10 metoda ta staje się zupełnie niepraktyczna. Udało się poprawnie zaimplementować analizowany algorytm oraz zbadać jego złożoność obliczeniową.</w:t>
       </w:r>
     </w:p>
+    <w:p>
+      <w:pPr>
+        <w:pStyle w:val="Nagwek1"/>
+      </w:pPr>
+      <w:bookmarkStart w:id="11" w:name="_Toc148786129"/>
+      <w:r>
+        <w:t>Bibliografia</w:t>
+      </w:r>
+      <w:bookmarkEnd w:id="11"/>
+    </w:p>
+    <w:p>
+      <w:pPr>
+        <w:pStyle w:val="Akapitzlist"/>
+        <w:numPr>
+          <w:ilvl w:val="0"/>
+          <w:numId w:val="5"/>
+        </w:numPr>
+        <w:spacing w:line="480" w:lineRule="auto"/>
+        <w:ind w:left="357" w:hanging="357"/>
+        <w:jc w:val="left"/>
+        <w:rPr>
+          <w:sz w:val="21"/>
+          <w:szCs w:val="21"/>
+        </w:rPr>
+      </w:pPr>
+      <w:r>
+        <w:rPr>
+          <w:sz w:val="21"/>
+          <w:szCs w:val="21"/>
+        </w:rPr>
+        <w:t xml:space="preserve">Problem komiwojażera - </w:t>
+      </w:r>
+      <w:hyperlink r:id="rId10" w:history="1">
+        <w:r>
+          <w:rPr>
+            <w:rStyle w:val="Hipercze"/>
+            <w:sz w:val="21"/>
+            <w:szCs w:val="21"/>
+          </w:rPr>
+          <w:t>https://eduinf.waw.pl/inf/alg/001_search/0140.php</w:t>
+        </w:r>
+      </w:hyperlink>
+    </w:p>
+    <w:p>
+      <w:pPr>
+        <w:pStyle w:val="Akapitzlist"/>
+        <w:numPr>
+          <w:ilvl w:val="0"/>
+          <w:numId w:val="5"/>
+        </w:numPr>
+        <w:spacing w:line="480" w:lineRule="auto"/>
+        <w:ind w:left="357" w:hanging="357"/>
+        <w:jc w:val="left"/>
+        <w:rPr>
+          <w:sz w:val="21"/>
+          <w:szCs w:val="21"/>
+        </w:rPr>
+      </w:pPr>
+      <w:r>
+        <w:rPr>
+          <w:sz w:val="21"/>
+          <w:szCs w:val="21"/>
+        </w:rPr>
+        <w:t xml:space="preserve">Znajdowanie permutacji - </w:t>
+      </w:r>
+      <w:hyperlink r:id="rId11" w:history="1">
+        <w:r>
+          <w:rPr>
+            <w:rStyle w:val="Hipercze"/>
+            <w:sz w:val="21"/>
+            <w:szCs w:val="21"/>
+          </w:rPr>
+          <w:t>https://www.nayuki.io/page/next-lexicographical-permutation-algorithm</w:t>
+        </w:r>
+      </w:hyperlink>
+    </w:p>
+    <w:p>
+      <w:pPr>
+        <w:pStyle w:val="Akapitzlist"/>
+        <w:numPr>
+          <w:ilvl w:val="0"/>
+          <w:numId w:val="5"/>
+        </w:numPr>
+        <w:spacing w:line="480" w:lineRule="auto"/>
+        <w:ind w:left="357" w:hanging="357"/>
+        <w:jc w:val="left"/>
+        <w:rPr>
+          <w:sz w:val="21"/>
+          <w:szCs w:val="21"/>
+        </w:rPr>
+      </w:pPr>
+      <w:r>
+        <w:rPr>
+          <w:sz w:val="21"/>
+          <w:szCs w:val="21"/>
+        </w:rPr>
+        <w:t xml:space="preserve">std::chrono - </w:t>
+      </w:r>
+      <w:hyperlink r:id="rId12" w:history="1">
+        <w:r>
+          <w:rPr>
+            <w:rStyle w:val="Hipercze"/>
+            <w:sz w:val="21"/>
+            <w:szCs w:val="21"/>
+          </w:rPr>
+          <w:t>https://en.cppreference.com/w/cpp/chrono</w:t>
+        </w:r>
+      </w:hyperlink>
+    </w:p>
     <w:sectPr>
-      <w:footerReference w:type="default" r:id="rId10"/>
+      <w:footerReference w:type="default" r:id="rId13"/>
       <w:pgSz w:w="11906" w:h="16838"/>
       <w:pgMar w:top="1417" w:right="1417" w:bottom="1417" w:left="1417" w:header="708" w:footer="708" w:gutter="0"/>
       <w:pgNumType w:start="1"/>
@@ -4579,6 +4645,95 @@
       </w:pPr>
     </w:lvl>
   </w:abstractNum>
+  <w:abstractNum w:abstractNumId="3" w15:restartNumberingAfterBreak="0">
+    <w:nsid w:val="65314FB2"/>
+    <w:multiLevelType w:val="hybridMultilevel"/>
+    <w:tmpl w:val="BA5CEAB0"/>
+    <w:lvl w:ilvl="0" w:tplc="15C46602">
+      <w:start w:val="1"/>
+      <w:numFmt w:val="decimal"/>
+      <w:lvlText w:val="[%1]"/>
+      <w:lvlJc w:val="left"/>
+      <w:pPr>
+        <w:ind w:left="720" w:hanging="360"/>
+      </w:pPr>
+      <w:rPr>
+        <w:rFonts w:hint="default"/>
+      </w:rPr>
+    </w:lvl>
+    <w:lvl w:ilvl="1" w:tplc="04150019" w:tentative="1">
+      <w:start w:val="1"/>
+      <w:numFmt w:val="lowerLetter"/>
+      <w:lvlText w:val="%2."/>
+      <w:lvlJc w:val="left"/>
+      <w:pPr>
+        <w:ind w:left="1440" w:hanging="360"/>
+      </w:pPr>
+    </w:lvl>
+    <w:lvl w:ilvl="2" w:tplc="0415001B" w:tentative="1">
+      <w:start w:val="1"/>
+      <w:numFmt w:val="lowerRoman"/>
+      <w:lvlText w:val="%3."/>
+      <w:lvlJc w:val="right"/>
+      <w:pPr>
+        <w:ind w:left="2160" w:hanging="180"/>
+      </w:pPr>
+    </w:lvl>
+    <w:lvl w:ilvl="3" w:tplc="0415000F" w:tentative="1">
+      <w:start w:val="1"/>
+      <w:numFmt w:val="decimal"/>
+      <w:lvlText w:val="%4."/>
+      <w:lvlJc w:val="left"/>
+      <w:pPr>
+        <w:ind w:left="2880" w:hanging="360"/>
+      </w:pPr>
+    </w:lvl>
+    <w:lvl w:ilvl="4" w:tplc="04150019" w:tentative="1">
+      <w:start w:val="1"/>
+      <w:numFmt w:val="lowerLetter"/>
+      <w:lvlText w:val="%5."/>
+      <w:lvlJc w:val="left"/>
+      <w:pPr>
+        <w:ind w:left="3600" w:hanging="360"/>
+      </w:pPr>
+    </w:lvl>
+    <w:lvl w:ilvl="5" w:tplc="0415001B" w:tentative="1">
+      <w:start w:val="1"/>
+      <w:numFmt w:val="lowerRoman"/>
+      <w:lvlText w:val="%6."/>
+      <w:lvlJc w:val="right"/>
+      <w:pPr>
+        <w:ind w:left="4320" w:hanging="180"/>
+      </w:pPr>
+    </w:lvl>
+    <w:lvl w:ilvl="6" w:tplc="0415000F" w:tentative="1">
+      <w:start w:val="1"/>
+      <w:numFmt w:val="decimal"/>
+      <w:lvlText w:val="%7."/>
+      <w:lvlJc w:val="left"/>
+      <w:pPr>
+        <w:ind w:left="5040" w:hanging="360"/>
+      </w:pPr>
+    </w:lvl>
+    <w:lvl w:ilvl="7" w:tplc="04150019" w:tentative="1">
+      <w:start w:val="1"/>
+      <w:numFmt w:val="lowerLetter"/>
+      <w:lvlText w:val="%8."/>
+      <w:lvlJc w:val="left"/>
+      <w:pPr>
+        <w:ind w:left="5760" w:hanging="360"/>
+      </w:pPr>
+    </w:lvl>
+    <w:lvl w:ilvl="8" w:tplc="0415001B" w:tentative="1">
+      <w:start w:val="1"/>
+      <w:numFmt w:val="lowerRoman"/>
+      <w:lvlText w:val="%9."/>
+      <w:lvlJc w:val="right"/>
+      <w:pPr>
+        <w:ind w:left="6480" w:hanging="180"/>
+      </w:pPr>
+    </w:lvl>
+  </w:abstractNum>
   <w:num w:numId="1" w16cid:durableId="1750038723">
     <w:abstractNumId w:val="1"/>
   </w:num>
@@ -4617,6 +4772,9 @@
   </w:num>
   <w:num w:numId="4" w16cid:durableId="1161195798">
     <w:abstractNumId w:val="0"/>
+  </w:num>
+  <w:num w:numId="5" w16cid:durableId="1920675561">
+    <w:abstractNumId w:val="3"/>
   </w:num>
 </w:numbering>
 </file>
@@ -5362,6 +5520,18 @@
     <w:pPr>
       <w:spacing w:after="0"/>
     </w:pPr>
+  </w:style>
+  <w:style w:type="character" w:styleId="Nierozpoznanawzmianka">
+    <w:name w:val="Unresolved Mention"/>
+    <w:basedOn w:val="Domylnaczcionkaakapitu"/>
+    <w:uiPriority w:val="99"/>
+    <w:semiHidden/>
+    <w:unhideWhenUsed/>
+    <w:rsid w:val="00DB6D8C"/>
+    <w:rPr>
+      <w:color w:val="605E5C"/>
+      <w:shd w:val="clear" w:color="auto" w:fill="E1DFDD"/>
+    </w:rPr>
   </w:style>
 </w:styles>
 </file>

</xml_diff>

<commit_message>
Add sections to report
</commit_message>
<xml_diff>
--- a/sprawozdanie.docx
+++ b/sprawozdanie.docx
@@ -249,7 +249,7 @@
                 <v:stroke joinstyle="miter"/>
                 <v:path gradientshapeok="t" o:connecttype="rect"/>
               </v:shapetype>
-              <v:shape id="Pole tekstowe 2" o:spid="_x0000_s1026" type="#_x0000_t202" style="position:absolute;left:0;text-align:left;margin-left:-.05pt;margin-top:477.3pt;width:185.9pt;height:65.4pt;z-index:251662336;visibility:visible;mso-wrap-style:square;mso-width-percent:400;mso-height-percent:0;mso-wrap-distance-left:9pt;mso-wrap-distance-top:3.6pt;mso-wrap-distance-right:9pt;mso-wrap-distance-bottom:3.6pt;mso-position-horizontal:absolute;mso-position-horizontal-relative:text;mso-position-vertical:absolute;mso-position-vertical-relative:text;mso-width-percent:400;mso-height-percent:0;mso-width-relative:margin;mso-height-relative:margin;v-text-anchor:top" o:gfxdata="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" strokecolor="white [3212]">
+              <v:shape id="Pole tekstowe 2" o:spid="_x0000_s1026" type="#_x0000_t202" style="position:absolute;left:0;text-align:left;margin-left:-.05pt;margin-top:477.3pt;width:185.9pt;height:65.4pt;z-index:251662336;visibility:visible;mso-wrap-style:square;mso-width-percent:400;mso-height-percent:0;mso-wrap-distance-left:9pt;mso-wrap-distance-top:3.6pt;mso-wrap-distance-right:9pt;mso-wrap-distance-bottom:3.6pt;mso-position-horizontal:absolute;mso-position-horizontal-relative:text;mso-position-vertical:absolute;mso-position-vertical-relative:text;mso-width-percent:400;mso-height-percent:0;mso-width-relative:margin;mso-height-relative:margin;v-text-anchor:top" o:gfxdata="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" strokecolor="white [3212]">
                 <v:textbox>
                   <w:txbxContent>
                     <w:p>
@@ -379,7 +379,7 @@
           </mc:Choice>
           <mc:Fallback>
             <w:pict>
-              <v:shape w14:anchorId="33E449A0" id="_x0000_s1027" type="#_x0000_t202" style="position:absolute;left:0;text-align:left;margin-left:269.95pt;margin-top:550.95pt;width:185.9pt;height:73.85pt;z-index:251660288;visibility:visible;mso-wrap-style:square;mso-width-percent:400;mso-height-percent:0;mso-wrap-distance-left:9pt;mso-wrap-distance-top:3.6pt;mso-wrap-distance-right:9pt;mso-wrap-distance-bottom:3.6pt;mso-position-horizontal:absolute;mso-position-horizontal-relative:text;mso-position-vertical:absolute;mso-position-vertical-relative:text;mso-width-percent:400;mso-height-percent:0;mso-width-relative:margin;mso-height-relative:margin;v-text-anchor:top" o:gfxdata="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" strokecolor="white [3212]">
+              <v:shape w14:anchorId="33E449A0" id="_x0000_s1027" type="#_x0000_t202" style="position:absolute;left:0;text-align:left;margin-left:269.95pt;margin-top:550.95pt;width:185.9pt;height:73.85pt;z-index:251660288;visibility:visible;mso-wrap-style:square;mso-width-percent:400;mso-height-percent:0;mso-wrap-distance-left:9pt;mso-wrap-distance-top:3.6pt;mso-wrap-distance-right:9pt;mso-wrap-distance-bottom:3.6pt;mso-position-horizontal:absolute;mso-position-horizontal-relative:text;mso-position-vertical:absolute;mso-position-vertical-relative:text;mso-width-percent:400;mso-height-percent:0;mso-width-relative:margin;mso-height-relative:margin;v-text-anchor:top" o:gfxdata="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" strokecolor="white [3212]">
                 <v:textbox>
                   <w:txbxContent>
                     <w:p>
@@ -518,7 +518,7 @@
           </mc:Choice>
           <mc:Fallback>
             <w:pict>
-              <v:shape w14:anchorId="1B33FA92" id="_x0000_s1028" type="#_x0000_t202" style="position:absolute;left:0;text-align:left;margin-left:-.05pt;margin-top:550.95pt;width:185.9pt;height:73.85pt;z-index:251658240;visibility:visible;mso-wrap-style:square;mso-width-percent:400;mso-height-percent:0;mso-wrap-distance-left:9pt;mso-wrap-distance-top:3.6pt;mso-wrap-distance-right:9pt;mso-wrap-distance-bottom:3.6pt;mso-position-horizontal:absolute;mso-position-horizontal-relative:text;mso-position-vertical:absolute;mso-position-vertical-relative:text;mso-width-percent:400;mso-height-percent:0;mso-width-relative:margin;mso-height-relative:margin;v-text-anchor:top" o:gfxdata="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" strokecolor="white [3212]">
+              <v:shape w14:anchorId="1B33FA92" id="_x0000_s1028" type="#_x0000_t202" style="position:absolute;left:0;text-align:left;margin-left:-.05pt;margin-top:550.95pt;width:185.9pt;height:73.85pt;z-index:251658240;visibility:visible;mso-wrap-style:square;mso-width-percent:400;mso-height-percent:0;mso-wrap-distance-left:9pt;mso-wrap-distance-top:3.6pt;mso-wrap-distance-right:9pt;mso-wrap-distance-bottom:3.6pt;mso-position-horizontal:absolute;mso-position-horizontal-relative:text;mso-position-vertical:absolute;mso-position-vertical-relative:text;mso-width-percent:400;mso-height-percent:0;mso-width-relative:margin;mso-height-relative:margin;v-text-anchor:top" o:gfxdata="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" strokecolor="white [3212]">
                 <v:textbox>
                   <w:txbxContent>
                     <w:p>
@@ -652,7 +652,7 @@
             </w:rPr>
             <w:fldChar w:fldCharType="separate"/>
           </w:r>
-          <w:hyperlink w:anchor="_Toc155471232" w:history="1">
+          <w:hyperlink w:anchor="_Toc155803387" w:history="1">
             <w:r>
               <w:rPr>
                 <w:rStyle w:val="Hipercze"/>
@@ -696,7 +696,7 @@
                 <w:noProof/>
                 <w:webHidden/>
               </w:rPr>
-              <w:instrText xml:space="preserve"> PAGEREF _Toc155471232 \h </w:instrText>
+              <w:instrText xml:space="preserve"> PAGEREF _Toc155803387 \h </w:instrText>
             </w:r>
             <w:r>
               <w:rPr>
@@ -729,6 +729,643 @@
         </w:p>
         <w:p>
           <w:pPr>
+            <w:pStyle w:val="Spistreci2"/>
+            <w:tabs>
+              <w:tab w:val="right" w:leader="dot" w:pos="9062"/>
+            </w:tabs>
+            <w:rPr>
+              <w:rFonts w:eastAsiaTheme="minorEastAsia" w:cstheme="minorBidi"/>
+              <w:bCs w:val="0"/>
+              <w:smallCaps w:val="0"/>
+              <w:noProof/>
+              <w:lang w:eastAsia="pl-PL"/>
+            </w:rPr>
+          </w:pPr>
+          <w:hyperlink w:anchor="_Toc155803388" w:history="1">
+            <w:r>
+              <w:rPr>
+                <w:rStyle w:val="Hipercze"/>
+                <w:noProof/>
+              </w:rPr>
+              <w:t>1.1. Metody krzyżowania</w:t>
+            </w:r>
+            <w:r>
+              <w:rPr>
+                <w:noProof/>
+                <w:webHidden/>
+              </w:rPr>
+              <w:tab/>
+            </w:r>
+            <w:r>
+              <w:rPr>
+                <w:noProof/>
+                <w:webHidden/>
+              </w:rPr>
+              <w:fldChar w:fldCharType="begin"/>
+            </w:r>
+            <w:r>
+              <w:rPr>
+                <w:noProof/>
+                <w:webHidden/>
+              </w:rPr>
+              <w:instrText xml:space="preserve"> PAGEREF _Toc155803388 \h </w:instrText>
+            </w:r>
+            <w:r>
+              <w:rPr>
+                <w:noProof/>
+                <w:webHidden/>
+              </w:rPr>
+            </w:r>
+            <w:r>
+              <w:rPr>
+                <w:noProof/>
+                <w:webHidden/>
+              </w:rPr>
+              <w:fldChar w:fldCharType="separate"/>
+            </w:r>
+            <w:r>
+              <w:rPr>
+                <w:noProof/>
+                <w:webHidden/>
+              </w:rPr>
+              <w:t>1</w:t>
+            </w:r>
+            <w:r>
+              <w:rPr>
+                <w:noProof/>
+                <w:webHidden/>
+              </w:rPr>
+              <w:fldChar w:fldCharType="end"/>
+            </w:r>
+          </w:hyperlink>
+        </w:p>
+        <w:p>
+          <w:pPr>
+            <w:pStyle w:val="Spistreci2"/>
+            <w:tabs>
+              <w:tab w:val="right" w:leader="dot" w:pos="9062"/>
+            </w:tabs>
+            <w:rPr>
+              <w:rFonts w:eastAsiaTheme="minorEastAsia" w:cstheme="minorBidi"/>
+              <w:bCs w:val="0"/>
+              <w:smallCaps w:val="0"/>
+              <w:noProof/>
+              <w:lang w:eastAsia="pl-PL"/>
+            </w:rPr>
+          </w:pPr>
+          <w:hyperlink w:anchor="_Toc155803389" w:history="1">
+            <w:r>
+              <w:rPr>
+                <w:rStyle w:val="Hipercze"/>
+                <w:noProof/>
+              </w:rPr>
+              <w:t>1.2. Metody mutacji</w:t>
+            </w:r>
+            <w:r>
+              <w:rPr>
+                <w:noProof/>
+                <w:webHidden/>
+              </w:rPr>
+              <w:tab/>
+            </w:r>
+            <w:r>
+              <w:rPr>
+                <w:noProof/>
+                <w:webHidden/>
+              </w:rPr>
+              <w:fldChar w:fldCharType="begin"/>
+            </w:r>
+            <w:r>
+              <w:rPr>
+                <w:noProof/>
+                <w:webHidden/>
+              </w:rPr>
+              <w:instrText xml:space="preserve"> PAGEREF _Toc155803389 \h </w:instrText>
+            </w:r>
+            <w:r>
+              <w:rPr>
+                <w:noProof/>
+                <w:webHidden/>
+              </w:rPr>
+            </w:r>
+            <w:r>
+              <w:rPr>
+                <w:noProof/>
+                <w:webHidden/>
+              </w:rPr>
+              <w:fldChar w:fldCharType="separate"/>
+            </w:r>
+            <w:r>
+              <w:rPr>
+                <w:noProof/>
+                <w:webHidden/>
+              </w:rPr>
+              <w:t>2</w:t>
+            </w:r>
+            <w:r>
+              <w:rPr>
+                <w:noProof/>
+                <w:webHidden/>
+              </w:rPr>
+              <w:fldChar w:fldCharType="end"/>
+            </w:r>
+          </w:hyperlink>
+        </w:p>
+        <w:p>
+          <w:pPr>
+            <w:pStyle w:val="Spistreci2"/>
+            <w:tabs>
+              <w:tab w:val="right" w:leader="dot" w:pos="9062"/>
+            </w:tabs>
+            <w:rPr>
+              <w:rFonts w:eastAsiaTheme="minorEastAsia" w:cstheme="minorBidi"/>
+              <w:bCs w:val="0"/>
+              <w:smallCaps w:val="0"/>
+              <w:noProof/>
+              <w:lang w:eastAsia="pl-PL"/>
+            </w:rPr>
+          </w:pPr>
+          <w:hyperlink w:anchor="_Toc155803390" w:history="1">
+            <w:r>
+              <w:rPr>
+                <w:rStyle w:val="Hipercze"/>
+                <w:noProof/>
+              </w:rPr>
+              <w:t>1.3. Metoda selekcji</w:t>
+            </w:r>
+            <w:r>
+              <w:rPr>
+                <w:noProof/>
+                <w:webHidden/>
+              </w:rPr>
+              <w:tab/>
+            </w:r>
+            <w:r>
+              <w:rPr>
+                <w:noProof/>
+                <w:webHidden/>
+              </w:rPr>
+              <w:fldChar w:fldCharType="begin"/>
+            </w:r>
+            <w:r>
+              <w:rPr>
+                <w:noProof/>
+                <w:webHidden/>
+              </w:rPr>
+              <w:instrText xml:space="preserve"> PAGEREF _Toc155803390 \h </w:instrText>
+            </w:r>
+            <w:r>
+              <w:rPr>
+                <w:noProof/>
+                <w:webHidden/>
+              </w:rPr>
+            </w:r>
+            <w:r>
+              <w:rPr>
+                <w:noProof/>
+                <w:webHidden/>
+              </w:rPr>
+              <w:fldChar w:fldCharType="separate"/>
+            </w:r>
+            <w:r>
+              <w:rPr>
+                <w:noProof/>
+                <w:webHidden/>
+              </w:rPr>
+              <w:t>2</w:t>
+            </w:r>
+            <w:r>
+              <w:rPr>
+                <w:noProof/>
+                <w:webHidden/>
+              </w:rPr>
+              <w:fldChar w:fldCharType="end"/>
+            </w:r>
+          </w:hyperlink>
+        </w:p>
+        <w:p>
+          <w:pPr>
+            <w:pStyle w:val="Spistreci2"/>
+            <w:tabs>
+              <w:tab w:val="right" w:leader="dot" w:pos="9062"/>
+            </w:tabs>
+            <w:rPr>
+              <w:rFonts w:eastAsiaTheme="minorEastAsia" w:cstheme="minorBidi"/>
+              <w:bCs w:val="0"/>
+              <w:smallCaps w:val="0"/>
+              <w:noProof/>
+              <w:lang w:eastAsia="pl-PL"/>
+            </w:rPr>
+          </w:pPr>
+          <w:hyperlink w:anchor="_Toc155803391" w:history="1">
+            <w:r>
+              <w:rPr>
+                <w:rStyle w:val="Hipercze"/>
+                <w:noProof/>
+              </w:rPr>
+              <w:t>1.4. Populacja początkowa</w:t>
+            </w:r>
+            <w:r>
+              <w:rPr>
+                <w:noProof/>
+                <w:webHidden/>
+              </w:rPr>
+              <w:tab/>
+            </w:r>
+            <w:r>
+              <w:rPr>
+                <w:noProof/>
+                <w:webHidden/>
+              </w:rPr>
+              <w:fldChar w:fldCharType="begin"/>
+            </w:r>
+            <w:r>
+              <w:rPr>
+                <w:noProof/>
+                <w:webHidden/>
+              </w:rPr>
+              <w:instrText xml:space="preserve"> PAGEREF _Toc155803391 \h </w:instrText>
+            </w:r>
+            <w:r>
+              <w:rPr>
+                <w:noProof/>
+                <w:webHidden/>
+              </w:rPr>
+            </w:r>
+            <w:r>
+              <w:rPr>
+                <w:noProof/>
+                <w:webHidden/>
+              </w:rPr>
+              <w:fldChar w:fldCharType="separate"/>
+            </w:r>
+            <w:r>
+              <w:rPr>
+                <w:noProof/>
+                <w:webHidden/>
+              </w:rPr>
+              <w:t>3</w:t>
+            </w:r>
+            <w:r>
+              <w:rPr>
+                <w:noProof/>
+                <w:webHidden/>
+              </w:rPr>
+              <w:fldChar w:fldCharType="end"/>
+            </w:r>
+          </w:hyperlink>
+        </w:p>
+        <w:p>
+          <w:pPr>
+            <w:pStyle w:val="Spistreci1"/>
+            <w:tabs>
+              <w:tab w:val="left" w:pos="397"/>
+              <w:tab w:val="right" w:leader="dot" w:pos="9062"/>
+            </w:tabs>
+            <w:rPr>
+              <w:rFonts w:eastAsiaTheme="minorEastAsia" w:cstheme="minorBidi"/>
+              <w:bCs w:val="0"/>
+              <w:caps w:val="0"/>
+              <w:noProof/>
+              <w:lang w:eastAsia="pl-PL"/>
+            </w:rPr>
+          </w:pPr>
+          <w:hyperlink w:anchor="_Toc155803392" w:history="1">
+            <w:r>
+              <w:rPr>
+                <w:rStyle w:val="Hipercze"/>
+                <w:noProof/>
+              </w:rPr>
+              <w:t>2.</w:t>
+            </w:r>
+            <w:r>
+              <w:rPr>
+                <w:rFonts w:eastAsiaTheme="minorEastAsia" w:cstheme="minorBidi"/>
+                <w:bCs w:val="0"/>
+                <w:caps w:val="0"/>
+                <w:noProof/>
+                <w:lang w:eastAsia="pl-PL"/>
+              </w:rPr>
+              <w:tab/>
+            </w:r>
+            <w:r>
+              <w:rPr>
+                <w:rStyle w:val="Hipercze"/>
+                <w:noProof/>
+              </w:rPr>
+              <w:t>Opis implementacji algorytmów</w:t>
+            </w:r>
+            <w:r>
+              <w:rPr>
+                <w:noProof/>
+                <w:webHidden/>
+              </w:rPr>
+              <w:tab/>
+            </w:r>
+            <w:r>
+              <w:rPr>
+                <w:noProof/>
+                <w:webHidden/>
+              </w:rPr>
+              <w:fldChar w:fldCharType="begin"/>
+            </w:r>
+            <w:r>
+              <w:rPr>
+                <w:noProof/>
+                <w:webHidden/>
+              </w:rPr>
+              <w:instrText xml:space="preserve"> PAGEREF _Toc155803392 \h </w:instrText>
+            </w:r>
+            <w:r>
+              <w:rPr>
+                <w:noProof/>
+                <w:webHidden/>
+              </w:rPr>
+            </w:r>
+            <w:r>
+              <w:rPr>
+                <w:noProof/>
+                <w:webHidden/>
+              </w:rPr>
+              <w:fldChar w:fldCharType="separate"/>
+            </w:r>
+            <w:r>
+              <w:rPr>
+                <w:noProof/>
+                <w:webHidden/>
+              </w:rPr>
+              <w:t>3</w:t>
+            </w:r>
+            <w:r>
+              <w:rPr>
+                <w:noProof/>
+                <w:webHidden/>
+              </w:rPr>
+              <w:fldChar w:fldCharType="end"/>
+            </w:r>
+          </w:hyperlink>
+        </w:p>
+        <w:p>
+          <w:pPr>
+            <w:pStyle w:val="Spistreci2"/>
+            <w:tabs>
+              <w:tab w:val="right" w:leader="dot" w:pos="9062"/>
+            </w:tabs>
+            <w:rPr>
+              <w:rFonts w:eastAsiaTheme="minorEastAsia" w:cstheme="minorBidi"/>
+              <w:bCs w:val="0"/>
+              <w:smallCaps w:val="0"/>
+              <w:noProof/>
+              <w:lang w:eastAsia="pl-PL"/>
+            </w:rPr>
+          </w:pPr>
+          <w:hyperlink w:anchor="_Toc155803393" w:history="1">
+            <w:r>
+              <w:rPr>
+                <w:rStyle w:val="Hipercze"/>
+                <w:noProof/>
+              </w:rPr>
+              <w:t xml:space="preserve">2.1. Klasa </w:t>
+            </w:r>
+            <w:r>
+              <w:rPr>
+                <w:rStyle w:val="Hipercze"/>
+                <w:i/>
+                <w:iCs/>
+                <w:noProof/>
+              </w:rPr>
+              <w:t>Graph</w:t>
+            </w:r>
+            <w:r>
+              <w:rPr>
+                <w:noProof/>
+                <w:webHidden/>
+              </w:rPr>
+              <w:tab/>
+            </w:r>
+            <w:r>
+              <w:rPr>
+                <w:noProof/>
+                <w:webHidden/>
+              </w:rPr>
+              <w:fldChar w:fldCharType="begin"/>
+            </w:r>
+            <w:r>
+              <w:rPr>
+                <w:noProof/>
+                <w:webHidden/>
+              </w:rPr>
+              <w:instrText xml:space="preserve"> PAGEREF _Toc155803393 \h </w:instrText>
+            </w:r>
+            <w:r>
+              <w:rPr>
+                <w:noProof/>
+                <w:webHidden/>
+              </w:rPr>
+            </w:r>
+            <w:r>
+              <w:rPr>
+                <w:noProof/>
+                <w:webHidden/>
+              </w:rPr>
+              <w:fldChar w:fldCharType="separate"/>
+            </w:r>
+            <w:r>
+              <w:rPr>
+                <w:noProof/>
+                <w:webHidden/>
+              </w:rPr>
+              <w:t>3</w:t>
+            </w:r>
+            <w:r>
+              <w:rPr>
+                <w:noProof/>
+                <w:webHidden/>
+              </w:rPr>
+              <w:fldChar w:fldCharType="end"/>
+            </w:r>
+          </w:hyperlink>
+        </w:p>
+        <w:p>
+          <w:pPr>
+            <w:pStyle w:val="Spistreci2"/>
+            <w:tabs>
+              <w:tab w:val="right" w:leader="dot" w:pos="9062"/>
+            </w:tabs>
+            <w:rPr>
+              <w:rFonts w:eastAsiaTheme="minorEastAsia" w:cstheme="minorBidi"/>
+              <w:bCs w:val="0"/>
+              <w:smallCaps w:val="0"/>
+              <w:noProof/>
+              <w:lang w:eastAsia="pl-PL"/>
+            </w:rPr>
+          </w:pPr>
+          <w:hyperlink w:anchor="_Toc155803394" w:history="1">
+            <w:r>
+              <w:rPr>
+                <w:rStyle w:val="Hipercze"/>
+                <w:iCs/>
+                <w:noProof/>
+              </w:rPr>
+              <w:t>2.2.</w:t>
+            </w:r>
+            <w:r>
+              <w:rPr>
+                <w:rStyle w:val="Hipercze"/>
+                <w:noProof/>
+              </w:rPr>
+              <w:t xml:space="preserve"> Klasa Graph – metoda </w:t>
+            </w:r>
+            <w:r>
+              <w:rPr>
+                <w:rStyle w:val="Hipercze"/>
+                <w:i/>
+                <w:iCs/>
+                <w:noProof/>
+              </w:rPr>
+              <w:t>generateInitialSolution()</w:t>
+            </w:r>
+            <w:r>
+              <w:rPr>
+                <w:noProof/>
+                <w:webHidden/>
+              </w:rPr>
+              <w:tab/>
+            </w:r>
+            <w:r>
+              <w:rPr>
+                <w:noProof/>
+                <w:webHidden/>
+              </w:rPr>
+              <w:fldChar w:fldCharType="begin"/>
+            </w:r>
+            <w:r>
+              <w:rPr>
+                <w:noProof/>
+                <w:webHidden/>
+              </w:rPr>
+              <w:instrText xml:space="preserve"> PAGEREF _Toc155803394 \h </w:instrText>
+            </w:r>
+            <w:r>
+              <w:rPr>
+                <w:noProof/>
+                <w:webHidden/>
+              </w:rPr>
+            </w:r>
+            <w:r>
+              <w:rPr>
+                <w:noProof/>
+                <w:webHidden/>
+              </w:rPr>
+              <w:fldChar w:fldCharType="separate"/>
+            </w:r>
+            <w:r>
+              <w:rPr>
+                <w:noProof/>
+                <w:webHidden/>
+              </w:rPr>
+              <w:t>3</w:t>
+            </w:r>
+            <w:r>
+              <w:rPr>
+                <w:noProof/>
+                <w:webHidden/>
+              </w:rPr>
+              <w:fldChar w:fldCharType="end"/>
+            </w:r>
+          </w:hyperlink>
+        </w:p>
+        <w:p>
+          <w:pPr>
+            <w:pStyle w:val="Spistreci2"/>
+            <w:tabs>
+              <w:tab w:val="right" w:leader="dot" w:pos="9062"/>
+            </w:tabs>
+            <w:rPr>
+              <w:rFonts w:eastAsiaTheme="minorEastAsia" w:cstheme="minorBidi"/>
+              <w:bCs w:val="0"/>
+              <w:smallCaps w:val="0"/>
+              <w:noProof/>
+              <w:lang w:eastAsia="pl-PL"/>
+            </w:rPr>
+          </w:pPr>
+          <w:hyperlink w:anchor="_Toc155803395" w:history="1">
+            <w:r>
+              <w:rPr>
+                <w:rStyle w:val="Hipercze"/>
+                <w:iCs/>
+                <w:noProof/>
+              </w:rPr>
+              <w:t>2.3.</w:t>
+            </w:r>
+            <w:r>
+              <w:rPr>
+                <w:rStyle w:val="Hipercze"/>
+                <w:noProof/>
+              </w:rPr>
+              <w:t xml:space="preserve"> Klasa Graph – metoda </w:t>
+            </w:r>
+            <w:r>
+              <w:rPr>
+                <w:rStyle w:val="Hipercze"/>
+                <w:i/>
+                <w:iCs/>
+                <w:noProof/>
+              </w:rPr>
+              <w:t>solveGA()</w:t>
+            </w:r>
+            <w:r>
+              <w:rPr>
+                <w:noProof/>
+                <w:webHidden/>
+              </w:rPr>
+              <w:tab/>
+            </w:r>
+            <w:r>
+              <w:rPr>
+                <w:noProof/>
+                <w:webHidden/>
+              </w:rPr>
+              <w:fldChar w:fldCharType="begin"/>
+            </w:r>
+            <w:r>
+              <w:rPr>
+                <w:noProof/>
+                <w:webHidden/>
+              </w:rPr>
+              <w:instrText xml:space="preserve"> PAGEREF _Toc155803395 \h </w:instrText>
+            </w:r>
+            <w:r>
+              <w:rPr>
+                <w:noProof/>
+                <w:webHidden/>
+              </w:rPr>
+            </w:r>
+            <w:r>
+              <w:rPr>
+                <w:noProof/>
+                <w:webHidden/>
+              </w:rPr>
+              <w:fldChar w:fldCharType="separate"/>
+            </w:r>
+            <w:r>
+              <w:rPr>
+                <w:noProof/>
+                <w:webHidden/>
+              </w:rPr>
+              <w:t>4</w:t>
+            </w:r>
+            <w:r>
+              <w:rPr>
+                <w:noProof/>
+                <w:webHidden/>
+              </w:rPr>
+              <w:fldChar w:fldCharType="end"/>
+            </w:r>
+          </w:hyperlink>
+        </w:p>
+        <w:p>
+          <w:pPr>
             <w:ind w:firstLine="0"/>
           </w:pPr>
           <w:r>
@@ -765,18 +1402,18 @@
       <w:pPr>
         <w:pStyle w:val="Nagwek1"/>
       </w:pPr>
-      <w:bookmarkStart w:id="0" w:name="_Toc155471232"/>
+      <w:bookmarkStart w:id="0" w:name="_Toc155803387"/>
       <w:r>
         <w:lastRenderedPageBreak/>
         <w:t>Wstęp teoretyczny</w:t>
       </w:r>
+      <w:r>
+        <w:rPr>
+          <w:rStyle w:val="Odwoanieprzypisudolnego"/>
+        </w:rPr>
+        <w:footnoteReference w:id="1"/>
+      </w:r>
       <w:bookmarkEnd w:id="0"/>
-      <w:r>
-        <w:rPr>
-          <w:rStyle w:val="Odwoanieprzypisudolnego"/>
-        </w:rPr>
-        <w:footnoteReference w:id="1"/>
-      </w:r>
     </w:p>
     <w:p>
       <w:r>
@@ -789,7 +1426,23 @@
         <w:t>poprzednich sprawozdaniach</w:t>
       </w:r>
       <w:r>
-        <w:t xml:space="preserve">, problem komiwojażera jest problemem trudnym pod względem obliczeniowym. W tym opracowaniu zostanie omówione rozwiązanie </w:t>
+        <w:t>, problem komiwojażera</w:t>
+      </w:r>
+      <w:r>
+        <w:t xml:space="preserve"> (</w:t>
+      </w:r>
+      <w:r>
+        <w:rPr>
+          <w:i/>
+          <w:iCs/>
+        </w:rPr>
+        <w:t>TSP</w:t>
+      </w:r>
+      <w:r>
+        <w:t>)</w:t>
+      </w:r>
+      <w:r>
+        <w:t xml:space="preserve"> jest problemem trudnym pod względem obliczeniowym. W tym opracowaniu zostanie omówione rozwiązanie </w:t>
       </w:r>
       <w:r>
         <w:t xml:space="preserve">tego problemu </w:t>
@@ -815,19 +1468,50 @@
     </w:p>
     <w:p>
       <w:r>
-        <w:t xml:space="preserve">Algorytm genetyczny symuluje proces naturalnej selekcji poprzez ocenę adaptacji poszczególnych jednostek, eliminację słabszych osobników oraz krzyżowanie tych o największym przystosowaniu. </w:t>
-      </w:r>
-      <w:r>
-        <w:t>K</w:t>
-      </w:r>
-      <w:r>
-        <w:t xml:space="preserve">ażdy </w:t>
-      </w:r>
-      <w:r>
-        <w:t xml:space="preserve">osobnik </w:t>
-      </w:r>
-      <w:r>
-        <w:t>reprezentuje określony sposób rozwiązania problemu</w:t>
+        <w:t xml:space="preserve">Algorytm genetyczny </w:t>
+      </w:r>
+      <w:r>
+        <w:t>jest heurystyką</w:t>
+      </w:r>
+      <w:r>
+        <w:rPr>
+          <w:rStyle w:val="Odwoanieprzypisudolnego"/>
+        </w:rPr>
+        <w:footnoteReference w:id="2"/>
+      </w:r>
+      <w:r>
+        <w:t>. S</w:t>
+      </w:r>
+      <w:r>
+        <w:t>ymuluje</w:t>
+      </w:r>
+      <w:r>
+        <w:t xml:space="preserve"> on</w:t>
+      </w:r>
+      <w:r>
+        <w:t xml:space="preserve"> proces naturalnej selekcji poprzez ocenę adaptacji poszczególnych jednostek, eliminację słabszych osobników oraz krzyżowanie tych o największym przystosowaniu</w:t>
+      </w:r>
+      <w:r>
+        <w:t xml:space="preserve"> – w ten sposób powstają nowe osobniki w populacji</w:t>
+      </w:r>
+      <w:r>
+        <w:t xml:space="preserve">. </w:t>
+      </w:r>
+      <w:r>
+        <w:t>Każdy osobnik reprezentuje określony sposób rozwiązania problemu</w:t>
+      </w:r>
+      <w:r>
+        <w:t xml:space="preserve">, który wyznacza </w:t>
+      </w:r>
+      <w:r>
+        <w:t xml:space="preserve">dany </w:t>
+      </w:r>
+      <w:r>
+        <w:rPr>
+          <w:i/>
+          <w:iCs/>
+        </w:rPr>
+        <w:t>chromosom</w:t>
       </w:r>
       <w:r>
         <w:t>.</w:t>
@@ -836,6 +1520,29 @@
         <w:t xml:space="preserve"> </w:t>
       </w:r>
       <w:r>
+        <w:t xml:space="preserve">Osobniki oceniane są według pewnego kryterium – </w:t>
+      </w:r>
+      <w:r>
+        <w:rPr>
+          <w:i/>
+          <w:iCs/>
+        </w:rPr>
+        <w:t>funkcji oceny</w:t>
+      </w:r>
+      <w:r>
+        <w:t xml:space="preserve"> – która, w przypadku problemu </w:t>
+      </w:r>
+      <w:r>
+        <w:rPr>
+          <w:i/>
+          <w:iCs/>
+        </w:rPr>
+        <w:t>TSP</w:t>
+      </w:r>
+      <w:r>
+        <w:t xml:space="preserve">, może być rozumiana jako funkcja przyporządkowująca koszt do danej trasy. Istotnym elementem algorytmu jest także mutacja, która polega na zmianie pewnych elementów rozwiązania według pewnego wzorca z określonym prawdopodobieństwem. </w:t>
+      </w:r>
+      <w:r>
         <w:t>Efektem tego procesu jest populacja jednoste</w:t>
       </w:r>
       <w:r>
@@ -848,11 +1555,3986 @@
         <w:t>wybierane są te o</w:t>
       </w:r>
       <w:r>
-        <w:t xml:space="preserve"> najwyższym stopniu przystosowania, wśród których potencjalnie znajduje się optymalne rozwiązanie.</w:t>
+        <w:t xml:space="preserve"> najwyższym stopniu przystosowania</w:t>
+      </w:r>
+      <w:r>
+        <w:t>.</w:t>
+      </w:r>
+      <w:r>
+        <w:t xml:space="preserve"> Zbiór informacji całej populacji określa się jako </w:t>
+      </w:r>
+      <w:r>
+        <w:rPr>
+          <w:i/>
+          <w:iCs/>
+        </w:rPr>
+        <w:t>genotyp</w:t>
+      </w:r>
+      <w:r>
+        <w:t>.</w:t>
+      </w:r>
+    </w:p>
+    <w:p>
+      <w:pPr>
+        <w:pStyle w:val="Nagwek2"/>
+      </w:pPr>
+      <w:bookmarkStart w:id="1" w:name="_Toc155803388"/>
+      <w:r>
+        <w:t>Metody krzyżowania</w:t>
+      </w:r>
+      <w:bookmarkEnd w:id="1"/>
+    </w:p>
+    <w:p>
+      <w:r>
+        <w:t xml:space="preserve">Krzyżowanie, realizowane poprzez </w:t>
+      </w:r>
+      <w:r>
+        <w:rPr>
+          <w:i/>
+          <w:iCs/>
+        </w:rPr>
+        <w:t>operator krzyżowania</w:t>
+      </w:r>
+      <w:r>
+        <w:t>, polega na kombinacji cech różnych osobników z populacji, co prowadzi do powstania nowych rozwiązań.</w:t>
+      </w:r>
+      <w:r>
+        <w:t xml:space="preserve"> Krzyżowanie zachodzi z pewnym ustalonym prawdopodobieństwem.</w:t>
+      </w:r>
+    </w:p>
+    <w:p>
+      <w:r>
+        <w:t xml:space="preserve">W zaimplementowanym i omawianym algorytmie zastosowano operator krzyżowania </w:t>
+      </w:r>
+      <w:r>
+        <w:rPr>
+          <w:b/>
+          <w:bCs/>
+        </w:rPr>
+        <w:t>PMX</w:t>
+      </w:r>
+      <w:r>
+        <w:t xml:space="preserve"> (ang. </w:t>
+      </w:r>
+      <w:proofErr w:type="spellStart"/>
+      <w:r>
+        <w:rPr>
+          <w:i/>
+          <w:iCs/>
+        </w:rPr>
+        <w:t>partially</w:t>
+      </w:r>
+      <w:proofErr w:type="spellEnd"/>
+      <w:r>
+        <w:rPr>
+          <w:i/>
+          <w:iCs/>
+        </w:rPr>
+        <w:t xml:space="preserve"> </w:t>
+      </w:r>
+      <w:proofErr w:type="spellStart"/>
+      <w:r>
+        <w:rPr>
+          <w:i/>
+          <w:iCs/>
+        </w:rPr>
+        <w:t>matched</w:t>
+      </w:r>
+      <w:proofErr w:type="spellEnd"/>
+      <w:r>
+        <w:rPr>
+          <w:i/>
+          <w:iCs/>
+        </w:rPr>
+        <w:t xml:space="preserve"> </w:t>
+      </w:r>
+      <w:proofErr w:type="spellStart"/>
+      <w:r>
+        <w:rPr>
+          <w:i/>
+          <w:iCs/>
+        </w:rPr>
+        <w:t>crossover</w:t>
+      </w:r>
+      <w:proofErr w:type="spellEnd"/>
+      <w:r>
+        <w:t xml:space="preserve">) – krzyżowanie z częściowym odwzorowaniem. W algorytmie realizującym ten operator wybierane są dwa punkty podziału, które wyznaczają tzw. sekcję dopasowania (ang. </w:t>
+      </w:r>
+      <w:proofErr w:type="spellStart"/>
+      <w:r>
+        <w:rPr>
+          <w:i/>
+          <w:iCs/>
+        </w:rPr>
+        <w:t>matching</w:t>
+      </w:r>
+      <w:proofErr w:type="spellEnd"/>
+      <w:r>
+        <w:rPr>
+          <w:i/>
+          <w:iCs/>
+        </w:rPr>
+        <w:t xml:space="preserve"> </w:t>
+      </w:r>
+      <w:proofErr w:type="spellStart"/>
+      <w:r>
+        <w:rPr>
+          <w:i/>
+          <w:iCs/>
+        </w:rPr>
+        <w:t>section</w:t>
+      </w:r>
+      <w:proofErr w:type="spellEnd"/>
+      <w:r>
+        <w:t>). W ten sposób definiowane są punkty, które wyznaczają sposób transpozycji (zmianę miejsc) elementów danego rozwiązania</w:t>
+      </w:r>
+      <w:r>
+        <w:rPr>
+          <w:rStyle w:val="Odwoanieprzypisudolnego"/>
+        </w:rPr>
+        <w:footnoteReference w:id="3"/>
+      </w:r>
+      <w:r>
+        <w:t xml:space="preserve"> – szczegółowy opis algorytmu zawarty jest w opisie implementacji.</w:t>
+      </w:r>
+    </w:p>
+    <w:p>
+      <w:pPr>
+        <w:spacing w:before="0" w:after="160" w:line="259" w:lineRule="auto"/>
+        <w:ind w:firstLine="0"/>
+        <w:contextualSpacing w:val="0"/>
+        <w:jc w:val="left"/>
+      </w:pPr>
+      <w:r>
+        <w:br w:type="page"/>
+      </w:r>
+    </w:p>
+    <w:p>
+      <w:pPr>
+        <w:pStyle w:val="Nagwek2"/>
+      </w:pPr>
+      <w:bookmarkStart w:id="2" w:name="_Toc155803389"/>
+      <w:r>
+        <w:lastRenderedPageBreak/>
+        <w:t>Metody mutacji</w:t>
+      </w:r>
+      <w:r>
+        <w:rPr>
+          <w:rStyle w:val="Odwoanieprzypisudolnego"/>
+        </w:rPr>
+        <w:footnoteReference w:id="4"/>
+      </w:r>
+      <w:bookmarkEnd w:id="2"/>
+    </w:p>
+    <w:p>
+      <w:r>
+        <w:t xml:space="preserve">Mutacja polega na wprowadzaniu losowych zmian do </w:t>
+      </w:r>
+      <w:r>
+        <w:t>genotypu populacji. Ma to na celu zwiększenie różnorodności generowanych rozwiązań. Mutacja zachodzi z pewnym ustalonym prawdopodobieństwem, które z reguły jest niewielkie (</w:t>
+      </w:r>
+      <w:r>
+        <w:rPr>
+          <w:rFonts w:cstheme="minorHAnsi"/>
+        </w:rPr>
+        <w:t>≤</w:t>
+      </w:r>
+      <w:r>
+        <w:t xml:space="preserve">1%), co ma na celu zachowanie </w:t>
+      </w:r>
+      <w:r>
+        <w:t xml:space="preserve">równowagi </w:t>
+      </w:r>
+      <w:r>
+        <w:t>pomiędzy przeszukiwaniem lokalnym (wokół pewnej grupy rozwiązań) oraz zwiększaniem przeszukiwanej przestrzeni rozwiązań</w:t>
+      </w:r>
+      <w:r>
+        <w:rPr>
+          <w:rStyle w:val="Odwoanieprzypisudolnego"/>
+        </w:rPr>
+        <w:footnoteReference w:id="5"/>
+      </w:r>
+      <w:r>
+        <w:t>.</w:t>
+      </w:r>
+    </w:p>
+    <w:p>
+      <w:r>
+        <w:t xml:space="preserve">W prezentowanym projekcie zastosowano dwa operatory mutacji: </w:t>
+      </w:r>
+      <w:r>
+        <w:rPr>
+          <w:b/>
+          <w:bCs/>
+          <w:i/>
+          <w:iCs/>
+        </w:rPr>
+        <w:t>inverse</w:t>
+      </w:r>
+      <w:r>
+        <w:t xml:space="preserve"> oraz </w:t>
+      </w:r>
+      <w:r>
+        <w:rPr>
+          <w:b/>
+          <w:bCs/>
+          <w:i/>
+          <w:iCs/>
+        </w:rPr>
+        <w:t>scramble</w:t>
+      </w:r>
+      <w:r>
+        <w:t>.</w:t>
+      </w:r>
+    </w:p>
+    <w:p>
+      <w:r>
+        <w:rPr>
+          <w:noProof/>
+        </w:rPr>
+        <mc:AlternateContent>
+          <mc:Choice Requires="wps">
+            <w:drawing>
+              <wp:anchor distT="45720" distB="45720" distL="114300" distR="114300" simplePos="0" relativeHeight="251664384" behindDoc="0" locked="0" layoutInCell="1" allowOverlap="1" wp14:anchorId="59CB04D2" wp14:editId="5824C591">
+                <wp:simplePos x="0" y="0"/>
+                <wp:positionH relativeFrom="column">
+                  <wp:align>center</wp:align>
+                </wp:positionH>
+                <wp:positionV relativeFrom="paragraph">
+                  <wp:posOffset>780415</wp:posOffset>
+                </wp:positionV>
+                <wp:extent cx="7498800" cy="716400"/>
+                <wp:effectExtent l="0" t="0" r="26035" b="26670"/>
+                <wp:wrapSquare wrapText="bothSides"/>
+                <wp:docPr id="1164253666" name="Pole tekstowe 2"/>
+                <wp:cNvGraphicFramePr>
+                  <a:graphicFrameLocks xmlns:a="http://schemas.openxmlformats.org/drawingml/2006/main"/>
+                </wp:cNvGraphicFramePr>
+                <a:graphic xmlns:a="http://schemas.openxmlformats.org/drawingml/2006/main">
+                  <a:graphicData uri="http://schemas.microsoft.com/office/word/2010/wordprocessingShape">
+                    <wps:wsp>
+                      <wps:cNvSpPr txBox="1">
+                        <a:spLocks noChangeArrowheads="1"/>
+                      </wps:cNvSpPr>
+                      <wps:spPr bwMode="auto">
+                        <a:xfrm>
+                          <a:off x="0" y="0"/>
+                          <a:ext cx="7498800" cy="716400"/>
+                        </a:xfrm>
+                        <a:prstGeom prst="rect">
+                          <a:avLst/>
+                        </a:prstGeom>
+                        <a:solidFill>
+                          <a:srgbClr val="FFFFFF"/>
+                        </a:solidFill>
+                        <a:ln w="9525">
+                          <a:solidFill>
+                            <a:schemeClr val="bg1"/>
+                          </a:solidFill>
+                          <a:miter lim="800000"/>
+                          <a:headEnd/>
+                          <a:tailEnd/>
+                        </a:ln>
+                      </wps:spPr>
+                      <wps:txbx>
+                        <w:txbxContent>
+                          <w:tbl>
+                            <w:tblPr>
+                              <w:tblStyle w:val="Tabela-Siatka"/>
+                              <w:tblW w:w="0" w:type="auto"/>
+                              <w:jc w:val="center"/>
+                              <w:tblLayout w:type="fixed"/>
+                              <w:tblLook w:val="04A0" w:firstRow="1" w:lastRow="0" w:firstColumn="1" w:lastColumn="0" w:noHBand="0" w:noVBand="1"/>
+                            </w:tblPr>
+                            <w:tblGrid>
+                              <w:gridCol w:w="308"/>
+                              <w:gridCol w:w="308"/>
+                              <w:gridCol w:w="309"/>
+                              <w:gridCol w:w="308"/>
+                              <w:gridCol w:w="309"/>
+                              <w:gridCol w:w="308"/>
+                              <w:gridCol w:w="309"/>
+                              <w:gridCol w:w="308"/>
+                              <w:gridCol w:w="308"/>
+                              <w:gridCol w:w="309"/>
+                              <w:gridCol w:w="308"/>
+                              <w:gridCol w:w="309"/>
+                              <w:gridCol w:w="308"/>
+                              <w:gridCol w:w="309"/>
+                            </w:tblGrid>
+                            <w:tr>
+                              <w:trPr>
+                                <w:cantSplit/>
+                                <w:trHeight w:val="20"/>
+                                <w:jc w:val="center"/>
+                              </w:trPr>
+                              <w:tc>
+                                <w:tcPr>
+                                  <w:tcW w:w="308" w:type="dxa"/>
+                                  <w:shd w:val="clear" w:color="auto" w:fill="ACB9CA" w:themeFill="text2" w:themeFillTint="66"/>
+                                  <w:vAlign w:val="center"/>
+                                </w:tcPr>
+                                <w:p>
+                                  <w:pPr>
+                                    <w:ind w:firstLine="0"/>
+                                    <w:contextualSpacing w:val="0"/>
+                                    <w:jc w:val="center"/>
+                                    <w:rPr>
+                                      <w:b/>
+                                      <w:bCs/>
+                                      <w:spacing w:val="20"/>
+                                    </w:rPr>
+                                  </w:pPr>
+                                  <w:r>
+                                    <w:rPr>
+                                      <w:b/>
+                                      <w:bCs/>
+                                      <w:spacing w:val="20"/>
+                                    </w:rPr>
+                                    <w:t>1</w:t>
+                                  </w:r>
+                                </w:p>
+                              </w:tc>
+                              <w:tc>
+                                <w:tcPr>
+                                  <w:tcW w:w="308" w:type="dxa"/>
+                                  <w:shd w:val="clear" w:color="auto" w:fill="ACB9CA" w:themeFill="text2" w:themeFillTint="66"/>
+                                  <w:vAlign w:val="center"/>
+                                </w:tcPr>
+                                <w:p>
+                                  <w:pPr>
+                                    <w:ind w:firstLine="0"/>
+                                    <w:jc w:val="center"/>
+                                    <w:rPr>
+                                      <w:b/>
+                                      <w:bCs/>
+                                      <w:spacing w:val="20"/>
+                                    </w:rPr>
+                                  </w:pPr>
+                                  <w:r>
+                                    <w:rPr>
+                                      <w:b/>
+                                      <w:bCs/>
+                                      <w:spacing w:val="20"/>
+                                    </w:rPr>
+                                    <w:t>2</w:t>
+                                  </w:r>
+                                </w:p>
+                              </w:tc>
+                              <w:tc>
+                                <w:tcPr>
+                                  <w:tcW w:w="309" w:type="dxa"/>
+                                  <w:shd w:val="clear" w:color="auto" w:fill="ED7D31" w:themeFill="accent2"/>
+                                  <w:vAlign w:val="center"/>
+                                </w:tcPr>
+                                <w:p>
+                                  <w:pPr>
+                                    <w:ind w:firstLine="0"/>
+                                    <w:jc w:val="center"/>
+                                    <w:rPr>
+                                      <w:b/>
+                                      <w:bCs/>
+                                      <w:spacing w:val="20"/>
+                                    </w:rPr>
+                                  </w:pPr>
+                                  <w:r>
+                                    <w:rPr>
+                                      <w:b/>
+                                      <w:bCs/>
+                                      <w:spacing w:val="20"/>
+                                    </w:rPr>
+                                    <w:t>3</w:t>
+                                  </w:r>
+                                </w:p>
+                              </w:tc>
+                              <w:tc>
+                                <w:tcPr>
+                                  <w:tcW w:w="308" w:type="dxa"/>
+                                  <w:shd w:val="clear" w:color="auto" w:fill="ED7D31" w:themeFill="accent2"/>
+                                  <w:vAlign w:val="center"/>
+                                </w:tcPr>
+                                <w:p>
+                                  <w:pPr>
+                                    <w:ind w:firstLine="0"/>
+                                    <w:jc w:val="center"/>
+                                    <w:rPr>
+                                      <w:b/>
+                                      <w:bCs/>
+                                      <w:spacing w:val="20"/>
+                                    </w:rPr>
+                                  </w:pPr>
+                                  <w:r>
+                                    <w:rPr>
+                                      <w:b/>
+                                      <w:bCs/>
+                                      <w:spacing w:val="20"/>
+                                    </w:rPr>
+                                    <w:t>4</w:t>
+                                  </w:r>
+                                </w:p>
+                              </w:tc>
+                              <w:tc>
+                                <w:tcPr>
+                                  <w:tcW w:w="309" w:type="dxa"/>
+                                  <w:tcBorders>
+                                    <w:right w:val="single" w:sz="4" w:space="0" w:color="auto"/>
+                                  </w:tcBorders>
+                                  <w:shd w:val="clear" w:color="auto" w:fill="ED7D31" w:themeFill="accent2"/>
+                                  <w:vAlign w:val="center"/>
+                                </w:tcPr>
+                                <w:p>
+                                  <w:pPr>
+                                    <w:ind w:firstLine="0"/>
+                                    <w:jc w:val="center"/>
+                                    <w:rPr>
+                                      <w:b/>
+                                      <w:bCs/>
+                                      <w:spacing w:val="20"/>
+                                    </w:rPr>
+                                  </w:pPr>
+                                  <w:r>
+                                    <w:rPr>
+                                      <w:b/>
+                                      <w:bCs/>
+                                      <w:spacing w:val="20"/>
+                                    </w:rPr>
+                                    <w:t>5</w:t>
+                                  </w:r>
+                                </w:p>
+                              </w:tc>
+                              <w:tc>
+                                <w:tcPr>
+                                  <w:tcW w:w="308" w:type="dxa"/>
+                                  <w:tcBorders>
+                                    <w:top w:val="nil"/>
+                                    <w:left w:val="single" w:sz="4" w:space="0" w:color="auto"/>
+                                    <w:bottom w:val="nil"/>
+                                    <w:right w:val="nil"/>
+                                  </w:tcBorders>
+                                </w:tcPr>
+                                <w:p>
+                                  <w:pPr>
+                                    <w:ind w:firstLine="0"/>
+                                    <w:rPr>
+                                      <w:b/>
+                                      <w:bCs/>
+                                    </w:rPr>
+                                  </w:pPr>
+                                </w:p>
+                              </w:tc>
+                              <w:tc>
+                                <w:tcPr>
+                                  <w:tcW w:w="309" w:type="dxa"/>
+                                  <w:tcBorders>
+                                    <w:top w:val="nil"/>
+                                    <w:left w:val="nil"/>
+                                    <w:bottom w:val="nil"/>
+                                    <w:right w:val="nil"/>
+                                  </w:tcBorders>
+                                </w:tcPr>
+                                <w:p>
+                                  <w:pPr>
+                                    <w:ind w:firstLine="0"/>
+                                    <w:rPr>
+                                      <w:b/>
+                                      <w:bCs/>
+                                    </w:rPr>
+                                  </w:pPr>
+                                </w:p>
+                              </w:tc>
+                              <w:tc>
+                                <w:tcPr>
+                                  <w:tcW w:w="308" w:type="dxa"/>
+                                  <w:tcBorders>
+                                    <w:top w:val="nil"/>
+                                    <w:left w:val="nil"/>
+                                    <w:bottom w:val="nil"/>
+                                    <w:right w:val="nil"/>
+                                  </w:tcBorders>
+                                </w:tcPr>
+                                <w:p>
+                                  <w:pPr>
+                                    <w:ind w:firstLine="0"/>
+                                    <w:rPr>
+                                      <w:b/>
+                                      <w:bCs/>
+                                    </w:rPr>
+                                  </w:pPr>
+                                </w:p>
+                              </w:tc>
+                              <w:tc>
+                                <w:tcPr>
+                                  <w:tcW w:w="308" w:type="dxa"/>
+                                  <w:tcBorders>
+                                    <w:top w:val="nil"/>
+                                    <w:left w:val="nil"/>
+                                    <w:bottom w:val="nil"/>
+                                    <w:right w:val="single" w:sz="4" w:space="0" w:color="auto"/>
+                                  </w:tcBorders>
+                                </w:tcPr>
+                                <w:p>
+                                  <w:pPr>
+                                    <w:ind w:firstLine="0"/>
+                                    <w:rPr>
+                                      <w:b/>
+                                      <w:bCs/>
+                                    </w:rPr>
+                                  </w:pPr>
+                                </w:p>
+                              </w:tc>
+                              <w:tc>
+                                <w:tcPr>
+                                  <w:tcW w:w="309" w:type="dxa"/>
+                                  <w:tcBorders>
+                                    <w:left w:val="single" w:sz="4" w:space="0" w:color="auto"/>
+                                  </w:tcBorders>
+                                  <w:shd w:val="clear" w:color="auto" w:fill="ACB9CA" w:themeFill="text2" w:themeFillTint="66"/>
+                                  <w:vAlign w:val="center"/>
+                                </w:tcPr>
+                                <w:p>
+                                  <w:pPr>
+                                    <w:ind w:firstLine="0"/>
+                                    <w:jc w:val="center"/>
+                                    <w:rPr>
+                                      <w:b/>
+                                      <w:bCs/>
+                                    </w:rPr>
+                                  </w:pPr>
+                                  <w:r>
+                                    <w:rPr>
+                                      <w:b/>
+                                      <w:bCs/>
+                                    </w:rPr>
+                                    <w:t>1</w:t>
+                                  </w:r>
+                                </w:p>
+                              </w:tc>
+                              <w:tc>
+                                <w:tcPr>
+                                  <w:tcW w:w="308" w:type="dxa"/>
+                                  <w:shd w:val="clear" w:color="auto" w:fill="ACB9CA" w:themeFill="text2" w:themeFillTint="66"/>
+                                  <w:vAlign w:val="center"/>
+                                </w:tcPr>
+                                <w:p>
+                                  <w:pPr>
+                                    <w:ind w:firstLine="0"/>
+                                    <w:jc w:val="center"/>
+                                    <w:rPr>
+                                      <w:b/>
+                                      <w:bCs/>
+                                    </w:rPr>
+                                  </w:pPr>
+                                  <w:r>
+                                    <w:rPr>
+                                      <w:b/>
+                                      <w:bCs/>
+                                    </w:rPr>
+                                    <w:t>2</w:t>
+                                  </w:r>
+                                </w:p>
+                              </w:tc>
+                              <w:tc>
+                                <w:tcPr>
+                                  <w:tcW w:w="309" w:type="dxa"/>
+                                  <w:shd w:val="clear" w:color="auto" w:fill="ED7D31" w:themeFill="accent2"/>
+                                  <w:vAlign w:val="center"/>
+                                </w:tcPr>
+                                <w:p>
+                                  <w:pPr>
+                                    <w:ind w:firstLine="0"/>
+                                    <w:jc w:val="center"/>
+                                    <w:rPr>
+                                      <w:b/>
+                                      <w:bCs/>
+                                    </w:rPr>
+                                  </w:pPr>
+                                  <w:r>
+                                    <w:rPr>
+                                      <w:b/>
+                                      <w:bCs/>
+                                    </w:rPr>
+                                    <w:t>5</w:t>
+                                  </w:r>
+                                </w:p>
+                              </w:tc>
+                              <w:tc>
+                                <w:tcPr>
+                                  <w:tcW w:w="308" w:type="dxa"/>
+                                  <w:shd w:val="clear" w:color="auto" w:fill="ED7D31" w:themeFill="accent2"/>
+                                  <w:vAlign w:val="center"/>
+                                </w:tcPr>
+                                <w:p>
+                                  <w:pPr>
+                                    <w:ind w:firstLine="0"/>
+                                    <w:jc w:val="center"/>
+                                    <w:rPr>
+                                      <w:b/>
+                                      <w:bCs/>
+                                    </w:rPr>
+                                  </w:pPr>
+                                  <w:r>
+                                    <w:rPr>
+                                      <w:b/>
+                                      <w:bCs/>
+                                    </w:rPr>
+                                    <w:t>4</w:t>
+                                  </w:r>
+                                </w:p>
+                              </w:tc>
+                              <w:tc>
+                                <w:tcPr>
+                                  <w:tcW w:w="309" w:type="dxa"/>
+                                  <w:shd w:val="clear" w:color="auto" w:fill="ED7D31" w:themeFill="accent2"/>
+                                  <w:vAlign w:val="center"/>
+                                </w:tcPr>
+                                <w:p>
+                                  <w:pPr>
+                                    <w:ind w:firstLine="0"/>
+                                    <w:jc w:val="center"/>
+                                    <w:rPr>
+                                      <w:b/>
+                                      <w:bCs/>
+                                    </w:rPr>
+                                  </w:pPr>
+                                  <w:r>
+                                    <w:rPr>
+                                      <w:b/>
+                                      <w:bCs/>
+                                    </w:rPr>
+                                    <w:t>3</w:t>
+                                  </w:r>
+                                </w:p>
+                              </w:tc>
+                            </w:tr>
+                          </w:tbl>
+                          <w:p>
+                            <w:r>
+                              <w:t xml:space="preserve"> </w:t>
+                            </w:r>
+                          </w:p>
+                        </w:txbxContent>
+                      </wps:txbx>
+                      <wps:bodyPr rot="0" vert="horz" wrap="square" lIns="91440" tIns="45720" rIns="91440" bIns="45720" anchor="t" anchorCtr="0">
+                        <a:noAutofit/>
+                      </wps:bodyPr>
+                    </wps:wsp>
+                  </a:graphicData>
+                </a:graphic>
+                <wp14:sizeRelH relativeFrom="margin">
+                  <wp14:pctWidth>0</wp14:pctWidth>
+                </wp14:sizeRelH>
+                <wp14:sizeRelV relativeFrom="margin">
+                  <wp14:pctHeight>0</wp14:pctHeight>
+                </wp14:sizeRelV>
+              </wp:anchor>
+            </w:drawing>
+          </mc:Choice>
+          <mc:Fallback>
+            <w:pict>
+              <v:shape w14:anchorId="59CB04D2" id="_x0000_s1029" type="#_x0000_t202" style="position:absolute;left:0;text-align:left;margin-left:0;margin-top:61.45pt;width:590.45pt;height:56.4pt;z-index:251664384;visibility:visible;mso-wrap-style:square;mso-width-percent:0;mso-height-percent:0;mso-wrap-distance-left:9pt;mso-wrap-distance-top:3.6pt;mso-wrap-distance-right:9pt;mso-wrap-distance-bottom:3.6pt;mso-position-horizontal:center;mso-position-horizontal-relative:text;mso-position-vertical:absolute;mso-position-vertical-relative:text;mso-width-percent:0;mso-height-percent:0;mso-width-relative:margin;mso-height-relative:margin;v-text-anchor:top" o:gfxdata="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" strokecolor="white [3212]">
+                <v:textbox>
+                  <w:txbxContent>
+                    <w:tbl>
+                      <w:tblPr>
+                        <w:tblStyle w:val="Tabela-Siatka"/>
+                        <w:tblW w:w="0" w:type="auto"/>
+                        <w:jc w:val="center"/>
+                        <w:tblLayout w:type="fixed"/>
+                        <w:tblLook w:val="04A0" w:firstRow="1" w:lastRow="0" w:firstColumn="1" w:lastColumn="0" w:noHBand="0" w:noVBand="1"/>
+                      </w:tblPr>
+                      <w:tblGrid>
+                        <w:gridCol w:w="308"/>
+                        <w:gridCol w:w="308"/>
+                        <w:gridCol w:w="309"/>
+                        <w:gridCol w:w="308"/>
+                        <w:gridCol w:w="309"/>
+                        <w:gridCol w:w="308"/>
+                        <w:gridCol w:w="309"/>
+                        <w:gridCol w:w="308"/>
+                        <w:gridCol w:w="308"/>
+                        <w:gridCol w:w="309"/>
+                        <w:gridCol w:w="308"/>
+                        <w:gridCol w:w="309"/>
+                        <w:gridCol w:w="308"/>
+                        <w:gridCol w:w="309"/>
+                      </w:tblGrid>
+                      <w:tr>
+                        <w:trPr>
+                          <w:cantSplit/>
+                          <w:trHeight w:val="20"/>
+                          <w:jc w:val="center"/>
+                        </w:trPr>
+                        <w:tc>
+                          <w:tcPr>
+                            <w:tcW w:w="308" w:type="dxa"/>
+                            <w:shd w:val="clear" w:color="auto" w:fill="ACB9CA" w:themeFill="text2" w:themeFillTint="66"/>
+                            <w:vAlign w:val="center"/>
+                          </w:tcPr>
+                          <w:p>
+                            <w:pPr>
+                              <w:ind w:firstLine="0"/>
+                              <w:contextualSpacing w:val="0"/>
+                              <w:jc w:val="center"/>
+                              <w:rPr>
+                                <w:b/>
+                                <w:bCs/>
+                                <w:spacing w:val="20"/>
+                              </w:rPr>
+                            </w:pPr>
+                            <w:r>
+                              <w:rPr>
+                                <w:b/>
+                                <w:bCs/>
+                                <w:spacing w:val="20"/>
+                              </w:rPr>
+                              <w:t>1</w:t>
+                            </w:r>
+                          </w:p>
+                        </w:tc>
+                        <w:tc>
+                          <w:tcPr>
+                            <w:tcW w:w="308" w:type="dxa"/>
+                            <w:shd w:val="clear" w:color="auto" w:fill="ACB9CA" w:themeFill="text2" w:themeFillTint="66"/>
+                            <w:vAlign w:val="center"/>
+                          </w:tcPr>
+                          <w:p>
+                            <w:pPr>
+                              <w:ind w:firstLine="0"/>
+                              <w:jc w:val="center"/>
+                              <w:rPr>
+                                <w:b/>
+                                <w:bCs/>
+                                <w:spacing w:val="20"/>
+                              </w:rPr>
+                            </w:pPr>
+                            <w:r>
+                              <w:rPr>
+                                <w:b/>
+                                <w:bCs/>
+                                <w:spacing w:val="20"/>
+                              </w:rPr>
+                              <w:t>2</w:t>
+                            </w:r>
+                          </w:p>
+                        </w:tc>
+                        <w:tc>
+                          <w:tcPr>
+                            <w:tcW w:w="309" w:type="dxa"/>
+                            <w:shd w:val="clear" w:color="auto" w:fill="ED7D31" w:themeFill="accent2"/>
+                            <w:vAlign w:val="center"/>
+                          </w:tcPr>
+                          <w:p>
+                            <w:pPr>
+                              <w:ind w:firstLine="0"/>
+                              <w:jc w:val="center"/>
+                              <w:rPr>
+                                <w:b/>
+                                <w:bCs/>
+                                <w:spacing w:val="20"/>
+                              </w:rPr>
+                            </w:pPr>
+                            <w:r>
+                              <w:rPr>
+                                <w:b/>
+                                <w:bCs/>
+                                <w:spacing w:val="20"/>
+                              </w:rPr>
+                              <w:t>3</w:t>
+                            </w:r>
+                          </w:p>
+                        </w:tc>
+                        <w:tc>
+                          <w:tcPr>
+                            <w:tcW w:w="308" w:type="dxa"/>
+                            <w:shd w:val="clear" w:color="auto" w:fill="ED7D31" w:themeFill="accent2"/>
+                            <w:vAlign w:val="center"/>
+                          </w:tcPr>
+                          <w:p>
+                            <w:pPr>
+                              <w:ind w:firstLine="0"/>
+                              <w:jc w:val="center"/>
+                              <w:rPr>
+                                <w:b/>
+                                <w:bCs/>
+                                <w:spacing w:val="20"/>
+                              </w:rPr>
+                            </w:pPr>
+                            <w:r>
+                              <w:rPr>
+                                <w:b/>
+                                <w:bCs/>
+                                <w:spacing w:val="20"/>
+                              </w:rPr>
+                              <w:t>4</w:t>
+                            </w:r>
+                          </w:p>
+                        </w:tc>
+                        <w:tc>
+                          <w:tcPr>
+                            <w:tcW w:w="309" w:type="dxa"/>
+                            <w:tcBorders>
+                              <w:right w:val="single" w:sz="4" w:space="0" w:color="auto"/>
+                            </w:tcBorders>
+                            <w:shd w:val="clear" w:color="auto" w:fill="ED7D31" w:themeFill="accent2"/>
+                            <w:vAlign w:val="center"/>
+                          </w:tcPr>
+                          <w:p>
+                            <w:pPr>
+                              <w:ind w:firstLine="0"/>
+                              <w:jc w:val="center"/>
+                              <w:rPr>
+                                <w:b/>
+                                <w:bCs/>
+                                <w:spacing w:val="20"/>
+                              </w:rPr>
+                            </w:pPr>
+                            <w:r>
+                              <w:rPr>
+                                <w:b/>
+                                <w:bCs/>
+                                <w:spacing w:val="20"/>
+                              </w:rPr>
+                              <w:t>5</w:t>
+                            </w:r>
+                          </w:p>
+                        </w:tc>
+                        <w:tc>
+                          <w:tcPr>
+                            <w:tcW w:w="308" w:type="dxa"/>
+                            <w:tcBorders>
+                              <w:top w:val="nil"/>
+                              <w:left w:val="single" w:sz="4" w:space="0" w:color="auto"/>
+                              <w:bottom w:val="nil"/>
+                              <w:right w:val="nil"/>
+                            </w:tcBorders>
+                          </w:tcPr>
+                          <w:p>
+                            <w:pPr>
+                              <w:ind w:firstLine="0"/>
+                              <w:rPr>
+                                <w:b/>
+                                <w:bCs/>
+                              </w:rPr>
+                            </w:pPr>
+                          </w:p>
+                        </w:tc>
+                        <w:tc>
+                          <w:tcPr>
+                            <w:tcW w:w="309" w:type="dxa"/>
+                            <w:tcBorders>
+                              <w:top w:val="nil"/>
+                              <w:left w:val="nil"/>
+                              <w:bottom w:val="nil"/>
+                              <w:right w:val="nil"/>
+                            </w:tcBorders>
+                          </w:tcPr>
+                          <w:p>
+                            <w:pPr>
+                              <w:ind w:firstLine="0"/>
+                              <w:rPr>
+                                <w:b/>
+                                <w:bCs/>
+                              </w:rPr>
+                            </w:pPr>
+                          </w:p>
+                        </w:tc>
+                        <w:tc>
+                          <w:tcPr>
+                            <w:tcW w:w="308" w:type="dxa"/>
+                            <w:tcBorders>
+                              <w:top w:val="nil"/>
+                              <w:left w:val="nil"/>
+                              <w:bottom w:val="nil"/>
+                              <w:right w:val="nil"/>
+                            </w:tcBorders>
+                          </w:tcPr>
+                          <w:p>
+                            <w:pPr>
+                              <w:ind w:firstLine="0"/>
+                              <w:rPr>
+                                <w:b/>
+                                <w:bCs/>
+                              </w:rPr>
+                            </w:pPr>
+                          </w:p>
+                        </w:tc>
+                        <w:tc>
+                          <w:tcPr>
+                            <w:tcW w:w="308" w:type="dxa"/>
+                            <w:tcBorders>
+                              <w:top w:val="nil"/>
+                              <w:left w:val="nil"/>
+                              <w:bottom w:val="nil"/>
+                              <w:right w:val="single" w:sz="4" w:space="0" w:color="auto"/>
+                            </w:tcBorders>
+                          </w:tcPr>
+                          <w:p>
+                            <w:pPr>
+                              <w:ind w:firstLine="0"/>
+                              <w:rPr>
+                                <w:b/>
+                                <w:bCs/>
+                              </w:rPr>
+                            </w:pPr>
+                          </w:p>
+                        </w:tc>
+                        <w:tc>
+                          <w:tcPr>
+                            <w:tcW w:w="309" w:type="dxa"/>
+                            <w:tcBorders>
+                              <w:left w:val="single" w:sz="4" w:space="0" w:color="auto"/>
+                            </w:tcBorders>
+                            <w:shd w:val="clear" w:color="auto" w:fill="ACB9CA" w:themeFill="text2" w:themeFillTint="66"/>
+                            <w:vAlign w:val="center"/>
+                          </w:tcPr>
+                          <w:p>
+                            <w:pPr>
+                              <w:ind w:firstLine="0"/>
+                              <w:jc w:val="center"/>
+                              <w:rPr>
+                                <w:b/>
+                                <w:bCs/>
+                              </w:rPr>
+                            </w:pPr>
+                            <w:r>
+                              <w:rPr>
+                                <w:b/>
+                                <w:bCs/>
+                              </w:rPr>
+                              <w:t>1</w:t>
+                            </w:r>
+                          </w:p>
+                        </w:tc>
+                        <w:tc>
+                          <w:tcPr>
+                            <w:tcW w:w="308" w:type="dxa"/>
+                            <w:shd w:val="clear" w:color="auto" w:fill="ACB9CA" w:themeFill="text2" w:themeFillTint="66"/>
+                            <w:vAlign w:val="center"/>
+                          </w:tcPr>
+                          <w:p>
+                            <w:pPr>
+                              <w:ind w:firstLine="0"/>
+                              <w:jc w:val="center"/>
+                              <w:rPr>
+                                <w:b/>
+                                <w:bCs/>
+                              </w:rPr>
+                            </w:pPr>
+                            <w:r>
+                              <w:rPr>
+                                <w:b/>
+                                <w:bCs/>
+                              </w:rPr>
+                              <w:t>2</w:t>
+                            </w:r>
+                          </w:p>
+                        </w:tc>
+                        <w:tc>
+                          <w:tcPr>
+                            <w:tcW w:w="309" w:type="dxa"/>
+                            <w:shd w:val="clear" w:color="auto" w:fill="ED7D31" w:themeFill="accent2"/>
+                            <w:vAlign w:val="center"/>
+                          </w:tcPr>
+                          <w:p>
+                            <w:pPr>
+                              <w:ind w:firstLine="0"/>
+                              <w:jc w:val="center"/>
+                              <w:rPr>
+                                <w:b/>
+                                <w:bCs/>
+                              </w:rPr>
+                            </w:pPr>
+                            <w:r>
+                              <w:rPr>
+                                <w:b/>
+                                <w:bCs/>
+                              </w:rPr>
+                              <w:t>5</w:t>
+                            </w:r>
+                          </w:p>
+                        </w:tc>
+                        <w:tc>
+                          <w:tcPr>
+                            <w:tcW w:w="308" w:type="dxa"/>
+                            <w:shd w:val="clear" w:color="auto" w:fill="ED7D31" w:themeFill="accent2"/>
+                            <w:vAlign w:val="center"/>
+                          </w:tcPr>
+                          <w:p>
+                            <w:pPr>
+                              <w:ind w:firstLine="0"/>
+                              <w:jc w:val="center"/>
+                              <w:rPr>
+                                <w:b/>
+                                <w:bCs/>
+                              </w:rPr>
+                            </w:pPr>
+                            <w:r>
+                              <w:rPr>
+                                <w:b/>
+                                <w:bCs/>
+                              </w:rPr>
+                              <w:t>4</w:t>
+                            </w:r>
+                          </w:p>
+                        </w:tc>
+                        <w:tc>
+                          <w:tcPr>
+                            <w:tcW w:w="309" w:type="dxa"/>
+                            <w:shd w:val="clear" w:color="auto" w:fill="ED7D31" w:themeFill="accent2"/>
+                            <w:vAlign w:val="center"/>
+                          </w:tcPr>
+                          <w:p>
+                            <w:pPr>
+                              <w:ind w:firstLine="0"/>
+                              <w:jc w:val="center"/>
+                              <w:rPr>
+                                <w:b/>
+                                <w:bCs/>
+                              </w:rPr>
+                            </w:pPr>
+                            <w:r>
+                              <w:rPr>
+                                <w:b/>
+                                <w:bCs/>
+                              </w:rPr>
+                              <w:t>3</w:t>
+                            </w:r>
+                          </w:p>
+                        </w:tc>
+                      </w:tr>
+                    </w:tbl>
+                    <w:p>
+                      <w:r>
+                        <w:t xml:space="preserve"> </w:t>
+                      </w:r>
+                    </w:p>
+                  </w:txbxContent>
+                </v:textbox>
+                <w10:wrap type="square"/>
+              </v:shape>
+            </w:pict>
+          </mc:Fallback>
+        </mc:AlternateContent>
+      </w:r>
+      <w:r>
+        <w:rPr>
+          <w:noProof/>
+        </w:rPr>
+        <mc:AlternateContent>
+          <mc:Choice Requires="wps">
+            <w:drawing>
+              <wp:anchor distT="0" distB="0" distL="114300" distR="114300" simplePos="0" relativeHeight="251666432" behindDoc="0" locked="0" layoutInCell="1" allowOverlap="1" wp14:anchorId="7E42B891" wp14:editId="64458B5F">
+                <wp:simplePos x="0" y="0"/>
+                <wp:positionH relativeFrom="column">
+                  <wp:posOffset>349885</wp:posOffset>
+                </wp:positionH>
+                <wp:positionV relativeFrom="paragraph">
+                  <wp:posOffset>544195</wp:posOffset>
+                </wp:positionV>
+                <wp:extent cx="5050790" cy="175260"/>
+                <wp:effectExtent l="0" t="0" r="0" b="0"/>
+                <wp:wrapTopAndBottom/>
+                <wp:docPr id="195853179" name="Pole tekstowe 1"/>
+                <wp:cNvGraphicFramePr/>
+                <a:graphic xmlns:a="http://schemas.openxmlformats.org/drawingml/2006/main">
+                  <a:graphicData uri="http://schemas.microsoft.com/office/word/2010/wordprocessingShape">
+                    <wps:wsp>
+                      <wps:cNvSpPr txBox="1"/>
+                      <wps:spPr>
+                        <a:xfrm>
+                          <a:off x="0" y="0"/>
+                          <a:ext cx="5050790" cy="175260"/>
+                        </a:xfrm>
+                        <a:prstGeom prst="rect">
+                          <a:avLst/>
+                        </a:prstGeom>
+                        <a:solidFill>
+                          <a:prstClr val="white"/>
+                        </a:solidFill>
+                        <a:ln>
+                          <a:noFill/>
+                        </a:ln>
+                      </wps:spPr>
+                      <wps:txbx>
+                        <w:txbxContent>
+                          <w:p>
+                            <w:pPr>
+                              <w:pStyle w:val="Legenda"/>
+                              <w:ind w:firstLine="0"/>
+                              <w:jc w:val="center"/>
+                              <w:rPr>
+                                <w:noProof/>
+                                <w:sz w:val="23"/>
+                              </w:rPr>
+                            </w:pPr>
+                            <w:bookmarkStart w:id="3" w:name="_Ref155786770"/>
+                            <w:r>
+                              <w:t xml:space="preserve">Rysunek </w:t>
+                            </w:r>
+                            <w:fldSimple w:instr=" STYLEREF 1 \s ">
+                              <w:r>
+                                <w:rPr>
+                                  <w:noProof/>
+                                </w:rPr>
+                                <w:t>1</w:t>
+                              </w:r>
+                            </w:fldSimple>
+                            <w:r>
+                              <w:t>.</w:t>
+                            </w:r>
+                            <w:fldSimple w:instr=" SEQ Rysunek \* ARABIC \s 1 ">
+                              <w:r>
+                                <w:rPr>
+                                  <w:noProof/>
+                                </w:rPr>
+                                <w:t>1</w:t>
+                              </w:r>
+                            </w:fldSimple>
+                            <w:bookmarkEnd w:id="3"/>
+                            <w:r>
+                              <w:t xml:space="preserve"> Przykład zastosowania operatora inverse</w:t>
+                            </w:r>
+                          </w:p>
+                        </w:txbxContent>
+                      </wps:txbx>
+                      <wps:bodyPr rot="0" spcFirstLastPara="0" vertOverflow="overflow" horzOverflow="overflow" vert="horz" wrap="square" lIns="0" tIns="0" rIns="0" bIns="0" numCol="1" spcCol="0" rtlCol="0" fromWordArt="0" anchor="t" anchorCtr="0" forceAA="0" compatLnSpc="1">
+                        <a:prstTxWarp prst="textNoShape">
+                          <a:avLst/>
+                        </a:prstTxWarp>
+                        <a:noAutofit/>
+                      </wps:bodyPr>
+                    </wps:wsp>
+                  </a:graphicData>
+                </a:graphic>
+                <wp14:sizeRelV relativeFrom="margin">
+                  <wp14:pctHeight>0</wp14:pctHeight>
+                </wp14:sizeRelV>
+              </wp:anchor>
+            </w:drawing>
+          </mc:Choice>
+          <mc:Fallback>
+            <w:pict>
+              <v:shape w14:anchorId="7E42B891" id="Pole tekstowe 1" o:spid="_x0000_s1030" type="#_x0000_t202" style="position:absolute;left:0;text-align:left;margin-left:27.55pt;margin-top:42.85pt;width:397.7pt;height:13.8pt;z-index:251666432;visibility:visible;mso-wrap-style:square;mso-height-percent:0;mso-wrap-distance-left:9pt;mso-wrap-distance-top:0;mso-wrap-distance-right:9pt;mso-wrap-distance-bottom:0;mso-position-horizontal:absolute;mso-position-horizontal-relative:text;mso-position-vertical:absolute;mso-position-vertical-relative:text;mso-height-percent:0;mso-height-relative:margin;v-text-anchor:top" o:gfxdata="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" stroked="f">
+                <v:textbox inset="0,0,0,0">
+                  <w:txbxContent>
+                    <w:p>
+                      <w:pPr>
+                        <w:pStyle w:val="Legenda"/>
+                        <w:ind w:firstLine="0"/>
+                        <w:jc w:val="center"/>
+                        <w:rPr>
+                          <w:noProof/>
+                          <w:sz w:val="23"/>
+                        </w:rPr>
+                      </w:pPr>
+                      <w:bookmarkStart w:id="4" w:name="_Ref155786770"/>
+                      <w:r>
+                        <w:t xml:space="preserve">Rysunek </w:t>
+                      </w:r>
+                      <w:fldSimple w:instr=" STYLEREF 1 \s ">
+                        <w:r>
+                          <w:rPr>
+                            <w:noProof/>
+                          </w:rPr>
+                          <w:t>1</w:t>
+                        </w:r>
+                      </w:fldSimple>
+                      <w:r>
+                        <w:t>.</w:t>
+                      </w:r>
+                      <w:fldSimple w:instr=" SEQ Rysunek \* ARABIC \s 1 ">
+                        <w:r>
+                          <w:rPr>
+                            <w:noProof/>
+                          </w:rPr>
+                          <w:t>1</w:t>
+                        </w:r>
+                      </w:fldSimple>
+                      <w:bookmarkEnd w:id="4"/>
+                      <w:r>
+                        <w:t xml:space="preserve"> Przykład zastosowania operatora inverse</w:t>
+                      </w:r>
+                    </w:p>
+                  </w:txbxContent>
+                </v:textbox>
+                <w10:wrap type="topAndBottom"/>
+              </v:shape>
+            </w:pict>
+          </mc:Fallback>
+        </mc:AlternateContent>
+      </w:r>
+      <w:r>
+        <w:t xml:space="preserve">Operator </w:t>
+      </w:r>
+      <w:r>
+        <w:rPr>
+          <w:i/>
+          <w:iCs/>
+        </w:rPr>
+        <w:t>inverse</w:t>
+      </w:r>
+      <w:r>
+        <w:t xml:space="preserve"> polega na odwróceniu kolejności elementów rozwiązania pomiędzy dwoma przyjętymi punktami w </w:t>
+      </w:r>
+      <w:r>
+        <w:t>chromosomie</w:t>
+      </w:r>
+      <w:r>
+        <w:t xml:space="preserve"> (</w:t>
+      </w:r>
+      <w:r>
+        <w:fldChar w:fldCharType="begin"/>
+      </w:r>
+      <w:r>
+        <w:instrText xml:space="preserve"> REF _Ref155786770 \h </w:instrText>
+      </w:r>
+      <w:r>
+        <w:fldChar w:fldCharType="separate"/>
+      </w:r>
+      <w:r>
+        <w:t xml:space="preserve">Rysunek </w:t>
+      </w:r>
+      <w:r>
+        <w:rPr>
+          <w:noProof/>
+        </w:rPr>
+        <w:t>1</w:t>
+      </w:r>
+      <w:r>
+        <w:t>.</w:t>
+      </w:r>
+      <w:r>
+        <w:rPr>
+          <w:noProof/>
+        </w:rPr>
+        <w:t>1</w:t>
+      </w:r>
+      <w:r>
+        <w:fldChar w:fldCharType="end"/>
+      </w:r>
+      <w:r>
+        <w:t>)</w:t>
+      </w:r>
+      <w:r>
+        <w:t>.</w:t>
+      </w:r>
+    </w:p>
+    <w:p>
+      <w:pPr>
+        <w:spacing w:before="360"/>
+        <w:contextualSpacing w:val="0"/>
+      </w:pPr>
+      <w:r>
+        <w:rPr>
+          <w:noProof/>
+        </w:rPr>
+        <mc:AlternateContent>
+          <mc:Choice Requires="wps">
+            <w:drawing>
+              <wp:anchor distT="0" distB="0" distL="114300" distR="114300" simplePos="0" relativeHeight="251672576" behindDoc="0" locked="0" layoutInCell="1" allowOverlap="1" wp14:anchorId="14B074A9" wp14:editId="152D2E00">
+                <wp:simplePos x="0" y="0"/>
+                <wp:positionH relativeFrom="column">
+                  <wp:posOffset>-884555</wp:posOffset>
+                </wp:positionH>
+                <wp:positionV relativeFrom="paragraph">
+                  <wp:posOffset>1797685</wp:posOffset>
+                </wp:positionV>
+                <wp:extent cx="7498715" cy="152400"/>
+                <wp:effectExtent l="0" t="0" r="6985" b="0"/>
+                <wp:wrapSquare wrapText="bothSides"/>
+                <wp:docPr id="354025199" name="Pole tekstowe 1"/>
+                <wp:cNvGraphicFramePr/>
+                <a:graphic xmlns:a="http://schemas.openxmlformats.org/drawingml/2006/main">
+                  <a:graphicData uri="http://schemas.microsoft.com/office/word/2010/wordprocessingShape">
+                    <wps:wsp>
+                      <wps:cNvSpPr txBox="1"/>
+                      <wps:spPr>
+                        <a:xfrm>
+                          <a:off x="0" y="0"/>
+                          <a:ext cx="7498715" cy="152400"/>
+                        </a:xfrm>
+                        <a:prstGeom prst="rect">
+                          <a:avLst/>
+                        </a:prstGeom>
+                        <a:solidFill>
+                          <a:prstClr val="white"/>
+                        </a:solidFill>
+                        <a:ln>
+                          <a:noFill/>
+                        </a:ln>
+                      </wps:spPr>
+                      <wps:txbx>
+                        <w:txbxContent>
+                          <w:p>
+                            <w:pPr>
+                              <w:pStyle w:val="Legenda"/>
+                              <w:ind w:firstLine="0"/>
+                              <w:jc w:val="center"/>
+                              <w:rPr>
+                                <w:noProof/>
+                                <w:sz w:val="23"/>
+                              </w:rPr>
+                            </w:pPr>
+                            <w:bookmarkStart w:id="5" w:name="_Ref155786944"/>
+                            <w:r>
+                              <w:t xml:space="preserve">Rysunek </w:t>
+                            </w:r>
+                            <w:fldSimple w:instr=" STYLEREF 1 \s ">
+                              <w:r>
+                                <w:rPr>
+                                  <w:noProof/>
+                                </w:rPr>
+                                <w:t>1</w:t>
+                              </w:r>
+                            </w:fldSimple>
+                            <w:r>
+                              <w:t>.</w:t>
+                            </w:r>
+                            <w:fldSimple w:instr=" SEQ Rysunek \* ARABIC \s 1 ">
+                              <w:r>
+                                <w:rPr>
+                                  <w:noProof/>
+                                </w:rPr>
+                                <w:t>2</w:t>
+                              </w:r>
+                            </w:fldSimple>
+                            <w:bookmarkEnd w:id="5"/>
+                            <w:r>
+                              <w:t xml:space="preserve"> Przykład zastosowania operatora scramble</w:t>
+                            </w:r>
+                          </w:p>
+                        </w:txbxContent>
+                      </wps:txbx>
+                      <wps:bodyPr rot="0" spcFirstLastPara="0" vertOverflow="overflow" horzOverflow="overflow" vert="horz" wrap="square" lIns="0" tIns="0" rIns="0" bIns="0" numCol="1" spcCol="0" rtlCol="0" fromWordArt="0" anchor="t" anchorCtr="0" forceAA="0" compatLnSpc="1">
+                        <a:prstTxWarp prst="textNoShape">
+                          <a:avLst/>
+                        </a:prstTxWarp>
+                        <a:noAutofit/>
+                      </wps:bodyPr>
+                    </wps:wsp>
+                  </a:graphicData>
+                </a:graphic>
+                <wp14:sizeRelV relativeFrom="margin">
+                  <wp14:pctHeight>0</wp14:pctHeight>
+                </wp14:sizeRelV>
+              </wp:anchor>
+            </w:drawing>
+          </mc:Choice>
+          <mc:Fallback>
+            <w:pict>
+              <v:shape w14:anchorId="14B074A9" id="_x0000_s1031" type="#_x0000_t202" style="position:absolute;left:0;text-align:left;margin-left:-69.65pt;margin-top:141.55pt;width:590.45pt;height:12pt;z-index:251672576;visibility:visible;mso-wrap-style:square;mso-height-percent:0;mso-wrap-distance-left:9pt;mso-wrap-distance-top:0;mso-wrap-distance-right:9pt;mso-wrap-distance-bottom:0;mso-position-horizontal:absolute;mso-position-horizontal-relative:text;mso-position-vertical:absolute;mso-position-vertical-relative:text;mso-height-percent:0;mso-height-relative:margin;v-text-anchor:top" o:gfxdata="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" stroked="f">
+                <v:textbox inset="0,0,0,0">
+                  <w:txbxContent>
+                    <w:p>
+                      <w:pPr>
+                        <w:pStyle w:val="Legenda"/>
+                        <w:ind w:firstLine="0"/>
+                        <w:jc w:val="center"/>
+                        <w:rPr>
+                          <w:noProof/>
+                          <w:sz w:val="23"/>
+                        </w:rPr>
+                      </w:pPr>
+                      <w:bookmarkStart w:id="6" w:name="_Ref155786944"/>
+                      <w:r>
+                        <w:t xml:space="preserve">Rysunek </w:t>
+                      </w:r>
+                      <w:fldSimple w:instr=" STYLEREF 1 \s ">
+                        <w:r>
+                          <w:rPr>
+                            <w:noProof/>
+                          </w:rPr>
+                          <w:t>1</w:t>
+                        </w:r>
+                      </w:fldSimple>
+                      <w:r>
+                        <w:t>.</w:t>
+                      </w:r>
+                      <w:fldSimple w:instr=" SEQ Rysunek \* ARABIC \s 1 ">
+                        <w:r>
+                          <w:rPr>
+                            <w:noProof/>
+                          </w:rPr>
+                          <w:t>2</w:t>
+                        </w:r>
+                      </w:fldSimple>
+                      <w:bookmarkEnd w:id="6"/>
+                      <w:r>
+                        <w:t xml:space="preserve"> Przykład zastosowania operatora scramble</w:t>
+                      </w:r>
+                    </w:p>
+                  </w:txbxContent>
+                </v:textbox>
+                <w10:wrap type="square"/>
+              </v:shape>
+            </w:pict>
+          </mc:Fallback>
+        </mc:AlternateContent>
+      </w:r>
+      <w:r>
+        <w:rPr>
+          <w:noProof/>
+        </w:rPr>
+        <mc:AlternateContent>
+          <mc:Choice Requires="wps">
+            <w:drawing>
+              <wp:anchor distT="0" distB="0" distL="114300" distR="114300" simplePos="0" relativeHeight="251674624" behindDoc="0" locked="0" layoutInCell="1" allowOverlap="1" wp14:anchorId="19025C6E" wp14:editId="37C0C72A">
+                <wp:simplePos x="0" y="0"/>
+                <wp:positionH relativeFrom="column">
+                  <wp:posOffset>-884555</wp:posOffset>
+                </wp:positionH>
+                <wp:positionV relativeFrom="paragraph">
+                  <wp:posOffset>2742565</wp:posOffset>
+                </wp:positionV>
+                <wp:extent cx="7498715" cy="182880"/>
+                <wp:effectExtent l="0" t="0" r="6985" b="7620"/>
+                <wp:wrapSquare wrapText="bothSides"/>
+                <wp:docPr id="168048408" name="Pole tekstowe 1"/>
+                <wp:cNvGraphicFramePr/>
+                <a:graphic xmlns:a="http://schemas.openxmlformats.org/drawingml/2006/main">
+                  <a:graphicData uri="http://schemas.microsoft.com/office/word/2010/wordprocessingShape">
+                    <wps:wsp>
+                      <wps:cNvSpPr txBox="1"/>
+                      <wps:spPr>
+                        <a:xfrm>
+                          <a:off x="0" y="0"/>
+                          <a:ext cx="7498715" cy="182880"/>
+                        </a:xfrm>
+                        <a:prstGeom prst="rect">
+                          <a:avLst/>
+                        </a:prstGeom>
+                        <a:solidFill>
+                          <a:prstClr val="white"/>
+                        </a:solidFill>
+                        <a:ln>
+                          <a:noFill/>
+                        </a:ln>
+                      </wps:spPr>
+                      <wps:txbx>
+                        <w:txbxContent>
+                          <w:p>
+                            <w:pPr>
+                              <w:pStyle w:val="Legenda"/>
+                              <w:ind w:firstLine="0"/>
+                              <w:jc w:val="center"/>
+                              <w:rPr>
+                                <w:noProof/>
+                                <w:sz w:val="23"/>
+                              </w:rPr>
+                            </w:pPr>
+                            <w:r>
+                              <w:t>Źródło: opracowanie własne</w:t>
+                            </w:r>
+                          </w:p>
+                        </w:txbxContent>
+                      </wps:txbx>
+                      <wps:bodyPr rot="0" spcFirstLastPara="0" vertOverflow="overflow" horzOverflow="overflow" vert="horz" wrap="square" lIns="0" tIns="0" rIns="0" bIns="0" numCol="1" spcCol="0" rtlCol="0" fromWordArt="0" anchor="t" anchorCtr="0" forceAA="0" compatLnSpc="1">
+                        <a:prstTxWarp prst="textNoShape">
+                          <a:avLst/>
+                        </a:prstTxWarp>
+                        <a:noAutofit/>
+                      </wps:bodyPr>
+                    </wps:wsp>
+                  </a:graphicData>
+                </a:graphic>
+                <wp14:sizeRelV relativeFrom="margin">
+                  <wp14:pctHeight>0</wp14:pctHeight>
+                </wp14:sizeRelV>
+              </wp:anchor>
+            </w:drawing>
+          </mc:Choice>
+          <mc:Fallback>
+            <w:pict>
+              <v:shape w14:anchorId="19025C6E" id="_x0000_s1032" type="#_x0000_t202" style="position:absolute;left:0;text-align:left;margin-left:-69.65pt;margin-top:215.95pt;width:590.45pt;height:14.4pt;z-index:251674624;visibility:visible;mso-wrap-style:square;mso-height-percent:0;mso-wrap-distance-left:9pt;mso-wrap-distance-top:0;mso-wrap-distance-right:9pt;mso-wrap-distance-bottom:0;mso-position-horizontal:absolute;mso-position-horizontal-relative:text;mso-position-vertical:absolute;mso-position-vertical-relative:text;mso-height-percent:0;mso-height-relative:margin;v-text-anchor:top" o:gfxdata="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" stroked="f">
+                <v:textbox inset="0,0,0,0">
+                  <w:txbxContent>
+                    <w:p>
+                      <w:pPr>
+                        <w:pStyle w:val="Legenda"/>
+                        <w:ind w:firstLine="0"/>
+                        <w:jc w:val="center"/>
+                        <w:rPr>
+                          <w:noProof/>
+                          <w:sz w:val="23"/>
+                        </w:rPr>
+                      </w:pPr>
+                      <w:r>
+                        <w:t>Źródło: opracowanie własne</w:t>
+                      </w:r>
+                    </w:p>
+                  </w:txbxContent>
+                </v:textbox>
+                <w10:wrap type="square"/>
+              </v:shape>
+            </w:pict>
+          </mc:Fallback>
+        </mc:AlternateContent>
+      </w:r>
+      <w:r>
+        <w:rPr>
+          <w:noProof/>
+        </w:rPr>
+        <mc:AlternateContent>
+          <mc:Choice Requires="wps">
+            <w:drawing>
+              <wp:anchor distT="45720" distB="45720" distL="114300" distR="114300" simplePos="0" relativeHeight="251670528" behindDoc="0" locked="0" layoutInCell="1" allowOverlap="1" wp14:anchorId="21D14E9E" wp14:editId="19BD57DE">
+                <wp:simplePos x="0" y="0"/>
+                <wp:positionH relativeFrom="column">
+                  <wp:posOffset>-882015</wp:posOffset>
+                </wp:positionH>
+                <wp:positionV relativeFrom="paragraph">
+                  <wp:posOffset>2033905</wp:posOffset>
+                </wp:positionV>
+                <wp:extent cx="7498800" cy="716400"/>
+                <wp:effectExtent l="0" t="0" r="26035" b="26670"/>
+                <wp:wrapSquare wrapText="bothSides"/>
+                <wp:docPr id="1552413948" name="Pole tekstowe 2"/>
+                <wp:cNvGraphicFramePr>
+                  <a:graphicFrameLocks xmlns:a="http://schemas.openxmlformats.org/drawingml/2006/main"/>
+                </wp:cNvGraphicFramePr>
+                <a:graphic xmlns:a="http://schemas.openxmlformats.org/drawingml/2006/main">
+                  <a:graphicData uri="http://schemas.microsoft.com/office/word/2010/wordprocessingShape">
+                    <wps:wsp>
+                      <wps:cNvSpPr txBox="1">
+                        <a:spLocks noChangeArrowheads="1"/>
+                      </wps:cNvSpPr>
+                      <wps:spPr bwMode="auto">
+                        <a:xfrm>
+                          <a:off x="0" y="0"/>
+                          <a:ext cx="7498800" cy="716400"/>
+                        </a:xfrm>
+                        <a:prstGeom prst="rect">
+                          <a:avLst/>
+                        </a:prstGeom>
+                        <a:solidFill>
+                          <a:srgbClr val="FFFFFF"/>
+                        </a:solidFill>
+                        <a:ln w="9525">
+                          <a:solidFill>
+                            <a:schemeClr val="bg1"/>
+                          </a:solidFill>
+                          <a:miter lim="800000"/>
+                          <a:headEnd/>
+                          <a:tailEnd/>
+                        </a:ln>
+                      </wps:spPr>
+                      <wps:txbx>
+                        <w:txbxContent>
+                          <w:tbl>
+                            <w:tblPr>
+                              <w:tblStyle w:val="Tabela-Siatka"/>
+                              <w:tblW w:w="0" w:type="auto"/>
+                              <w:jc w:val="center"/>
+                              <w:tblLayout w:type="fixed"/>
+                              <w:tblLook w:val="04A0" w:firstRow="1" w:lastRow="0" w:firstColumn="1" w:lastColumn="0" w:noHBand="0" w:noVBand="1"/>
+                            </w:tblPr>
+                            <w:tblGrid>
+                              <w:gridCol w:w="308"/>
+                              <w:gridCol w:w="308"/>
+                              <w:gridCol w:w="309"/>
+                              <w:gridCol w:w="308"/>
+                              <w:gridCol w:w="309"/>
+                              <w:gridCol w:w="308"/>
+                              <w:gridCol w:w="309"/>
+                              <w:gridCol w:w="308"/>
+                              <w:gridCol w:w="308"/>
+                              <w:gridCol w:w="309"/>
+                              <w:gridCol w:w="308"/>
+                              <w:gridCol w:w="309"/>
+                              <w:gridCol w:w="308"/>
+                              <w:gridCol w:w="309"/>
+                            </w:tblGrid>
+                            <w:tr>
+                              <w:trPr>
+                                <w:cantSplit/>
+                                <w:trHeight w:val="20"/>
+                                <w:jc w:val="center"/>
+                              </w:trPr>
+                              <w:tc>
+                                <w:tcPr>
+                                  <w:tcW w:w="308" w:type="dxa"/>
+                                  <w:shd w:val="clear" w:color="auto" w:fill="ACB9CA" w:themeFill="text2" w:themeFillTint="66"/>
+                                  <w:vAlign w:val="center"/>
+                                </w:tcPr>
+                                <w:p>
+                                  <w:pPr>
+                                    <w:ind w:firstLine="0"/>
+                                    <w:contextualSpacing w:val="0"/>
+                                    <w:jc w:val="center"/>
+                                    <w:rPr>
+                                      <w:b/>
+                                      <w:bCs/>
+                                      <w:spacing w:val="20"/>
+                                    </w:rPr>
+                                  </w:pPr>
+                                  <w:r>
+                                    <w:rPr>
+                                      <w:b/>
+                                      <w:bCs/>
+                                      <w:spacing w:val="20"/>
+                                    </w:rPr>
+                                    <w:t>1</w:t>
+                                  </w:r>
+                                </w:p>
+                              </w:tc>
+                              <w:tc>
+                                <w:tcPr>
+                                  <w:tcW w:w="308" w:type="dxa"/>
+                                  <w:shd w:val="clear" w:color="auto" w:fill="ED7D31" w:themeFill="accent2"/>
+                                  <w:vAlign w:val="center"/>
+                                </w:tcPr>
+                                <w:p>
+                                  <w:pPr>
+                                    <w:ind w:firstLine="0"/>
+                                    <w:jc w:val="center"/>
+                                    <w:rPr>
+                                      <w:b/>
+                                      <w:bCs/>
+                                      <w:spacing w:val="20"/>
+                                    </w:rPr>
+                                  </w:pPr>
+                                  <w:r>
+                                    <w:rPr>
+                                      <w:b/>
+                                      <w:bCs/>
+                                      <w:spacing w:val="20"/>
+                                    </w:rPr>
+                                    <w:t>2</w:t>
+                                  </w:r>
+                                </w:p>
+                              </w:tc>
+                              <w:tc>
+                                <w:tcPr>
+                                  <w:tcW w:w="309" w:type="dxa"/>
+                                  <w:shd w:val="clear" w:color="auto" w:fill="ACB9CA" w:themeFill="text2" w:themeFillTint="66"/>
+                                  <w:vAlign w:val="center"/>
+                                </w:tcPr>
+                                <w:p>
+                                  <w:pPr>
+                                    <w:ind w:firstLine="0"/>
+                                    <w:jc w:val="center"/>
+                                    <w:rPr>
+                                      <w:b/>
+                                      <w:bCs/>
+                                      <w:spacing w:val="20"/>
+                                    </w:rPr>
+                                  </w:pPr>
+                                  <w:r>
+                                    <w:rPr>
+                                      <w:b/>
+                                      <w:bCs/>
+                                      <w:spacing w:val="20"/>
+                                    </w:rPr>
+                                    <w:t>3</w:t>
+                                  </w:r>
+                                </w:p>
+                              </w:tc>
+                              <w:tc>
+                                <w:tcPr>
+                                  <w:tcW w:w="308" w:type="dxa"/>
+                                  <w:shd w:val="clear" w:color="auto" w:fill="ED7D31" w:themeFill="accent2"/>
+                                  <w:vAlign w:val="center"/>
+                                </w:tcPr>
+                                <w:p>
+                                  <w:pPr>
+                                    <w:ind w:firstLine="0"/>
+                                    <w:jc w:val="center"/>
+                                    <w:rPr>
+                                      <w:b/>
+                                      <w:bCs/>
+                                      <w:spacing w:val="20"/>
+                                    </w:rPr>
+                                  </w:pPr>
+                                  <w:r>
+                                    <w:rPr>
+                                      <w:b/>
+                                      <w:bCs/>
+                                      <w:spacing w:val="20"/>
+                                    </w:rPr>
+                                    <w:t>4</w:t>
+                                  </w:r>
+                                </w:p>
+                              </w:tc>
+                              <w:tc>
+                                <w:tcPr>
+                                  <w:tcW w:w="309" w:type="dxa"/>
+                                  <w:tcBorders>
+                                    <w:right w:val="single" w:sz="4" w:space="0" w:color="auto"/>
+                                  </w:tcBorders>
+                                  <w:shd w:val="clear" w:color="auto" w:fill="ED7D31" w:themeFill="accent2"/>
+                                  <w:vAlign w:val="center"/>
+                                </w:tcPr>
+                                <w:p>
+                                  <w:pPr>
+                                    <w:ind w:firstLine="0"/>
+                                    <w:jc w:val="center"/>
+                                    <w:rPr>
+                                      <w:b/>
+                                      <w:bCs/>
+                                      <w:spacing w:val="20"/>
+                                    </w:rPr>
+                                  </w:pPr>
+                                  <w:r>
+                                    <w:rPr>
+                                      <w:b/>
+                                      <w:bCs/>
+                                      <w:spacing w:val="20"/>
+                                    </w:rPr>
+                                    <w:t>5</w:t>
+                                  </w:r>
+                                </w:p>
+                              </w:tc>
+                              <w:tc>
+                                <w:tcPr>
+                                  <w:tcW w:w="308" w:type="dxa"/>
+                                  <w:tcBorders>
+                                    <w:top w:val="nil"/>
+                                    <w:left w:val="single" w:sz="4" w:space="0" w:color="auto"/>
+                                    <w:bottom w:val="nil"/>
+                                    <w:right w:val="nil"/>
+                                  </w:tcBorders>
+                                </w:tcPr>
+                                <w:p>
+                                  <w:pPr>
+                                    <w:ind w:firstLine="0"/>
+                                    <w:rPr>
+                                      <w:b/>
+                                      <w:bCs/>
+                                    </w:rPr>
+                                  </w:pPr>
+                                </w:p>
+                              </w:tc>
+                              <w:tc>
+                                <w:tcPr>
+                                  <w:tcW w:w="309" w:type="dxa"/>
+                                  <w:tcBorders>
+                                    <w:top w:val="nil"/>
+                                    <w:left w:val="nil"/>
+                                    <w:bottom w:val="nil"/>
+                                    <w:right w:val="nil"/>
+                                  </w:tcBorders>
+                                </w:tcPr>
+                                <w:p>
+                                  <w:pPr>
+                                    <w:ind w:firstLine="0"/>
+                                    <w:rPr>
+                                      <w:b/>
+                                      <w:bCs/>
+                                    </w:rPr>
+                                  </w:pPr>
+                                </w:p>
+                              </w:tc>
+                              <w:tc>
+                                <w:tcPr>
+                                  <w:tcW w:w="308" w:type="dxa"/>
+                                  <w:tcBorders>
+                                    <w:top w:val="nil"/>
+                                    <w:left w:val="nil"/>
+                                    <w:bottom w:val="nil"/>
+                                    <w:right w:val="nil"/>
+                                  </w:tcBorders>
+                                </w:tcPr>
+                                <w:p>
+                                  <w:pPr>
+                                    <w:ind w:firstLine="0"/>
+                                    <w:rPr>
+                                      <w:b/>
+                                      <w:bCs/>
+                                    </w:rPr>
+                                  </w:pPr>
+                                </w:p>
+                              </w:tc>
+                              <w:tc>
+                                <w:tcPr>
+                                  <w:tcW w:w="308" w:type="dxa"/>
+                                  <w:tcBorders>
+                                    <w:top w:val="nil"/>
+                                    <w:left w:val="nil"/>
+                                    <w:bottom w:val="nil"/>
+                                    <w:right w:val="single" w:sz="4" w:space="0" w:color="auto"/>
+                                  </w:tcBorders>
+                                </w:tcPr>
+                                <w:p>
+                                  <w:pPr>
+                                    <w:ind w:firstLine="0"/>
+                                    <w:rPr>
+                                      <w:b/>
+                                      <w:bCs/>
+                                    </w:rPr>
+                                  </w:pPr>
+                                </w:p>
+                              </w:tc>
+                              <w:tc>
+                                <w:tcPr>
+                                  <w:tcW w:w="309" w:type="dxa"/>
+                                  <w:tcBorders>
+                                    <w:left w:val="single" w:sz="4" w:space="0" w:color="auto"/>
+                                  </w:tcBorders>
+                                  <w:shd w:val="clear" w:color="auto" w:fill="ACB9CA" w:themeFill="text2" w:themeFillTint="66"/>
+                                  <w:vAlign w:val="center"/>
+                                </w:tcPr>
+                                <w:p>
+                                  <w:pPr>
+                                    <w:ind w:firstLine="0"/>
+                                    <w:jc w:val="center"/>
+                                    <w:rPr>
+                                      <w:b/>
+                                      <w:bCs/>
+                                    </w:rPr>
+                                  </w:pPr>
+                                  <w:r>
+                                    <w:rPr>
+                                      <w:b/>
+                                      <w:bCs/>
+                                    </w:rPr>
+                                    <w:t>1</w:t>
+                                  </w:r>
+                                </w:p>
+                              </w:tc>
+                              <w:tc>
+                                <w:tcPr>
+                                  <w:tcW w:w="308" w:type="dxa"/>
+                                  <w:shd w:val="clear" w:color="auto" w:fill="ED7D31" w:themeFill="accent2"/>
+                                  <w:vAlign w:val="center"/>
+                                </w:tcPr>
+                                <w:p>
+                                  <w:pPr>
+                                    <w:ind w:firstLine="0"/>
+                                    <w:jc w:val="center"/>
+                                    <w:rPr>
+                                      <w:b/>
+                                      <w:bCs/>
+                                    </w:rPr>
+                                  </w:pPr>
+                                  <w:r>
+                                    <w:rPr>
+                                      <w:b/>
+                                      <w:bCs/>
+                                    </w:rPr>
+                                    <w:t>5</w:t>
+                                  </w:r>
+                                </w:p>
+                              </w:tc>
+                              <w:tc>
+                                <w:tcPr>
+                                  <w:tcW w:w="309" w:type="dxa"/>
+                                  <w:shd w:val="clear" w:color="auto" w:fill="ACB9CA" w:themeFill="text2" w:themeFillTint="66"/>
+                                  <w:vAlign w:val="center"/>
+                                </w:tcPr>
+                                <w:p>
+                                  <w:pPr>
+                                    <w:ind w:firstLine="0"/>
+                                    <w:jc w:val="center"/>
+                                    <w:rPr>
+                                      <w:b/>
+                                      <w:bCs/>
+                                    </w:rPr>
+                                  </w:pPr>
+                                  <w:r>
+                                    <w:rPr>
+                                      <w:b/>
+                                      <w:bCs/>
+                                    </w:rPr>
+                                    <w:t>3</w:t>
+                                  </w:r>
+                                </w:p>
+                              </w:tc>
+                              <w:tc>
+                                <w:tcPr>
+                                  <w:tcW w:w="308" w:type="dxa"/>
+                                  <w:shd w:val="clear" w:color="auto" w:fill="ED7D31" w:themeFill="accent2"/>
+                                  <w:vAlign w:val="center"/>
+                                </w:tcPr>
+                                <w:p>
+                                  <w:pPr>
+                                    <w:ind w:firstLine="0"/>
+                                    <w:jc w:val="center"/>
+                                    <w:rPr>
+                                      <w:b/>
+                                      <w:bCs/>
+                                    </w:rPr>
+                                  </w:pPr>
+                                  <w:r>
+                                    <w:rPr>
+                                      <w:b/>
+                                      <w:bCs/>
+                                    </w:rPr>
+                                    <w:t>4</w:t>
+                                  </w:r>
+                                </w:p>
+                              </w:tc>
+                              <w:tc>
+                                <w:tcPr>
+                                  <w:tcW w:w="309" w:type="dxa"/>
+                                  <w:shd w:val="clear" w:color="auto" w:fill="ED7D31" w:themeFill="accent2"/>
+                                  <w:vAlign w:val="center"/>
+                                </w:tcPr>
+                                <w:p>
+                                  <w:pPr>
+                                    <w:ind w:firstLine="0"/>
+                                    <w:jc w:val="center"/>
+                                    <w:rPr>
+                                      <w:b/>
+                                      <w:bCs/>
+                                    </w:rPr>
+                                  </w:pPr>
+                                  <w:r>
+                                    <w:rPr>
+                                      <w:b/>
+                                      <w:bCs/>
+                                    </w:rPr>
+                                    <w:t>2</w:t>
+                                  </w:r>
+                                </w:p>
+                              </w:tc>
+                            </w:tr>
+                          </w:tbl>
+                          <w:p>
+                            <w:r>
+                              <w:t xml:space="preserve"> </w:t>
+                            </w:r>
+                          </w:p>
+                        </w:txbxContent>
+                      </wps:txbx>
+                      <wps:bodyPr rot="0" vert="horz" wrap="square" lIns="91440" tIns="45720" rIns="91440" bIns="45720" anchor="t" anchorCtr="0">
+                        <a:noAutofit/>
+                      </wps:bodyPr>
+                    </wps:wsp>
+                  </a:graphicData>
+                </a:graphic>
+                <wp14:sizeRelH relativeFrom="margin">
+                  <wp14:pctWidth>0</wp14:pctWidth>
+                </wp14:sizeRelH>
+                <wp14:sizeRelV relativeFrom="margin">
+                  <wp14:pctHeight>0</wp14:pctHeight>
+                </wp14:sizeRelV>
+              </wp:anchor>
+            </w:drawing>
+          </mc:Choice>
+          <mc:Fallback>
+            <w:pict>
+              <v:shape w14:anchorId="21D14E9E" id="_x0000_s1033" type="#_x0000_t202" style="position:absolute;left:0;text-align:left;margin-left:-69.45pt;margin-top:160.15pt;width:590.45pt;height:56.4pt;z-index:251670528;visibility:visible;mso-wrap-style:square;mso-width-percent:0;mso-height-percent:0;mso-wrap-distance-left:9pt;mso-wrap-distance-top:3.6pt;mso-wrap-distance-right:9pt;mso-wrap-distance-bottom:3.6pt;mso-position-horizontal:absolute;mso-position-horizontal-relative:text;mso-position-vertical:absolute;mso-position-vertical-relative:text;mso-width-percent:0;mso-height-percent:0;mso-width-relative:margin;mso-height-relative:margin;v-text-anchor:top" o:gfxdata="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" strokecolor="white [3212]">
+                <v:textbox>
+                  <w:txbxContent>
+                    <w:tbl>
+                      <w:tblPr>
+                        <w:tblStyle w:val="Tabela-Siatka"/>
+                        <w:tblW w:w="0" w:type="auto"/>
+                        <w:jc w:val="center"/>
+                        <w:tblLayout w:type="fixed"/>
+                        <w:tblLook w:val="04A0" w:firstRow="1" w:lastRow="0" w:firstColumn="1" w:lastColumn="0" w:noHBand="0" w:noVBand="1"/>
+                      </w:tblPr>
+                      <w:tblGrid>
+                        <w:gridCol w:w="308"/>
+                        <w:gridCol w:w="308"/>
+                        <w:gridCol w:w="309"/>
+                        <w:gridCol w:w="308"/>
+                        <w:gridCol w:w="309"/>
+                        <w:gridCol w:w="308"/>
+                        <w:gridCol w:w="309"/>
+                        <w:gridCol w:w="308"/>
+                        <w:gridCol w:w="308"/>
+                        <w:gridCol w:w="309"/>
+                        <w:gridCol w:w="308"/>
+                        <w:gridCol w:w="309"/>
+                        <w:gridCol w:w="308"/>
+                        <w:gridCol w:w="309"/>
+                      </w:tblGrid>
+                      <w:tr>
+                        <w:trPr>
+                          <w:cantSplit/>
+                          <w:trHeight w:val="20"/>
+                          <w:jc w:val="center"/>
+                        </w:trPr>
+                        <w:tc>
+                          <w:tcPr>
+                            <w:tcW w:w="308" w:type="dxa"/>
+                            <w:shd w:val="clear" w:color="auto" w:fill="ACB9CA" w:themeFill="text2" w:themeFillTint="66"/>
+                            <w:vAlign w:val="center"/>
+                          </w:tcPr>
+                          <w:p>
+                            <w:pPr>
+                              <w:ind w:firstLine="0"/>
+                              <w:contextualSpacing w:val="0"/>
+                              <w:jc w:val="center"/>
+                              <w:rPr>
+                                <w:b/>
+                                <w:bCs/>
+                                <w:spacing w:val="20"/>
+                              </w:rPr>
+                            </w:pPr>
+                            <w:r>
+                              <w:rPr>
+                                <w:b/>
+                                <w:bCs/>
+                                <w:spacing w:val="20"/>
+                              </w:rPr>
+                              <w:t>1</w:t>
+                            </w:r>
+                          </w:p>
+                        </w:tc>
+                        <w:tc>
+                          <w:tcPr>
+                            <w:tcW w:w="308" w:type="dxa"/>
+                            <w:shd w:val="clear" w:color="auto" w:fill="ED7D31" w:themeFill="accent2"/>
+                            <w:vAlign w:val="center"/>
+                          </w:tcPr>
+                          <w:p>
+                            <w:pPr>
+                              <w:ind w:firstLine="0"/>
+                              <w:jc w:val="center"/>
+                              <w:rPr>
+                                <w:b/>
+                                <w:bCs/>
+                                <w:spacing w:val="20"/>
+                              </w:rPr>
+                            </w:pPr>
+                            <w:r>
+                              <w:rPr>
+                                <w:b/>
+                                <w:bCs/>
+                                <w:spacing w:val="20"/>
+                              </w:rPr>
+                              <w:t>2</w:t>
+                            </w:r>
+                          </w:p>
+                        </w:tc>
+                        <w:tc>
+                          <w:tcPr>
+                            <w:tcW w:w="309" w:type="dxa"/>
+                            <w:shd w:val="clear" w:color="auto" w:fill="ACB9CA" w:themeFill="text2" w:themeFillTint="66"/>
+                            <w:vAlign w:val="center"/>
+                          </w:tcPr>
+                          <w:p>
+                            <w:pPr>
+                              <w:ind w:firstLine="0"/>
+                              <w:jc w:val="center"/>
+                              <w:rPr>
+                                <w:b/>
+                                <w:bCs/>
+                                <w:spacing w:val="20"/>
+                              </w:rPr>
+                            </w:pPr>
+                            <w:r>
+                              <w:rPr>
+                                <w:b/>
+                                <w:bCs/>
+                                <w:spacing w:val="20"/>
+                              </w:rPr>
+                              <w:t>3</w:t>
+                            </w:r>
+                          </w:p>
+                        </w:tc>
+                        <w:tc>
+                          <w:tcPr>
+                            <w:tcW w:w="308" w:type="dxa"/>
+                            <w:shd w:val="clear" w:color="auto" w:fill="ED7D31" w:themeFill="accent2"/>
+                            <w:vAlign w:val="center"/>
+                          </w:tcPr>
+                          <w:p>
+                            <w:pPr>
+                              <w:ind w:firstLine="0"/>
+                              <w:jc w:val="center"/>
+                              <w:rPr>
+                                <w:b/>
+                                <w:bCs/>
+                                <w:spacing w:val="20"/>
+                              </w:rPr>
+                            </w:pPr>
+                            <w:r>
+                              <w:rPr>
+                                <w:b/>
+                                <w:bCs/>
+                                <w:spacing w:val="20"/>
+                              </w:rPr>
+                              <w:t>4</w:t>
+                            </w:r>
+                          </w:p>
+                        </w:tc>
+                        <w:tc>
+                          <w:tcPr>
+                            <w:tcW w:w="309" w:type="dxa"/>
+                            <w:tcBorders>
+                              <w:right w:val="single" w:sz="4" w:space="0" w:color="auto"/>
+                            </w:tcBorders>
+                            <w:shd w:val="clear" w:color="auto" w:fill="ED7D31" w:themeFill="accent2"/>
+                            <w:vAlign w:val="center"/>
+                          </w:tcPr>
+                          <w:p>
+                            <w:pPr>
+                              <w:ind w:firstLine="0"/>
+                              <w:jc w:val="center"/>
+                              <w:rPr>
+                                <w:b/>
+                                <w:bCs/>
+                                <w:spacing w:val="20"/>
+                              </w:rPr>
+                            </w:pPr>
+                            <w:r>
+                              <w:rPr>
+                                <w:b/>
+                                <w:bCs/>
+                                <w:spacing w:val="20"/>
+                              </w:rPr>
+                              <w:t>5</w:t>
+                            </w:r>
+                          </w:p>
+                        </w:tc>
+                        <w:tc>
+                          <w:tcPr>
+                            <w:tcW w:w="308" w:type="dxa"/>
+                            <w:tcBorders>
+                              <w:top w:val="nil"/>
+                              <w:left w:val="single" w:sz="4" w:space="0" w:color="auto"/>
+                              <w:bottom w:val="nil"/>
+                              <w:right w:val="nil"/>
+                            </w:tcBorders>
+                          </w:tcPr>
+                          <w:p>
+                            <w:pPr>
+                              <w:ind w:firstLine="0"/>
+                              <w:rPr>
+                                <w:b/>
+                                <w:bCs/>
+                              </w:rPr>
+                            </w:pPr>
+                          </w:p>
+                        </w:tc>
+                        <w:tc>
+                          <w:tcPr>
+                            <w:tcW w:w="309" w:type="dxa"/>
+                            <w:tcBorders>
+                              <w:top w:val="nil"/>
+                              <w:left w:val="nil"/>
+                              <w:bottom w:val="nil"/>
+                              <w:right w:val="nil"/>
+                            </w:tcBorders>
+                          </w:tcPr>
+                          <w:p>
+                            <w:pPr>
+                              <w:ind w:firstLine="0"/>
+                              <w:rPr>
+                                <w:b/>
+                                <w:bCs/>
+                              </w:rPr>
+                            </w:pPr>
+                          </w:p>
+                        </w:tc>
+                        <w:tc>
+                          <w:tcPr>
+                            <w:tcW w:w="308" w:type="dxa"/>
+                            <w:tcBorders>
+                              <w:top w:val="nil"/>
+                              <w:left w:val="nil"/>
+                              <w:bottom w:val="nil"/>
+                              <w:right w:val="nil"/>
+                            </w:tcBorders>
+                          </w:tcPr>
+                          <w:p>
+                            <w:pPr>
+                              <w:ind w:firstLine="0"/>
+                              <w:rPr>
+                                <w:b/>
+                                <w:bCs/>
+                              </w:rPr>
+                            </w:pPr>
+                          </w:p>
+                        </w:tc>
+                        <w:tc>
+                          <w:tcPr>
+                            <w:tcW w:w="308" w:type="dxa"/>
+                            <w:tcBorders>
+                              <w:top w:val="nil"/>
+                              <w:left w:val="nil"/>
+                              <w:bottom w:val="nil"/>
+                              <w:right w:val="single" w:sz="4" w:space="0" w:color="auto"/>
+                            </w:tcBorders>
+                          </w:tcPr>
+                          <w:p>
+                            <w:pPr>
+                              <w:ind w:firstLine="0"/>
+                              <w:rPr>
+                                <w:b/>
+                                <w:bCs/>
+                              </w:rPr>
+                            </w:pPr>
+                          </w:p>
+                        </w:tc>
+                        <w:tc>
+                          <w:tcPr>
+                            <w:tcW w:w="309" w:type="dxa"/>
+                            <w:tcBorders>
+                              <w:left w:val="single" w:sz="4" w:space="0" w:color="auto"/>
+                            </w:tcBorders>
+                            <w:shd w:val="clear" w:color="auto" w:fill="ACB9CA" w:themeFill="text2" w:themeFillTint="66"/>
+                            <w:vAlign w:val="center"/>
+                          </w:tcPr>
+                          <w:p>
+                            <w:pPr>
+                              <w:ind w:firstLine="0"/>
+                              <w:jc w:val="center"/>
+                              <w:rPr>
+                                <w:b/>
+                                <w:bCs/>
+                              </w:rPr>
+                            </w:pPr>
+                            <w:r>
+                              <w:rPr>
+                                <w:b/>
+                                <w:bCs/>
+                              </w:rPr>
+                              <w:t>1</w:t>
+                            </w:r>
+                          </w:p>
+                        </w:tc>
+                        <w:tc>
+                          <w:tcPr>
+                            <w:tcW w:w="308" w:type="dxa"/>
+                            <w:shd w:val="clear" w:color="auto" w:fill="ED7D31" w:themeFill="accent2"/>
+                            <w:vAlign w:val="center"/>
+                          </w:tcPr>
+                          <w:p>
+                            <w:pPr>
+                              <w:ind w:firstLine="0"/>
+                              <w:jc w:val="center"/>
+                              <w:rPr>
+                                <w:b/>
+                                <w:bCs/>
+                              </w:rPr>
+                            </w:pPr>
+                            <w:r>
+                              <w:rPr>
+                                <w:b/>
+                                <w:bCs/>
+                              </w:rPr>
+                              <w:t>5</w:t>
+                            </w:r>
+                          </w:p>
+                        </w:tc>
+                        <w:tc>
+                          <w:tcPr>
+                            <w:tcW w:w="309" w:type="dxa"/>
+                            <w:shd w:val="clear" w:color="auto" w:fill="ACB9CA" w:themeFill="text2" w:themeFillTint="66"/>
+                            <w:vAlign w:val="center"/>
+                          </w:tcPr>
+                          <w:p>
+                            <w:pPr>
+                              <w:ind w:firstLine="0"/>
+                              <w:jc w:val="center"/>
+                              <w:rPr>
+                                <w:b/>
+                                <w:bCs/>
+                              </w:rPr>
+                            </w:pPr>
+                            <w:r>
+                              <w:rPr>
+                                <w:b/>
+                                <w:bCs/>
+                              </w:rPr>
+                              <w:t>3</w:t>
+                            </w:r>
+                          </w:p>
+                        </w:tc>
+                        <w:tc>
+                          <w:tcPr>
+                            <w:tcW w:w="308" w:type="dxa"/>
+                            <w:shd w:val="clear" w:color="auto" w:fill="ED7D31" w:themeFill="accent2"/>
+                            <w:vAlign w:val="center"/>
+                          </w:tcPr>
+                          <w:p>
+                            <w:pPr>
+                              <w:ind w:firstLine="0"/>
+                              <w:jc w:val="center"/>
+                              <w:rPr>
+                                <w:b/>
+                                <w:bCs/>
+                              </w:rPr>
+                            </w:pPr>
+                            <w:r>
+                              <w:rPr>
+                                <w:b/>
+                                <w:bCs/>
+                              </w:rPr>
+                              <w:t>4</w:t>
+                            </w:r>
+                          </w:p>
+                        </w:tc>
+                        <w:tc>
+                          <w:tcPr>
+                            <w:tcW w:w="309" w:type="dxa"/>
+                            <w:shd w:val="clear" w:color="auto" w:fill="ED7D31" w:themeFill="accent2"/>
+                            <w:vAlign w:val="center"/>
+                          </w:tcPr>
+                          <w:p>
+                            <w:pPr>
+                              <w:ind w:firstLine="0"/>
+                              <w:jc w:val="center"/>
+                              <w:rPr>
+                                <w:b/>
+                                <w:bCs/>
+                              </w:rPr>
+                            </w:pPr>
+                            <w:r>
+                              <w:rPr>
+                                <w:b/>
+                                <w:bCs/>
+                              </w:rPr>
+                              <w:t>2</w:t>
+                            </w:r>
+                          </w:p>
+                        </w:tc>
+                      </w:tr>
+                    </w:tbl>
+                    <w:p>
+                      <w:r>
+                        <w:t xml:space="preserve"> </w:t>
+                      </w:r>
+                    </w:p>
+                  </w:txbxContent>
+                </v:textbox>
+                <w10:wrap type="square"/>
+              </v:shape>
+            </w:pict>
+          </mc:Fallback>
+        </mc:AlternateContent>
+      </w:r>
+      <w:r>
+        <w:rPr>
+          <w:noProof/>
+        </w:rPr>
+        <mc:AlternateContent>
+          <mc:Choice Requires="wps">
+            <w:drawing>
+              <wp:anchor distT="0" distB="0" distL="114300" distR="114300" simplePos="0" relativeHeight="251668480" behindDoc="0" locked="0" layoutInCell="1" allowOverlap="1" wp14:anchorId="28D57F49" wp14:editId="2EC8622B">
+                <wp:simplePos x="0" y="0"/>
+                <wp:positionH relativeFrom="column">
+                  <wp:posOffset>349885</wp:posOffset>
+                </wp:positionH>
+                <wp:positionV relativeFrom="paragraph">
+                  <wp:posOffset>1050925</wp:posOffset>
+                </wp:positionV>
+                <wp:extent cx="5050790" cy="182880"/>
+                <wp:effectExtent l="0" t="0" r="0" b="7620"/>
+                <wp:wrapTopAndBottom/>
+                <wp:docPr id="683412503" name="Pole tekstowe 1"/>
+                <wp:cNvGraphicFramePr/>
+                <a:graphic xmlns:a="http://schemas.openxmlformats.org/drawingml/2006/main">
+                  <a:graphicData uri="http://schemas.microsoft.com/office/word/2010/wordprocessingShape">
+                    <wps:wsp>
+                      <wps:cNvSpPr txBox="1"/>
+                      <wps:spPr>
+                        <a:xfrm>
+                          <a:off x="0" y="0"/>
+                          <a:ext cx="5050790" cy="182880"/>
+                        </a:xfrm>
+                        <a:prstGeom prst="rect">
+                          <a:avLst/>
+                        </a:prstGeom>
+                        <a:solidFill>
+                          <a:prstClr val="white"/>
+                        </a:solidFill>
+                        <a:ln>
+                          <a:noFill/>
+                        </a:ln>
+                      </wps:spPr>
+                      <wps:txbx>
+                        <w:txbxContent>
+                          <w:p>
+                            <w:pPr>
+                              <w:pStyle w:val="Legenda"/>
+                              <w:ind w:firstLine="0"/>
+                              <w:jc w:val="center"/>
+                              <w:rPr>
+                                <w:noProof/>
+                                <w:sz w:val="23"/>
+                              </w:rPr>
+                            </w:pPr>
+                            <w:r>
+                              <w:t>Źródło: opracowanie własne</w:t>
+                            </w:r>
+                          </w:p>
+                        </w:txbxContent>
+                      </wps:txbx>
+                      <wps:bodyPr rot="0" spcFirstLastPara="0" vertOverflow="overflow" horzOverflow="overflow" vert="horz" wrap="square" lIns="0" tIns="0" rIns="0" bIns="0" numCol="1" spcCol="0" rtlCol="0" fromWordArt="0" anchor="t" anchorCtr="0" forceAA="0" compatLnSpc="1">
+                        <a:prstTxWarp prst="textNoShape">
+                          <a:avLst/>
+                        </a:prstTxWarp>
+                        <a:noAutofit/>
+                      </wps:bodyPr>
+                    </wps:wsp>
+                  </a:graphicData>
+                </a:graphic>
+                <wp14:sizeRelV relativeFrom="margin">
+                  <wp14:pctHeight>0</wp14:pctHeight>
+                </wp14:sizeRelV>
+              </wp:anchor>
+            </w:drawing>
+          </mc:Choice>
+          <mc:Fallback>
+            <w:pict>
+              <v:shape w14:anchorId="28D57F49" id="_x0000_s1034" type="#_x0000_t202" style="position:absolute;left:0;text-align:left;margin-left:27.55pt;margin-top:82.75pt;width:397.7pt;height:14.4pt;z-index:251668480;visibility:visible;mso-wrap-style:square;mso-height-percent:0;mso-wrap-distance-left:9pt;mso-wrap-distance-top:0;mso-wrap-distance-right:9pt;mso-wrap-distance-bottom:0;mso-position-horizontal:absolute;mso-position-horizontal-relative:text;mso-position-vertical:absolute;mso-position-vertical-relative:text;mso-height-percent:0;mso-height-relative:margin;v-text-anchor:top" o:gfxdata="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" stroked="f">
+                <v:textbox inset="0,0,0,0">
+                  <w:txbxContent>
+                    <w:p>
+                      <w:pPr>
+                        <w:pStyle w:val="Legenda"/>
+                        <w:ind w:firstLine="0"/>
+                        <w:jc w:val="center"/>
+                        <w:rPr>
+                          <w:noProof/>
+                          <w:sz w:val="23"/>
+                        </w:rPr>
+                      </w:pPr>
+                      <w:r>
+                        <w:t>Źródło: opracowanie własne</w:t>
+                      </w:r>
+                    </w:p>
+                  </w:txbxContent>
+                </v:textbox>
+                <w10:wrap type="topAndBottom"/>
+              </v:shape>
+            </w:pict>
+          </mc:Fallback>
+        </mc:AlternateContent>
+      </w:r>
+      <w:r>
+        <w:t xml:space="preserve"> Operator </w:t>
+      </w:r>
+      <w:r>
+        <w:rPr>
+          <w:i/>
+          <w:iCs/>
+        </w:rPr>
+        <w:t>scramble</w:t>
+      </w:r>
+      <w:r>
+        <w:rPr>
+          <w:i/>
+          <w:iCs/>
+        </w:rPr>
+        <w:t xml:space="preserve"> </w:t>
+      </w:r>
+      <w:r>
+        <w:t>polega na losowym przestawianiu wybranych elementów z genotypu (</w:t>
+      </w:r>
+      <w:r>
+        <w:fldChar w:fldCharType="begin"/>
+      </w:r>
+      <w:r>
+        <w:instrText xml:space="preserve"> REF _Ref155786944 \h </w:instrText>
+      </w:r>
+      <w:r>
+        <w:fldChar w:fldCharType="separate"/>
+      </w:r>
+      <w:r>
+        <w:t xml:space="preserve">Rysunek </w:t>
+      </w:r>
+      <w:r>
+        <w:rPr>
+          <w:noProof/>
+        </w:rPr>
+        <w:t>1</w:t>
+      </w:r>
+      <w:r>
+        <w:t>.</w:t>
+      </w:r>
+      <w:r>
+        <w:rPr>
+          <w:noProof/>
+        </w:rPr>
+        <w:t>2</w:t>
+      </w:r>
+      <w:r>
+        <w:fldChar w:fldCharType="end"/>
+      </w:r>
+      <w:r>
+        <w:t>).</w:t>
+      </w:r>
+    </w:p>
+    <w:p>
+      <w:pPr>
+        <w:pStyle w:val="Nagwek2"/>
+      </w:pPr>
+      <w:bookmarkStart w:id="7" w:name="_Toc155803390"/>
+      <w:r>
+        <w:t>Metoda selekcji</w:t>
+      </w:r>
+      <w:bookmarkEnd w:id="7"/>
+    </w:p>
+    <w:p>
+      <w:r>
+        <w:t>Selekcja w algorytmie genetycznym polega na wybieraniu osobników z populacji, które przejdą do następnego pokolenia (iteracji</w:t>
+      </w:r>
+      <w:r>
+        <w:t xml:space="preserve"> algorytmu</w:t>
+      </w:r>
+      <w:r>
+        <w:t xml:space="preserve">). Możliwa jest realizacja selekcji na wiele sposobów. Do najważniejszych należą między innymi tzw. metoda ruletki oraz </w:t>
+      </w:r>
+      <w:r>
+        <w:rPr>
+          <w:b/>
+          <w:bCs/>
+        </w:rPr>
+        <w:t>metoda rankingowa</w:t>
+      </w:r>
+      <w:r>
+        <w:rPr>
+          <w:rStyle w:val="Odwoanieprzypisudolnego"/>
+          <w:b/>
+          <w:bCs/>
+        </w:rPr>
+        <w:footnoteReference w:id="6"/>
+      </w:r>
+      <w:r>
+        <w:t>, która została zaimplementowana i użyta w przedstawionym projekcie.</w:t>
+      </w:r>
+    </w:p>
+    <w:p>
+      <w:r>
+        <w:rPr>
+          <w:noProof/>
+        </w:rPr>
+        <mc:AlternateContent>
+          <mc:Choice Requires="wps">
+            <w:drawing>
+              <wp:anchor distT="0" distB="0" distL="114300" distR="114300" simplePos="0" relativeHeight="251678720" behindDoc="0" locked="0" layoutInCell="1" allowOverlap="1" wp14:anchorId="565DF6F8" wp14:editId="47B6186A">
+                <wp:simplePos x="0" y="0"/>
+                <wp:positionH relativeFrom="column">
+                  <wp:posOffset>71120</wp:posOffset>
+                </wp:positionH>
+                <wp:positionV relativeFrom="paragraph">
+                  <wp:posOffset>980440</wp:posOffset>
+                </wp:positionV>
+                <wp:extent cx="5800725" cy="121920"/>
+                <wp:effectExtent l="0" t="0" r="9525" b="0"/>
+                <wp:wrapTopAndBottom/>
+                <wp:docPr id="539950987" name="Pole tekstowe 1"/>
+                <wp:cNvGraphicFramePr/>
+                <a:graphic xmlns:a="http://schemas.openxmlformats.org/drawingml/2006/main">
+                  <a:graphicData uri="http://schemas.microsoft.com/office/word/2010/wordprocessingShape">
+                    <wps:wsp>
+                      <wps:cNvSpPr txBox="1"/>
+                      <wps:spPr>
+                        <a:xfrm>
+                          <a:off x="0" y="0"/>
+                          <a:ext cx="5800725" cy="121920"/>
+                        </a:xfrm>
+                        <a:prstGeom prst="rect">
+                          <a:avLst/>
+                        </a:prstGeom>
+                        <a:solidFill>
+                          <a:prstClr val="white"/>
+                        </a:solidFill>
+                        <a:ln>
+                          <a:noFill/>
+                        </a:ln>
+                      </wps:spPr>
+                      <wps:txbx>
+                        <w:txbxContent>
+                          <w:p>
+                            <w:pPr>
+                              <w:pStyle w:val="Legenda"/>
+                              <w:ind w:firstLine="0"/>
+                              <w:jc w:val="center"/>
+                              <w:rPr>
+                                <w:noProof/>
+                                <w:sz w:val="23"/>
+                              </w:rPr>
+                            </w:pPr>
+                            <w:bookmarkStart w:id="8" w:name="_Ref155787887"/>
+                            <w:r>
+                              <w:t xml:space="preserve">Rysunek </w:t>
+                            </w:r>
+                            <w:fldSimple w:instr=" STYLEREF 1 \s ">
+                              <w:r>
+                                <w:rPr>
+                                  <w:noProof/>
+                                </w:rPr>
+                                <w:t>1</w:t>
+                              </w:r>
+                            </w:fldSimple>
+                            <w:r>
+                              <w:t>.</w:t>
+                            </w:r>
+                            <w:fldSimple w:instr=" SEQ Rysunek \* ARABIC \s 1 ">
+                              <w:r>
+                                <w:rPr>
+                                  <w:noProof/>
+                                </w:rPr>
+                                <w:t>3</w:t>
+                              </w:r>
+                            </w:fldSimple>
+                            <w:bookmarkEnd w:id="8"/>
+                            <w:r>
+                              <w:t xml:space="preserve"> Przykład zastosowania metody rankingowej</w:t>
+                            </w:r>
+                            <w:r>
+                              <w:t>. Populacja jest przedstawiona w postaci tablicy kosztów osobników.</w:t>
+                            </w:r>
+                          </w:p>
+                        </w:txbxContent>
+                      </wps:txbx>
+                      <wps:bodyPr rot="0" spcFirstLastPara="0" vertOverflow="overflow" horzOverflow="overflow" vert="horz" wrap="square" lIns="0" tIns="0" rIns="0" bIns="0" numCol="1" spcCol="0" rtlCol="0" fromWordArt="0" anchor="t" anchorCtr="0" forceAA="0" compatLnSpc="1">
+                        <a:prstTxWarp prst="textNoShape">
+                          <a:avLst/>
+                        </a:prstTxWarp>
+                        <a:noAutofit/>
+                      </wps:bodyPr>
+                    </wps:wsp>
+                  </a:graphicData>
+                </a:graphic>
+                <wp14:sizeRelH relativeFrom="margin">
+                  <wp14:pctWidth>0</wp14:pctWidth>
+                </wp14:sizeRelH>
+                <wp14:sizeRelV relativeFrom="margin">
+                  <wp14:pctHeight>0</wp14:pctHeight>
+                </wp14:sizeRelV>
+              </wp:anchor>
+            </w:drawing>
+          </mc:Choice>
+          <mc:Fallback>
+            <w:pict>
+              <v:shape w14:anchorId="565DF6F8" id="_x0000_s1035" type="#_x0000_t202" style="position:absolute;left:0;text-align:left;margin-left:5.6pt;margin-top:77.2pt;width:456.75pt;height:9.6pt;z-index:251678720;visibility:visible;mso-wrap-style:square;mso-width-percent:0;mso-height-percent:0;mso-wrap-distance-left:9pt;mso-wrap-distance-top:0;mso-wrap-distance-right:9pt;mso-wrap-distance-bottom:0;mso-position-horizontal:absolute;mso-position-horizontal-relative:text;mso-position-vertical:absolute;mso-position-vertical-relative:text;mso-width-percent:0;mso-height-percent:0;mso-width-relative:margin;mso-height-relative:margin;v-text-anchor:top" o:gfxdata="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" stroked="f">
+                <v:textbox inset="0,0,0,0">
+                  <w:txbxContent>
+                    <w:p>
+                      <w:pPr>
+                        <w:pStyle w:val="Legenda"/>
+                        <w:ind w:firstLine="0"/>
+                        <w:jc w:val="center"/>
+                        <w:rPr>
+                          <w:noProof/>
+                          <w:sz w:val="23"/>
+                        </w:rPr>
+                      </w:pPr>
+                      <w:bookmarkStart w:id="9" w:name="_Ref155787887"/>
+                      <w:r>
+                        <w:t xml:space="preserve">Rysunek </w:t>
+                      </w:r>
+                      <w:fldSimple w:instr=" STYLEREF 1 \s ">
+                        <w:r>
+                          <w:rPr>
+                            <w:noProof/>
+                          </w:rPr>
+                          <w:t>1</w:t>
+                        </w:r>
+                      </w:fldSimple>
+                      <w:r>
+                        <w:t>.</w:t>
+                      </w:r>
+                      <w:fldSimple w:instr=" SEQ Rysunek \* ARABIC \s 1 ">
+                        <w:r>
+                          <w:rPr>
+                            <w:noProof/>
+                          </w:rPr>
+                          <w:t>3</w:t>
+                        </w:r>
+                      </w:fldSimple>
+                      <w:bookmarkEnd w:id="9"/>
+                      <w:r>
+                        <w:t xml:space="preserve"> Przykład zastosowania metody rankingowej</w:t>
+                      </w:r>
+                      <w:r>
+                        <w:t>. Populacja jest przedstawiona w postaci tablicy kosztów osobników.</w:t>
+                      </w:r>
+                    </w:p>
+                  </w:txbxContent>
+                </v:textbox>
+                <w10:wrap type="topAndBottom"/>
+              </v:shape>
+            </w:pict>
+          </mc:Fallback>
+        </mc:AlternateContent>
+      </w:r>
+      <w:r>
+        <w:rPr>
+          <w:noProof/>
+        </w:rPr>
+        <mc:AlternateContent>
+          <mc:Choice Requires="wps">
+            <w:drawing>
+              <wp:anchor distT="0" distB="0" distL="114300" distR="114300" simplePos="0" relativeHeight="251680768" behindDoc="0" locked="0" layoutInCell="1" allowOverlap="1" wp14:anchorId="47FF0333" wp14:editId="7DCBEF78">
+                <wp:simplePos x="0" y="0"/>
+                <wp:positionH relativeFrom="column">
+                  <wp:align>center</wp:align>
+                </wp:positionH>
+                <wp:positionV relativeFrom="paragraph">
+                  <wp:posOffset>1553210</wp:posOffset>
+                </wp:positionV>
+                <wp:extent cx="4161600" cy="266400"/>
+                <wp:effectExtent l="0" t="0" r="0" b="0"/>
+                <wp:wrapTopAndBottom/>
+                <wp:docPr id="340090292" name="Pole tekstowe 1"/>
+                <wp:cNvGraphicFramePr/>
+                <a:graphic xmlns:a="http://schemas.openxmlformats.org/drawingml/2006/main">
+                  <a:graphicData uri="http://schemas.microsoft.com/office/word/2010/wordprocessingShape">
+                    <wps:wsp>
+                      <wps:cNvSpPr txBox="1"/>
+                      <wps:spPr>
+                        <a:xfrm>
+                          <a:off x="0" y="0"/>
+                          <a:ext cx="4161600" cy="266400"/>
+                        </a:xfrm>
+                        <a:prstGeom prst="rect">
+                          <a:avLst/>
+                        </a:prstGeom>
+                        <a:solidFill>
+                          <a:prstClr val="white"/>
+                        </a:solidFill>
+                        <a:ln>
+                          <a:noFill/>
+                        </a:ln>
+                      </wps:spPr>
+                      <wps:txbx>
+                        <w:txbxContent>
+                          <w:p>
+                            <w:pPr>
+                              <w:pStyle w:val="Legenda"/>
+                              <w:ind w:firstLine="0"/>
+                              <w:jc w:val="center"/>
+                              <w:rPr>
+                                <w:noProof/>
+                                <w:sz w:val="23"/>
+                              </w:rPr>
+                            </w:pPr>
+                            <w:r>
+                              <w:t>Źródło: opracowanie własne</w:t>
+                            </w:r>
+                          </w:p>
+                        </w:txbxContent>
+                      </wps:txbx>
+                      <wps:bodyPr rot="0" spcFirstLastPara="0" vertOverflow="overflow" horzOverflow="overflow" vert="horz" wrap="square" lIns="0" tIns="0" rIns="0" bIns="0" numCol="1" spcCol="0" rtlCol="0" fromWordArt="0" anchor="t" anchorCtr="0" forceAA="0" compatLnSpc="1">
+                        <a:prstTxWarp prst="textNoShape">
+                          <a:avLst/>
+                        </a:prstTxWarp>
+                        <a:spAutoFit/>
+                      </wps:bodyPr>
+                    </wps:wsp>
+                  </a:graphicData>
+                </a:graphic>
+                <wp14:sizeRelH relativeFrom="margin">
+                  <wp14:pctWidth>0</wp14:pctWidth>
+                </wp14:sizeRelH>
+                <wp14:sizeRelV relativeFrom="margin">
+                  <wp14:pctHeight>0</wp14:pctHeight>
+                </wp14:sizeRelV>
+              </wp:anchor>
+            </w:drawing>
+          </mc:Choice>
+          <mc:Fallback>
+            <w:pict>
+              <v:shape w14:anchorId="47FF0333" id="_x0000_s1036" type="#_x0000_t202" style="position:absolute;left:0;text-align:left;margin-left:0;margin-top:122.3pt;width:327.7pt;height:21pt;z-index:251680768;visibility:visible;mso-wrap-style:square;mso-width-percent:0;mso-height-percent:0;mso-wrap-distance-left:9pt;mso-wrap-distance-top:0;mso-wrap-distance-right:9pt;mso-wrap-distance-bottom:0;mso-position-horizontal:center;mso-position-horizontal-relative:text;mso-position-vertical:absolute;mso-position-vertical-relative:text;mso-width-percent:0;mso-height-percent:0;mso-width-relative:margin;mso-height-relative:margin;v-text-anchor:top" o:gfxdata="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" stroked="f">
+                <v:textbox style="mso-fit-shape-to-text:t" inset="0,0,0,0">
+                  <w:txbxContent>
+                    <w:p>
+                      <w:pPr>
+                        <w:pStyle w:val="Legenda"/>
+                        <w:ind w:firstLine="0"/>
+                        <w:jc w:val="center"/>
+                        <w:rPr>
+                          <w:noProof/>
+                          <w:sz w:val="23"/>
+                        </w:rPr>
+                      </w:pPr>
+                      <w:r>
+                        <w:t>Źródło: opracowanie własne</w:t>
+                      </w:r>
+                    </w:p>
+                  </w:txbxContent>
+                </v:textbox>
+                <w10:wrap type="topAndBottom"/>
+              </v:shape>
+            </w:pict>
+          </mc:Fallback>
+        </mc:AlternateContent>
+      </w:r>
+      <w:r>
+        <w:rPr>
+          <w:noProof/>
+        </w:rPr>
+        <mc:AlternateContent>
+          <mc:Choice Requires="wps">
+            <w:drawing>
+              <wp:anchor distT="45720" distB="45720" distL="114300" distR="114300" simplePos="0" relativeHeight="251676672" behindDoc="0" locked="0" layoutInCell="1" allowOverlap="1" wp14:anchorId="2EE82D8A" wp14:editId="0C930E67">
+                <wp:simplePos x="0" y="0"/>
+                <wp:positionH relativeFrom="column">
+                  <wp:align>center</wp:align>
+                </wp:positionH>
+                <wp:positionV relativeFrom="paragraph">
+                  <wp:posOffset>1197610</wp:posOffset>
+                </wp:positionV>
+                <wp:extent cx="4161600" cy="298800"/>
+                <wp:effectExtent l="0" t="0" r="10795" b="25400"/>
+                <wp:wrapTopAndBottom/>
+                <wp:docPr id="1943209893" name="Pole tekstowe 2"/>
+                <wp:cNvGraphicFramePr>
+                  <a:graphicFrameLocks xmlns:a="http://schemas.openxmlformats.org/drawingml/2006/main"/>
+                </wp:cNvGraphicFramePr>
+                <a:graphic xmlns:a="http://schemas.openxmlformats.org/drawingml/2006/main">
+                  <a:graphicData uri="http://schemas.microsoft.com/office/word/2010/wordprocessingShape">
+                    <wps:wsp>
+                      <wps:cNvSpPr txBox="1">
+                        <a:spLocks noChangeArrowheads="1"/>
+                      </wps:cNvSpPr>
+                      <wps:spPr bwMode="auto">
+                        <a:xfrm>
+                          <a:off x="0" y="0"/>
+                          <a:ext cx="4161600" cy="298800"/>
+                        </a:xfrm>
+                        <a:prstGeom prst="rect">
+                          <a:avLst/>
+                        </a:prstGeom>
+                        <a:solidFill>
+                          <a:srgbClr val="FFFFFF"/>
+                        </a:solidFill>
+                        <a:ln w="9525">
+                          <a:solidFill>
+                            <a:srgbClr val="000000"/>
+                          </a:solidFill>
+                          <a:miter lim="800000"/>
+                          <a:headEnd/>
+                          <a:tailEnd/>
+                        </a:ln>
+                      </wps:spPr>
+                      <wps:txbx>
+                        <w:txbxContent>
+                          <w:p>
+                            <w:pPr>
+                              <w:spacing w:before="0" w:after="0"/>
+                              <w:ind w:firstLine="0"/>
+                              <w:contextualSpacing w:val="0"/>
+                            </w:pPr>
+                            <w:r>
+                              <w:t>[</w:t>
+                            </w:r>
+                            <w:r>
+                              <w:rPr>
+                                <w:b/>
+                                <w:bCs/>
+                              </w:rPr>
+                              <w:t>55, 62, 74, 80, 91</w:t>
+                            </w:r>
+                            <w:r>
+                              <w:t xml:space="preserve">, 100, 120, 182] </w:t>
+                            </w:r>
+                            <w:r>
+                              <w:rPr>
+                                <w:rFonts w:cstheme="minorHAnsi"/>
+                              </w:rPr>
+                              <w:t>→</w:t>
+                            </w:r>
+                            <w:r>
+                              <w:t xml:space="preserve"> [55, 62, 74, 80, 91]     </w:t>
+                            </w:r>
+                            <w:r>
+                              <w:rPr>
+                                <w:i/>
+                                <w:iCs/>
+                              </w:rPr>
+                              <w:t>n = 5</w:t>
+                            </w:r>
+                          </w:p>
+                        </w:txbxContent>
+                      </wps:txbx>
+                      <wps:bodyPr rot="0" vert="horz" wrap="square" lIns="91440" tIns="45720" rIns="91440" bIns="45720" anchor="t" anchorCtr="0">
+                        <a:noAutofit/>
+                      </wps:bodyPr>
+                    </wps:wsp>
+                  </a:graphicData>
+                </a:graphic>
+                <wp14:sizeRelH relativeFrom="margin">
+                  <wp14:pctWidth>0</wp14:pctWidth>
+                </wp14:sizeRelH>
+                <wp14:sizeRelV relativeFrom="margin">
+                  <wp14:pctHeight>0</wp14:pctHeight>
+                </wp14:sizeRelV>
+              </wp:anchor>
+            </w:drawing>
+          </mc:Choice>
+          <mc:Fallback>
+            <w:pict>
+              <v:shape w14:anchorId="2EE82D8A" id="_x0000_s1037" type="#_x0000_t202" style="position:absolute;left:0;text-align:left;margin-left:0;margin-top:94.3pt;width:327.7pt;height:23.55pt;z-index:251676672;visibility:visible;mso-wrap-style:square;mso-width-percent:0;mso-height-percent:0;mso-wrap-distance-left:9pt;mso-wrap-distance-top:3.6pt;mso-wrap-distance-right:9pt;mso-wrap-distance-bottom:3.6pt;mso-position-horizontal:center;mso-position-horizontal-relative:text;mso-position-vertical:absolute;mso-position-vertical-relative:text;mso-width-percent:0;mso-height-percent:0;mso-width-relative:margin;mso-height-relative:margin;v-text-anchor:top" o:gfxdata="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">
+                <v:textbox>
+                  <w:txbxContent>
+                    <w:p>
+                      <w:pPr>
+                        <w:spacing w:before="0" w:after="0"/>
+                        <w:ind w:firstLine="0"/>
+                        <w:contextualSpacing w:val="0"/>
+                      </w:pPr>
+                      <w:r>
+                        <w:t>[</w:t>
+                      </w:r>
+                      <w:r>
+                        <w:rPr>
+                          <w:b/>
+                          <w:bCs/>
+                        </w:rPr>
+                        <w:t>55, 62, 74, 80, 91</w:t>
+                      </w:r>
+                      <w:r>
+                        <w:t xml:space="preserve">, 100, 120, 182] </w:t>
+                      </w:r>
+                      <w:r>
+                        <w:rPr>
+                          <w:rFonts w:cstheme="minorHAnsi"/>
+                        </w:rPr>
+                        <w:t>→</w:t>
+                      </w:r>
+                      <w:r>
+                        <w:t xml:space="preserve"> [55, 62, 74, 80, 91]     </w:t>
+                      </w:r>
+                      <w:r>
+                        <w:rPr>
+                          <w:i/>
+                          <w:iCs/>
+                        </w:rPr>
+                        <w:t>n = 5</w:t>
+                      </w:r>
+                    </w:p>
+                  </w:txbxContent>
+                </v:textbox>
+                <w10:wrap type="topAndBottom"/>
+              </v:shape>
+            </w:pict>
+          </mc:Fallback>
+        </mc:AlternateContent>
+      </w:r>
+      <w:r>
+        <w:t xml:space="preserve">Metoda rankingowa w zaimplementowanej postaci polega na </w:t>
+      </w:r>
+      <w:r>
+        <w:t>po</w:t>
+      </w:r>
+      <w:r>
+        <w:t xml:space="preserve">sortowaniu </w:t>
+      </w:r>
+      <w:r>
+        <w:t xml:space="preserve">osobników w populacji rosnąco według przyjętej funkcji oceny – kosztu danej trasy. Następnie, zakładając, że do następnego pokolenia przechodzi </w:t>
+      </w:r>
+      <w:r>
+        <w:rPr>
+          <w:i/>
+          <w:iCs/>
+        </w:rPr>
+        <w:t>n</w:t>
+      </w:r>
+      <w:r>
+        <w:t xml:space="preserve"> najlepszych osobników, pozostałe (gorsze) są usuwane (przykład przedstawia </w:t>
+      </w:r>
+      <w:r>
+        <w:fldChar w:fldCharType="begin"/>
+      </w:r>
+      <w:r>
+        <w:instrText xml:space="preserve"> REF _Ref155787887 \h </w:instrText>
+      </w:r>
+      <w:r>
+        <w:fldChar w:fldCharType="separate"/>
+      </w:r>
+      <w:r>
+        <w:t xml:space="preserve">Rysunek </w:t>
+      </w:r>
+      <w:r>
+        <w:rPr>
+          <w:noProof/>
+        </w:rPr>
+        <w:t>1</w:t>
+      </w:r>
+      <w:r>
+        <w:t>.</w:t>
+      </w:r>
+      <w:r>
+        <w:rPr>
+          <w:noProof/>
+        </w:rPr>
+        <w:t>3</w:t>
+      </w:r>
+      <w:r>
+        <w:fldChar w:fldCharType="end"/>
+      </w:r>
+      <w:r>
+        <w:t>).</w:t>
+      </w:r>
+    </w:p>
+    <w:p/>
+    <w:p>
+      <w:pPr>
+        <w:pStyle w:val="Nagwek2"/>
+      </w:pPr>
+      <w:bookmarkStart w:id="10" w:name="_Toc155803391"/>
+      <w:r>
+        <w:t>Populacja początkowa</w:t>
+      </w:r>
+      <w:bookmarkEnd w:id="10"/>
+    </w:p>
+    <w:p>
+      <w:r>
+        <w:t>Populacja początkowa jest grupą osobników – rozwiązań, od których zaczyna swoje działanie algorytm. Wielkość tej populacji jest różna i zazwyczaj zależy ona od specyfiki rozwiązywanego problemu</w:t>
+      </w:r>
+      <w:r>
+        <w:rPr>
+          <w:rStyle w:val="Odwoanieprzypisudolnego"/>
+        </w:rPr>
+        <w:footnoteReference w:id="7"/>
+      </w:r>
+      <w:r>
+        <w:t>. Często stosuje się wygenerowanie całości populacji w sposób losowy, jednakże spotyka się także podejście z wykorzystaniem „ziarna”, które stanowią osobniki, o których wstępnie wiadomo, że mogą być obiecujące – są wygenerowane, na przykład, za pomocą metody zachłannej</w:t>
+      </w:r>
+      <w:r>
+        <w:rPr>
+          <w:rStyle w:val="Odwoanieprzypisudolnego"/>
+        </w:rPr>
+        <w:footnoteReference w:id="8"/>
+      </w:r>
+      <w:r>
+        <w:t xml:space="preserve">. </w:t>
+      </w:r>
+      <w:r>
+        <w:t xml:space="preserve">„Ziarno” to stanowi pewną część osobników populacji początkowej oprócz osobników wygenerowanych losowo. </w:t>
+      </w:r>
+      <w:r>
+        <w:t>Ten sposób został wykorzystany w tym projekcie.</w:t>
+      </w:r>
+    </w:p>
+    <w:p>
+      <w:pPr>
+        <w:pStyle w:val="Nagwek1"/>
+      </w:pPr>
+      <w:bookmarkStart w:id="11" w:name="_Toc155803392"/>
+      <w:r>
+        <w:t>Opis implementacji algorytmów</w:t>
+      </w:r>
+      <w:bookmarkEnd w:id="11"/>
+    </w:p>
+    <w:p>
+      <w:r>
+        <w:t xml:space="preserve">W celu analizy efektywności omawianych algorytmów został napisany program w języku C++ z wykorzystaniem obiektowego paradygmatu programowania. Najistotniejszymi komponentami aplikacji są klasy </w:t>
+      </w:r>
+      <w:r>
+        <w:rPr>
+          <w:i/>
+          <w:iCs/>
+        </w:rPr>
+        <w:t>Graph</w:t>
+      </w:r>
+      <w:r>
+        <w:t xml:space="preserve"> oraz </w:t>
+      </w:r>
+      <w:r>
+        <w:rPr>
+          <w:i/>
+          <w:iCs/>
+        </w:rPr>
+        <w:t>Route</w:t>
+      </w:r>
+      <w:r>
+        <w:t>, których pola (struktury danych) oraz metody są odpowiedzialne za realizację algorytmu. Wiele istotnych kwestii związanych z implementacją zostało wyjaśnionych w komentarzach w plikach źródłowych.</w:t>
+      </w:r>
+    </w:p>
+    <w:p>
+      <w:pPr>
+        <w:pStyle w:val="Nagwek2"/>
+      </w:pPr>
+      <w:bookmarkStart w:id="12" w:name="_Toc153294550"/>
+      <w:bookmarkStart w:id="13" w:name="_Toc155803393"/>
+      <w:r>
+        <w:t xml:space="preserve">Klasa </w:t>
+      </w:r>
+      <w:r>
+        <w:rPr>
+          <w:i/>
+          <w:iCs/>
+        </w:rPr>
+        <w:t>Graph</w:t>
+      </w:r>
+      <w:bookmarkEnd w:id="12"/>
+      <w:bookmarkEnd w:id="13"/>
+    </w:p>
+    <w:p>
+      <w:r>
+        <w:t xml:space="preserve">Klasa Graph jest główną klasą programu, która jest odpowiedzialna za przechowywanie struktury i metod grafu, na którym wykonywane są badane algorytmy. Pola prywatne klasy – dwuwymiarowa tablica </w:t>
+      </w:r>
+      <w:r>
+        <w:rPr>
+          <w:i/>
+          <w:iCs/>
+        </w:rPr>
+        <w:t>std::vector matrix</w:t>
+      </w:r>
+      <w:r>
+        <w:t xml:space="preserve"> oraz </w:t>
+      </w:r>
+      <w:r>
+        <w:rPr>
+          <w:i/>
+          <w:iCs/>
+        </w:rPr>
+        <w:t>size</w:t>
+      </w:r>
+      <w:r>
+        <w:t xml:space="preserve"> są użyte do przechowywania długości krawędzi w postaci macierzy kwadratowej – kosztów - </w:t>
+      </w:r>
+      <w:r>
+        <w:rPr>
+          <w:i/>
+          <w:iCs/>
+        </w:rPr>
+        <w:t>matrix</w:t>
+      </w:r>
+      <w:r>
+        <w:t xml:space="preserve"> stopnia </w:t>
+      </w:r>
+      <w:r>
+        <w:rPr>
+          <w:i/>
+          <w:iCs/>
+        </w:rPr>
+        <w:t>size</w:t>
+      </w:r>
+      <w:r>
+        <w:t xml:space="preserve">. Oba pola przechowują liczby stałoprzecinkowe typu </w:t>
+      </w:r>
+      <w:r>
+        <w:rPr>
+          <w:i/>
+          <w:iCs/>
+        </w:rPr>
+        <w:t>int</w:t>
+      </w:r>
+      <w:r>
+        <w:t xml:space="preserve">. W macierzy komórka o współrzędnych </w:t>
+      </w:r>
+      <w:r>
+        <w:rPr>
+          <w:i/>
+          <w:iCs/>
+        </w:rPr>
+        <w:t>i</w:t>
+      </w:r>
+      <w:r>
+        <w:t xml:space="preserve">, </w:t>
+      </w:r>
+      <w:r>
+        <w:rPr>
+          <w:i/>
+          <w:iCs/>
+        </w:rPr>
+        <w:t>j</w:t>
+      </w:r>
+      <w:r>
+        <w:t xml:space="preserve"> zawiera odległość pomiędzy wierzchołkami </w:t>
+      </w:r>
+      <w:r>
+        <w:rPr>
+          <w:i/>
+          <w:iCs/>
+        </w:rPr>
+        <w:t>i</w:t>
+      </w:r>
+      <w:r>
+        <w:t xml:space="preserve"> </w:t>
+      </w:r>
+      <w:proofErr w:type="spellStart"/>
+      <w:r>
+        <w:rPr>
+          <w:i/>
+          <w:iCs/>
+        </w:rPr>
+        <w:t>i</w:t>
+      </w:r>
+      <w:proofErr w:type="spellEnd"/>
+      <w:r>
+        <w:rPr>
+          <w:i/>
+          <w:iCs/>
+        </w:rPr>
+        <w:t xml:space="preserve"> j</w:t>
+      </w:r>
+      <w:r>
+        <w:t>.</w:t>
+      </w:r>
+    </w:p>
+    <w:p>
+      <w:r>
+        <w:t xml:space="preserve">Zaimplementowano konstruktor wczytujący instancję z pliku tekstowego, przeładowany operator przypisania oraz metodę wypisującą graf (macierz) na ekran. Została zaimplementowana metoda </w:t>
+      </w:r>
+      <w:proofErr w:type="spellStart"/>
+      <w:r>
+        <w:rPr>
+          <w:i/>
+          <w:iCs/>
+        </w:rPr>
+        <w:t>calculateRouteCost</w:t>
+      </w:r>
+      <w:proofErr w:type="spellEnd"/>
+      <w:r>
+        <w:rPr>
+          <w:i/>
+          <w:iCs/>
+        </w:rPr>
+        <w:t>()</w:t>
+      </w:r>
+      <w:r>
+        <w:t xml:space="preserve">, która służy do obliczania kosztu danej trasy komiwojażera w grafie – poprzez iterowanie po krawędziach w ścieżce i dodanie ich długości do kosztu, który jest przypisywany do odpowiedniego pola w obiekcie klasy </w:t>
+      </w:r>
+      <w:r>
+        <w:rPr>
+          <w:i/>
+          <w:iCs/>
+        </w:rPr>
+        <w:t>Route</w:t>
+      </w:r>
+      <w:r>
+        <w:t>.</w:t>
+      </w:r>
+    </w:p>
+    <w:p>
+      <w:pPr>
+        <w:pStyle w:val="Nagwek2"/>
+        <w:rPr>
+          <w:i/>
+          <w:iCs/>
+        </w:rPr>
+      </w:pPr>
+      <w:bookmarkStart w:id="14" w:name="_Toc153294551"/>
+      <w:bookmarkStart w:id="15" w:name="_Toc155803394"/>
+      <w:r>
+        <w:t xml:space="preserve">Klasa Graph – metoda </w:t>
+      </w:r>
+      <w:proofErr w:type="spellStart"/>
+      <w:r>
+        <w:rPr>
+          <w:i/>
+          <w:iCs/>
+        </w:rPr>
+        <w:t>generateInitialSolution</w:t>
+      </w:r>
+      <w:proofErr w:type="spellEnd"/>
+      <w:r>
+        <w:rPr>
+          <w:i/>
+          <w:iCs/>
+        </w:rPr>
+        <w:t>()</w:t>
+      </w:r>
+      <w:bookmarkEnd w:id="14"/>
+      <w:bookmarkEnd w:id="15"/>
+    </w:p>
+    <w:p>
+      <w:r>
+        <w:t xml:space="preserve">Metoda ta użyta do wyznaczenia rozwiązania początkowego w sposób </w:t>
+      </w:r>
+      <w:r>
+        <w:rPr>
+          <w:b/>
+          <w:bCs/>
+        </w:rPr>
+        <w:t>zachłanny</w:t>
+      </w:r>
+      <w:r>
+        <w:t>. Rozwiązanie to wykorzystane jest do tworzenia „ziarna” populacji początkowej.</w:t>
+      </w:r>
+    </w:p>
+    <w:p>
+      <w:pPr>
+        <w:spacing w:before="0" w:after="160" w:line="259" w:lineRule="auto"/>
+        <w:ind w:firstLine="0"/>
+        <w:contextualSpacing w:val="0"/>
+        <w:jc w:val="left"/>
+      </w:pPr>
+      <w:r>
+        <w:br w:type="page"/>
+      </w:r>
+    </w:p>
+    <w:p/>
+    <w:p>
+      <w:pPr>
+        <w:spacing w:after="120"/>
+      </w:pPr>
+      <w:r>
+        <w:t xml:space="preserve">Algorytm: </w:t>
+      </w:r>
+    </w:p>
+    <w:p>
+      <w:pPr>
+        <w:pStyle w:val="Akapitzlist"/>
+        <w:numPr>
+          <w:ilvl w:val="0"/>
+          <w:numId w:val="20"/>
+        </w:numPr>
+        <w:spacing w:before="120"/>
+        <w:ind w:left="1225" w:hanging="357"/>
+        <w:rPr>
+          <w:sz w:val="18"/>
+          <w:szCs w:val="16"/>
+        </w:rPr>
+      </w:pPr>
+      <w:r>
+        <w:rPr>
+          <w:sz w:val="18"/>
+          <w:szCs w:val="16"/>
+        </w:rPr>
+        <w:t xml:space="preserve">Utworzenie listy </w:t>
+      </w:r>
+      <w:r>
+        <w:rPr>
+          <w:i/>
+          <w:iCs/>
+          <w:sz w:val="18"/>
+          <w:szCs w:val="16"/>
+        </w:rPr>
+        <w:t>visited</w:t>
+      </w:r>
+      <w:r>
+        <w:rPr>
+          <w:sz w:val="18"/>
+          <w:szCs w:val="16"/>
+        </w:rPr>
+        <w:t xml:space="preserve">, zainicjowanej odwiedzeniem korzenia (wierzchołka 0). </w:t>
+      </w:r>
+    </w:p>
+    <w:p>
+      <w:pPr>
+        <w:pStyle w:val="Akapitzlist"/>
+        <w:numPr>
+          <w:ilvl w:val="0"/>
+          <w:numId w:val="20"/>
+        </w:numPr>
+        <w:spacing w:before="120"/>
+        <w:rPr>
+          <w:sz w:val="18"/>
+          <w:szCs w:val="16"/>
+        </w:rPr>
+      </w:pPr>
+      <w:r>
+        <w:rPr>
+          <w:sz w:val="18"/>
+          <w:szCs w:val="16"/>
+        </w:rPr>
+        <w:t xml:space="preserve">Rozpoczyna się pętla, która wykonuje się </w:t>
+      </w:r>
+      <w:r>
+        <w:rPr>
+          <w:i/>
+          <w:iCs/>
+          <w:sz w:val="18"/>
+          <w:szCs w:val="16"/>
+        </w:rPr>
+        <w:t>size-1</w:t>
+      </w:r>
+      <w:r>
+        <w:rPr>
+          <w:sz w:val="18"/>
+          <w:szCs w:val="16"/>
+        </w:rPr>
+        <w:t xml:space="preserve"> razy, ponieważ trasa musi odwiedzić wszystkie wierzchołki oprócz korzenia. </w:t>
+      </w:r>
+    </w:p>
+    <w:p>
+      <w:pPr>
+        <w:pStyle w:val="Akapitzlist"/>
+        <w:numPr>
+          <w:ilvl w:val="0"/>
+          <w:numId w:val="20"/>
+        </w:numPr>
+        <w:spacing w:before="120"/>
+        <w:rPr>
+          <w:sz w:val="18"/>
+          <w:szCs w:val="16"/>
+        </w:rPr>
+      </w:pPr>
+      <w:r>
+        <w:rPr>
+          <w:sz w:val="18"/>
+          <w:szCs w:val="16"/>
+        </w:rPr>
+        <w:t xml:space="preserve">Dla aktualnego wierzchołka </w:t>
+      </w:r>
+      <w:proofErr w:type="spellStart"/>
+      <w:r>
+        <w:rPr>
+          <w:i/>
+          <w:iCs/>
+          <w:sz w:val="18"/>
+          <w:szCs w:val="16"/>
+        </w:rPr>
+        <w:t>curIndex</w:t>
+      </w:r>
+      <w:proofErr w:type="spellEnd"/>
+      <w:r>
+        <w:rPr>
+          <w:sz w:val="18"/>
+          <w:szCs w:val="16"/>
+        </w:rPr>
+        <w:t xml:space="preserve"> na trasie, znajdowany jest najbliższy nieodwiedzony wierzchołek </w:t>
+      </w:r>
+      <w:proofErr w:type="spellStart"/>
+      <w:r>
+        <w:rPr>
+          <w:i/>
+          <w:iCs/>
+          <w:sz w:val="18"/>
+          <w:szCs w:val="16"/>
+        </w:rPr>
+        <w:t>dst</w:t>
+      </w:r>
+      <w:proofErr w:type="spellEnd"/>
+      <w:r>
+        <w:rPr>
+          <w:sz w:val="18"/>
+          <w:szCs w:val="16"/>
+        </w:rPr>
+        <w:t xml:space="preserve"> z najmniejszą wagą krawędzi. Wartość minimalnej wagi przechowywana jest w zmiennej </w:t>
+      </w:r>
+      <w:proofErr w:type="spellStart"/>
+      <w:r>
+        <w:rPr>
+          <w:i/>
+          <w:iCs/>
+          <w:sz w:val="18"/>
+          <w:szCs w:val="16"/>
+        </w:rPr>
+        <w:t>dstMin</w:t>
+      </w:r>
+      <w:proofErr w:type="spellEnd"/>
+      <w:r>
+        <w:rPr>
+          <w:sz w:val="18"/>
+          <w:szCs w:val="16"/>
+        </w:rPr>
+        <w:t xml:space="preserve">. </w:t>
+      </w:r>
+    </w:p>
+    <w:p>
+      <w:pPr>
+        <w:pStyle w:val="Akapitzlist"/>
+        <w:numPr>
+          <w:ilvl w:val="0"/>
+          <w:numId w:val="20"/>
+        </w:numPr>
+        <w:spacing w:before="120"/>
+        <w:rPr>
+          <w:sz w:val="18"/>
+          <w:szCs w:val="16"/>
+        </w:rPr>
+      </w:pPr>
+      <w:r>
+        <w:rPr>
+          <w:sz w:val="18"/>
+          <w:szCs w:val="16"/>
+        </w:rPr>
+        <w:t xml:space="preserve">Znaleziony wierzchołek </w:t>
+      </w:r>
+      <w:proofErr w:type="spellStart"/>
+      <w:r>
+        <w:rPr>
+          <w:i/>
+          <w:iCs/>
+          <w:sz w:val="18"/>
+          <w:szCs w:val="16"/>
+        </w:rPr>
+        <w:t>dst</w:t>
+      </w:r>
+      <w:proofErr w:type="spellEnd"/>
+      <w:r>
+        <w:rPr>
+          <w:i/>
+          <w:iCs/>
+          <w:sz w:val="18"/>
+          <w:szCs w:val="16"/>
+        </w:rPr>
+        <w:t xml:space="preserve"> </w:t>
+      </w:r>
+      <w:r>
+        <w:rPr>
+          <w:sz w:val="18"/>
+          <w:szCs w:val="16"/>
+        </w:rPr>
+        <w:t>jest dodany</w:t>
+      </w:r>
+      <w:r>
+        <w:rPr>
+          <w:sz w:val="18"/>
+          <w:szCs w:val="16"/>
+        </w:rPr>
+        <w:t xml:space="preserve"> </w:t>
+      </w:r>
+      <w:r>
+        <w:rPr>
+          <w:sz w:val="18"/>
+          <w:szCs w:val="16"/>
+        </w:rPr>
+        <w:t xml:space="preserve">do listy visited i do wynikowej trasy </w:t>
+      </w:r>
+      <w:r>
+        <w:rPr>
+          <w:i/>
+          <w:iCs/>
+          <w:sz w:val="18"/>
+          <w:szCs w:val="16"/>
+        </w:rPr>
+        <w:t xml:space="preserve">res </w:t>
+      </w:r>
+      <w:r>
+        <w:rPr>
+          <w:sz w:val="18"/>
+          <w:szCs w:val="16"/>
+        </w:rPr>
+        <w:t>na odpowiedniej pozycji.</w:t>
+      </w:r>
+    </w:p>
+    <w:p>
+      <w:pPr>
+        <w:pStyle w:val="Akapitzlist"/>
+        <w:numPr>
+          <w:ilvl w:val="0"/>
+          <w:numId w:val="20"/>
+        </w:numPr>
+        <w:spacing w:before="120"/>
+        <w:rPr>
+          <w:sz w:val="18"/>
+          <w:szCs w:val="16"/>
+        </w:rPr>
+      </w:pPr>
+      <w:r>
+        <w:rPr>
+          <w:sz w:val="18"/>
+          <w:szCs w:val="16"/>
+        </w:rPr>
+        <w:t>Po zakończeniu pętli, waga krawędzi powrotnej do korzenia, czyli od ostatnio odwiedzonego wierzchołka do korzenia (wierzchołek 0), jest dodawana do kosztu. Wygenerowana trasa jest zwracana z metody.</w:t>
+      </w:r>
+    </w:p>
+    <w:p>
+      <w:pPr>
+        <w:pStyle w:val="Nagwek2"/>
+        <w:rPr>
+          <w:i/>
+          <w:iCs/>
+        </w:rPr>
+      </w:pPr>
+      <w:bookmarkStart w:id="16" w:name="_Toc155803395"/>
+      <w:r>
+        <w:t xml:space="preserve">Klasa Graph – metoda </w:t>
+      </w:r>
+      <w:proofErr w:type="spellStart"/>
+      <w:r>
+        <w:rPr>
+          <w:i/>
+          <w:iCs/>
+        </w:rPr>
+        <w:t>solveGA</w:t>
+      </w:r>
+      <w:proofErr w:type="spellEnd"/>
+      <w:r>
+        <w:rPr>
+          <w:i/>
+          <w:iCs/>
+        </w:rPr>
+        <w:t>()</w:t>
+      </w:r>
+      <w:bookmarkEnd w:id="16"/>
+    </w:p>
+    <w:p>
+      <w:r>
+        <w:t>Metoda ta użyta jest do rozwiązywania problemu komiwojażera za pomocą algorytmu genetycznego.</w:t>
+      </w:r>
+    </w:p>
+    <w:p>
+      <w:r>
+        <w:rPr>
+          <w:noProof/>
+        </w:rPr>
+        <mc:AlternateContent>
+          <mc:Choice Requires="wps">
+            <w:drawing>
+              <wp:anchor distT="0" distB="0" distL="114300" distR="114300" simplePos="0" relativeHeight="251686912" behindDoc="0" locked="0" layoutInCell="1" allowOverlap="1" wp14:anchorId="2E674D33" wp14:editId="2BCAF300">
+                <wp:simplePos x="0" y="0"/>
+                <wp:positionH relativeFrom="column">
+                  <wp:align>center</wp:align>
+                </wp:positionH>
+                <wp:positionV relativeFrom="paragraph">
+                  <wp:posOffset>5469255</wp:posOffset>
+                </wp:positionV>
+                <wp:extent cx="5760000" cy="198000"/>
+                <wp:effectExtent l="0" t="0" r="0" b="0"/>
+                <wp:wrapSquare wrapText="bothSides"/>
+                <wp:docPr id="723128892" name="Pole tekstowe 1"/>
+                <wp:cNvGraphicFramePr/>
+                <a:graphic xmlns:a="http://schemas.openxmlformats.org/drawingml/2006/main">
+                  <a:graphicData uri="http://schemas.microsoft.com/office/word/2010/wordprocessingShape">
+                    <wps:wsp>
+                      <wps:cNvSpPr txBox="1"/>
+                      <wps:spPr>
+                        <a:xfrm>
+                          <a:off x="0" y="0"/>
+                          <a:ext cx="5760000" cy="198000"/>
+                        </a:xfrm>
+                        <a:prstGeom prst="rect">
+                          <a:avLst/>
+                        </a:prstGeom>
+                        <a:solidFill>
+                          <a:prstClr val="white"/>
+                        </a:solidFill>
+                        <a:ln>
+                          <a:noFill/>
+                        </a:ln>
+                      </wps:spPr>
+                      <wps:txbx>
+                        <w:txbxContent>
+                          <w:p>
+                            <w:pPr>
+                              <w:pStyle w:val="Legenda"/>
+                              <w:ind w:firstLine="0"/>
+                              <w:jc w:val="center"/>
+                              <w:rPr>
+                                <w:noProof/>
+                                <w:sz w:val="23"/>
+                              </w:rPr>
+                            </w:pPr>
+                            <w:r>
+                              <w:t>Źródło: opracowanie własne</w:t>
+                            </w:r>
+                          </w:p>
+                        </w:txbxContent>
+                      </wps:txbx>
+                      <wps:bodyPr rot="0" spcFirstLastPara="0" vertOverflow="overflow" horzOverflow="overflow" vert="horz" wrap="square" lIns="0" tIns="0" rIns="0" bIns="0" numCol="1" spcCol="0" rtlCol="0" fromWordArt="0" anchor="t" anchorCtr="0" forceAA="0" compatLnSpc="1">
+                        <a:prstTxWarp prst="textNoShape">
+                          <a:avLst/>
+                        </a:prstTxWarp>
+                        <a:noAutofit/>
+                      </wps:bodyPr>
+                    </wps:wsp>
+                  </a:graphicData>
+                </a:graphic>
+                <wp14:sizeRelH relativeFrom="margin">
+                  <wp14:pctWidth>0</wp14:pctWidth>
+                </wp14:sizeRelH>
+                <wp14:sizeRelV relativeFrom="margin">
+                  <wp14:pctHeight>0</wp14:pctHeight>
+                </wp14:sizeRelV>
+              </wp:anchor>
+            </w:drawing>
+          </mc:Choice>
+          <mc:Fallback>
+            <w:pict>
+              <v:shape w14:anchorId="2E674D33" id="_x0000_s1038" type="#_x0000_t202" style="position:absolute;left:0;text-align:left;margin-left:0;margin-top:430.65pt;width:453.55pt;height:15.6pt;z-index:251686912;visibility:visible;mso-wrap-style:square;mso-width-percent:0;mso-height-percent:0;mso-wrap-distance-left:9pt;mso-wrap-distance-top:0;mso-wrap-distance-right:9pt;mso-wrap-distance-bottom:0;mso-position-horizontal:center;mso-position-horizontal-relative:text;mso-position-vertical:absolute;mso-position-vertical-relative:text;mso-width-percent:0;mso-height-percent:0;mso-width-relative:margin;mso-height-relative:margin;v-text-anchor:top" o:gfxdata="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" stroked="f">
+                <v:textbox inset="0,0,0,0">
+                  <w:txbxContent>
+                    <w:p>
+                      <w:pPr>
+                        <w:pStyle w:val="Legenda"/>
+                        <w:ind w:firstLine="0"/>
+                        <w:jc w:val="center"/>
+                        <w:rPr>
+                          <w:noProof/>
+                          <w:sz w:val="23"/>
+                        </w:rPr>
+                      </w:pPr>
+                      <w:r>
+                        <w:t>Źródło: opracowanie własne</w:t>
+                      </w:r>
+                    </w:p>
+                  </w:txbxContent>
+                </v:textbox>
+                <w10:wrap type="square"/>
+              </v:shape>
+            </w:pict>
+          </mc:Fallback>
+        </mc:AlternateContent>
+      </w:r>
+      <w:r>
+        <w:rPr>
+          <w:noProof/>
+        </w:rPr>
+        <mc:AlternateContent>
+          <mc:Choice Requires="wps">
+            <w:drawing>
+              <wp:anchor distT="0" distB="0" distL="114300" distR="114300" simplePos="0" relativeHeight="251684864" behindDoc="0" locked="0" layoutInCell="1" allowOverlap="1" wp14:anchorId="58FB0F1C" wp14:editId="46119697">
+                <wp:simplePos x="0" y="0"/>
+                <wp:positionH relativeFrom="column">
+                  <wp:align>center</wp:align>
+                </wp:positionH>
+                <wp:positionV relativeFrom="paragraph">
+                  <wp:posOffset>1051560</wp:posOffset>
+                </wp:positionV>
+                <wp:extent cx="5760000" cy="190800"/>
+                <wp:effectExtent l="0" t="0" r="0" b="0"/>
+                <wp:wrapSquare wrapText="bothSides"/>
+                <wp:docPr id="977488215" name="Pole tekstowe 1"/>
+                <wp:cNvGraphicFramePr/>
+                <a:graphic xmlns:a="http://schemas.openxmlformats.org/drawingml/2006/main">
+                  <a:graphicData uri="http://schemas.microsoft.com/office/word/2010/wordprocessingShape">
+                    <wps:wsp>
+                      <wps:cNvSpPr txBox="1"/>
+                      <wps:spPr>
+                        <a:xfrm>
+                          <a:off x="0" y="0"/>
+                          <a:ext cx="5760000" cy="190800"/>
+                        </a:xfrm>
+                        <a:prstGeom prst="rect">
+                          <a:avLst/>
+                        </a:prstGeom>
+                        <a:solidFill>
+                          <a:prstClr val="white"/>
+                        </a:solidFill>
+                        <a:ln>
+                          <a:noFill/>
+                        </a:ln>
+                      </wps:spPr>
+                      <wps:txbx>
+                        <w:txbxContent>
+                          <w:p>
+                            <w:pPr>
+                              <w:pStyle w:val="Legenda"/>
+                              <w:ind w:firstLine="0"/>
+                              <w:jc w:val="center"/>
+                              <w:rPr>
+                                <w:noProof/>
+                                <w:sz w:val="23"/>
+                              </w:rPr>
+                            </w:pPr>
+                            <w:bookmarkStart w:id="17" w:name="_Ref155803156"/>
+                            <w:r>
+                              <w:t xml:space="preserve">Rysunek </w:t>
+                            </w:r>
+                            <w:fldSimple w:instr=" STYLEREF 1 \s ">
+                              <w:r>
+                                <w:rPr>
+                                  <w:noProof/>
+                                </w:rPr>
+                                <w:t>2</w:t>
+                              </w:r>
+                            </w:fldSimple>
+                            <w:r>
+                              <w:t>.</w:t>
+                            </w:r>
+                            <w:fldSimple w:instr=" SEQ Rysunek \* ARABIC \s 1 ">
+                              <w:r>
+                                <w:rPr>
+                                  <w:noProof/>
+                                </w:rPr>
+                                <w:t>1</w:t>
+                              </w:r>
+                            </w:fldSimple>
+                            <w:bookmarkEnd w:id="17"/>
+                            <w:r>
+                              <w:t xml:space="preserve"> </w:t>
+                            </w:r>
+                            <w:r>
+                              <w:t>Algorytm t</w:t>
+                            </w:r>
+                            <w:r>
+                              <w:t>worzeni</w:t>
+                            </w:r>
+                            <w:r>
+                              <w:t>a</w:t>
+                            </w:r>
+                            <w:r>
+                              <w:t xml:space="preserve"> populacji początkowej</w:t>
+                            </w:r>
+                          </w:p>
+                        </w:txbxContent>
+                      </wps:txbx>
+                      <wps:bodyPr rot="0" spcFirstLastPara="0" vertOverflow="overflow" horzOverflow="overflow" vert="horz" wrap="square" lIns="0" tIns="0" rIns="0" bIns="0" numCol="1" spcCol="0" rtlCol="0" fromWordArt="0" anchor="t" anchorCtr="0" forceAA="0" compatLnSpc="1">
+                        <a:prstTxWarp prst="textNoShape">
+                          <a:avLst/>
+                        </a:prstTxWarp>
+                        <a:noAutofit/>
+                      </wps:bodyPr>
+                    </wps:wsp>
+                  </a:graphicData>
+                </a:graphic>
+                <wp14:sizeRelH relativeFrom="margin">
+                  <wp14:pctWidth>0</wp14:pctWidth>
+                </wp14:sizeRelH>
+                <wp14:sizeRelV relativeFrom="margin">
+                  <wp14:pctHeight>0</wp14:pctHeight>
+                </wp14:sizeRelV>
+              </wp:anchor>
+            </w:drawing>
+          </mc:Choice>
+          <mc:Fallback>
+            <w:pict>
+              <v:shape w14:anchorId="58FB0F1C" id="_x0000_s1039" type="#_x0000_t202" style="position:absolute;left:0;text-align:left;margin-left:0;margin-top:82.8pt;width:453.55pt;height:15pt;z-index:251684864;visibility:visible;mso-wrap-style:square;mso-width-percent:0;mso-height-percent:0;mso-wrap-distance-left:9pt;mso-wrap-distance-top:0;mso-wrap-distance-right:9pt;mso-wrap-distance-bottom:0;mso-position-horizontal:center;mso-position-horizontal-relative:text;mso-position-vertical:absolute;mso-position-vertical-relative:text;mso-width-percent:0;mso-height-percent:0;mso-width-relative:margin;mso-height-relative:margin;v-text-anchor:top" o:gfxdata="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" stroked="f">
+                <v:textbox inset="0,0,0,0">
+                  <w:txbxContent>
+                    <w:p>
+                      <w:pPr>
+                        <w:pStyle w:val="Legenda"/>
+                        <w:ind w:firstLine="0"/>
+                        <w:jc w:val="center"/>
+                        <w:rPr>
+                          <w:noProof/>
+                          <w:sz w:val="23"/>
+                        </w:rPr>
+                      </w:pPr>
+                      <w:bookmarkStart w:id="18" w:name="_Ref155803156"/>
+                      <w:r>
+                        <w:t xml:space="preserve">Rysunek </w:t>
+                      </w:r>
+                      <w:fldSimple w:instr=" STYLEREF 1 \s ">
+                        <w:r>
+                          <w:rPr>
+                            <w:noProof/>
+                          </w:rPr>
+                          <w:t>2</w:t>
+                        </w:r>
+                      </w:fldSimple>
+                      <w:r>
+                        <w:t>.</w:t>
+                      </w:r>
+                      <w:fldSimple w:instr=" SEQ Rysunek \* ARABIC \s 1 ">
+                        <w:r>
+                          <w:rPr>
+                            <w:noProof/>
+                          </w:rPr>
+                          <w:t>1</w:t>
+                        </w:r>
+                      </w:fldSimple>
+                      <w:bookmarkEnd w:id="18"/>
+                      <w:r>
+                        <w:t xml:space="preserve"> </w:t>
+                      </w:r>
+                      <w:r>
+                        <w:t>Algorytm t</w:t>
+                      </w:r>
+                      <w:r>
+                        <w:t>worzeni</w:t>
+                      </w:r>
+                      <w:r>
+                        <w:t>a</w:t>
+                      </w:r>
+                      <w:r>
+                        <w:t xml:space="preserve"> populacji początkowej</w:t>
+                      </w:r>
+                    </w:p>
+                  </w:txbxContent>
+                </v:textbox>
+                <w10:wrap type="square"/>
+              </v:shape>
+            </w:pict>
+          </mc:Fallback>
+        </mc:AlternateContent>
+      </w:r>
+      <w:r>
+        <w:t xml:space="preserve">Tworzony jest wektor </w:t>
+      </w:r>
+      <w:proofErr w:type="spellStart"/>
+      <w:r>
+        <w:rPr>
+          <w:i/>
+          <w:iCs/>
+        </w:rPr>
+        <w:t>population</w:t>
+      </w:r>
+      <w:proofErr w:type="spellEnd"/>
+      <w:r>
+        <w:t xml:space="preserve"> przechowujący populację tras.</w:t>
+      </w:r>
+      <w:r>
+        <w:t xml:space="preserve"> </w:t>
+      </w:r>
+      <w:r>
+        <w:t xml:space="preserve">Tworzona jest populacja początkowa. 10% osobników w tej populacji stanowią rozwiązanie uzyskane metodą zachłanną oraz osobniki pochodzące z tego rozwiązania poprzez wywoływania operatora </w:t>
+      </w:r>
+      <w:r>
+        <w:rPr>
+          <w:i/>
+          <w:iCs/>
+        </w:rPr>
+        <w:t>swap()</w:t>
+      </w:r>
+      <w:r>
+        <w:t xml:space="preserve"> (zamiana elementów miejscami). Uzyskana populacja jest sortowana</w:t>
+      </w:r>
+      <w:r>
+        <w:t xml:space="preserve"> (</w:t>
+      </w:r>
+      <w:r>
+        <w:fldChar w:fldCharType="begin"/>
+      </w:r>
+      <w:r>
+        <w:instrText xml:space="preserve"> REF _Ref155803156 \h </w:instrText>
+      </w:r>
+      <w:r>
+        <w:fldChar w:fldCharType="separate"/>
+      </w:r>
+      <w:r>
+        <w:t xml:space="preserve">Rysunek </w:t>
+      </w:r>
+      <w:r>
+        <w:rPr>
+          <w:noProof/>
+        </w:rPr>
+        <w:t>2</w:t>
+      </w:r>
+      <w:r>
+        <w:t>.</w:t>
+      </w:r>
+      <w:r>
+        <w:rPr>
+          <w:noProof/>
+        </w:rPr>
+        <w:t>1</w:t>
+      </w:r>
+      <w:r>
+        <w:fldChar w:fldCharType="end"/>
+      </w:r>
+      <w:r>
+        <w:t>)</w:t>
+      </w:r>
+      <w:r>
+        <w:t>.</w:t>
+      </w:r>
+    </w:p>
+    <w:p>
+      <w:r>
+        <w:rPr>
+          <w:noProof/>
+        </w:rPr>
+        <w:object w:dxaOrig="1440" w:dyaOrig="1440" w14:anchorId="3697FDA9">
+          <v:shapetype id="_x0000_t75" coordsize="21600,21600" o:spt="75" o:preferrelative="t" path="m@4@5l@4@11@9@11@9@5xe" filled="f" stroked="f">
+            <v:stroke joinstyle="miter"/>
+            <v:formulas>
+              <v:f eqn="if lineDrawn pixelLineWidth 0"/>
+              <v:f eqn="sum @0 1 0"/>
+              <v:f eqn="sum 0 0 @1"/>
+              <v:f eqn="prod @2 1 2"/>
+              <v:f eqn="prod @3 21600 pixelWidth"/>
+              <v:f eqn="prod @3 21600 pixelHeight"/>
+              <v:f eqn="sum @0 0 1"/>
+              <v:f eqn="prod @6 1 2"/>
+              <v:f eqn="prod @7 21600 pixelWidth"/>
+              <v:f eqn="sum @8 21600 0"/>
+              <v:f eqn="prod @7 21600 pixelHeight"/>
+              <v:f eqn="sum @10 21600 0"/>
+            </v:formulas>
+            <v:path o:extrusionok="f" gradientshapeok="t" o:connecttype="rect"/>
+            <o:lock v:ext="edit" aspectratio="t"/>
+          </v:shapetype>
+          <v:shape id="_x0000_s1026" type="#_x0000_t75" style="position:absolute;left:0;text-align:left;margin-left:-.05pt;margin-top:34.2pt;width:453.65pt;height:317.4pt;z-index:251682816;mso-position-horizontal-relative:text;mso-position-vertical-relative:text" stroked="t" strokecolor="black [3213]">
+            <v:imagedata r:id="rId8" o:title=""/>
+            <w10:wrap type="square"/>
+          </v:shape>
+          <o:OLEObject Type="Embed" ProgID="Word.OpenDocumentText.12" ShapeID="_x0000_s1026" DrawAspect="Content" ObjectID="_1766416273" r:id="rId9"/>
+        </w:object>
+      </w:r>
+      <w:r>
+        <w:t xml:space="preserve"> </w:t>
+      </w:r>
+    </w:p>
+    <w:p>
+      <w:r>
+        <w:br w:type="page"/>
+      </w:r>
+      <w:r>
+        <w:lastRenderedPageBreak/>
+        <w:t>Następnie, po inicjalizacji zmiennych związanych z obsługą pomiaru czasu, rozpoczyna się główna pętla algorytmu.</w:t>
       </w:r>
     </w:p>
     <w:sectPr>
-      <w:footerReference w:type="default" r:id="rId8"/>
+      <w:footerReference w:type="default" r:id="rId10"/>
       <w:pgSz w:w="11906" w:h="16838"/>
       <w:pgMar w:top="1417" w:right="1417" w:bottom="1417" w:left="1417" w:header="708" w:footer="708" w:gutter="0"/>
       <w:pgNumType w:start="1"/>
@@ -1002,6 +5684,139 @@
       </w:r>
       <w:r>
         <w:t>https://sound.eti.pg.gda.pl/student/isd/isd03-algorytmy_genetyczne.pdf</w:t>
+      </w:r>
+    </w:p>
+  </w:footnote>
+  <w:footnote w:id="2">
+    <w:p>
+      <w:pPr>
+        <w:pStyle w:val="Tekstprzypisudolnego"/>
+      </w:pPr>
+      <w:r>
+        <w:rPr>
+          <w:rStyle w:val="Odwoanieprzypisudolnego"/>
+        </w:rPr>
+        <w:footnoteRef/>
+      </w:r>
+      <w:r>
+        <w:t xml:space="preserve"> </w:t>
+      </w:r>
+      <w:r>
+        <w:t>https://pl.wikipedia.org/wiki/Algorytm_genetyczny</w:t>
+      </w:r>
+    </w:p>
+  </w:footnote>
+  <w:footnote w:id="3">
+    <w:p>
+      <w:pPr>
+        <w:pStyle w:val="Tekstprzypisudolnego"/>
+      </w:pPr>
+      <w:r>
+        <w:rPr>
+          <w:rStyle w:val="Odwoanieprzypisudolnego"/>
+        </w:rPr>
+        <w:footnoteRef/>
+      </w:r>
+      <w:r>
+        <w:t xml:space="preserve"> </w:t>
+      </w:r>
+      <w:r>
+        <w:t>https://www.aragorn.wi.pb.edu.pl/~wkwedlo/EA5.pdf</w:t>
+      </w:r>
+    </w:p>
+  </w:footnote>
+  <w:footnote w:id="4">
+    <w:p>
+      <w:pPr>
+        <w:pStyle w:val="Tekstprzypisudolnego"/>
+      </w:pPr>
+      <w:r>
+        <w:rPr>
+          <w:rStyle w:val="Odwoanieprzypisudolnego"/>
+        </w:rPr>
+        <w:footnoteRef/>
+      </w:r>
+      <w:r>
+        <w:t xml:space="preserve"> </w:t>
+      </w:r>
+      <w:r>
+        <w:t>https://www.aragorn.wi.pb.edu.pl/~wkwedlo/EA5.pdf</w:t>
+      </w:r>
+    </w:p>
+  </w:footnote>
+  <w:footnote w:id="5">
+    <w:p>
+      <w:pPr>
+        <w:pStyle w:val="Tekstprzypisudolnego"/>
+      </w:pPr>
+      <w:r>
+        <w:rPr>
+          <w:rStyle w:val="Odwoanieprzypisudolnego"/>
+        </w:rPr>
+        <w:footnoteRef/>
+      </w:r>
+      <w:r>
+        <w:t xml:space="preserve"> </w:t>
+      </w:r>
+      <w:r>
+        <w:t>https://www.baeldung.com/cs/genetic-algorithms-crossover-probability-and-mutation-probability</w:t>
+      </w:r>
+    </w:p>
+  </w:footnote>
+  <w:footnote w:id="6">
+    <w:p>
+      <w:pPr>
+        <w:pStyle w:val="Tekstprzypisudolnego"/>
+      </w:pPr>
+      <w:r>
+        <w:rPr>
+          <w:rStyle w:val="Odwoanieprzypisudolnego"/>
+        </w:rPr>
+        <w:footnoteRef/>
+      </w:r>
+      <w:r>
+        <w:t xml:space="preserve"> </w:t>
+      </w:r>
+      <w:r>
+        <w:t>https://en.wikipedia.org/wiki/Selection_(genetic_algorithm)</w:t>
+      </w:r>
+    </w:p>
+  </w:footnote>
+  <w:footnote w:id="7">
+    <w:p>
+      <w:pPr>
+        <w:pStyle w:val="Tekstprzypisudolnego"/>
+      </w:pPr>
+      <w:r>
+        <w:rPr>
+          <w:rStyle w:val="Odwoanieprzypisudolnego"/>
+        </w:rPr>
+        <w:footnoteRef/>
+      </w:r>
+      <w:r>
+        <w:t xml:space="preserve"> </w:t>
+      </w:r>
+      <w:r>
+        <w:t>https://en.wikipedia.org/wiki/Genetic_algorithm</w:t>
+      </w:r>
+    </w:p>
+  </w:footnote>
+  <w:footnote w:id="8">
+    <w:p>
+      <w:pPr>
+        <w:pStyle w:val="Tekstprzypisudolnego"/>
+      </w:pPr>
+      <w:r>
+        <w:rPr>
+          <w:rStyle w:val="Odwoanieprzypisudolnego"/>
+        </w:rPr>
+        <w:footnoteRef/>
+      </w:r>
+      <w:r>
+        <w:t xml:space="preserve"> </w:t>
+      </w:r>
+      <w:r>
+        <w:t>https://medium.datadriveninvestor.com/population-initialization-in-genetic-algorithms-ddb037da6773</w:t>
       </w:r>
     </w:p>
   </w:footnote>

</xml_diff>

<commit_message>
Complete implementation section of report
</commit_message>
<xml_diff>
--- a/sprawozdanie.docx
+++ b/sprawozdanie.docx
@@ -249,7 +249,7 @@
                 <v:stroke joinstyle="miter"/>
                 <v:path gradientshapeok="t" o:connecttype="rect"/>
               </v:shapetype>
-              <v:shape id="Pole tekstowe 2" o:spid="_x0000_s1026" type="#_x0000_t202" style="position:absolute;left:0;text-align:left;margin-left:-.05pt;margin-top:477.3pt;width:185.9pt;height:65.4pt;z-index:251662336;visibility:visible;mso-wrap-style:square;mso-width-percent:400;mso-height-percent:0;mso-wrap-distance-left:9pt;mso-wrap-distance-top:3.6pt;mso-wrap-distance-right:9pt;mso-wrap-distance-bottom:3.6pt;mso-position-horizontal:absolute;mso-position-horizontal-relative:text;mso-position-vertical:absolute;mso-position-vertical-relative:text;mso-width-percent:400;mso-height-percent:0;mso-width-relative:margin;mso-height-relative:margin;v-text-anchor:top" o:gfxdata="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" strokecolor="white [3212]">
+              <v:shape id="Pole tekstowe 2" o:spid="_x0000_s1026" type="#_x0000_t202" style="position:absolute;left:0;text-align:left;margin-left:-.05pt;margin-top:477.3pt;width:185.9pt;height:65.4pt;z-index:251662336;visibility:visible;mso-wrap-style:square;mso-width-percent:400;mso-height-percent:0;mso-wrap-distance-left:9pt;mso-wrap-distance-top:3.6pt;mso-wrap-distance-right:9pt;mso-wrap-distance-bottom:3.6pt;mso-position-horizontal:absolute;mso-position-horizontal-relative:text;mso-position-vertical:absolute;mso-position-vertical-relative:text;mso-width-percent:400;mso-height-percent:0;mso-width-relative:margin;mso-height-relative:margin;v-text-anchor:top" o:gfxdata="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" strokecolor="white [3212]">
                 <v:textbox>
                   <w:txbxContent>
                     <w:p>
@@ -379,7 +379,7 @@
           </mc:Choice>
           <mc:Fallback>
             <w:pict>
-              <v:shape w14:anchorId="33E449A0" id="_x0000_s1027" type="#_x0000_t202" style="position:absolute;left:0;text-align:left;margin-left:269.95pt;margin-top:550.95pt;width:185.9pt;height:73.85pt;z-index:251660288;visibility:visible;mso-wrap-style:square;mso-width-percent:400;mso-height-percent:0;mso-wrap-distance-left:9pt;mso-wrap-distance-top:3.6pt;mso-wrap-distance-right:9pt;mso-wrap-distance-bottom:3.6pt;mso-position-horizontal:absolute;mso-position-horizontal-relative:text;mso-position-vertical:absolute;mso-position-vertical-relative:text;mso-width-percent:400;mso-height-percent:0;mso-width-relative:margin;mso-height-relative:margin;v-text-anchor:top" o:gfxdata="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" strokecolor="white [3212]">
+              <v:shape w14:anchorId="33E449A0" id="_x0000_s1027" type="#_x0000_t202" style="position:absolute;left:0;text-align:left;margin-left:269.95pt;margin-top:550.95pt;width:185.9pt;height:73.85pt;z-index:251660288;visibility:visible;mso-wrap-style:square;mso-width-percent:400;mso-height-percent:0;mso-wrap-distance-left:9pt;mso-wrap-distance-top:3.6pt;mso-wrap-distance-right:9pt;mso-wrap-distance-bottom:3.6pt;mso-position-horizontal:absolute;mso-position-horizontal-relative:text;mso-position-vertical:absolute;mso-position-vertical-relative:text;mso-width-percent:400;mso-height-percent:0;mso-width-relative:margin;mso-height-relative:margin;v-text-anchor:top" o:gfxdata="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" strokecolor="white [3212]">
                 <v:textbox>
                   <w:txbxContent>
                     <w:p>
@@ -518,7 +518,7 @@
           </mc:Choice>
           <mc:Fallback>
             <w:pict>
-              <v:shape w14:anchorId="1B33FA92" id="_x0000_s1028" type="#_x0000_t202" style="position:absolute;left:0;text-align:left;margin-left:-.05pt;margin-top:550.95pt;width:185.9pt;height:73.85pt;z-index:251658240;visibility:visible;mso-wrap-style:square;mso-width-percent:400;mso-height-percent:0;mso-wrap-distance-left:9pt;mso-wrap-distance-top:3.6pt;mso-wrap-distance-right:9pt;mso-wrap-distance-bottom:3.6pt;mso-position-horizontal:absolute;mso-position-horizontal-relative:text;mso-position-vertical:absolute;mso-position-vertical-relative:text;mso-width-percent:400;mso-height-percent:0;mso-width-relative:margin;mso-height-relative:margin;v-text-anchor:top" o:gfxdata="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" strokecolor="white [3212]">
+              <v:shape w14:anchorId="1B33FA92" id="_x0000_s1028" type="#_x0000_t202" style="position:absolute;left:0;text-align:left;margin-left:-.05pt;margin-top:550.95pt;width:185.9pt;height:73.85pt;z-index:251658240;visibility:visible;mso-wrap-style:square;mso-width-percent:400;mso-height-percent:0;mso-wrap-distance-left:9pt;mso-wrap-distance-top:3.6pt;mso-wrap-distance-right:9pt;mso-wrap-distance-bottom:3.6pt;mso-position-horizontal:absolute;mso-position-horizontal-relative:text;mso-position-vertical:absolute;mso-position-vertical-relative:text;mso-width-percent:400;mso-height-percent:0;mso-width-relative:margin;mso-height-relative:margin;v-text-anchor:top" o:gfxdata="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" strokecolor="white [3212]">
                 <v:textbox>
                   <w:txbxContent>
                     <w:p>
@@ -652,7 +652,7 @@
             </w:rPr>
             <w:fldChar w:fldCharType="separate"/>
           </w:r>
-          <w:hyperlink w:anchor="_Toc155803387" w:history="1">
+          <w:hyperlink w:anchor="_Toc155879969" w:history="1">
             <w:r>
               <w:rPr>
                 <w:rStyle w:val="Hipercze"/>
@@ -696,7 +696,7 @@
                 <w:noProof/>
                 <w:webHidden/>
               </w:rPr>
-              <w:instrText xml:space="preserve"> PAGEREF _Toc155803387 \h </w:instrText>
+              <w:instrText xml:space="preserve"> PAGEREF _Toc155879969 \h </w:instrText>
             </w:r>
             <w:r>
               <w:rPr>
@@ -741,7 +741,7 @@
               <w:lang w:eastAsia="pl-PL"/>
             </w:rPr>
           </w:pPr>
-          <w:hyperlink w:anchor="_Toc155803388" w:history="1">
+          <w:hyperlink w:anchor="_Toc155879970" w:history="1">
             <w:r>
               <w:rPr>
                 <w:rStyle w:val="Hipercze"/>
@@ -768,7 +768,7 @@
                 <w:noProof/>
                 <w:webHidden/>
               </w:rPr>
-              <w:instrText xml:space="preserve"> PAGEREF _Toc155803388 \h </w:instrText>
+              <w:instrText xml:space="preserve"> PAGEREF _Toc155879970 \h </w:instrText>
             </w:r>
             <w:r>
               <w:rPr>
@@ -813,7 +813,7 @@
               <w:lang w:eastAsia="pl-PL"/>
             </w:rPr>
           </w:pPr>
-          <w:hyperlink w:anchor="_Toc155803389" w:history="1">
+          <w:hyperlink w:anchor="_Toc155879971" w:history="1">
             <w:r>
               <w:rPr>
                 <w:rStyle w:val="Hipercze"/>
@@ -840,7 +840,7 @@
                 <w:noProof/>
                 <w:webHidden/>
               </w:rPr>
-              <w:instrText xml:space="preserve"> PAGEREF _Toc155803389 \h </w:instrText>
+              <w:instrText xml:space="preserve"> PAGEREF _Toc155879971 \h </w:instrText>
             </w:r>
             <w:r>
               <w:rPr>
@@ -885,7 +885,7 @@
               <w:lang w:eastAsia="pl-PL"/>
             </w:rPr>
           </w:pPr>
-          <w:hyperlink w:anchor="_Toc155803390" w:history="1">
+          <w:hyperlink w:anchor="_Toc155879972" w:history="1">
             <w:r>
               <w:rPr>
                 <w:rStyle w:val="Hipercze"/>
@@ -912,7 +912,7 @@
                 <w:noProof/>
                 <w:webHidden/>
               </w:rPr>
-              <w:instrText xml:space="preserve"> PAGEREF _Toc155803390 \h </w:instrText>
+              <w:instrText xml:space="preserve"> PAGEREF _Toc155879972 \h </w:instrText>
             </w:r>
             <w:r>
               <w:rPr>
@@ -957,7 +957,7 @@
               <w:lang w:eastAsia="pl-PL"/>
             </w:rPr>
           </w:pPr>
-          <w:hyperlink w:anchor="_Toc155803391" w:history="1">
+          <w:hyperlink w:anchor="_Toc155879973" w:history="1">
             <w:r>
               <w:rPr>
                 <w:rStyle w:val="Hipercze"/>
@@ -984,7 +984,7 @@
                 <w:noProof/>
                 <w:webHidden/>
               </w:rPr>
-              <w:instrText xml:space="preserve"> PAGEREF _Toc155803391 \h </w:instrText>
+              <w:instrText xml:space="preserve"> PAGEREF _Toc155879973 \h </w:instrText>
             </w:r>
             <w:r>
               <w:rPr>
@@ -1030,7 +1030,7 @@
               <w:lang w:eastAsia="pl-PL"/>
             </w:rPr>
           </w:pPr>
-          <w:hyperlink w:anchor="_Toc155803392" w:history="1">
+          <w:hyperlink w:anchor="_Toc155879974" w:history="1">
             <w:r>
               <w:rPr>
                 <w:rStyle w:val="Hipercze"/>
@@ -1074,7 +1074,7 @@
                 <w:noProof/>
                 <w:webHidden/>
               </w:rPr>
-              <w:instrText xml:space="preserve"> PAGEREF _Toc155803392 \h </w:instrText>
+              <w:instrText xml:space="preserve"> PAGEREF _Toc155879974 \h </w:instrText>
             </w:r>
             <w:r>
               <w:rPr>
@@ -1119,7 +1119,7 @@
               <w:lang w:eastAsia="pl-PL"/>
             </w:rPr>
           </w:pPr>
-          <w:hyperlink w:anchor="_Toc155803393" w:history="1">
+          <w:hyperlink w:anchor="_Toc155879975" w:history="1">
             <w:r>
               <w:rPr>
                 <w:rStyle w:val="Hipercze"/>
@@ -1155,7 +1155,7 @@
                 <w:noProof/>
                 <w:webHidden/>
               </w:rPr>
-              <w:instrText xml:space="preserve"> PAGEREF _Toc155803393 \h </w:instrText>
+              <w:instrText xml:space="preserve"> PAGEREF _Toc155879975 \h </w:instrText>
             </w:r>
             <w:r>
               <w:rPr>
@@ -1200,7 +1200,7 @@
               <w:lang w:eastAsia="pl-PL"/>
             </w:rPr>
           </w:pPr>
-          <w:hyperlink w:anchor="_Toc155803394" w:history="1">
+          <w:hyperlink w:anchor="_Toc155879976" w:history="1">
             <w:r>
               <w:rPr>
                 <w:rStyle w:val="Hipercze"/>
@@ -1214,7 +1214,7 @@
                 <w:rStyle w:val="Hipercze"/>
                 <w:noProof/>
               </w:rPr>
-              <w:t xml:space="preserve"> Klasa Graph – metoda </w:t>
+              <w:t xml:space="preserve"> Klasa </w:t>
             </w:r>
             <w:r>
               <w:rPr>
@@ -1223,6 +1223,22 @@
                 <w:iCs/>
                 <w:noProof/>
               </w:rPr>
+              <w:t>Graph</w:t>
+            </w:r>
+            <w:r>
+              <w:rPr>
+                <w:rStyle w:val="Hipercze"/>
+                <w:noProof/>
+              </w:rPr>
+              <w:t xml:space="preserve"> – metoda </w:t>
+            </w:r>
+            <w:r>
+              <w:rPr>
+                <w:rStyle w:val="Hipercze"/>
+                <w:i/>
+                <w:iCs/>
+                <w:noProof/>
+              </w:rPr>
               <w:t>generateInitialSolution()</w:t>
             </w:r>
             <w:r>
@@ -1244,7 +1260,7 @@
                 <w:noProof/>
                 <w:webHidden/>
               </w:rPr>
-              <w:instrText xml:space="preserve"> PAGEREF _Toc155803394 \h </w:instrText>
+              <w:instrText xml:space="preserve"> PAGEREF _Toc155879976 \h </w:instrText>
             </w:r>
             <w:r>
               <w:rPr>
@@ -1289,7 +1305,7 @@
               <w:lang w:eastAsia="pl-PL"/>
             </w:rPr>
           </w:pPr>
-          <w:hyperlink w:anchor="_Toc155803395" w:history="1">
+          <w:hyperlink w:anchor="_Toc155879977" w:history="1">
             <w:r>
               <w:rPr>
                 <w:rStyle w:val="Hipercze"/>
@@ -1303,7 +1319,7 @@
                 <w:rStyle w:val="Hipercze"/>
                 <w:noProof/>
               </w:rPr>
-              <w:t xml:space="preserve"> Klasa Graph – metoda </w:t>
+              <w:t xml:space="preserve"> Klasa </w:t>
             </w:r>
             <w:r>
               <w:rPr>
@@ -1312,6 +1328,22 @@
                 <w:iCs/>
                 <w:noProof/>
               </w:rPr>
+              <w:t>Graph</w:t>
+            </w:r>
+            <w:r>
+              <w:rPr>
+                <w:rStyle w:val="Hipercze"/>
+                <w:noProof/>
+              </w:rPr>
+              <w:t xml:space="preserve"> – metoda </w:t>
+            </w:r>
+            <w:r>
+              <w:rPr>
+                <w:rStyle w:val="Hipercze"/>
+                <w:i/>
+                <w:iCs/>
+                <w:noProof/>
+              </w:rPr>
               <w:t>solveGA()</w:t>
             </w:r>
             <w:r>
@@ -1333,7 +1365,7 @@
                 <w:noProof/>
                 <w:webHidden/>
               </w:rPr>
-              <w:instrText xml:space="preserve"> PAGEREF _Toc155803395 \h </w:instrText>
+              <w:instrText xml:space="preserve"> PAGEREF _Toc155879977 \h </w:instrText>
             </w:r>
             <w:r>
               <w:rPr>
@@ -1354,6 +1386,185 @@
                 <w:webHidden/>
               </w:rPr>
               <w:t>4</w:t>
+            </w:r>
+            <w:r>
+              <w:rPr>
+                <w:noProof/>
+                <w:webHidden/>
+              </w:rPr>
+              <w:fldChar w:fldCharType="end"/>
+            </w:r>
+          </w:hyperlink>
+        </w:p>
+        <w:p>
+          <w:pPr>
+            <w:pStyle w:val="Spistreci2"/>
+            <w:tabs>
+              <w:tab w:val="right" w:leader="dot" w:pos="9062"/>
+            </w:tabs>
+            <w:rPr>
+              <w:rFonts w:eastAsiaTheme="minorEastAsia" w:cstheme="minorBidi"/>
+              <w:bCs w:val="0"/>
+              <w:smallCaps w:val="0"/>
+              <w:noProof/>
+              <w:lang w:eastAsia="pl-PL"/>
+            </w:rPr>
+          </w:pPr>
+          <w:hyperlink w:anchor="_Toc155879978" w:history="1">
+            <w:r>
+              <w:rPr>
+                <w:rStyle w:val="Hipercze"/>
+                <w:iCs/>
+                <w:noProof/>
+              </w:rPr>
+              <w:t>2.4.</w:t>
+            </w:r>
+            <w:r>
+              <w:rPr>
+                <w:rStyle w:val="Hipercze"/>
+                <w:noProof/>
+              </w:rPr>
+              <w:t xml:space="preserve"> Klasa </w:t>
+            </w:r>
+            <w:r>
+              <w:rPr>
+                <w:rStyle w:val="Hipercze"/>
+                <w:i/>
+                <w:iCs/>
+                <w:noProof/>
+              </w:rPr>
+              <w:t>Route</w:t>
+            </w:r>
+            <w:r>
+              <w:rPr>
+                <w:noProof/>
+                <w:webHidden/>
+              </w:rPr>
+              <w:tab/>
+            </w:r>
+            <w:r>
+              <w:rPr>
+                <w:noProof/>
+                <w:webHidden/>
+              </w:rPr>
+              <w:fldChar w:fldCharType="begin"/>
+            </w:r>
+            <w:r>
+              <w:rPr>
+                <w:noProof/>
+                <w:webHidden/>
+              </w:rPr>
+              <w:instrText xml:space="preserve"> PAGEREF _Toc155879978 \h </w:instrText>
+            </w:r>
+            <w:r>
+              <w:rPr>
+                <w:noProof/>
+                <w:webHidden/>
+              </w:rPr>
+            </w:r>
+            <w:r>
+              <w:rPr>
+                <w:noProof/>
+                <w:webHidden/>
+              </w:rPr>
+              <w:fldChar w:fldCharType="separate"/>
+            </w:r>
+            <w:r>
+              <w:rPr>
+                <w:noProof/>
+                <w:webHidden/>
+              </w:rPr>
+              <w:t>6</w:t>
+            </w:r>
+            <w:r>
+              <w:rPr>
+                <w:noProof/>
+                <w:webHidden/>
+              </w:rPr>
+              <w:fldChar w:fldCharType="end"/>
+            </w:r>
+          </w:hyperlink>
+        </w:p>
+        <w:p>
+          <w:pPr>
+            <w:pStyle w:val="Spistreci1"/>
+            <w:tabs>
+              <w:tab w:val="left" w:pos="397"/>
+              <w:tab w:val="right" w:leader="dot" w:pos="9062"/>
+            </w:tabs>
+            <w:rPr>
+              <w:rFonts w:eastAsiaTheme="minorEastAsia" w:cstheme="minorBidi"/>
+              <w:bCs w:val="0"/>
+              <w:caps w:val="0"/>
+              <w:noProof/>
+              <w:lang w:eastAsia="pl-PL"/>
+            </w:rPr>
+          </w:pPr>
+          <w:hyperlink w:anchor="_Toc155879979" w:history="1">
+            <w:r>
+              <w:rPr>
+                <w:rStyle w:val="Hipercze"/>
+                <w:noProof/>
+              </w:rPr>
+              <w:t>3.</w:t>
+            </w:r>
+            <w:r>
+              <w:rPr>
+                <w:rFonts w:eastAsiaTheme="minorEastAsia" w:cstheme="minorBidi"/>
+                <w:bCs w:val="0"/>
+                <w:caps w:val="0"/>
+                <w:noProof/>
+                <w:lang w:eastAsia="pl-PL"/>
+              </w:rPr>
+              <w:tab/>
+            </w:r>
+            <w:r>
+              <w:rPr>
+                <w:rStyle w:val="Hipercze"/>
+                <w:noProof/>
+              </w:rPr>
+              <w:t>Sposób przeprowadzenia badania</w:t>
+            </w:r>
+            <w:r>
+              <w:rPr>
+                <w:noProof/>
+                <w:webHidden/>
+              </w:rPr>
+              <w:tab/>
+            </w:r>
+            <w:r>
+              <w:rPr>
+                <w:noProof/>
+                <w:webHidden/>
+              </w:rPr>
+              <w:fldChar w:fldCharType="begin"/>
+            </w:r>
+            <w:r>
+              <w:rPr>
+                <w:noProof/>
+                <w:webHidden/>
+              </w:rPr>
+              <w:instrText xml:space="preserve"> PAGEREF _Toc155879979 \h </w:instrText>
+            </w:r>
+            <w:r>
+              <w:rPr>
+                <w:noProof/>
+                <w:webHidden/>
+              </w:rPr>
+            </w:r>
+            <w:r>
+              <w:rPr>
+                <w:noProof/>
+                <w:webHidden/>
+              </w:rPr>
+              <w:fldChar w:fldCharType="separate"/>
+            </w:r>
+            <w:r>
+              <w:rPr>
+                <w:noProof/>
+                <w:webHidden/>
+              </w:rPr>
+              <w:t>9</w:t>
             </w:r>
             <w:r>
               <w:rPr>
@@ -1402,7 +1613,7 @@
       <w:pPr>
         <w:pStyle w:val="Nagwek1"/>
       </w:pPr>
-      <w:bookmarkStart w:id="0" w:name="_Toc155803387"/>
+      <w:bookmarkStart w:id="0" w:name="_Toc155879969"/>
       <w:r>
         <w:lastRenderedPageBreak/>
         <w:t>Wstęp teoretyczny</w:t>
@@ -1578,7 +1789,7 @@
       <w:pPr>
         <w:pStyle w:val="Nagwek2"/>
       </w:pPr>
-      <w:bookmarkStart w:id="1" w:name="_Toc155803388"/>
+      <w:bookmarkStart w:id="1" w:name="_Toc155879970"/>
       <w:r>
         <w:t>Metody krzyżowania</w:t>
       </w:r>
@@ -1610,6 +1821,8 @@
         <w:rPr>
           <w:b/>
           <w:bCs/>
+          <w:i/>
+          <w:iCs/>
         </w:rPr>
         <w:t>PMX</w:t>
       </w:r>
@@ -1713,7 +1926,7 @@
       <w:pPr>
         <w:pStyle w:val="Nagwek2"/>
       </w:pPr>
-      <w:bookmarkStart w:id="2" w:name="_Toc155803389"/>
+      <w:bookmarkStart w:id="2" w:name="_Toc155879971"/>
       <w:r>
         <w:lastRenderedPageBreak/>
         <w:t>Metody mutacji</w:t>
@@ -2231,7 +2444,7 @@
           </mc:Choice>
           <mc:Fallback>
             <w:pict>
-              <v:shape w14:anchorId="59CB04D2" id="_x0000_s1029" type="#_x0000_t202" style="position:absolute;left:0;text-align:left;margin-left:0;margin-top:61.45pt;width:590.45pt;height:56.4pt;z-index:251664384;visibility:visible;mso-wrap-style:square;mso-width-percent:0;mso-height-percent:0;mso-wrap-distance-left:9pt;mso-wrap-distance-top:3.6pt;mso-wrap-distance-right:9pt;mso-wrap-distance-bottom:3.6pt;mso-position-horizontal:center;mso-position-horizontal-relative:text;mso-position-vertical:absolute;mso-position-vertical-relative:text;mso-width-percent:0;mso-height-percent:0;mso-width-relative:margin;mso-height-relative:margin;v-text-anchor:top" o:gfxdata="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" strokecolor="white [3212]">
+              <v:shape w14:anchorId="59CB04D2" id="_x0000_s1029" type="#_x0000_t202" style="position:absolute;left:0;text-align:left;margin-left:0;margin-top:61.45pt;width:590.45pt;height:56.4pt;z-index:251664384;visibility:visible;mso-wrap-style:square;mso-width-percent:0;mso-height-percent:0;mso-wrap-distance-left:9pt;mso-wrap-distance-top:3.6pt;mso-wrap-distance-right:9pt;mso-wrap-distance-bottom:3.6pt;mso-position-horizontal:center;mso-position-horizontal-relative:text;mso-position-vertical:absolute;mso-position-vertical-relative:text;mso-width-percent:0;mso-height-percent:0;mso-width-relative:margin;mso-height-relative:margin;v-text-anchor:top" o:gfxdata="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" strokecolor="white [3212]">
                 <v:textbox>
                   <w:txbxContent>
                     <w:tbl>
@@ -2714,7 +2927,7 @@
           </mc:Choice>
           <mc:Fallback>
             <w:pict>
-              <v:shape w14:anchorId="7E42B891" id="Pole tekstowe 1" o:spid="_x0000_s1030" type="#_x0000_t202" style="position:absolute;left:0;text-align:left;margin-left:27.55pt;margin-top:42.85pt;width:397.7pt;height:13.8pt;z-index:251666432;visibility:visible;mso-wrap-style:square;mso-height-percent:0;mso-wrap-distance-left:9pt;mso-wrap-distance-top:0;mso-wrap-distance-right:9pt;mso-wrap-distance-bottom:0;mso-position-horizontal:absolute;mso-position-horizontal-relative:text;mso-position-vertical:absolute;mso-position-vertical-relative:text;mso-height-percent:0;mso-height-relative:margin;v-text-anchor:top" o:gfxdata="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" stroked="f">
+              <v:shape w14:anchorId="7E42B891" id="Pole tekstowe 1" o:spid="_x0000_s1030" type="#_x0000_t202" style="position:absolute;left:0;text-align:left;margin-left:27.55pt;margin-top:42.85pt;width:397.7pt;height:13.8pt;z-index:251666432;visibility:visible;mso-wrap-style:square;mso-height-percent:0;mso-wrap-distance-left:9pt;mso-wrap-distance-top:0;mso-wrap-distance-right:9pt;mso-wrap-distance-bottom:0;mso-position-horizontal:absolute;mso-position-horizontal-relative:text;mso-position-vertical:absolute;mso-position-vertical-relative:text;mso-height-percent:0;mso-height-relative:margin;v-text-anchor:top" o:gfxdata="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" stroked="f">
                 <v:textbox inset="0,0,0,0">
                   <w:txbxContent>
                     <w:p>
@@ -2922,7 +3135,7 @@
           </mc:Choice>
           <mc:Fallback>
             <w:pict>
-              <v:shape w14:anchorId="14B074A9" id="_x0000_s1031" type="#_x0000_t202" style="position:absolute;left:0;text-align:left;margin-left:-69.65pt;margin-top:141.55pt;width:590.45pt;height:12pt;z-index:251672576;visibility:visible;mso-wrap-style:square;mso-height-percent:0;mso-wrap-distance-left:9pt;mso-wrap-distance-top:0;mso-wrap-distance-right:9pt;mso-wrap-distance-bottom:0;mso-position-horizontal:absolute;mso-position-horizontal-relative:text;mso-position-vertical:absolute;mso-position-vertical-relative:text;mso-height-percent:0;mso-height-relative:margin;v-text-anchor:top" o:gfxdata="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" stroked="f">
+              <v:shape w14:anchorId="14B074A9" id="_x0000_s1031" type="#_x0000_t202" style="position:absolute;left:0;text-align:left;margin-left:-69.65pt;margin-top:141.55pt;width:590.45pt;height:12pt;z-index:251672576;visibility:visible;mso-wrap-style:square;mso-height-percent:0;mso-wrap-distance-left:9pt;mso-wrap-distance-top:0;mso-wrap-distance-right:9pt;mso-wrap-distance-bottom:0;mso-position-horizontal:absolute;mso-position-horizontal-relative:text;mso-position-vertical:absolute;mso-position-vertical-relative:text;mso-height-percent:0;mso-height-relative:margin;v-text-anchor:top" o:gfxdata="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" stroked="f">
                 <v:textbox inset="0,0,0,0">
                   <w:txbxContent>
                     <w:p>
@@ -3045,7 +3258,7 @@
           </mc:Choice>
           <mc:Fallback>
             <w:pict>
-              <v:shape w14:anchorId="19025C6E" id="_x0000_s1032" type="#_x0000_t202" style="position:absolute;left:0;text-align:left;margin-left:-69.65pt;margin-top:215.95pt;width:590.45pt;height:14.4pt;z-index:251674624;visibility:visible;mso-wrap-style:square;mso-height-percent:0;mso-wrap-distance-left:9pt;mso-wrap-distance-top:0;mso-wrap-distance-right:9pt;mso-wrap-distance-bottom:0;mso-position-horizontal:absolute;mso-position-horizontal-relative:text;mso-position-vertical:absolute;mso-position-vertical-relative:text;mso-height-percent:0;mso-height-relative:margin;v-text-anchor:top" o:gfxdata="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" stroked="f">
+              <v:shape w14:anchorId="19025C6E" id="_x0000_s1032" type="#_x0000_t202" style="position:absolute;left:0;text-align:left;margin-left:-69.65pt;margin-top:215.95pt;width:590.45pt;height:14.4pt;z-index:251674624;visibility:visible;mso-wrap-style:square;mso-height-percent:0;mso-wrap-distance-left:9pt;mso-wrap-distance-top:0;mso-wrap-distance-right:9pt;mso-wrap-distance-bottom:0;mso-position-horizontal:absolute;mso-position-horizontal-relative:text;mso-position-vertical:absolute;mso-position-vertical-relative:text;mso-height-percent:0;mso-height-relative:margin;v-text-anchor:top" o:gfxdata="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" stroked="f">
                 <v:textbox inset="0,0,0,0">
                   <w:txbxContent>
                     <w:p>
@@ -3513,7 +3726,7 @@
           </mc:Choice>
           <mc:Fallback>
             <w:pict>
-              <v:shape w14:anchorId="21D14E9E" id="_x0000_s1033" type="#_x0000_t202" style="position:absolute;left:0;text-align:left;margin-left:-69.45pt;margin-top:160.15pt;width:590.45pt;height:56.4pt;z-index:251670528;visibility:visible;mso-wrap-style:square;mso-width-percent:0;mso-height-percent:0;mso-wrap-distance-left:9pt;mso-wrap-distance-top:3.6pt;mso-wrap-distance-right:9pt;mso-wrap-distance-bottom:3.6pt;mso-position-horizontal:absolute;mso-position-horizontal-relative:text;mso-position-vertical:absolute;mso-position-vertical-relative:text;mso-width-percent:0;mso-height-percent:0;mso-width-relative:margin;mso-height-relative:margin;v-text-anchor:top" o:gfxdata="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" strokecolor="white [3212]">
+              <v:shape w14:anchorId="21D14E9E" id="_x0000_s1033" type="#_x0000_t202" style="position:absolute;left:0;text-align:left;margin-left:-69.45pt;margin-top:160.15pt;width:590.45pt;height:56.4pt;z-index:251670528;visibility:visible;mso-wrap-style:square;mso-width-percent:0;mso-height-percent:0;mso-wrap-distance-left:9pt;mso-wrap-distance-top:3.6pt;mso-wrap-distance-right:9pt;mso-wrap-distance-bottom:3.6pt;mso-position-horizontal:absolute;mso-position-horizontal-relative:text;mso-position-vertical:absolute;mso-position-vertical-relative:text;mso-width-percent:0;mso-height-percent:0;mso-width-relative:margin;mso-height-relative:margin;v-text-anchor:top" o:gfxdata="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" strokecolor="white [3212]">
                 <v:textbox>
                   <w:txbxContent>
                     <w:tbl>
@@ -3972,7 +4185,7 @@
           </mc:Choice>
           <mc:Fallback>
             <w:pict>
-              <v:shape w14:anchorId="28D57F49" id="_x0000_s1034" type="#_x0000_t202" style="position:absolute;left:0;text-align:left;margin-left:27.55pt;margin-top:82.75pt;width:397.7pt;height:14.4pt;z-index:251668480;visibility:visible;mso-wrap-style:square;mso-height-percent:0;mso-wrap-distance-left:9pt;mso-wrap-distance-top:0;mso-wrap-distance-right:9pt;mso-wrap-distance-bottom:0;mso-position-horizontal:absolute;mso-position-horizontal-relative:text;mso-position-vertical:absolute;mso-position-vertical-relative:text;mso-height-percent:0;mso-height-relative:margin;v-text-anchor:top" o:gfxdata="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" stroked="f">
+              <v:shape w14:anchorId="28D57F49" id="_x0000_s1034" type="#_x0000_t202" style="position:absolute;left:0;text-align:left;margin-left:27.55pt;margin-top:82.75pt;width:397.7pt;height:14.4pt;z-index:251668480;visibility:visible;mso-wrap-style:square;mso-height-percent:0;mso-wrap-distance-left:9pt;mso-wrap-distance-top:0;mso-wrap-distance-right:9pt;mso-wrap-distance-bottom:0;mso-position-horizontal:absolute;mso-position-horizontal-relative:text;mso-position-vertical:absolute;mso-position-vertical-relative:text;mso-height-percent:0;mso-height-relative:margin;v-text-anchor:top" o:gfxdata="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" stroked="f">
                 <v:textbox inset="0,0,0,0">
                   <w:txbxContent>
                     <w:p>
@@ -4055,7 +4268,7 @@
       <w:pPr>
         <w:pStyle w:val="Nagwek2"/>
       </w:pPr>
-      <w:bookmarkStart w:id="7" w:name="_Toc155803390"/>
+      <w:bookmarkStart w:id="7" w:name="_Toc155879972"/>
       <w:r>
         <w:t>Metoda selekcji</w:t>
       </w:r>
@@ -4195,7 +4408,7 @@
           </mc:Choice>
           <mc:Fallback>
             <w:pict>
-              <v:shape w14:anchorId="565DF6F8" id="_x0000_s1035" type="#_x0000_t202" style="position:absolute;left:0;text-align:left;margin-left:5.6pt;margin-top:77.2pt;width:456.75pt;height:9.6pt;z-index:251678720;visibility:visible;mso-wrap-style:square;mso-width-percent:0;mso-height-percent:0;mso-wrap-distance-left:9pt;mso-wrap-distance-top:0;mso-wrap-distance-right:9pt;mso-wrap-distance-bottom:0;mso-position-horizontal:absolute;mso-position-horizontal-relative:text;mso-position-vertical:absolute;mso-position-vertical-relative:text;mso-width-percent:0;mso-height-percent:0;mso-width-relative:margin;mso-height-relative:margin;v-text-anchor:top" o:gfxdata="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" stroked="f">
+              <v:shape w14:anchorId="565DF6F8" id="_x0000_s1035" type="#_x0000_t202" style="position:absolute;left:0;text-align:left;margin-left:5.6pt;margin-top:77.2pt;width:456.75pt;height:9.6pt;z-index:251678720;visibility:visible;mso-wrap-style:square;mso-width-percent:0;mso-height-percent:0;mso-wrap-distance-left:9pt;mso-wrap-distance-top:0;mso-wrap-distance-right:9pt;mso-wrap-distance-bottom:0;mso-position-horizontal:absolute;mso-position-horizontal-relative:text;mso-position-vertical:absolute;mso-position-vertical-relative:text;mso-width-percent:0;mso-height-percent:0;mso-width-relative:margin;mso-height-relative:margin;v-text-anchor:top" o:gfxdata="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" stroked="f">
                 <v:textbox inset="0,0,0,0">
                   <w:txbxContent>
                     <w:p>
@@ -4324,7 +4537,7 @@
           </mc:Choice>
           <mc:Fallback>
             <w:pict>
-              <v:shape w14:anchorId="47FF0333" id="_x0000_s1036" type="#_x0000_t202" style="position:absolute;left:0;text-align:left;margin-left:0;margin-top:122.3pt;width:327.7pt;height:21pt;z-index:251680768;visibility:visible;mso-wrap-style:square;mso-width-percent:0;mso-height-percent:0;mso-wrap-distance-left:9pt;mso-wrap-distance-top:0;mso-wrap-distance-right:9pt;mso-wrap-distance-bottom:0;mso-position-horizontal:center;mso-position-horizontal-relative:text;mso-position-vertical:absolute;mso-position-vertical-relative:text;mso-width-percent:0;mso-height-percent:0;mso-width-relative:margin;mso-height-relative:margin;v-text-anchor:top" o:gfxdata="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" stroked="f">
+              <v:shape w14:anchorId="47FF0333" id="_x0000_s1036" type="#_x0000_t202" style="position:absolute;left:0;text-align:left;margin-left:0;margin-top:122.3pt;width:327.7pt;height:21pt;z-index:251680768;visibility:visible;mso-wrap-style:square;mso-width-percent:0;mso-height-percent:0;mso-wrap-distance-left:9pt;mso-wrap-distance-top:0;mso-wrap-distance-right:9pt;mso-wrap-distance-bottom:0;mso-position-horizontal:center;mso-position-horizontal-relative:text;mso-position-vertical:absolute;mso-position-vertical-relative:text;mso-width-percent:0;mso-height-percent:0;mso-width-relative:margin;mso-height-relative:margin;v-text-anchor:top" o:gfxdata="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" stroked="f">
                 <v:textbox style="mso-fit-shape-to-text:t" inset="0,0,0,0">
                   <w:txbxContent>
                     <w:p>
@@ -4454,7 +4667,7 @@
           </mc:Choice>
           <mc:Fallback>
             <w:pict>
-              <v:shape w14:anchorId="2EE82D8A" id="_x0000_s1037" type="#_x0000_t202" style="position:absolute;left:0;text-align:left;margin-left:0;margin-top:94.3pt;width:327.7pt;height:23.55pt;z-index:251676672;visibility:visible;mso-wrap-style:square;mso-width-percent:0;mso-height-percent:0;mso-wrap-distance-left:9pt;mso-wrap-distance-top:3.6pt;mso-wrap-distance-right:9pt;mso-wrap-distance-bottom:3.6pt;mso-position-horizontal:center;mso-position-horizontal-relative:text;mso-position-vertical:absolute;mso-position-vertical-relative:text;mso-width-percent:0;mso-height-percent:0;mso-width-relative:margin;mso-height-relative:margin;v-text-anchor:top" o:gfxdata="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">
+              <v:shape w14:anchorId="2EE82D8A" id="_x0000_s1037" type="#_x0000_t202" style="position:absolute;left:0;text-align:left;margin-left:0;margin-top:94.3pt;width:327.7pt;height:23.55pt;z-index:251676672;visibility:visible;mso-wrap-style:square;mso-width-percent:0;mso-height-percent:0;mso-wrap-distance-left:9pt;mso-wrap-distance-top:3.6pt;mso-wrap-distance-right:9pt;mso-wrap-distance-bottom:3.6pt;mso-position-horizontal:center;mso-position-horizontal-relative:text;mso-position-vertical:absolute;mso-position-vertical-relative:text;mso-width-percent:0;mso-height-percent:0;mso-width-relative:margin;mso-height-relative:margin;v-text-anchor:top" o:gfxdata="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">
                 <v:textbox>
                   <w:txbxContent>
                     <w:p>
@@ -4562,7 +4775,7 @@
       <w:pPr>
         <w:pStyle w:val="Nagwek2"/>
       </w:pPr>
-      <w:bookmarkStart w:id="10" w:name="_Toc155803391"/>
+      <w:bookmarkStart w:id="10" w:name="_Toc155879973"/>
       <w:r>
         <w:t>Populacja początkowa</w:t>
       </w:r>
@@ -4601,7 +4814,7 @@
       <w:pPr>
         <w:pStyle w:val="Nagwek1"/>
       </w:pPr>
-      <w:bookmarkStart w:id="11" w:name="_Toc155803392"/>
+      <w:bookmarkStart w:id="11" w:name="_Toc155879974"/>
       <w:r>
         <w:t>Opis implementacji algorytmów</w:t>
       </w:r>
@@ -4637,7 +4850,7 @@
         <w:pStyle w:val="Nagwek2"/>
       </w:pPr>
       <w:bookmarkStart w:id="12" w:name="_Toc153294550"/>
-      <w:bookmarkStart w:id="13" w:name="_Toc155803393"/>
+      <w:bookmarkStart w:id="13" w:name="_Toc155879975"/>
       <w:r>
         <w:t xml:space="preserve">Klasa </w:t>
       </w:r>
@@ -4798,9 +5011,19 @@
         </w:rPr>
       </w:pPr>
       <w:bookmarkStart w:id="14" w:name="_Toc153294551"/>
-      <w:bookmarkStart w:id="15" w:name="_Toc155803394"/>
-      <w:r>
-        <w:t xml:space="preserve">Klasa Graph – metoda </w:t>
+      <w:bookmarkStart w:id="15" w:name="_Toc155879976"/>
+      <w:r>
+        <w:t xml:space="preserve">Klasa </w:t>
+      </w:r>
+      <w:r>
+        <w:rPr>
+          <w:i/>
+          <w:iCs/>
+        </w:rPr>
+        <w:t>Graph</w:t>
+      </w:r>
+      <w:r>
+        <w:t xml:space="preserve"> – metoda </w:t>
       </w:r>
       <w:proofErr w:type="spellStart"/>
       <w:r>
@@ -5113,9 +5336,19 @@
           <w:iCs/>
         </w:rPr>
       </w:pPr>
-      <w:bookmarkStart w:id="16" w:name="_Toc155803395"/>
-      <w:r>
-        <w:t xml:space="preserve">Klasa Graph – metoda </w:t>
+      <w:bookmarkStart w:id="16" w:name="_Toc155879977"/>
+      <w:r>
+        <w:t xml:space="preserve">Klasa </w:t>
+      </w:r>
+      <w:r>
+        <w:rPr>
+          <w:i/>
+          <w:iCs/>
+        </w:rPr>
+        <w:t>Graph</w:t>
+      </w:r>
+      <w:r>
+        <w:t xml:space="preserve"> – metoda </w:t>
       </w:r>
       <w:proofErr w:type="spellStart"/>
       <w:r>
@@ -5218,7 +5451,7 @@
           </mc:Choice>
           <mc:Fallback>
             <w:pict>
-              <v:shape w14:anchorId="2E674D33" id="_x0000_s1038" type="#_x0000_t202" style="position:absolute;left:0;text-align:left;margin-left:0;margin-top:430.65pt;width:453.55pt;height:15.6pt;z-index:251686912;visibility:visible;mso-wrap-style:square;mso-width-percent:0;mso-height-percent:0;mso-wrap-distance-left:9pt;mso-wrap-distance-top:0;mso-wrap-distance-right:9pt;mso-wrap-distance-bottom:0;mso-position-horizontal:center;mso-position-horizontal-relative:text;mso-position-vertical:absolute;mso-position-vertical-relative:text;mso-width-percent:0;mso-height-percent:0;mso-width-relative:margin;mso-height-relative:margin;v-text-anchor:top" o:gfxdata="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" stroked="f">
+              <v:shape w14:anchorId="2E674D33" id="_x0000_s1038" type="#_x0000_t202" style="position:absolute;left:0;text-align:left;margin-left:0;margin-top:430.65pt;width:453.55pt;height:15.6pt;z-index:251686912;visibility:visible;mso-wrap-style:square;mso-width-percent:0;mso-height-percent:0;mso-wrap-distance-left:9pt;mso-wrap-distance-top:0;mso-wrap-distance-right:9pt;mso-wrap-distance-bottom:0;mso-position-horizontal:center;mso-position-horizontal-relative:text;mso-position-vertical:absolute;mso-position-vertical-relative:text;mso-width-percent:0;mso-height-percent:0;mso-width-relative:margin;mso-height-relative:margin;v-text-anchor:top" o:gfxdata="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" stroked="f">
                 <v:textbox inset="0,0,0,0">
                   <w:txbxContent>
                     <w:p>
@@ -5356,7 +5589,7 @@
           </mc:Choice>
           <mc:Fallback>
             <w:pict>
-              <v:shape w14:anchorId="58FB0F1C" id="_x0000_s1039" type="#_x0000_t202" style="position:absolute;left:0;text-align:left;margin-left:0;margin-top:82.8pt;width:453.55pt;height:15pt;z-index:251684864;visibility:visible;mso-wrap-style:square;mso-width-percent:0;mso-height-percent:0;mso-wrap-distance-left:9pt;mso-wrap-distance-top:0;mso-wrap-distance-right:9pt;mso-wrap-distance-bottom:0;mso-position-horizontal:center;mso-position-horizontal-relative:text;mso-position-vertical:absolute;mso-position-vertical-relative:text;mso-width-percent:0;mso-height-percent:0;mso-width-relative:margin;mso-height-relative:margin;v-text-anchor:top" o:gfxdata="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" stroked="f">
+              <v:shape w14:anchorId="58FB0F1C" id="_x0000_s1039" type="#_x0000_t202" style="position:absolute;left:0;text-align:left;margin-left:0;margin-top:82.8pt;width:453.55pt;height:15pt;z-index:251684864;visibility:visible;mso-wrap-style:square;mso-width-percent:0;mso-height-percent:0;mso-wrap-distance-left:9pt;mso-wrap-distance-top:0;mso-wrap-distance-right:9pt;mso-wrap-distance-bottom:0;mso-position-horizontal:center;mso-position-horizontal-relative:text;mso-position-vertical:absolute;mso-position-vertical-relative:text;mso-width-percent:0;mso-height-percent:0;mso-width-relative:margin;mso-height-relative:margin;v-text-anchor:top" o:gfxdata="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" stroked="f">
                 <v:textbox inset="0,0,0,0">
                   <w:txbxContent>
                     <w:p>
@@ -5418,7 +5651,10 @@
         </mc:AlternateContent>
       </w:r>
       <w:r>
-        <w:t xml:space="preserve">Tworzony jest wektor </w:t>
+        <w:t>W metodzie t</w:t>
+      </w:r>
+      <w:r>
+        <w:t xml:space="preserve">worzony jest wektor </w:t>
       </w:r>
       <w:proofErr w:type="spellStart"/>
       <w:r>
@@ -5517,7 +5753,7 @@
             <v:imagedata r:id="rId8" o:title=""/>
             <w10:wrap type="square"/>
           </v:shape>
-          <o:OLEObject Type="Embed" ProgID="Word.OpenDocumentText.12" ShapeID="_x0000_s1026" DrawAspect="Content" ObjectID="_1766416273" r:id="rId9"/>
+          <o:OLEObject Type="Embed" ProgID="Word.OpenDocumentText.12" ShapeID="_x0000_s1026" DrawAspect="Content" ObjectID="_1766492817" r:id="rId9"/>
         </w:object>
       </w:r>
       <w:r>
@@ -5530,11 +5766,1593 @@
       </w:r>
       <w:r>
         <w:lastRenderedPageBreak/>
-        <w:t>Następnie, po inicjalizacji zmiennych związanych z obsługą pomiaru czasu, rozpoczyna się główna pętla algorytmu.</w:t>
-      </w:r>
+        <w:t xml:space="preserve">Następnie, po inicjalizacji zmiennych związanych z obsługą pomiaru czasu, rozpoczyna się </w:t>
+      </w:r>
+      <w:r>
+        <w:rPr>
+          <w:noProof/>
+        </w:rPr>
+        <mc:AlternateContent>
+          <mc:Choice Requires="wps">
+            <w:drawing>
+              <wp:anchor distT="0" distB="0" distL="114300" distR="114300" simplePos="0" relativeHeight="251693056" behindDoc="0" locked="0" layoutInCell="1" allowOverlap="1" wp14:anchorId="0E606C43" wp14:editId="06409A3D">
+                <wp:simplePos x="0" y="0"/>
+                <wp:positionH relativeFrom="column">
+                  <wp:posOffset>-635</wp:posOffset>
+                </wp:positionH>
+                <wp:positionV relativeFrom="paragraph">
+                  <wp:posOffset>8449945</wp:posOffset>
+                </wp:positionV>
+                <wp:extent cx="5760720" cy="205740"/>
+                <wp:effectExtent l="0" t="0" r="0" b="3810"/>
+                <wp:wrapSquare wrapText="bothSides"/>
+                <wp:docPr id="522258918" name="Pole tekstowe 1"/>
+                <wp:cNvGraphicFramePr/>
+                <a:graphic xmlns:a="http://schemas.openxmlformats.org/drawingml/2006/main">
+                  <a:graphicData uri="http://schemas.microsoft.com/office/word/2010/wordprocessingShape">
+                    <wps:wsp>
+                      <wps:cNvSpPr txBox="1"/>
+                      <wps:spPr>
+                        <a:xfrm>
+                          <a:off x="0" y="0"/>
+                          <a:ext cx="5760720" cy="205740"/>
+                        </a:xfrm>
+                        <a:prstGeom prst="rect">
+                          <a:avLst/>
+                        </a:prstGeom>
+                        <a:solidFill>
+                          <a:prstClr val="white"/>
+                        </a:solidFill>
+                        <a:ln>
+                          <a:noFill/>
+                        </a:ln>
+                      </wps:spPr>
+                      <wps:txbx>
+                        <w:txbxContent>
+                          <w:p>
+                            <w:pPr>
+                              <w:pStyle w:val="Legenda"/>
+                              <w:ind w:firstLine="0"/>
+                              <w:jc w:val="center"/>
+                              <w:rPr>
+                                <w:sz w:val="23"/>
+                              </w:rPr>
+                            </w:pPr>
+                            <w:r>
+                              <w:t>Źródło: opracowanie własne</w:t>
+                            </w:r>
+                          </w:p>
+                        </w:txbxContent>
+                      </wps:txbx>
+                      <wps:bodyPr rot="0" spcFirstLastPara="0" vertOverflow="overflow" horzOverflow="overflow" vert="horz" wrap="square" lIns="0" tIns="0" rIns="0" bIns="0" numCol="1" spcCol="0" rtlCol="0" fromWordArt="0" anchor="t" anchorCtr="0" forceAA="0" compatLnSpc="1">
+                        <a:prstTxWarp prst="textNoShape">
+                          <a:avLst/>
+                        </a:prstTxWarp>
+                        <a:noAutofit/>
+                      </wps:bodyPr>
+                    </wps:wsp>
+                  </a:graphicData>
+                </a:graphic>
+                <wp14:sizeRelV relativeFrom="margin">
+                  <wp14:pctHeight>0</wp14:pctHeight>
+                </wp14:sizeRelV>
+              </wp:anchor>
+            </w:drawing>
+          </mc:Choice>
+          <mc:Fallback>
+            <w:pict>
+              <v:shape w14:anchorId="0E606C43" id="_x0000_s1040" type="#_x0000_t202" style="position:absolute;left:0;text-align:left;margin-left:-.05pt;margin-top:665.35pt;width:453.6pt;height:16.2pt;z-index:251693056;visibility:visible;mso-wrap-style:square;mso-height-percent:0;mso-wrap-distance-left:9pt;mso-wrap-distance-top:0;mso-wrap-distance-right:9pt;mso-wrap-distance-bottom:0;mso-position-horizontal:absolute;mso-position-horizontal-relative:text;mso-position-vertical:absolute;mso-position-vertical-relative:text;mso-height-percent:0;mso-height-relative:margin;v-text-anchor:top" o:gfxdata="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" stroked="f">
+                <v:textbox inset="0,0,0,0">
+                  <w:txbxContent>
+                    <w:p>
+                      <w:pPr>
+                        <w:pStyle w:val="Legenda"/>
+                        <w:ind w:firstLine="0"/>
+                        <w:jc w:val="center"/>
+                        <w:rPr>
+                          <w:sz w:val="23"/>
+                        </w:rPr>
+                      </w:pPr>
+                      <w:r>
+                        <w:t>Źródło: opracowanie własne</w:t>
+                      </w:r>
+                    </w:p>
+                  </w:txbxContent>
+                </v:textbox>
+                <w10:wrap type="square"/>
+              </v:shape>
+            </w:pict>
+          </mc:Fallback>
+        </mc:AlternateContent>
+      </w:r>
+      <w:r>
+        <w:rPr>
+          <w:noProof/>
+        </w:rPr>
+        <mc:AlternateContent>
+          <mc:Choice Requires="wps">
+            <w:drawing>
+              <wp:anchor distT="0" distB="0" distL="114300" distR="114300" simplePos="0" relativeHeight="251691008" behindDoc="0" locked="0" layoutInCell="1" allowOverlap="1" wp14:anchorId="2F18B6E6" wp14:editId="0BF38726">
+                <wp:simplePos x="0" y="0"/>
+                <wp:positionH relativeFrom="column">
+                  <wp:posOffset>-635</wp:posOffset>
+                </wp:positionH>
+                <wp:positionV relativeFrom="paragraph">
+                  <wp:posOffset>479425</wp:posOffset>
+                </wp:positionV>
+                <wp:extent cx="5760720" cy="129540"/>
+                <wp:effectExtent l="0" t="0" r="0" b="3810"/>
+                <wp:wrapSquare wrapText="bothSides"/>
+                <wp:docPr id="1405045036" name="Pole tekstowe 1"/>
+                <wp:cNvGraphicFramePr/>
+                <a:graphic xmlns:a="http://schemas.openxmlformats.org/drawingml/2006/main">
+                  <a:graphicData uri="http://schemas.microsoft.com/office/word/2010/wordprocessingShape">
+                    <wps:wsp>
+                      <wps:cNvSpPr txBox="1"/>
+                      <wps:spPr>
+                        <a:xfrm>
+                          <a:off x="0" y="0"/>
+                          <a:ext cx="5760720" cy="129540"/>
+                        </a:xfrm>
+                        <a:prstGeom prst="rect">
+                          <a:avLst/>
+                        </a:prstGeom>
+                        <a:solidFill>
+                          <a:prstClr val="white"/>
+                        </a:solidFill>
+                        <a:ln>
+                          <a:noFill/>
+                        </a:ln>
+                      </wps:spPr>
+                      <wps:txbx>
+                        <w:txbxContent>
+                          <w:p>
+                            <w:pPr>
+                              <w:pStyle w:val="Legenda"/>
+                              <w:ind w:firstLine="0"/>
+                              <w:jc w:val="center"/>
+                              <w:rPr>
+                                <w:sz w:val="23"/>
+                              </w:rPr>
+                            </w:pPr>
+                            <w:bookmarkStart w:id="19" w:name="_Ref155874240"/>
+                            <w:r>
+                              <w:t xml:space="preserve">Rysunek </w:t>
+                            </w:r>
+                            <w:fldSimple w:instr=" STYLEREF 1 \s ">
+                              <w:r>
+                                <w:rPr>
+                                  <w:noProof/>
+                                </w:rPr>
+                                <w:t>2</w:t>
+                              </w:r>
+                            </w:fldSimple>
+                            <w:r>
+                              <w:t>.</w:t>
+                            </w:r>
+                            <w:fldSimple w:instr=" SEQ Rysunek \* ARABIC \s 1 ">
+                              <w:r>
+                                <w:rPr>
+                                  <w:noProof/>
+                                </w:rPr>
+                                <w:t>2</w:t>
+                              </w:r>
+                            </w:fldSimple>
+                            <w:bookmarkEnd w:id="19"/>
+                            <w:r>
+                              <w:t xml:space="preserve"> Główna pętla algorytmu genetycznego w postaci pseudokodu</w:t>
+                            </w:r>
+                          </w:p>
+                        </w:txbxContent>
+                      </wps:txbx>
+                      <wps:bodyPr rot="0" spcFirstLastPara="0" vertOverflow="overflow" horzOverflow="overflow" vert="horz" wrap="square" lIns="0" tIns="0" rIns="0" bIns="0" numCol="1" spcCol="0" rtlCol="0" fromWordArt="0" anchor="t" anchorCtr="0" forceAA="0" compatLnSpc="1">
+                        <a:prstTxWarp prst="textNoShape">
+                          <a:avLst/>
+                        </a:prstTxWarp>
+                        <a:noAutofit/>
+                      </wps:bodyPr>
+                    </wps:wsp>
+                  </a:graphicData>
+                </a:graphic>
+                <wp14:sizeRelV relativeFrom="margin">
+                  <wp14:pctHeight>0</wp14:pctHeight>
+                </wp14:sizeRelV>
+              </wp:anchor>
+            </w:drawing>
+          </mc:Choice>
+          <mc:Fallback>
+            <w:pict>
+              <v:shape w14:anchorId="2F18B6E6" id="_x0000_s1041" type="#_x0000_t202" style="position:absolute;left:0;text-align:left;margin-left:-.05pt;margin-top:37.75pt;width:453.6pt;height:10.2pt;z-index:251691008;visibility:visible;mso-wrap-style:square;mso-height-percent:0;mso-wrap-distance-left:9pt;mso-wrap-distance-top:0;mso-wrap-distance-right:9pt;mso-wrap-distance-bottom:0;mso-position-horizontal:absolute;mso-position-horizontal-relative:text;mso-position-vertical:absolute;mso-position-vertical-relative:text;mso-height-percent:0;mso-height-relative:margin;v-text-anchor:top" o:gfxdata="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" stroked="f">
+                <v:textbox inset="0,0,0,0">
+                  <w:txbxContent>
+                    <w:p>
+                      <w:pPr>
+                        <w:pStyle w:val="Legenda"/>
+                        <w:ind w:firstLine="0"/>
+                        <w:jc w:val="center"/>
+                        <w:rPr>
+                          <w:sz w:val="23"/>
+                        </w:rPr>
+                      </w:pPr>
+                      <w:bookmarkStart w:id="20" w:name="_Ref155874240"/>
+                      <w:r>
+                        <w:t xml:space="preserve">Rysunek </w:t>
+                      </w:r>
+                      <w:fldSimple w:instr=" STYLEREF 1 \s ">
+                        <w:r>
+                          <w:rPr>
+                            <w:noProof/>
+                          </w:rPr>
+                          <w:t>2</w:t>
+                        </w:r>
+                      </w:fldSimple>
+                      <w:r>
+                        <w:t>.</w:t>
+                      </w:r>
+                      <w:fldSimple w:instr=" SEQ Rysunek \* ARABIC \s 1 ">
+                        <w:r>
+                          <w:rPr>
+                            <w:noProof/>
+                          </w:rPr>
+                          <w:t>2</w:t>
+                        </w:r>
+                      </w:fldSimple>
+                      <w:bookmarkEnd w:id="20"/>
+                      <w:r>
+                        <w:t xml:space="preserve"> Główna pętla algorytmu genetycznego w postaci pseudokodu</w:t>
+                      </w:r>
+                    </w:p>
+                  </w:txbxContent>
+                </v:textbox>
+                <w10:wrap type="square"/>
+              </v:shape>
+            </w:pict>
+          </mc:Fallback>
+        </mc:AlternateContent>
+      </w:r>
+      <w:r>
+        <w:rPr>
+          <w:noProof/>
+        </w:rPr>
+        <w:object w:dxaOrig="1440" w:dyaOrig="1440" w14:anchorId="32ECB354">
+          <v:shape id="_x0000_s1027" type="#_x0000_t75" style="position:absolute;left:0;text-align:left;margin-left:.2pt;margin-top:53.4pt;width:453.65pt;height:606.75pt;z-index:251688960;mso-position-horizontal-relative:text;mso-position-vertical-relative:text" stroked="t" strokeweight=".5pt">
+            <v:imagedata r:id="rId10" o:title=""/>
+            <w10:wrap type="square"/>
+          </v:shape>
+          <o:OLEObject Type="Embed" ProgID="Word.OpenDocumentText.12" ShapeID="_x0000_s1027" DrawAspect="Content" ObjectID="_1766492818" r:id="rId11"/>
+        </w:object>
+      </w:r>
+      <w:r>
+        <w:t>główna pętla algorytmu</w:t>
+      </w:r>
+      <w:r>
+        <w:t xml:space="preserve"> (</w:t>
+      </w:r>
+      <w:r>
+        <w:fldChar w:fldCharType="begin"/>
+      </w:r>
+      <w:r>
+        <w:instrText xml:space="preserve"> REF _Ref155874240 \h </w:instrText>
+      </w:r>
+      <w:r>
+        <w:fldChar w:fldCharType="separate"/>
+      </w:r>
+      <w:r>
+        <w:t xml:space="preserve">Rysunek </w:t>
+      </w:r>
+      <w:r>
+        <w:rPr>
+          <w:noProof/>
+        </w:rPr>
+        <w:t>2</w:t>
+      </w:r>
+      <w:r>
+        <w:t>.</w:t>
+      </w:r>
+      <w:r>
+        <w:rPr>
+          <w:noProof/>
+        </w:rPr>
+        <w:t>2</w:t>
+      </w:r>
+      <w:r>
+        <w:fldChar w:fldCharType="end"/>
+      </w:r>
+      <w:r>
+        <w:t>)</w:t>
+      </w:r>
+      <w:r>
+        <w:t>.</w:t>
+      </w:r>
+    </w:p>
+    <w:p>
+      <w:pPr>
+        <w:spacing w:before="0" w:after="160" w:line="259" w:lineRule="auto"/>
+        <w:ind w:firstLine="0"/>
+        <w:contextualSpacing w:val="0"/>
+        <w:jc w:val="left"/>
+      </w:pPr>
+      <w:r>
+        <w:br w:type="page"/>
+      </w:r>
+    </w:p>
+    <w:p>
+      <w:r>
+        <w:lastRenderedPageBreak/>
+        <w:t xml:space="preserve">W każdej iteracji algorytmu zachodzą operacje mutacji oraz krzyżowania – z ustalonym prawdopodobieństwem odpowiednio </w:t>
+      </w:r>
+      <w:proofErr w:type="spellStart"/>
+      <w:r>
+        <w:rPr>
+          <w:i/>
+          <w:iCs/>
+        </w:rPr>
+        <w:t>mutationFactor</w:t>
+      </w:r>
+      <w:proofErr w:type="spellEnd"/>
+      <w:r>
+        <w:t xml:space="preserve"> oraz </w:t>
+      </w:r>
+      <w:proofErr w:type="spellStart"/>
+      <w:r>
+        <w:rPr>
+          <w:i/>
+          <w:iCs/>
+        </w:rPr>
+        <w:t>crossoverFactor</w:t>
+      </w:r>
+      <w:proofErr w:type="spellEnd"/>
+      <w:r>
+        <w:t xml:space="preserve">. W przypadku mutacji możliwe jest wybranie jednego z dwóch operatorów. W przypadku operatora </w:t>
+      </w:r>
+      <w:r>
+        <w:rPr>
+          <w:i/>
+          <w:iCs/>
+        </w:rPr>
+        <w:t>scramble</w:t>
+      </w:r>
+      <w:r>
+        <w:t xml:space="preserve"> losowana jest liczba elementów do przestawiania, natomiast w przypadku operatora </w:t>
+      </w:r>
+      <w:r>
+        <w:rPr>
+          <w:i/>
+          <w:iCs/>
+        </w:rPr>
+        <w:t>inverse</w:t>
+      </w:r>
+      <w:r>
+        <w:t xml:space="preserve"> losowane są dwa indeksy, które wyznaczają odwracany fragment rozwiązania. Po zakończeniu tych operacji populacja jest sortowania i, jeżeli znaleziono nowe najlepsze rozwiązanie, jest ono zapisywane (</w:t>
+      </w:r>
+      <w:proofErr w:type="spellStart"/>
+      <w:r>
+        <w:rPr>
+          <w:i/>
+          <w:iCs/>
+        </w:rPr>
+        <w:t>bestSolution</w:t>
+      </w:r>
+      <w:proofErr w:type="spellEnd"/>
+      <w:r>
+        <w:t xml:space="preserve">). Jednocześnie dokonywany jest pomiar czasu jego znalezienia. Następuje selekcja osobników zgodnie z podejściem rankingowym – zostawiane jest </w:t>
+      </w:r>
+      <w:proofErr w:type="spellStart"/>
+      <w:r>
+        <w:rPr>
+          <w:i/>
+          <w:iCs/>
+        </w:rPr>
+        <w:t>eliteSize</w:t>
+      </w:r>
+      <w:proofErr w:type="spellEnd"/>
+      <w:r>
+        <w:t xml:space="preserve"> najlepszych osobników w populacji. Parametr </w:t>
+      </w:r>
+      <w:proofErr w:type="spellStart"/>
+      <w:r>
+        <w:rPr>
+          <w:i/>
+          <w:iCs/>
+        </w:rPr>
+        <w:t>eliteSize</w:t>
+      </w:r>
+      <w:proofErr w:type="spellEnd"/>
+      <w:r>
+        <w:t xml:space="preserve"> określony jest jako 50% liczebności populacji początkowej. Na końcu sprawdzany jest warunek stopu jako przekroczony czas – pomiar ten jest wykonywany co 10. iterację pętli w celu zapobieżenia nadmiernego wpływu pomiaru czasu na czas wykonywania właściwego algorytmu. Efekty działania algorytmu są zwracane z metody jako para </w:t>
+      </w:r>
+      <w:r>
+        <w:rPr>
+          <w:i/>
+          <w:iCs/>
+        </w:rPr>
+        <w:t>(czas znalezienia najlepszego rozwiązania, koszt najlepszej trasy)</w:t>
+      </w:r>
+      <w:r>
+        <w:t>.</w:t>
+      </w:r>
+    </w:p>
+    <w:p>
+      <w:pPr>
+        <w:pStyle w:val="Nagwek2"/>
+        <w:rPr>
+          <w:i/>
+          <w:iCs/>
+        </w:rPr>
+      </w:pPr>
+      <w:bookmarkStart w:id="21" w:name="_Toc155879978"/>
+      <w:r>
+        <w:t xml:space="preserve">Klasa </w:t>
+      </w:r>
+      <w:r>
+        <w:rPr>
+          <w:i/>
+          <w:iCs/>
+        </w:rPr>
+        <w:t>Route</w:t>
+      </w:r>
+      <w:bookmarkEnd w:id="21"/>
+    </w:p>
+    <w:p>
+      <w:r>
+        <w:t xml:space="preserve">Klasa ta jest użyta do reprezentowania ścieżki – trasy komiwojażera bez pierwszego i ostatniego przystanku na trasie, który jest przyjęty jako 0. Oznacza to, że przykładowo ciąg wierzchołków 0-1-2-3-0 jest w tej klasie reprezentowany jako ciąg 1-2-3. Ciąg wierzchołków jest przechowywany w postaci tablicy </w:t>
+      </w:r>
+      <w:r>
+        <w:rPr>
+          <w:i/>
+          <w:iCs/>
+        </w:rPr>
+        <w:t xml:space="preserve">std::vector&lt;int&gt; </w:t>
+      </w:r>
+      <w:proofErr w:type="spellStart"/>
+      <w:r>
+        <w:rPr>
+          <w:i/>
+          <w:iCs/>
+        </w:rPr>
+        <w:t>route</w:t>
+      </w:r>
+      <w:proofErr w:type="spellEnd"/>
+      <w:r>
+        <w:t>.</w:t>
+      </w:r>
+    </w:p>
+    <w:p>
+      <w:pPr>
+        <w:spacing w:before="480"/>
+        <w:contextualSpacing w:val="0"/>
+      </w:pPr>
+      <w:r>
+        <w:t>Zostały zaimplementowane następujące komponenty klasy:</w:t>
+      </w:r>
+    </w:p>
+    <w:p>
+      <w:pPr>
+        <w:pStyle w:val="Akapitzlist"/>
+        <w:numPr>
+          <w:ilvl w:val="0"/>
+          <w:numId w:val="19"/>
+        </w:numPr>
+        <w:spacing w:before="120" w:after="120"/>
+        <w:ind w:left="714" w:hanging="357"/>
+        <w:contextualSpacing w:val="0"/>
+      </w:pPr>
+      <w:r>
+        <w:t xml:space="preserve">Konstruktor </w:t>
+      </w:r>
+      <w:r>
+        <w:rPr>
+          <w:i/>
+          <w:iCs/>
+        </w:rPr>
+        <w:t>Route(int n)</w:t>
+      </w:r>
+      <w:r>
+        <w:t xml:space="preserve"> - tworzy obiekt trasy o rozmiarze </w:t>
+      </w:r>
+      <w:r>
+        <w:rPr>
+          <w:i/>
+          <w:iCs/>
+        </w:rPr>
+        <w:t>n</w:t>
+      </w:r>
+      <w:r>
+        <w:t xml:space="preserve">. Inicjalizuje wektor </w:t>
+      </w:r>
+      <w:proofErr w:type="spellStart"/>
+      <w:r>
+        <w:rPr>
+          <w:i/>
+          <w:iCs/>
+        </w:rPr>
+        <w:t>route</w:t>
+      </w:r>
+      <w:proofErr w:type="spellEnd"/>
+      <w:r>
+        <w:t xml:space="preserve"> o zadanej wielkości,</w:t>
+      </w:r>
+    </w:p>
+    <w:p>
+      <w:pPr>
+        <w:pStyle w:val="Akapitzlist"/>
+        <w:numPr>
+          <w:ilvl w:val="0"/>
+          <w:numId w:val="19"/>
+        </w:numPr>
+        <w:spacing w:before="120" w:after="120"/>
+        <w:ind w:left="714" w:hanging="357"/>
+        <w:contextualSpacing w:val="0"/>
+      </w:pPr>
+      <w:r>
+        <w:t xml:space="preserve">Metoda </w:t>
+      </w:r>
+      <w:proofErr w:type="spellStart"/>
+      <w:r>
+        <w:rPr>
+          <w:i/>
+          <w:iCs/>
+        </w:rPr>
+        <w:t>randomize</w:t>
+      </w:r>
+      <w:proofErr w:type="spellEnd"/>
+      <w:r>
+        <w:rPr>
+          <w:i/>
+          <w:iCs/>
+        </w:rPr>
+        <w:t>()</w:t>
+      </w:r>
+      <w:r>
+        <w:t xml:space="preserve"> generuje losową permutację trasy, reprezentującą trasę komiwojażera bez pierwszego i ostatniego przystanku na trasie (0),</w:t>
+      </w:r>
+    </w:p>
+    <w:p>
+      <w:pPr>
+        <w:pStyle w:val="Akapitzlist"/>
+        <w:numPr>
+          <w:ilvl w:val="0"/>
+          <w:numId w:val="19"/>
+        </w:numPr>
+        <w:spacing w:before="120" w:after="120"/>
+        <w:ind w:left="714" w:hanging="357"/>
+        <w:contextualSpacing w:val="0"/>
+      </w:pPr>
+      <w:r>
+        <w:t xml:space="preserve">Metoda </w:t>
+      </w:r>
+      <w:r>
+        <w:rPr>
+          <w:i/>
+          <w:iCs/>
+        </w:rPr>
+        <w:t>toString()</w:t>
+      </w:r>
+      <w:r>
+        <w:t xml:space="preserve"> zwraca tekstową reprezentację trasy, gdzie kolejne liczby są oddzielone spacją.</w:t>
+      </w:r>
+    </w:p>
+    <w:p>
+      <w:pPr>
+        <w:pStyle w:val="Akapitzlist"/>
+        <w:numPr>
+          <w:ilvl w:val="0"/>
+          <w:numId w:val="18"/>
+        </w:numPr>
+        <w:spacing w:before="120" w:after="120"/>
+        <w:ind w:left="714" w:hanging="357"/>
+        <w:contextualSpacing w:val="0"/>
+      </w:pPr>
+      <w:r>
+        <w:t xml:space="preserve">Operator przypisania </w:t>
+      </w:r>
+      <w:r>
+        <w:rPr>
+          <w:i/>
+          <w:iCs/>
+        </w:rPr>
+        <w:t>operator=</w:t>
+      </w:r>
+      <w:r>
+        <w:t xml:space="preserve"> przypisuje zawartość jednej trasy do drugiej.</w:t>
+      </w:r>
+    </w:p>
+    <w:p>
+      <w:pPr>
+        <w:pStyle w:val="Akapitzlist"/>
+        <w:numPr>
+          <w:ilvl w:val="0"/>
+          <w:numId w:val="18"/>
+        </w:numPr>
+        <w:spacing w:before="120" w:after="120"/>
+        <w:ind w:left="714" w:hanging="357"/>
+        <w:contextualSpacing w:val="0"/>
+      </w:pPr>
+      <w:r>
+        <w:t xml:space="preserve">Operator dostępu do elementu </w:t>
+      </w:r>
+      <w:r>
+        <w:rPr>
+          <w:i/>
+          <w:iCs/>
+        </w:rPr>
+        <w:t>operator[]</w:t>
+      </w:r>
+      <w:r>
+        <w:t xml:space="preserve"> umożliwia odczyt i modyfikację elementów trasy.</w:t>
+      </w:r>
+    </w:p>
+    <w:p>
+      <w:pPr>
+        <w:pStyle w:val="Akapitzlist"/>
+        <w:numPr>
+          <w:ilvl w:val="0"/>
+          <w:numId w:val="18"/>
+        </w:numPr>
+        <w:spacing w:before="120" w:after="120"/>
+        <w:ind w:left="714" w:hanging="357"/>
+        <w:contextualSpacing w:val="0"/>
+      </w:pPr>
+      <w:r>
+        <w:t xml:space="preserve">Operator porównania </w:t>
+      </w:r>
+      <w:r>
+        <w:rPr>
+          <w:i/>
+          <w:iCs/>
+        </w:rPr>
+        <w:t>operator==</w:t>
+      </w:r>
+      <w:r>
+        <w:t xml:space="preserve"> porównuje dwie trasy i zwraca </w:t>
+      </w:r>
+      <w:proofErr w:type="spellStart"/>
+      <w:r>
+        <w:rPr>
+          <w:i/>
+          <w:iCs/>
+        </w:rPr>
+        <w:t>true</w:t>
+      </w:r>
+      <w:proofErr w:type="spellEnd"/>
+      <w:r>
+        <w:t>, jeśli są identyczne.</w:t>
+      </w:r>
+    </w:p>
+    <w:p>
+      <w:pPr>
+        <w:pStyle w:val="Akapitzlist"/>
+        <w:numPr>
+          <w:ilvl w:val="0"/>
+          <w:numId w:val="18"/>
+        </w:numPr>
+        <w:spacing w:before="120" w:after="120"/>
+        <w:ind w:left="714" w:hanging="357"/>
+        <w:contextualSpacing w:val="0"/>
+      </w:pPr>
+      <w:r>
+        <w:t xml:space="preserve">Metoda </w:t>
+      </w:r>
+      <w:proofErr w:type="spellStart"/>
+      <w:r>
+        <w:rPr>
+          <w:i/>
+          <w:iCs/>
+        </w:rPr>
+        <w:t>procedureSwap</w:t>
+      </w:r>
+      <w:proofErr w:type="spellEnd"/>
+      <w:r>
+        <w:rPr>
+          <w:i/>
+          <w:iCs/>
+        </w:rPr>
+        <w:t>()</w:t>
+      </w:r>
+      <w:r>
+        <w:t xml:space="preserve"> wykonuje operację swap (zamiana miejscami) dla dwóch wierzchołków na trasie.</w:t>
+      </w:r>
+    </w:p>
+    <w:p>
+      <w:pPr>
+        <w:pStyle w:val="Akapitzlist"/>
+        <w:numPr>
+          <w:ilvl w:val="0"/>
+          <w:numId w:val="18"/>
+        </w:numPr>
+        <w:spacing w:before="120" w:after="120"/>
+        <w:ind w:left="714" w:hanging="357"/>
+        <w:contextualSpacing w:val="0"/>
+      </w:pPr>
+      <w:r>
+        <w:t xml:space="preserve">Metoda </w:t>
+      </w:r>
+      <w:proofErr w:type="spellStart"/>
+      <w:r>
+        <w:rPr>
+          <w:i/>
+          <w:iCs/>
+        </w:rPr>
+        <w:t>procedureInverse</w:t>
+      </w:r>
+      <w:proofErr w:type="spellEnd"/>
+      <w:r>
+        <w:rPr>
+          <w:i/>
+          <w:iCs/>
+        </w:rPr>
+        <w:t>()</w:t>
+      </w:r>
+      <w:r>
+        <w:t xml:space="preserve"> wykonuje operację odwracania kolejności elementów trasy między dwoma wskazanymi indeksami.</w:t>
+      </w:r>
+    </w:p>
+    <w:p>
+      <w:pPr>
+        <w:pStyle w:val="Akapitzlist"/>
+        <w:numPr>
+          <w:ilvl w:val="0"/>
+          <w:numId w:val="18"/>
+        </w:numPr>
+        <w:spacing w:before="120" w:after="120"/>
+        <w:ind w:left="714" w:hanging="357"/>
+        <w:contextualSpacing w:val="0"/>
+      </w:pPr>
+      <w:r>
+        <w:t xml:space="preserve">Metoda </w:t>
+      </w:r>
+      <w:proofErr w:type="spellStart"/>
+      <w:r>
+        <w:rPr>
+          <w:i/>
+          <w:iCs/>
+        </w:rPr>
+        <w:t>getSize</w:t>
+      </w:r>
+      <w:proofErr w:type="spellEnd"/>
+      <w:r>
+        <w:rPr>
+          <w:i/>
+          <w:iCs/>
+        </w:rPr>
+        <w:t>()</w:t>
+      </w:r>
+      <w:r>
+        <w:t xml:space="preserve"> zwraca rozmiar trasy.</w:t>
+      </w:r>
+    </w:p>
+    <w:p>
+      <w:pPr>
+        <w:pStyle w:val="Akapitzlist"/>
+        <w:numPr>
+          <w:ilvl w:val="0"/>
+          <w:numId w:val="18"/>
+        </w:numPr>
+        <w:spacing w:before="120" w:after="120"/>
+        <w:ind w:left="714" w:hanging="357"/>
+        <w:contextualSpacing w:val="0"/>
+      </w:pPr>
+      <w:r>
+        <w:lastRenderedPageBreak/>
+        <w:t xml:space="preserve">Pomocnicza metoda </w:t>
+      </w:r>
+      <w:r>
+        <w:rPr>
+          <w:i/>
+          <w:iCs/>
+        </w:rPr>
+        <w:t>swap()</w:t>
+      </w:r>
+      <w:r>
+        <w:t xml:space="preserve"> zamienia miejscami dwa elementy trasy na podstawie ich indeksów.</w:t>
+      </w:r>
+    </w:p>
+    <w:p>
+      <w:r>
+        <w:t>W klasie tej zostały zaimplementowane operatory mutacji oraz krzyżowania.</w:t>
+      </w:r>
+    </w:p>
+    <w:p>
+      <w:r>
+        <w:rPr>
+          <w:noProof/>
+        </w:rPr>
+        <mc:AlternateContent>
+          <mc:Choice Requires="wps">
+            <w:drawing>
+              <wp:anchor distT="0" distB="0" distL="114300" distR="114300" simplePos="0" relativeHeight="251699200" behindDoc="0" locked="0" layoutInCell="1" allowOverlap="1" wp14:anchorId="3EE34B11" wp14:editId="045B52D9">
+                <wp:simplePos x="0" y="0"/>
+                <wp:positionH relativeFrom="column">
+                  <wp:posOffset>-635</wp:posOffset>
+                </wp:positionH>
+                <wp:positionV relativeFrom="paragraph">
+                  <wp:posOffset>6592570</wp:posOffset>
+                </wp:positionV>
+                <wp:extent cx="5760720" cy="259080"/>
+                <wp:effectExtent l="0" t="0" r="0" b="7620"/>
+                <wp:wrapSquare wrapText="bothSides"/>
+                <wp:docPr id="1261957233" name="Pole tekstowe 1"/>
+                <wp:cNvGraphicFramePr/>
+                <a:graphic xmlns:a="http://schemas.openxmlformats.org/drawingml/2006/main">
+                  <a:graphicData uri="http://schemas.microsoft.com/office/word/2010/wordprocessingShape">
+                    <wps:wsp>
+                      <wps:cNvSpPr txBox="1"/>
+                      <wps:spPr>
+                        <a:xfrm>
+                          <a:off x="0" y="0"/>
+                          <a:ext cx="5760720" cy="259080"/>
+                        </a:xfrm>
+                        <a:prstGeom prst="rect">
+                          <a:avLst/>
+                        </a:prstGeom>
+                        <a:solidFill>
+                          <a:prstClr val="white"/>
+                        </a:solidFill>
+                        <a:ln>
+                          <a:noFill/>
+                        </a:ln>
+                      </wps:spPr>
+                      <wps:txbx>
+                        <w:txbxContent>
+                          <w:p>
+                            <w:pPr>
+                              <w:pStyle w:val="Legenda"/>
+                              <w:ind w:firstLine="0"/>
+                              <w:jc w:val="center"/>
+                              <w:rPr>
+                                <w:noProof/>
+                                <w:sz w:val="23"/>
+                              </w:rPr>
+                            </w:pPr>
+                            <w:r>
+                              <w:t>Źródło: opracowanie własne</w:t>
+                            </w:r>
+                          </w:p>
+                        </w:txbxContent>
+                      </wps:txbx>
+                      <wps:bodyPr rot="0" spcFirstLastPara="0" vertOverflow="overflow" horzOverflow="overflow" vert="horz" wrap="square" lIns="0" tIns="0" rIns="0" bIns="0" numCol="1" spcCol="0" rtlCol="0" fromWordArt="0" anchor="t" anchorCtr="0" forceAA="0" compatLnSpc="1">
+                        <a:prstTxWarp prst="textNoShape">
+                          <a:avLst/>
+                        </a:prstTxWarp>
+                        <a:noAutofit/>
+                      </wps:bodyPr>
+                    </wps:wsp>
+                  </a:graphicData>
+                </a:graphic>
+                <wp14:sizeRelV relativeFrom="margin">
+                  <wp14:pctHeight>0</wp14:pctHeight>
+                </wp14:sizeRelV>
+              </wp:anchor>
+            </w:drawing>
+          </mc:Choice>
+          <mc:Fallback>
+            <w:pict>
+              <v:shape w14:anchorId="3EE34B11" id="_x0000_s1042" type="#_x0000_t202" style="position:absolute;left:0;text-align:left;margin-left:-.05pt;margin-top:519.1pt;width:453.6pt;height:20.4pt;z-index:251699200;visibility:visible;mso-wrap-style:square;mso-height-percent:0;mso-wrap-distance-left:9pt;mso-wrap-distance-top:0;mso-wrap-distance-right:9pt;mso-wrap-distance-bottom:0;mso-position-horizontal:absolute;mso-position-horizontal-relative:text;mso-position-vertical:absolute;mso-position-vertical-relative:text;mso-height-percent:0;mso-height-relative:margin;v-text-anchor:top" o:gfxdata="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" stroked="f">
+                <v:textbox inset="0,0,0,0">
+                  <w:txbxContent>
+                    <w:p>
+                      <w:pPr>
+                        <w:pStyle w:val="Legenda"/>
+                        <w:ind w:firstLine="0"/>
+                        <w:jc w:val="center"/>
+                        <w:rPr>
+                          <w:noProof/>
+                          <w:sz w:val="23"/>
+                        </w:rPr>
+                      </w:pPr>
+                      <w:r>
+                        <w:t>Źródło: opracowanie własne</w:t>
+                      </w:r>
+                    </w:p>
+                  </w:txbxContent>
+                </v:textbox>
+                <w10:wrap type="square"/>
+              </v:shape>
+            </w:pict>
+          </mc:Fallback>
+        </mc:AlternateContent>
+      </w:r>
+      <w:r>
+        <w:rPr>
+          <w:noProof/>
+        </w:rPr>
+        <mc:AlternateContent>
+          <mc:Choice Requires="wps">
+            <w:drawing>
+              <wp:anchor distT="0" distB="0" distL="114300" distR="114300" simplePos="0" relativeHeight="251697152" behindDoc="0" locked="0" layoutInCell="1" allowOverlap="1" wp14:anchorId="76EA2A93" wp14:editId="18F7DFAF">
+                <wp:simplePos x="0" y="0"/>
+                <wp:positionH relativeFrom="column">
+                  <wp:posOffset>-635</wp:posOffset>
+                </wp:positionH>
+                <wp:positionV relativeFrom="paragraph">
+                  <wp:posOffset>1449070</wp:posOffset>
+                </wp:positionV>
+                <wp:extent cx="5760720" cy="236220"/>
+                <wp:effectExtent l="0" t="0" r="0" b="0"/>
+                <wp:wrapSquare wrapText="bothSides"/>
+                <wp:docPr id="257471194" name="Pole tekstowe 1"/>
+                <wp:cNvGraphicFramePr/>
+                <a:graphic xmlns:a="http://schemas.openxmlformats.org/drawingml/2006/main">
+                  <a:graphicData uri="http://schemas.microsoft.com/office/word/2010/wordprocessingShape">
+                    <wps:wsp>
+                      <wps:cNvSpPr txBox="1"/>
+                      <wps:spPr>
+                        <a:xfrm>
+                          <a:off x="0" y="0"/>
+                          <a:ext cx="5760720" cy="236220"/>
+                        </a:xfrm>
+                        <a:prstGeom prst="rect">
+                          <a:avLst/>
+                        </a:prstGeom>
+                        <a:solidFill>
+                          <a:prstClr val="white"/>
+                        </a:solidFill>
+                        <a:ln>
+                          <a:noFill/>
+                        </a:ln>
+                      </wps:spPr>
+                      <wps:txbx>
+                        <w:txbxContent>
+                          <w:p>
+                            <w:pPr>
+                              <w:pStyle w:val="Legenda"/>
+                              <w:ind w:firstLine="0"/>
+                              <w:jc w:val="center"/>
+                              <w:rPr>
+                                <w:sz w:val="23"/>
+                              </w:rPr>
+                            </w:pPr>
+                            <w:r>
+                              <w:t xml:space="preserve">Rysunek </w:t>
+                            </w:r>
+                            <w:fldSimple w:instr=" STYLEREF 1 \s ">
+                              <w:r>
+                                <w:rPr>
+                                  <w:noProof/>
+                                </w:rPr>
+                                <w:t>2</w:t>
+                              </w:r>
+                            </w:fldSimple>
+                            <w:r>
+                              <w:t>.</w:t>
+                            </w:r>
+                            <w:fldSimple w:instr=" SEQ Rysunek \* ARABIC \s 1 ">
+                              <w:r>
+                                <w:rPr>
+                                  <w:noProof/>
+                                </w:rPr>
+                                <w:t>3</w:t>
+                              </w:r>
+                            </w:fldSimple>
+                            <w:r>
+                              <w:t xml:space="preserve"> Implementacja operatorów mutacji w klasie Route</w:t>
+                            </w:r>
+                          </w:p>
+                        </w:txbxContent>
+                      </wps:txbx>
+                      <wps:bodyPr rot="0" spcFirstLastPara="0" vertOverflow="overflow" horzOverflow="overflow" vert="horz" wrap="square" lIns="0" tIns="0" rIns="0" bIns="0" numCol="1" spcCol="0" rtlCol="0" fromWordArt="0" anchor="t" anchorCtr="0" forceAA="0" compatLnSpc="1">
+                        <a:prstTxWarp prst="textNoShape">
+                          <a:avLst/>
+                        </a:prstTxWarp>
+                        <a:noAutofit/>
+                      </wps:bodyPr>
+                    </wps:wsp>
+                  </a:graphicData>
+                </a:graphic>
+                <wp14:sizeRelV relativeFrom="margin">
+                  <wp14:pctHeight>0</wp14:pctHeight>
+                </wp14:sizeRelV>
+              </wp:anchor>
+            </w:drawing>
+          </mc:Choice>
+          <mc:Fallback>
+            <w:pict>
+              <v:shape w14:anchorId="76EA2A93" id="_x0000_s1043" type="#_x0000_t202" style="position:absolute;left:0;text-align:left;margin-left:-.05pt;margin-top:114.1pt;width:453.6pt;height:18.6pt;z-index:251697152;visibility:visible;mso-wrap-style:square;mso-height-percent:0;mso-wrap-distance-left:9pt;mso-wrap-distance-top:0;mso-wrap-distance-right:9pt;mso-wrap-distance-bottom:0;mso-position-horizontal:absolute;mso-position-horizontal-relative:text;mso-position-vertical:absolute;mso-position-vertical-relative:text;mso-height-percent:0;mso-height-relative:margin;v-text-anchor:top" o:gfxdata="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" stroked="f">
+                <v:textbox inset="0,0,0,0">
+                  <w:txbxContent>
+                    <w:p>
+                      <w:pPr>
+                        <w:pStyle w:val="Legenda"/>
+                        <w:ind w:firstLine="0"/>
+                        <w:jc w:val="center"/>
+                        <w:rPr>
+                          <w:sz w:val="23"/>
+                        </w:rPr>
+                      </w:pPr>
+                      <w:r>
+                        <w:t xml:space="preserve">Rysunek </w:t>
+                      </w:r>
+                      <w:fldSimple w:instr=" STYLEREF 1 \s ">
+                        <w:r>
+                          <w:rPr>
+                            <w:noProof/>
+                          </w:rPr>
+                          <w:t>2</w:t>
+                        </w:r>
+                      </w:fldSimple>
+                      <w:r>
+                        <w:t>.</w:t>
+                      </w:r>
+                      <w:fldSimple w:instr=" SEQ Rysunek \* ARABIC \s 1 ">
+                        <w:r>
+                          <w:rPr>
+                            <w:noProof/>
+                          </w:rPr>
+                          <w:t>3</w:t>
+                        </w:r>
+                      </w:fldSimple>
+                      <w:r>
+                        <w:t xml:space="preserve"> Implementacja operatorów mutacji w klasie Route</w:t>
+                      </w:r>
+                    </w:p>
+                  </w:txbxContent>
+                </v:textbox>
+                <w10:wrap type="square"/>
+              </v:shape>
+            </w:pict>
+          </mc:Fallback>
+        </mc:AlternateContent>
+      </w:r>
+      <w:r>
+        <w:t>W przypadku operatorów</w:t>
+      </w:r>
+      <w:r>
+        <w:rPr>
+          <w:noProof/>
+        </w:rPr>
+        <w:object w:dxaOrig="225" w:dyaOrig="225" w14:anchorId="06183516">
+          <v:shape id="_x0000_s1028" type="#_x0000_t75" style="position:absolute;left:0;text-align:left;margin-left:-.05pt;margin-top:136.85pt;width:453.65pt;height:371.45pt;z-index:251695104;mso-position-horizontal-relative:text;mso-position-vertical-relative:text" stroked="t" strokecolor="black [3213]" strokeweight=".5pt">
+            <v:imagedata r:id="rId12" o:title=""/>
+            <w10:wrap type="square"/>
+          </v:shape>
+          <o:OLEObject Type="Embed" ProgID="Word.OpenDocumentText.12" ShapeID="_x0000_s1028" DrawAspect="Content" ObjectID="_1766492819" r:id="rId13"/>
+        </w:object>
+      </w:r>
+      <w:r>
+        <w:t xml:space="preserve"> mutacji, operator </w:t>
+      </w:r>
+      <w:r>
+        <w:rPr>
+          <w:i/>
+          <w:iCs/>
+        </w:rPr>
+        <w:t>inverse</w:t>
+      </w:r>
+      <w:r>
+        <w:t xml:space="preserve"> odwraca kolejność elementów w danym fragmencie rozwiązania poprzez iteracyjne zamienianie </w:t>
+      </w:r>
+      <w:r>
+        <w:t xml:space="preserve">elementów z pozycji </w:t>
+      </w:r>
+      <w:r>
+        <w:rPr>
+          <w:i/>
+          <w:iCs/>
+        </w:rPr>
+        <w:t>i</w:t>
+      </w:r>
+      <w:r>
+        <w:t xml:space="preserve"> </w:t>
+      </w:r>
+      <w:proofErr w:type="spellStart"/>
+      <w:r>
+        <w:t>i</w:t>
+      </w:r>
+      <w:proofErr w:type="spellEnd"/>
+      <w:r>
+        <w:t xml:space="preserve"> </w:t>
+      </w:r>
+      <w:r>
+        <w:rPr>
+          <w:i/>
+          <w:iCs/>
+        </w:rPr>
+        <w:t>j</w:t>
+      </w:r>
+      <w:r>
+        <w:t>. Dla operatora scramble losowane są indeksy elementów które będą przestawiane (</w:t>
+      </w:r>
+      <w:proofErr w:type="spellStart"/>
+      <w:r>
+        <w:rPr>
+          <w:i/>
+          <w:iCs/>
+        </w:rPr>
+        <w:t>chosenIndices</w:t>
+      </w:r>
+      <w:proofErr w:type="spellEnd"/>
+      <w:r>
+        <w:t xml:space="preserve">) – dodawane są te indeksy, które nie zostały jeszcze wybrane – nieoznaczone w trasie </w:t>
+      </w:r>
+      <w:proofErr w:type="spellStart"/>
+      <w:r>
+        <w:rPr>
+          <w:i/>
+          <w:iCs/>
+        </w:rPr>
+        <w:t>markedAsVisited</w:t>
+      </w:r>
+      <w:proofErr w:type="spellEnd"/>
+      <w:r>
+        <w:rPr>
+          <w:i/>
+          <w:iCs/>
+        </w:rPr>
+        <w:t xml:space="preserve"> </w:t>
+      </w:r>
+      <w:r>
+        <w:t xml:space="preserve">jako 0. Następnie wybrane wcześniej elementy są losowo przestawiane za pomocą metody pomocniczej </w:t>
+      </w:r>
+      <w:r>
+        <w:rPr>
+          <w:i/>
+          <w:iCs/>
+        </w:rPr>
+        <w:t>swap()</w:t>
+      </w:r>
+      <w:r>
+        <w:t xml:space="preserve">. </w:t>
+      </w:r>
+    </w:p>
+    <w:p>
+      <w:pPr>
+        <w:spacing w:before="0" w:after="160" w:line="259" w:lineRule="auto"/>
+        <w:ind w:firstLine="0"/>
+        <w:contextualSpacing w:val="0"/>
+        <w:jc w:val="left"/>
+      </w:pPr>
+      <w:r>
+        <w:br w:type="page"/>
+      </w:r>
+    </w:p>
+    <w:p>
+      <w:r>
+        <w:rPr>
+          <w:noProof/>
+        </w:rPr>
+        <w:lastRenderedPageBreak/>
+        <w:object w:dxaOrig="225" w:dyaOrig="225" w14:anchorId="6BC79F26">
+          <v:shape id="_x0000_s1029" type="#_x0000_t75" style="position:absolute;left:0;text-align:left;margin-left:0;margin-top:233.35pt;width:412.35pt;height:424.8pt;z-index:251701248;mso-position-horizontal:center;mso-position-horizontal-relative:text;mso-position-vertical:absolute;mso-position-vertical-relative:text" stroked="t" strokecolor="black [3213]">
+            <v:imagedata r:id="rId14" o:title=""/>
+            <w10:wrap type="square"/>
+          </v:shape>
+          <o:OLEObject Type="Embed" ProgID="Word.OpenDocumentText.12" ShapeID="_x0000_s1029" DrawAspect="Content" ObjectID="_1766492820" r:id="rId15"/>
+        </w:object>
+      </w:r>
+      <w:r>
+        <w:rPr>
+          <w:noProof/>
+        </w:rPr>
+        <mc:AlternateContent>
+          <mc:Choice Requires="wps">
+            <w:drawing>
+              <wp:anchor distT="0" distB="0" distL="114300" distR="114300" simplePos="0" relativeHeight="251703296" behindDoc="0" locked="0" layoutInCell="1" allowOverlap="1" wp14:anchorId="3D4F034A" wp14:editId="5E7D2D48">
+                <wp:simplePos x="0" y="0"/>
+                <wp:positionH relativeFrom="column">
+                  <wp:posOffset>260985</wp:posOffset>
+                </wp:positionH>
+                <wp:positionV relativeFrom="paragraph">
+                  <wp:posOffset>2703830</wp:posOffset>
+                </wp:positionV>
+                <wp:extent cx="5234400" cy="122400"/>
+                <wp:effectExtent l="0" t="0" r="4445" b="0"/>
+                <wp:wrapSquare wrapText="bothSides"/>
+                <wp:docPr id="500811106" name="Pole tekstowe 1"/>
+                <wp:cNvGraphicFramePr/>
+                <a:graphic xmlns:a="http://schemas.openxmlformats.org/drawingml/2006/main">
+                  <a:graphicData uri="http://schemas.microsoft.com/office/word/2010/wordprocessingShape">
+                    <wps:wsp>
+                      <wps:cNvSpPr txBox="1"/>
+                      <wps:spPr>
+                        <a:xfrm>
+                          <a:off x="0" y="0"/>
+                          <a:ext cx="5234400" cy="122400"/>
+                        </a:xfrm>
+                        <a:prstGeom prst="rect">
+                          <a:avLst/>
+                        </a:prstGeom>
+                        <a:solidFill>
+                          <a:prstClr val="white"/>
+                        </a:solidFill>
+                        <a:ln>
+                          <a:noFill/>
+                        </a:ln>
+                      </wps:spPr>
+                      <wps:txbx>
+                        <w:txbxContent>
+                          <w:p>
+                            <w:pPr>
+                              <w:pStyle w:val="Legenda"/>
+                              <w:ind w:firstLine="0"/>
+                              <w:jc w:val="center"/>
+                              <w:rPr>
+                                <w:noProof/>
+                                <w:sz w:val="23"/>
+                              </w:rPr>
+                            </w:pPr>
+                            <w:r>
+                              <w:t xml:space="preserve">Rysunek </w:t>
+                            </w:r>
+                            <w:fldSimple w:instr=" STYLEREF 1 \s ">
+                              <w:r>
+                                <w:rPr>
+                                  <w:noProof/>
+                                </w:rPr>
+                                <w:t>2</w:t>
+                              </w:r>
+                            </w:fldSimple>
+                            <w:r>
+                              <w:t>.</w:t>
+                            </w:r>
+                            <w:fldSimple w:instr=" SEQ Rysunek \* ARABIC \s 1 ">
+                              <w:r>
+                                <w:rPr>
+                                  <w:noProof/>
+                                </w:rPr>
+                                <w:t>4</w:t>
+                              </w:r>
+                            </w:fldSimple>
+                            <w:r>
+                              <w:t xml:space="preserve"> Algorytm operatora PMX</w:t>
+                            </w:r>
+                          </w:p>
+                        </w:txbxContent>
+                      </wps:txbx>
+                      <wps:bodyPr rot="0" spcFirstLastPara="0" vertOverflow="overflow" horzOverflow="overflow" vert="horz" wrap="square" lIns="0" tIns="0" rIns="0" bIns="0" numCol="1" spcCol="0" rtlCol="0" fromWordArt="0" anchor="t" anchorCtr="0" forceAA="0" compatLnSpc="1">
+                        <a:prstTxWarp prst="textNoShape">
+                          <a:avLst/>
+                        </a:prstTxWarp>
+                        <a:noAutofit/>
+                      </wps:bodyPr>
+                    </wps:wsp>
+                  </a:graphicData>
+                </a:graphic>
+                <wp14:sizeRelH relativeFrom="margin">
+                  <wp14:pctWidth>0</wp14:pctWidth>
+                </wp14:sizeRelH>
+                <wp14:sizeRelV relativeFrom="margin">
+                  <wp14:pctHeight>0</wp14:pctHeight>
+                </wp14:sizeRelV>
+              </wp:anchor>
+            </w:drawing>
+          </mc:Choice>
+          <mc:Fallback>
+            <w:pict>
+              <v:shape w14:anchorId="3D4F034A" id="_x0000_s1044" type="#_x0000_t202" style="position:absolute;left:0;text-align:left;margin-left:20.55pt;margin-top:212.9pt;width:412.15pt;height:9.65pt;z-index:251703296;visibility:visible;mso-wrap-style:square;mso-width-percent:0;mso-height-percent:0;mso-wrap-distance-left:9pt;mso-wrap-distance-top:0;mso-wrap-distance-right:9pt;mso-wrap-distance-bottom:0;mso-position-horizontal:absolute;mso-position-horizontal-relative:text;mso-position-vertical:absolute;mso-position-vertical-relative:text;mso-width-percent:0;mso-height-percent:0;mso-width-relative:margin;mso-height-relative:margin;v-text-anchor:top" o:gfxdata="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" stroked="f">
+                <v:textbox inset="0,0,0,0">
+                  <w:txbxContent>
+                    <w:p>
+                      <w:pPr>
+                        <w:pStyle w:val="Legenda"/>
+                        <w:ind w:firstLine="0"/>
+                        <w:jc w:val="center"/>
+                        <w:rPr>
+                          <w:noProof/>
+                          <w:sz w:val="23"/>
+                        </w:rPr>
+                      </w:pPr>
+                      <w:r>
+                        <w:t xml:space="preserve">Rysunek </w:t>
+                      </w:r>
+                      <w:fldSimple w:instr=" STYLEREF 1 \s ">
+                        <w:r>
+                          <w:rPr>
+                            <w:noProof/>
+                          </w:rPr>
+                          <w:t>2</w:t>
+                        </w:r>
+                      </w:fldSimple>
+                      <w:r>
+                        <w:t>.</w:t>
+                      </w:r>
+                      <w:fldSimple w:instr=" SEQ Rysunek \* ARABIC \s 1 ">
+                        <w:r>
+                          <w:rPr>
+                            <w:noProof/>
+                          </w:rPr>
+                          <w:t>4</w:t>
+                        </w:r>
+                      </w:fldSimple>
+                      <w:r>
+                        <w:t xml:space="preserve"> Algorytm operatora PMX</w:t>
+                      </w:r>
+                    </w:p>
+                  </w:txbxContent>
+                </v:textbox>
+                <w10:wrap type="square"/>
+              </v:shape>
+            </w:pict>
+          </mc:Fallback>
+        </mc:AlternateContent>
+      </w:r>
+      <w:r>
+        <w:t xml:space="preserve">W klasie zaimplementowano operator krzyżowania </w:t>
+      </w:r>
+      <w:r>
+        <w:rPr>
+          <w:i/>
+          <w:iCs/>
+        </w:rPr>
+        <w:t>PMX</w:t>
+      </w:r>
+      <w:r>
+        <w:t>. Algorytm</w:t>
+      </w:r>
+      <w:r>
+        <w:t xml:space="preserve"> zaczyna się od losowego wyboru dwóch indeksów (</w:t>
+      </w:r>
+      <w:r>
+        <w:rPr>
+          <w:i/>
+          <w:iCs/>
+        </w:rPr>
+        <w:t>a</w:t>
+      </w:r>
+      <w:r>
+        <w:t xml:space="preserve"> i </w:t>
+      </w:r>
+      <w:r>
+        <w:rPr>
+          <w:i/>
+          <w:iCs/>
+        </w:rPr>
+        <w:t>b</w:t>
+      </w:r>
+      <w:r>
+        <w:t xml:space="preserve">), które określają segment poddawany krzyżowaniu. </w:t>
+      </w:r>
+      <w:r>
+        <w:t>Zapewnione</w:t>
+      </w:r>
+      <w:r>
+        <w:t xml:space="preserve"> jest, że </w:t>
+      </w:r>
+      <w:r>
+        <w:rPr>
+          <w:i/>
+          <w:iCs/>
+        </w:rPr>
+        <w:t>a</w:t>
+      </w:r>
+      <w:r>
+        <w:t xml:space="preserve"> jest mniejsze niż </w:t>
+      </w:r>
+      <w:r>
+        <w:rPr>
+          <w:i/>
+          <w:iCs/>
+        </w:rPr>
+        <w:t>b</w:t>
+      </w:r>
+      <w:r>
+        <w:t>. Następnie potomek jest tworzony, inicjalizując go trasą drugiego rodzica (</w:t>
+      </w:r>
+      <w:r>
+        <w:rPr>
+          <w:i/>
+          <w:iCs/>
+        </w:rPr>
+        <w:t>sec</w:t>
+      </w:r>
+      <w:r>
+        <w:t>).</w:t>
+      </w:r>
+      <w:r>
+        <w:t xml:space="preserve"> </w:t>
+      </w:r>
+      <w:r>
+        <w:t>W kolejnym kroku następuje kopiowanie wybranego segmentu z pierwszego rodzica (</w:t>
+      </w:r>
+      <w:proofErr w:type="spellStart"/>
+      <w:r>
+        <w:rPr>
+          <w:i/>
+          <w:iCs/>
+        </w:rPr>
+        <w:t>this</w:t>
+      </w:r>
+      <w:proofErr w:type="spellEnd"/>
+      <w:r>
+        <w:t>) do potomka. Dla każdego elementu w tym segmencie, kopiowany jest do potomka.</w:t>
+      </w:r>
+      <w:r>
+        <w:t xml:space="preserve"> </w:t>
+      </w:r>
+      <w:r>
+        <w:t>Po skopiowaniu segmentu identyfikowane są pary elementów, które nie zostały skopiowane w tym segmencie z drugiego rodzica. Tworzona jest lista par (</w:t>
+      </w:r>
+      <w:r>
+        <w:rPr>
+          <w:i/>
+          <w:iCs/>
+        </w:rPr>
+        <w:t>i</w:t>
+      </w:r>
+      <w:r>
+        <w:t xml:space="preserve">, </w:t>
+      </w:r>
+      <w:r>
+        <w:rPr>
+          <w:i/>
+          <w:iCs/>
+        </w:rPr>
+        <w:t>j</w:t>
+      </w:r>
+      <w:r>
+        <w:t xml:space="preserve">), gdzie </w:t>
+      </w:r>
+      <w:r>
+        <w:rPr>
+          <w:i/>
+          <w:iCs/>
+        </w:rPr>
+        <w:t>i</w:t>
+      </w:r>
+      <w:r>
+        <w:t xml:space="preserve"> to element z drugiego rodzica, a</w:t>
+      </w:r>
+      <w:r>
+        <w:t> </w:t>
+      </w:r>
+      <w:r>
+        <w:rPr>
+          <w:i/>
+          <w:iCs/>
+        </w:rPr>
+        <w:t>j</w:t>
+      </w:r>
+      <w:r>
+        <w:t xml:space="preserve"> to odpowiadający mu element z pierwszego rodzica.</w:t>
+      </w:r>
+      <w:r>
+        <w:t xml:space="preserve"> </w:t>
+      </w:r>
+      <w:r>
+        <w:t>Następnie następuje iteracja przez te pary</w:t>
+      </w:r>
+      <w:r>
+        <w:t xml:space="preserve"> </w:t>
+      </w:r>
+      <w:r>
+        <w:t xml:space="preserve">i elementy potomka są umieszczane w miejscach określonych przez te pary. W przypadku konfliktu, gdy element, który </w:t>
+      </w:r>
+      <w:r>
+        <w:t>ma być umieszczony</w:t>
+      </w:r>
+      <w:r>
+        <w:t>, już istnieje w potomku, dokonywane są odpowiednie zamiany.</w:t>
+      </w:r>
+      <w:r>
+        <w:t xml:space="preserve"> </w:t>
+      </w:r>
+      <w:r>
+        <w:t xml:space="preserve">Na koniec zwracana jest trasa potomka, która zawiera połączenie cech obu rodziców z uwzględnieniem krzyżowania </w:t>
+      </w:r>
+      <w:r>
+        <w:rPr>
+          <w:i/>
+          <w:iCs/>
+        </w:rPr>
+        <w:t>PMX</w:t>
+      </w:r>
+      <w:r>
+        <w:t>.</w:t>
+      </w:r>
+    </w:p>
+    <w:p>
+      <w:r>
+        <w:rPr>
+          <w:noProof/>
+        </w:rPr>
+        <mc:AlternateContent>
+          <mc:Choice Requires="wps">
+            <w:drawing>
+              <wp:anchor distT="0" distB="0" distL="114300" distR="114300" simplePos="0" relativeHeight="251705344" behindDoc="0" locked="0" layoutInCell="1" allowOverlap="1" wp14:anchorId="10ADF346" wp14:editId="3603DB24">
+                <wp:simplePos x="0" y="0"/>
+                <wp:positionH relativeFrom="column">
+                  <wp:posOffset>319405</wp:posOffset>
+                </wp:positionH>
+                <wp:positionV relativeFrom="paragraph">
+                  <wp:posOffset>5796280</wp:posOffset>
+                </wp:positionV>
+                <wp:extent cx="4926965" cy="175260"/>
+                <wp:effectExtent l="0" t="0" r="6985" b="0"/>
+                <wp:wrapSquare wrapText="bothSides"/>
+                <wp:docPr id="17272775" name="Pole tekstowe 1"/>
+                <wp:cNvGraphicFramePr/>
+                <a:graphic xmlns:a="http://schemas.openxmlformats.org/drawingml/2006/main">
+                  <a:graphicData uri="http://schemas.microsoft.com/office/word/2010/wordprocessingShape">
+                    <wps:wsp>
+                      <wps:cNvSpPr txBox="1"/>
+                      <wps:spPr>
+                        <a:xfrm>
+                          <a:off x="0" y="0"/>
+                          <a:ext cx="4926965" cy="175260"/>
+                        </a:xfrm>
+                        <a:prstGeom prst="rect">
+                          <a:avLst/>
+                        </a:prstGeom>
+                        <a:solidFill>
+                          <a:prstClr val="white"/>
+                        </a:solidFill>
+                        <a:ln>
+                          <a:noFill/>
+                        </a:ln>
+                      </wps:spPr>
+                      <wps:txbx>
+                        <w:txbxContent>
+                          <w:p>
+                            <w:pPr>
+                              <w:pStyle w:val="Legenda"/>
+                              <w:ind w:firstLine="0"/>
+                              <w:jc w:val="center"/>
+                              <w:rPr>
+                                <w:noProof/>
+                                <w:sz w:val="23"/>
+                              </w:rPr>
+                            </w:pPr>
+                            <w:r>
+                              <w:t>Źródło: opracowanie własne</w:t>
+                            </w:r>
+                          </w:p>
+                        </w:txbxContent>
+                      </wps:txbx>
+                      <wps:bodyPr rot="0" spcFirstLastPara="0" vertOverflow="overflow" horzOverflow="overflow" vert="horz" wrap="square" lIns="0" tIns="0" rIns="0" bIns="0" numCol="1" spcCol="0" rtlCol="0" fromWordArt="0" anchor="t" anchorCtr="0" forceAA="0" compatLnSpc="1">
+                        <a:prstTxWarp prst="textNoShape">
+                          <a:avLst/>
+                        </a:prstTxWarp>
+                        <a:noAutofit/>
+                      </wps:bodyPr>
+                    </wps:wsp>
+                  </a:graphicData>
+                </a:graphic>
+                <wp14:sizeRelV relativeFrom="margin">
+                  <wp14:pctHeight>0</wp14:pctHeight>
+                </wp14:sizeRelV>
+              </wp:anchor>
+            </w:drawing>
+          </mc:Choice>
+          <mc:Fallback>
+            <w:pict>
+              <v:shape w14:anchorId="10ADF346" id="_x0000_s1045" type="#_x0000_t202" style="position:absolute;left:0;text-align:left;margin-left:25.15pt;margin-top:456.4pt;width:387.95pt;height:13.8pt;z-index:251705344;visibility:visible;mso-wrap-style:square;mso-height-percent:0;mso-wrap-distance-left:9pt;mso-wrap-distance-top:0;mso-wrap-distance-right:9pt;mso-wrap-distance-bottom:0;mso-position-horizontal:absolute;mso-position-horizontal-relative:text;mso-position-vertical:absolute;mso-position-vertical-relative:text;mso-height-percent:0;mso-height-relative:margin;v-text-anchor:top" o:gfxdata="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" stroked="f">
+                <v:textbox inset="0,0,0,0">
+                  <w:txbxContent>
+                    <w:p>
+                      <w:pPr>
+                        <w:pStyle w:val="Legenda"/>
+                        <w:ind w:firstLine="0"/>
+                        <w:jc w:val="center"/>
+                        <w:rPr>
+                          <w:noProof/>
+                          <w:sz w:val="23"/>
+                        </w:rPr>
+                      </w:pPr>
+                      <w:r>
+                        <w:t>Źródło: opracowanie własne</w:t>
+                      </w:r>
+                    </w:p>
+                  </w:txbxContent>
+                </v:textbox>
+                <w10:wrap type="square"/>
+              </v:shape>
+            </w:pict>
+          </mc:Fallback>
+        </mc:AlternateContent>
+      </w:r>
+    </w:p>
+    <w:p>
+      <w:pPr>
+        <w:pStyle w:val="Nagwek1"/>
+      </w:pPr>
+      <w:bookmarkStart w:id="22" w:name="_Toc155879979"/>
+      <w:r>
+        <w:lastRenderedPageBreak/>
+        <w:t>Sposób przeprowadzenia badania</w:t>
+      </w:r>
+      <w:bookmarkEnd w:id="22"/>
     </w:p>
     <w:sectPr>
-      <w:footerReference w:type="default" r:id="rId10"/>
+      <w:footerReference w:type="default" r:id="rId16"/>
       <w:pgSz w:w="11906" w:h="16838"/>
       <w:pgMar w:top="1417" w:right="1417" w:bottom="1417" w:left="1417" w:header="708" w:footer="708" w:gutter="0"/>
       <w:pgNumType w:start="1"/>

</xml_diff>

<commit_message>
Add automation script, add tables to report
</commit_message>
<xml_diff>
--- a/sprawozdanie.docx
+++ b/sprawozdanie.docx
@@ -652,7 +652,7 @@
             </w:rPr>
             <w:fldChar w:fldCharType="separate"/>
           </w:r>
-          <w:hyperlink w:anchor="_Toc155879969" w:history="1">
+          <w:hyperlink w:anchor="_Toc156123012" w:history="1">
             <w:r>
               <w:rPr>
                 <w:rStyle w:val="Hipercze"/>
@@ -696,7 +696,7 @@
                 <w:noProof/>
                 <w:webHidden/>
               </w:rPr>
-              <w:instrText xml:space="preserve"> PAGEREF _Toc155879969 \h </w:instrText>
+              <w:instrText xml:space="preserve"> PAGEREF _Toc156123012 \h </w:instrText>
             </w:r>
             <w:r>
               <w:rPr>
@@ -741,7 +741,7 @@
               <w:lang w:eastAsia="pl-PL"/>
             </w:rPr>
           </w:pPr>
-          <w:hyperlink w:anchor="_Toc155879970" w:history="1">
+          <w:hyperlink w:anchor="_Toc156123013" w:history="1">
             <w:r>
               <w:rPr>
                 <w:rStyle w:val="Hipercze"/>
@@ -768,7 +768,7 @@
                 <w:noProof/>
                 <w:webHidden/>
               </w:rPr>
-              <w:instrText xml:space="preserve"> PAGEREF _Toc155879970 \h </w:instrText>
+              <w:instrText xml:space="preserve"> PAGEREF _Toc156123013 \h </w:instrText>
             </w:r>
             <w:r>
               <w:rPr>
@@ -813,7 +813,7 @@
               <w:lang w:eastAsia="pl-PL"/>
             </w:rPr>
           </w:pPr>
-          <w:hyperlink w:anchor="_Toc155879971" w:history="1">
+          <w:hyperlink w:anchor="_Toc156123014" w:history="1">
             <w:r>
               <w:rPr>
                 <w:rStyle w:val="Hipercze"/>
@@ -840,7 +840,7 @@
                 <w:noProof/>
                 <w:webHidden/>
               </w:rPr>
-              <w:instrText xml:space="preserve"> PAGEREF _Toc155879971 \h </w:instrText>
+              <w:instrText xml:space="preserve"> PAGEREF _Toc156123014 \h </w:instrText>
             </w:r>
             <w:r>
               <w:rPr>
@@ -885,7 +885,7 @@
               <w:lang w:eastAsia="pl-PL"/>
             </w:rPr>
           </w:pPr>
-          <w:hyperlink w:anchor="_Toc155879972" w:history="1">
+          <w:hyperlink w:anchor="_Toc156123015" w:history="1">
             <w:r>
               <w:rPr>
                 <w:rStyle w:val="Hipercze"/>
@@ -912,7 +912,7 @@
                 <w:noProof/>
                 <w:webHidden/>
               </w:rPr>
-              <w:instrText xml:space="preserve"> PAGEREF _Toc155879972 \h </w:instrText>
+              <w:instrText xml:space="preserve"> PAGEREF _Toc156123015 \h </w:instrText>
             </w:r>
             <w:r>
               <w:rPr>
@@ -957,7 +957,7 @@
               <w:lang w:eastAsia="pl-PL"/>
             </w:rPr>
           </w:pPr>
-          <w:hyperlink w:anchor="_Toc155879973" w:history="1">
+          <w:hyperlink w:anchor="_Toc156123016" w:history="1">
             <w:r>
               <w:rPr>
                 <w:rStyle w:val="Hipercze"/>
@@ -984,7 +984,7 @@
                 <w:noProof/>
                 <w:webHidden/>
               </w:rPr>
-              <w:instrText xml:space="preserve"> PAGEREF _Toc155879973 \h </w:instrText>
+              <w:instrText xml:space="preserve"> PAGEREF _Toc156123016 \h </w:instrText>
             </w:r>
             <w:r>
               <w:rPr>
@@ -1030,7 +1030,7 @@
               <w:lang w:eastAsia="pl-PL"/>
             </w:rPr>
           </w:pPr>
-          <w:hyperlink w:anchor="_Toc155879974" w:history="1">
+          <w:hyperlink w:anchor="_Toc156123017" w:history="1">
             <w:r>
               <w:rPr>
                 <w:rStyle w:val="Hipercze"/>
@@ -1074,7 +1074,7 @@
                 <w:noProof/>
                 <w:webHidden/>
               </w:rPr>
-              <w:instrText xml:space="preserve"> PAGEREF _Toc155879974 \h </w:instrText>
+              <w:instrText xml:space="preserve"> PAGEREF _Toc156123017 \h </w:instrText>
             </w:r>
             <w:r>
               <w:rPr>
@@ -1119,7 +1119,7 @@
               <w:lang w:eastAsia="pl-PL"/>
             </w:rPr>
           </w:pPr>
-          <w:hyperlink w:anchor="_Toc155879975" w:history="1">
+          <w:hyperlink w:anchor="_Toc156123018" w:history="1">
             <w:r>
               <w:rPr>
                 <w:rStyle w:val="Hipercze"/>
@@ -1155,7 +1155,7 @@
                 <w:noProof/>
                 <w:webHidden/>
               </w:rPr>
-              <w:instrText xml:space="preserve"> PAGEREF _Toc155879975 \h </w:instrText>
+              <w:instrText xml:space="preserve"> PAGEREF _Toc156123018 \h </w:instrText>
             </w:r>
             <w:r>
               <w:rPr>
@@ -1200,7 +1200,7 @@
               <w:lang w:eastAsia="pl-PL"/>
             </w:rPr>
           </w:pPr>
-          <w:hyperlink w:anchor="_Toc155879976" w:history="1">
+          <w:hyperlink w:anchor="_Toc156123019" w:history="1">
             <w:r>
               <w:rPr>
                 <w:rStyle w:val="Hipercze"/>
@@ -1260,7 +1260,7 @@
                 <w:noProof/>
                 <w:webHidden/>
               </w:rPr>
-              <w:instrText xml:space="preserve"> PAGEREF _Toc155879976 \h </w:instrText>
+              <w:instrText xml:space="preserve"> PAGEREF _Toc156123019 \h </w:instrText>
             </w:r>
             <w:r>
               <w:rPr>
@@ -1305,7 +1305,7 @@
               <w:lang w:eastAsia="pl-PL"/>
             </w:rPr>
           </w:pPr>
-          <w:hyperlink w:anchor="_Toc155879977" w:history="1">
+          <w:hyperlink w:anchor="_Toc156123020" w:history="1">
             <w:r>
               <w:rPr>
                 <w:rStyle w:val="Hipercze"/>
@@ -1365,7 +1365,7 @@
                 <w:noProof/>
                 <w:webHidden/>
               </w:rPr>
-              <w:instrText xml:space="preserve"> PAGEREF _Toc155879977 \h </w:instrText>
+              <w:instrText xml:space="preserve"> PAGEREF _Toc156123020 \h </w:instrText>
             </w:r>
             <w:r>
               <w:rPr>
@@ -1410,7 +1410,7 @@
               <w:lang w:eastAsia="pl-PL"/>
             </w:rPr>
           </w:pPr>
-          <w:hyperlink w:anchor="_Toc155879978" w:history="1">
+          <w:hyperlink w:anchor="_Toc156123021" w:history="1">
             <w:r>
               <w:rPr>
                 <w:rStyle w:val="Hipercze"/>
@@ -1454,7 +1454,7 @@
                 <w:noProof/>
                 <w:webHidden/>
               </w:rPr>
-              <w:instrText xml:space="preserve"> PAGEREF _Toc155879978 \h </w:instrText>
+              <w:instrText xml:space="preserve"> PAGEREF _Toc156123021 \h </w:instrText>
             </w:r>
             <w:r>
               <w:rPr>
@@ -1500,7 +1500,7 @@
               <w:lang w:eastAsia="pl-PL"/>
             </w:rPr>
           </w:pPr>
-          <w:hyperlink w:anchor="_Toc155879979" w:history="1">
+          <w:hyperlink w:anchor="_Toc156123022" w:history="1">
             <w:r>
               <w:rPr>
                 <w:rStyle w:val="Hipercze"/>
@@ -1544,7 +1544,7 @@
                 <w:noProof/>
                 <w:webHidden/>
               </w:rPr>
-              <w:instrText xml:space="preserve"> PAGEREF _Toc155879979 \h </w:instrText>
+              <w:instrText xml:space="preserve"> PAGEREF _Toc156123022 \h </w:instrText>
             </w:r>
             <w:r>
               <w:rPr>
@@ -1565,6 +1565,240 @@
                 <w:webHidden/>
               </w:rPr>
               <w:t>9</w:t>
+            </w:r>
+            <w:r>
+              <w:rPr>
+                <w:noProof/>
+                <w:webHidden/>
+              </w:rPr>
+              <w:fldChar w:fldCharType="end"/>
+            </w:r>
+          </w:hyperlink>
+        </w:p>
+        <w:p>
+          <w:pPr>
+            <w:pStyle w:val="Spistreci1"/>
+            <w:tabs>
+              <w:tab w:val="left" w:pos="397"/>
+              <w:tab w:val="right" w:leader="dot" w:pos="9062"/>
+            </w:tabs>
+            <w:rPr>
+              <w:rFonts w:eastAsiaTheme="minorEastAsia" w:cstheme="minorBidi"/>
+              <w:bCs w:val="0"/>
+              <w:caps w:val="0"/>
+              <w:noProof/>
+              <w:lang w:eastAsia="pl-PL"/>
+            </w:rPr>
+          </w:pPr>
+          <w:hyperlink w:anchor="_Toc156123023" w:history="1">
+            <w:r>
+              <w:rPr>
+                <w:rStyle w:val="Hipercze"/>
+                <w:noProof/>
+              </w:rPr>
+              <w:t>4.</w:t>
+            </w:r>
+            <w:r>
+              <w:rPr>
+                <w:rFonts w:eastAsiaTheme="minorEastAsia" w:cstheme="minorBidi"/>
+                <w:bCs w:val="0"/>
+                <w:caps w:val="0"/>
+                <w:noProof/>
+                <w:lang w:eastAsia="pl-PL"/>
+              </w:rPr>
+              <w:tab/>
+            </w:r>
+            <w:r>
+              <w:rPr>
+                <w:rStyle w:val="Hipercze"/>
+                <w:noProof/>
+              </w:rPr>
+              <w:t>Wyniki przeprowadzonego badania</w:t>
+            </w:r>
+            <w:r>
+              <w:rPr>
+                <w:noProof/>
+                <w:webHidden/>
+              </w:rPr>
+              <w:tab/>
+            </w:r>
+            <w:r>
+              <w:rPr>
+                <w:noProof/>
+                <w:webHidden/>
+              </w:rPr>
+              <w:fldChar w:fldCharType="begin"/>
+            </w:r>
+            <w:r>
+              <w:rPr>
+                <w:noProof/>
+                <w:webHidden/>
+              </w:rPr>
+              <w:instrText xml:space="preserve"> PAGEREF _Toc156123023 \h </w:instrText>
+            </w:r>
+            <w:r>
+              <w:rPr>
+                <w:noProof/>
+                <w:webHidden/>
+              </w:rPr>
+            </w:r>
+            <w:r>
+              <w:rPr>
+                <w:noProof/>
+                <w:webHidden/>
+              </w:rPr>
+              <w:fldChar w:fldCharType="separate"/>
+            </w:r>
+            <w:r>
+              <w:rPr>
+                <w:noProof/>
+                <w:webHidden/>
+              </w:rPr>
+              <w:t>9</w:t>
+            </w:r>
+            <w:r>
+              <w:rPr>
+                <w:noProof/>
+                <w:webHidden/>
+              </w:rPr>
+              <w:fldChar w:fldCharType="end"/>
+            </w:r>
+          </w:hyperlink>
+        </w:p>
+        <w:p>
+          <w:pPr>
+            <w:pStyle w:val="Spistreci2"/>
+            <w:tabs>
+              <w:tab w:val="right" w:leader="dot" w:pos="9062"/>
+            </w:tabs>
+            <w:rPr>
+              <w:rFonts w:eastAsiaTheme="minorEastAsia" w:cstheme="minorBidi"/>
+              <w:bCs w:val="0"/>
+              <w:smallCaps w:val="0"/>
+              <w:noProof/>
+              <w:lang w:eastAsia="pl-PL"/>
+            </w:rPr>
+          </w:pPr>
+          <w:hyperlink w:anchor="_Toc156123024" w:history="1">
+            <w:r>
+              <w:rPr>
+                <w:rStyle w:val="Hipercze"/>
+                <w:noProof/>
+              </w:rPr>
+              <w:t>4.1. Wszystkie wyniki przedstawione tabelarycznie</w:t>
+            </w:r>
+            <w:r>
+              <w:rPr>
+                <w:noProof/>
+                <w:webHidden/>
+              </w:rPr>
+              <w:tab/>
+            </w:r>
+            <w:r>
+              <w:rPr>
+                <w:noProof/>
+                <w:webHidden/>
+              </w:rPr>
+              <w:fldChar w:fldCharType="begin"/>
+            </w:r>
+            <w:r>
+              <w:rPr>
+                <w:noProof/>
+                <w:webHidden/>
+              </w:rPr>
+              <w:instrText xml:space="preserve"> PAGEREF _Toc156123024 \h </w:instrText>
+            </w:r>
+            <w:r>
+              <w:rPr>
+                <w:noProof/>
+                <w:webHidden/>
+              </w:rPr>
+            </w:r>
+            <w:r>
+              <w:rPr>
+                <w:noProof/>
+                <w:webHidden/>
+              </w:rPr>
+              <w:fldChar w:fldCharType="separate"/>
+            </w:r>
+            <w:r>
+              <w:rPr>
+                <w:noProof/>
+                <w:webHidden/>
+              </w:rPr>
+              <w:t>9</w:t>
+            </w:r>
+            <w:r>
+              <w:rPr>
+                <w:noProof/>
+                <w:webHidden/>
+              </w:rPr>
+              <w:fldChar w:fldCharType="end"/>
+            </w:r>
+          </w:hyperlink>
+        </w:p>
+        <w:p>
+          <w:pPr>
+            <w:pStyle w:val="Spistreci2"/>
+            <w:tabs>
+              <w:tab w:val="right" w:leader="dot" w:pos="9062"/>
+            </w:tabs>
+            <w:rPr>
+              <w:rFonts w:eastAsiaTheme="minorEastAsia" w:cstheme="minorBidi"/>
+              <w:bCs w:val="0"/>
+              <w:smallCaps w:val="0"/>
+              <w:noProof/>
+              <w:lang w:eastAsia="pl-PL"/>
+            </w:rPr>
+          </w:pPr>
+          <w:hyperlink w:anchor="_Toc156123025" w:history="1">
+            <w:r>
+              <w:rPr>
+                <w:rStyle w:val="Hipercze"/>
+                <w:noProof/>
+              </w:rPr>
+              <w:t>4.2. Wyniki przedstawione za pomocą wykresów</w:t>
+            </w:r>
+            <w:r>
+              <w:rPr>
+                <w:noProof/>
+                <w:webHidden/>
+              </w:rPr>
+              <w:tab/>
+            </w:r>
+            <w:r>
+              <w:rPr>
+                <w:noProof/>
+                <w:webHidden/>
+              </w:rPr>
+              <w:fldChar w:fldCharType="begin"/>
+            </w:r>
+            <w:r>
+              <w:rPr>
+                <w:noProof/>
+                <w:webHidden/>
+              </w:rPr>
+              <w:instrText xml:space="preserve"> PAGEREF _Toc156123025 \h </w:instrText>
+            </w:r>
+            <w:r>
+              <w:rPr>
+                <w:noProof/>
+                <w:webHidden/>
+              </w:rPr>
+            </w:r>
+            <w:r>
+              <w:rPr>
+                <w:noProof/>
+                <w:webHidden/>
+              </w:rPr>
+              <w:fldChar w:fldCharType="separate"/>
+            </w:r>
+            <w:r>
+              <w:rPr>
+                <w:noProof/>
+                <w:webHidden/>
+              </w:rPr>
+              <w:t>15</w:t>
             </w:r>
             <w:r>
               <w:rPr>
@@ -1613,7 +1847,7 @@
       <w:pPr>
         <w:pStyle w:val="Nagwek1"/>
       </w:pPr>
-      <w:bookmarkStart w:id="0" w:name="_Toc155879969"/>
+      <w:bookmarkStart w:id="0" w:name="_Toc156123012"/>
       <w:r>
         <w:lastRenderedPageBreak/>
         <w:t>Wstęp teoretyczny</w:t>
@@ -1789,7 +2023,7 @@
       <w:pPr>
         <w:pStyle w:val="Nagwek2"/>
       </w:pPr>
-      <w:bookmarkStart w:id="1" w:name="_Toc155879970"/>
+      <w:bookmarkStart w:id="1" w:name="_Toc156123013"/>
       <w:r>
         <w:t>Metody krzyżowania</w:t>
       </w:r>
@@ -1926,7 +2160,7 @@
       <w:pPr>
         <w:pStyle w:val="Nagwek2"/>
       </w:pPr>
-      <w:bookmarkStart w:id="2" w:name="_Toc155879971"/>
+      <w:bookmarkStart w:id="2" w:name="_Toc156123014"/>
       <w:r>
         <w:lastRenderedPageBreak/>
         <w:t>Metody mutacji</w:t>
@@ -4268,7 +4502,7 @@
       <w:pPr>
         <w:pStyle w:val="Nagwek2"/>
       </w:pPr>
-      <w:bookmarkStart w:id="7" w:name="_Toc155879972"/>
+      <w:bookmarkStart w:id="7" w:name="_Toc156123015"/>
       <w:r>
         <w:t>Metoda selekcji</w:t>
       </w:r>
@@ -4775,7 +5009,7 @@
       <w:pPr>
         <w:pStyle w:val="Nagwek2"/>
       </w:pPr>
-      <w:bookmarkStart w:id="10" w:name="_Toc155879973"/>
+      <w:bookmarkStart w:id="10" w:name="_Toc156123016"/>
       <w:r>
         <w:t>Populacja początkowa</w:t>
       </w:r>
@@ -4814,7 +5048,7 @@
       <w:pPr>
         <w:pStyle w:val="Nagwek1"/>
       </w:pPr>
-      <w:bookmarkStart w:id="11" w:name="_Toc155879974"/>
+      <w:bookmarkStart w:id="11" w:name="_Toc156123017"/>
       <w:r>
         <w:t>Opis implementacji algorytmów</w:t>
       </w:r>
@@ -4850,7 +5084,7 @@
         <w:pStyle w:val="Nagwek2"/>
       </w:pPr>
       <w:bookmarkStart w:id="12" w:name="_Toc153294550"/>
-      <w:bookmarkStart w:id="13" w:name="_Toc155879975"/>
+      <w:bookmarkStart w:id="13" w:name="_Toc156123018"/>
       <w:r>
         <w:t xml:space="preserve">Klasa </w:t>
       </w:r>
@@ -5011,7 +5245,7 @@
         </w:rPr>
       </w:pPr>
       <w:bookmarkStart w:id="14" w:name="_Toc153294551"/>
-      <w:bookmarkStart w:id="15" w:name="_Toc155879976"/>
+      <w:bookmarkStart w:id="15" w:name="_Toc156123019"/>
       <w:r>
         <w:t xml:space="preserve">Klasa </w:t>
       </w:r>
@@ -5336,7 +5570,7 @@
           <w:iCs/>
         </w:rPr>
       </w:pPr>
-      <w:bookmarkStart w:id="16" w:name="_Toc155879977"/>
+      <w:bookmarkStart w:id="16" w:name="_Toc156123020"/>
       <w:r>
         <w:t xml:space="preserve">Klasa </w:t>
       </w:r>
@@ -5753,7 +5987,7 @@
             <v:imagedata r:id="rId8" o:title=""/>
             <w10:wrap type="square"/>
           </v:shape>
-          <o:OLEObject Type="Embed" ProgID="Word.OpenDocumentText.12" ShapeID="_x0000_s1026" DrawAspect="Content" ObjectID="_1766492817" r:id="rId9"/>
+          <o:OLEObject Type="Embed" ProgID="Word.OpenDocumentText.12" ShapeID="_x0000_s1026" DrawAspect="Content" ObjectID="_1766735825" r:id="rId9"/>
         </w:object>
       </w:r>
       <w:r>
@@ -6019,7 +6253,7 @@
             <v:imagedata r:id="rId10" o:title=""/>
             <w10:wrap type="square"/>
           </v:shape>
-          <o:OLEObject Type="Embed" ProgID="Word.OpenDocumentText.12" ShapeID="_x0000_s1027" DrawAspect="Content" ObjectID="_1766492818" r:id="rId11"/>
+          <o:OLEObject Type="Embed" ProgID="Word.OpenDocumentText.12" ShapeID="_x0000_s1027" DrawAspect="Content" ObjectID="_1766735826" r:id="rId11"/>
         </w:object>
       </w:r>
       <w:r>
@@ -6166,7 +6400,21 @@
           <w:i/>
           <w:iCs/>
         </w:rPr>
-        <w:t>(czas znalezienia najlepszego rozwiązania, koszt najlepszej trasy)</w:t>
+        <w:t>(czas znalezienia najlepsze</w:t>
+      </w:r>
+      <w:r>
+        <w:rPr>
+          <w:i/>
+          <w:iCs/>
+        </w:rPr>
+        <w:t>j trasy</w:t>
+      </w:r>
+      <w:r>
+        <w:rPr>
+          <w:i/>
+          <w:iCs/>
+        </w:rPr>
+        <w:t>, koszt najlepszej trasy)</w:t>
       </w:r>
       <w:r>
         <w:t>.</w:t>
@@ -6180,7 +6428,7 @@
           <w:iCs/>
         </w:rPr>
       </w:pPr>
-      <w:bookmarkStart w:id="21" w:name="_Toc155879978"/>
+      <w:bookmarkStart w:id="21" w:name="_Toc156123021"/>
       <w:r>
         <w:t xml:space="preserve">Klasa </w:t>
       </w:r>
@@ -6800,12 +7048,12 @@
         <w:rPr>
           <w:noProof/>
         </w:rPr>
-        <w:object w:dxaOrig="225" w:dyaOrig="225" w14:anchorId="06183516">
+        <w:object w:dxaOrig="1440" w:dyaOrig="1440" w14:anchorId="06183516">
           <v:shape id="_x0000_s1028" type="#_x0000_t75" style="position:absolute;left:0;text-align:left;margin-left:-.05pt;margin-top:136.85pt;width:453.65pt;height:371.45pt;z-index:251695104;mso-position-horizontal-relative:text;mso-position-vertical-relative:text" stroked="t" strokecolor="black [3213]" strokeweight=".5pt">
             <v:imagedata r:id="rId12" o:title=""/>
             <w10:wrap type="square"/>
           </v:shape>
-          <o:OLEObject Type="Embed" ProgID="Word.OpenDocumentText.12" ShapeID="_x0000_s1028" DrawAspect="Content" ObjectID="_1766492819" r:id="rId13"/>
+          <o:OLEObject Type="Embed" ProgID="Word.OpenDocumentText.12" ShapeID="_x0000_s1028" DrawAspect="Content" ObjectID="_1766735827" r:id="rId13"/>
         </w:object>
       </w:r>
       <w:r>
@@ -6911,12 +7159,12 @@
           <w:noProof/>
         </w:rPr>
         <w:lastRenderedPageBreak/>
-        <w:object w:dxaOrig="225" w:dyaOrig="225" w14:anchorId="6BC79F26">
+        <w:object w:dxaOrig="1440" w:dyaOrig="1440" w14:anchorId="6BC79F26">
           <v:shape id="_x0000_s1029" type="#_x0000_t75" style="position:absolute;left:0;text-align:left;margin-left:0;margin-top:233.35pt;width:412.35pt;height:424.8pt;z-index:251701248;mso-position-horizontal:center;mso-position-horizontal-relative:text;mso-position-vertical:absolute;mso-position-vertical-relative:text" stroked="t" strokecolor="black [3213]">
             <v:imagedata r:id="rId14" o:title=""/>
             <w10:wrap type="square"/>
           </v:shape>
-          <o:OLEObject Type="Embed" ProgID="Word.OpenDocumentText.12" ShapeID="_x0000_s1029" DrawAspect="Content" ObjectID="_1766492820" r:id="rId15"/>
+          <o:OLEObject Type="Embed" ProgID="Word.OpenDocumentText.12" ShapeID="_x0000_s1029" DrawAspect="Content" ObjectID="_1766735828" r:id="rId15"/>
         </w:object>
       </w:r>
       <w:r>
@@ -7076,10 +7324,7 @@
         <w:t>PMX</w:t>
       </w:r>
       <w:r>
-        <w:t>. Algorytm</w:t>
-      </w:r>
-      <w:r>
-        <w:t xml:space="preserve"> zaczyna się od losowego wyboru dwóch indeksów (</w:t>
+        <w:t>. Algorytm zaczyna się od losowego wyboru dwóch indeksów (</w:t>
       </w:r>
       <w:r>
         <w:rPr>
@@ -7099,13 +7344,7 @@
         <w:t>b</w:t>
       </w:r>
       <w:r>
-        <w:t xml:space="preserve">), które określają segment poddawany krzyżowaniu. </w:t>
-      </w:r>
-      <w:r>
-        <w:t>Zapewnione</w:t>
-      </w:r>
-      <w:r>
-        <w:t xml:space="preserve"> jest, że </w:t>
+        <w:t xml:space="preserve">), które określają segment poddawany krzyżowaniu. Zapewnione jest, że </w:t>
       </w:r>
       <w:r>
         <w:rPr>
@@ -7135,13 +7374,7 @@
         <w:t>sec</w:t>
       </w:r>
       <w:r>
-        <w:t>).</w:t>
-      </w:r>
-      <w:r>
-        <w:t xml:space="preserve"> </w:t>
-      </w:r>
-      <w:r>
-        <w:t>W kolejnym kroku następuje kopiowanie wybranego segmentu z pierwszego rodzica (</w:t>
+        <w:t>). W kolejnym kroku następuje kopiowanie wybranego segmentu z pierwszego rodzica (</w:t>
       </w:r>
       <w:proofErr w:type="spellStart"/>
       <w:r>
@@ -7153,13 +7386,7 @@
       </w:r>
       <w:proofErr w:type="spellEnd"/>
       <w:r>
-        <w:t>) do potomka. Dla każdego elementu w tym segmencie, kopiowany jest do potomka.</w:t>
-      </w:r>
-      <w:r>
-        <w:t xml:space="preserve"> </w:t>
-      </w:r>
-      <w:r>
-        <w:t>Po skopiowaniu segmentu identyfikowane są pary elementów, które nie zostały skopiowane w tym segmencie z drugiego rodzica. Tworzona jest lista par (</w:t>
+        <w:t>) do potomka. Dla każdego elementu w tym segmencie, kopiowany jest do potomka. Po skopiowaniu segmentu identyfikowane są pary elementów, które nie zostały skopiowane w tym segmencie z drugiego rodzica. Tworzona jest lista par (</w:t>
       </w:r>
       <w:r>
         <w:rPr>
@@ -7189,10 +7416,7 @@
         <w:t>i</w:t>
       </w:r>
       <w:r>
-        <w:t xml:space="preserve"> to element z drugiego rodzica, a</w:t>
-      </w:r>
-      <w:r>
-        <w:t> </w:t>
+        <w:t xml:space="preserve"> to element z drugiego rodzica, a </w:t>
       </w:r>
       <w:r>
         <w:rPr>
@@ -7202,13 +7426,7 @@
         <w:t>j</w:t>
       </w:r>
       <w:r>
-        <w:t xml:space="preserve"> to odpowiadający mu element z pierwszego rodzica.</w:t>
-      </w:r>
-      <w:r>
-        <w:t xml:space="preserve"> </w:t>
-      </w:r>
-      <w:r>
-        <w:t>Następnie następuje iteracja przez te pary</w:t>
+        <w:t xml:space="preserve"> to odpowiadający mu element z pierwszego rodzica. Następnie następuje iteracja przez te pary</w:t>
       </w:r>
       <w:r>
         <w:t xml:space="preserve"> </w:t>
@@ -7344,15 +7562,1216 @@
       <w:pPr>
         <w:pStyle w:val="Nagwek1"/>
       </w:pPr>
-      <w:bookmarkStart w:id="22" w:name="_Toc155879979"/>
+      <w:bookmarkStart w:id="22" w:name="_Toc156123022"/>
       <w:r>
         <w:lastRenderedPageBreak/>
         <w:t>Sposób przeprowadzenia badania</w:t>
       </w:r>
       <w:bookmarkEnd w:id="22"/>
     </w:p>
+    <w:p>
+      <w:r>
+        <w:t xml:space="preserve">W celu realizacji badania – eksperymentu zostały wykorzystane omówione wcześniej klasy. Podobnie jak w przypadku realizacji wcześniejszych projektów, w celu oceny efektywności badanych algorytmów został wykorzystany pomiar czasu przy wykorzystaniu funkcjonalności biblioteki </w:t>
+      </w:r>
+      <w:r>
+        <w:rPr>
+          <w:i/>
+          <w:iCs/>
+        </w:rPr>
+        <w:t>&lt;chrono&gt;</w:t>
+      </w:r>
+      <w:r>
+        <w:t xml:space="preserve"> i zawartej w niej klasy </w:t>
+      </w:r>
+      <w:r>
+        <w:rPr>
+          <w:i/>
+          <w:iCs/>
+        </w:rPr>
+        <w:t>steady_clock</w:t>
+      </w:r>
+      <w:r>
+        <w:t>, która reprezentuje zegar monotoniczny, dla którego gwarantowane jest, że różnica czasu (przykładowo przekonwertowanego do milisekund – tak jak w programie) będzie większa od zera dla dwóch momentów czasu badania, z których drugi występuje później niż pierwszy. Po wykonaniu metody realizującej algorytm genetyczny wypisywany jest czas uzyskania wyniku w milisekundach oraz koszt ścieżki.</w:t>
+      </w:r>
+    </w:p>
+    <w:p>
+      <w:pPr>
+        <w:spacing w:before="360"/>
+        <w:contextualSpacing w:val="0"/>
+      </w:pPr>
+      <w:r>
+        <w:t>Do badań zostały wykorzystane problemy wskazane w wytycznych dot. projektu. Są one reprezentowane przez pliki:</w:t>
+      </w:r>
+    </w:p>
+    <w:p>
+      <w:pPr>
+        <w:pStyle w:val="Akapitzlist"/>
+        <w:numPr>
+          <w:ilvl w:val="0"/>
+          <w:numId w:val="21"/>
+        </w:numPr>
+        <w:rPr>
+          <w:lang w:val="en-GB"/>
+        </w:rPr>
+      </w:pPr>
+      <w:r>
+        <w:rPr>
+          <w:i/>
+          <w:iCs/>
+          <w:lang w:val="en-GB"/>
+        </w:rPr>
+        <w:t>ftv47.atsp</w:t>
+      </w:r>
+      <w:r>
+        <w:rPr>
+          <w:lang w:val="en-GB"/>
+        </w:rPr>
+        <w:t xml:space="preserve"> (1776), </w:t>
+      </w:r>
+    </w:p>
+    <w:p>
+      <w:pPr>
+        <w:pStyle w:val="Akapitzlist"/>
+        <w:numPr>
+          <w:ilvl w:val="0"/>
+          <w:numId w:val="21"/>
+        </w:numPr>
+        <w:rPr>
+          <w:lang w:val="en-GB"/>
+        </w:rPr>
+      </w:pPr>
+      <w:r>
+        <w:rPr>
+          <w:i/>
+          <w:iCs/>
+          <w:lang w:val="en-GB"/>
+        </w:rPr>
+        <w:t>ftv170.atsp</w:t>
+      </w:r>
+      <w:r>
+        <w:rPr>
+          <w:lang w:val="en-GB"/>
+        </w:rPr>
+        <w:t xml:space="preserve"> (2755) , </w:t>
+      </w:r>
+    </w:p>
+    <w:p>
+      <w:pPr>
+        <w:pStyle w:val="Akapitzlist"/>
+        <w:numPr>
+          <w:ilvl w:val="0"/>
+          <w:numId w:val="21"/>
+        </w:numPr>
+        <w:rPr>
+          <w:lang w:val="en-GB"/>
+        </w:rPr>
+      </w:pPr>
+      <w:r>
+        <w:rPr>
+          <w:i/>
+          <w:iCs/>
+          <w:lang w:val="en-GB"/>
+        </w:rPr>
+        <w:t>rgb403.atsp</w:t>
+      </w:r>
+      <w:r>
+        <w:rPr>
+          <w:lang w:val="en-GB"/>
+        </w:rPr>
+        <w:t xml:space="preserve"> (2465).</w:t>
+      </w:r>
+    </w:p>
+    <w:p>
+      <w:r>
+        <w:t xml:space="preserve">W nawiasach zostały podane </w:t>
+      </w:r>
+      <w:r>
+        <w:t>najlepsze znane rozwiązania – koszty tras – dla tych problemów</w:t>
+      </w:r>
+      <w:r>
+        <w:rPr>
+          <w:rStyle w:val="Odwoanieprzypisudolnego"/>
+        </w:rPr>
+        <w:footnoteReference w:id="9"/>
+      </w:r>
+      <w:r>
+        <w:t>.</w:t>
+      </w:r>
+    </w:p>
+    <w:p>
+      <w:r>
+        <w:t>Przeanalizowano rezultaty działania algorytmu dla dwóch opisanych wcześniej operatorów mutacji oraz jednego operatora przypisania. Badania zrealizowano w pierwszej kolejności dla współczynnika mutacji 0,01 oraz współczynnika krzyżowania 0,8 oraz następujących wielkości populacji</w:t>
+      </w:r>
+      <w:r>
+        <w:t xml:space="preserve"> </w:t>
+      </w:r>
+      <w:r>
+        <w:rPr>
+          <w:b/>
+          <w:bCs/>
+          <w:sz w:val="22"/>
+        </w:rPr>
+        <w:t>10</w:t>
+      </w:r>
+      <w:r>
+        <w:rPr>
+          <w:b/>
+          <w:bCs/>
+          <w:sz w:val="22"/>
+          <w:vertAlign w:val="superscript"/>
+        </w:rPr>
+        <w:t>3</w:t>
+      </w:r>
+      <w:r>
+        <w:t xml:space="preserve">, </w:t>
+      </w:r>
+      <w:r>
+        <w:rPr>
+          <w:b/>
+          <w:bCs/>
+          <w:sz w:val="22"/>
+        </w:rPr>
+        <w:t>10</w:t>
+      </w:r>
+      <w:r>
+        <w:rPr>
+          <w:b/>
+          <w:bCs/>
+          <w:sz w:val="22"/>
+          <w:vertAlign w:val="superscript"/>
+        </w:rPr>
+        <w:t>4</w:t>
+      </w:r>
+      <w:r>
+        <w:rPr>
+          <w:b/>
+          <w:bCs/>
+          <w:sz w:val="22"/>
+        </w:rPr>
+        <w:t xml:space="preserve"> </w:t>
+      </w:r>
+      <w:r>
+        <w:t xml:space="preserve">oraz </w:t>
+      </w:r>
+      <w:r>
+        <w:rPr>
+          <w:b/>
+          <w:bCs/>
+          <w:sz w:val="22"/>
+        </w:rPr>
+        <w:t>10</w:t>
+      </w:r>
+      <w:r>
+        <w:rPr>
+          <w:b/>
+          <w:bCs/>
+          <w:sz w:val="22"/>
+          <w:vertAlign w:val="superscript"/>
+        </w:rPr>
+        <w:t>5</w:t>
+      </w:r>
+      <w:r>
+        <w:t>.</w:t>
+      </w:r>
+    </w:p>
+    <w:p>
+      <w:r>
+        <w:t>Następn</w:t>
+      </w:r>
+      <w:r>
+        <w:t>ie ustalono, że najlepsze rezultaty uzyskiwane są dla największej liczebności populacji</w:t>
+      </w:r>
+      <w:r>
+        <w:t xml:space="preserve"> (</w:t>
+      </w:r>
+      <w:r>
+        <w:rPr>
+          <w:sz w:val="22"/>
+        </w:rPr>
+        <w:t>10</w:t>
+      </w:r>
+      <w:r>
+        <w:rPr>
+          <w:sz w:val="22"/>
+          <w:vertAlign w:val="superscript"/>
+        </w:rPr>
+        <w:t>5</w:t>
+      </w:r>
+      <w:r>
+        <w:t>)</w:t>
+      </w:r>
+      <w:r>
+        <w:t xml:space="preserve">, w związku z czym przeprowadzono kolejne badania dla tej wartości – przeanalizowano wpływ współczynnika mutacji na wyniki (wartości </w:t>
+      </w:r>
+      <w:r>
+        <w:rPr>
+          <w:b/>
+          <w:bCs/>
+        </w:rPr>
+        <w:t>0,02</w:t>
+      </w:r>
+      <w:r>
+        <w:t xml:space="preserve">, </w:t>
+      </w:r>
+      <w:r>
+        <w:rPr>
+          <w:b/>
+          <w:bCs/>
+        </w:rPr>
+        <w:t>0,5</w:t>
+      </w:r>
+      <w:r>
+        <w:t xml:space="preserve">, </w:t>
+      </w:r>
+      <w:r>
+        <w:rPr>
+          <w:b/>
+          <w:bCs/>
+        </w:rPr>
+        <w:t>0,1</w:t>
+      </w:r>
+      <w:r>
+        <w:t>) dla obu operatorów mutacji.</w:t>
+      </w:r>
+    </w:p>
+    <w:p>
+      <w:r>
+        <w:t>Ustalono warunek stopu – limit czasu wykonywania algorytmu na: 2 minuty dla problemu</w:t>
+      </w:r>
+      <w:r>
+        <w:t> </w:t>
+      </w:r>
+      <w:r>
+        <w:rPr>
+          <w:i/>
+          <w:iCs/>
+        </w:rPr>
+        <w:t>ftv47.atsp</w:t>
+      </w:r>
+      <w:r>
+        <w:t xml:space="preserve">, 4 minuty dla problemu </w:t>
+      </w:r>
+      <w:r>
+        <w:rPr>
+          <w:i/>
+          <w:iCs/>
+        </w:rPr>
+        <w:t>ftv170.atsp</w:t>
+      </w:r>
+      <w:r>
+        <w:t xml:space="preserve"> oraz 6 minut dla problemu </w:t>
+      </w:r>
+      <w:r>
+        <w:rPr>
+          <w:i/>
+          <w:iCs/>
+        </w:rPr>
+        <w:t>rbg403.atsp</w:t>
+      </w:r>
+      <w:r>
+        <w:t xml:space="preserve"> – identyczny jak w poprzednim projekcie</w:t>
+      </w:r>
+      <w:r>
+        <w:t>.</w:t>
+      </w:r>
+    </w:p>
+    <w:p>
+      <w:pPr>
+        <w:pStyle w:val="Nagwek1"/>
+      </w:pPr>
+      <w:bookmarkStart w:id="23" w:name="_Toc156123023"/>
+      <w:r>
+        <w:t>Wyniki przeprowadzonego badania</w:t>
+      </w:r>
+      <w:bookmarkEnd w:id="23"/>
+    </w:p>
+    <w:p>
+      <w:r>
+        <w:t>Wyniki zostały przedstawione za pomocą tabel oraz wykresów.</w:t>
+      </w:r>
+    </w:p>
+    <w:p>
+      <w:pPr>
+        <w:pStyle w:val="Nagwek2"/>
+      </w:pPr>
+      <w:bookmarkStart w:id="24" w:name="_Toc156123024"/>
+      <w:r>
+        <w:t>Wszystkie wyniki</w:t>
+      </w:r>
+      <w:r>
+        <w:t xml:space="preserve"> przedstawione tabelarycznie</w:t>
+      </w:r>
+      <w:bookmarkEnd w:id="24"/>
+    </w:p>
+    <w:p>
+      <w:r>
+        <w:t>Wyniki uruchomień algorytmu dla poszczególnych problemów z ustalonymi parametrami zostały zestawione w tabelach.</w:t>
+      </w:r>
+    </w:p>
+    <w:p>
+      <w:pPr>
+        <w:spacing w:line="720" w:lineRule="auto"/>
+        <w:jc w:val="center"/>
+      </w:pPr>
+      <w:r>
+        <w:rPr>
+          <w:noProof/>
+        </w:rPr>
+        <w:lastRenderedPageBreak/>
+        <w:drawing>
+          <wp:inline distT="0" distB="0" distL="0" distR="0" wp14:anchorId="774A2F25" wp14:editId="6919835D">
+            <wp:extent cx="2857500" cy="3829050"/>
+            <wp:effectExtent l="0" t="0" r="0" b="0"/>
+            <wp:docPr id="466243011" name="Obraz 146" descr="Obraz zawierający tekst, zrzut ekranu, paragon, numer&#10;&#10;Opis wygenerowany automatycznie"/>
+            <wp:cNvGraphicFramePr>
+              <a:graphicFrameLocks xmlns:a="http://schemas.openxmlformats.org/drawingml/2006/main" noChangeAspect="1"/>
+            </wp:cNvGraphicFramePr>
+            <a:graphic xmlns:a="http://schemas.openxmlformats.org/drawingml/2006/main">
+              <a:graphicData uri="http://schemas.openxmlformats.org/drawingml/2006/picture">
+                <pic:pic xmlns:pic="http://schemas.openxmlformats.org/drawingml/2006/picture">
+                  <pic:nvPicPr>
+                    <pic:cNvPr id="466243011" name="Obraz 146" descr="Obraz zawierający tekst, zrzut ekranu, paragon, numer&#10;&#10;Opis wygenerowany automatycznie"/>
+                    <pic:cNvPicPr/>
+                  </pic:nvPicPr>
+                  <pic:blipFill>
+                    <a:blip r:embed="rId16"/>
+                    <a:stretch>
+                      <a:fillRect/>
+                    </a:stretch>
+                  </pic:blipFill>
+                  <pic:spPr>
+                    <a:xfrm>
+                      <a:off x="0" y="0"/>
+                      <a:ext cx="2857500" cy="3829050"/>
+                    </a:xfrm>
+                    <a:prstGeom prst="rect">
+                      <a:avLst/>
+                    </a:prstGeom>
+                  </pic:spPr>
+                </pic:pic>
+              </a:graphicData>
+            </a:graphic>
+          </wp:inline>
+        </w:drawing>
+      </w:r>
+      <w:r>
+        <w:rPr>
+          <w:noProof/>
+        </w:rPr>
+        <w:drawing>
+          <wp:inline distT="0" distB="0" distL="0" distR="0" wp14:anchorId="533D3224" wp14:editId="12D17A41">
+            <wp:extent cx="2857500" cy="3829050"/>
+            <wp:effectExtent l="0" t="0" r="0" b="0"/>
+            <wp:docPr id="808250765" name="Obraz 147" descr="Obraz zawierający tekst, zrzut ekranu, paragon, numer&#10;&#10;Opis wygenerowany automatycznie"/>
+            <wp:cNvGraphicFramePr>
+              <a:graphicFrameLocks xmlns:a="http://schemas.openxmlformats.org/drawingml/2006/main" noChangeAspect="1"/>
+            </wp:cNvGraphicFramePr>
+            <a:graphic xmlns:a="http://schemas.openxmlformats.org/drawingml/2006/main">
+              <a:graphicData uri="http://schemas.openxmlformats.org/drawingml/2006/picture">
+                <pic:pic xmlns:pic="http://schemas.openxmlformats.org/drawingml/2006/picture">
+                  <pic:nvPicPr>
+                    <pic:cNvPr id="808250765" name="Obraz 147" descr="Obraz zawierający tekst, zrzut ekranu, paragon, numer&#10;&#10;Opis wygenerowany automatycznie"/>
+                    <pic:cNvPicPr/>
+                  </pic:nvPicPr>
+                  <pic:blipFill>
+                    <a:blip r:embed="rId17"/>
+                    <a:stretch>
+                      <a:fillRect/>
+                    </a:stretch>
+                  </pic:blipFill>
+                  <pic:spPr>
+                    <a:xfrm>
+                      <a:off x="0" y="0"/>
+                      <a:ext cx="2857500" cy="3829050"/>
+                    </a:xfrm>
+                    <a:prstGeom prst="rect">
+                      <a:avLst/>
+                    </a:prstGeom>
+                  </pic:spPr>
+                </pic:pic>
+              </a:graphicData>
+            </a:graphic>
+          </wp:inline>
+        </w:drawing>
+      </w:r>
+      <w:r>
+        <w:rPr>
+          <w:noProof/>
+        </w:rPr>
+        <w:drawing>
+          <wp:inline distT="0" distB="0" distL="0" distR="0" wp14:anchorId="11881E74" wp14:editId="094BBF92">
+            <wp:extent cx="2857500" cy="3829050"/>
+            <wp:effectExtent l="0" t="0" r="0" b="0"/>
+            <wp:docPr id="192699964" name="Obraz 148" descr="Obraz zawierający tekst, zrzut ekranu, paragon, numer&#10;&#10;Opis wygenerowany automatycznie"/>
+            <wp:cNvGraphicFramePr>
+              <a:graphicFrameLocks xmlns:a="http://schemas.openxmlformats.org/drawingml/2006/main" noChangeAspect="1"/>
+            </wp:cNvGraphicFramePr>
+            <a:graphic xmlns:a="http://schemas.openxmlformats.org/drawingml/2006/main">
+              <a:graphicData uri="http://schemas.openxmlformats.org/drawingml/2006/picture">
+                <pic:pic xmlns:pic="http://schemas.openxmlformats.org/drawingml/2006/picture">
+                  <pic:nvPicPr>
+                    <pic:cNvPr id="192699964" name="Obraz 148" descr="Obraz zawierający tekst, zrzut ekranu, paragon, numer&#10;&#10;Opis wygenerowany automatycznie"/>
+                    <pic:cNvPicPr/>
+                  </pic:nvPicPr>
+                  <pic:blipFill>
+                    <a:blip r:embed="rId18"/>
+                    <a:stretch>
+                      <a:fillRect/>
+                    </a:stretch>
+                  </pic:blipFill>
+                  <pic:spPr>
+                    <a:xfrm>
+                      <a:off x="0" y="0"/>
+                      <a:ext cx="2857500" cy="3829050"/>
+                    </a:xfrm>
+                    <a:prstGeom prst="rect">
+                      <a:avLst/>
+                    </a:prstGeom>
+                  </pic:spPr>
+                </pic:pic>
+              </a:graphicData>
+            </a:graphic>
+          </wp:inline>
+        </w:drawing>
+      </w:r>
+      <w:r>
+        <w:rPr>
+          <w:noProof/>
+        </w:rPr>
+        <w:lastRenderedPageBreak/>
+        <w:drawing>
+          <wp:inline distT="0" distB="0" distL="0" distR="0" wp14:anchorId="48753889" wp14:editId="3A01011B">
+            <wp:extent cx="2857500" cy="3829050"/>
+            <wp:effectExtent l="0" t="0" r="0" b="0"/>
+            <wp:docPr id="1222892607" name="Obraz 149" descr="Obraz zawierający tekst, zrzut ekranu, paragon, numer&#10;&#10;Opis wygenerowany automatycznie"/>
+            <wp:cNvGraphicFramePr>
+              <a:graphicFrameLocks xmlns:a="http://schemas.openxmlformats.org/drawingml/2006/main" noChangeAspect="1"/>
+            </wp:cNvGraphicFramePr>
+            <a:graphic xmlns:a="http://schemas.openxmlformats.org/drawingml/2006/main">
+              <a:graphicData uri="http://schemas.openxmlformats.org/drawingml/2006/picture">
+                <pic:pic xmlns:pic="http://schemas.openxmlformats.org/drawingml/2006/picture">
+                  <pic:nvPicPr>
+                    <pic:cNvPr id="1222892607" name="Obraz 149" descr="Obraz zawierający tekst, zrzut ekranu, paragon, numer&#10;&#10;Opis wygenerowany automatycznie"/>
+                    <pic:cNvPicPr/>
+                  </pic:nvPicPr>
+                  <pic:blipFill>
+                    <a:blip r:embed="rId19"/>
+                    <a:stretch>
+                      <a:fillRect/>
+                    </a:stretch>
+                  </pic:blipFill>
+                  <pic:spPr>
+                    <a:xfrm>
+                      <a:off x="0" y="0"/>
+                      <a:ext cx="2857500" cy="3829050"/>
+                    </a:xfrm>
+                    <a:prstGeom prst="rect">
+                      <a:avLst/>
+                    </a:prstGeom>
+                  </pic:spPr>
+                </pic:pic>
+              </a:graphicData>
+            </a:graphic>
+          </wp:inline>
+        </w:drawing>
+      </w:r>
+      <w:r>
+        <w:rPr>
+          <w:noProof/>
+        </w:rPr>
+        <w:drawing>
+          <wp:inline distT="0" distB="0" distL="0" distR="0" wp14:anchorId="7CC25047" wp14:editId="53944412">
+            <wp:extent cx="2857500" cy="3829050"/>
+            <wp:effectExtent l="0" t="0" r="0" b="0"/>
+            <wp:docPr id="2076038477" name="Obraz 150" descr="Obraz zawierający tekst, zrzut ekranu, paragon, numer&#10;&#10;Opis wygenerowany automatycznie"/>
+            <wp:cNvGraphicFramePr>
+              <a:graphicFrameLocks xmlns:a="http://schemas.openxmlformats.org/drawingml/2006/main" noChangeAspect="1"/>
+            </wp:cNvGraphicFramePr>
+            <a:graphic xmlns:a="http://schemas.openxmlformats.org/drawingml/2006/main">
+              <a:graphicData uri="http://schemas.openxmlformats.org/drawingml/2006/picture">
+                <pic:pic xmlns:pic="http://schemas.openxmlformats.org/drawingml/2006/picture">
+                  <pic:nvPicPr>
+                    <pic:cNvPr id="2076038477" name="Obraz 150" descr="Obraz zawierający tekst, zrzut ekranu, paragon, numer&#10;&#10;Opis wygenerowany automatycznie"/>
+                    <pic:cNvPicPr/>
+                  </pic:nvPicPr>
+                  <pic:blipFill>
+                    <a:blip r:embed="rId20"/>
+                    <a:stretch>
+                      <a:fillRect/>
+                    </a:stretch>
+                  </pic:blipFill>
+                  <pic:spPr>
+                    <a:xfrm>
+                      <a:off x="0" y="0"/>
+                      <a:ext cx="2857500" cy="3829050"/>
+                    </a:xfrm>
+                    <a:prstGeom prst="rect">
+                      <a:avLst/>
+                    </a:prstGeom>
+                  </pic:spPr>
+                </pic:pic>
+              </a:graphicData>
+            </a:graphic>
+          </wp:inline>
+        </w:drawing>
+      </w:r>
+      <w:r>
+        <w:rPr>
+          <w:noProof/>
+        </w:rPr>
+        <w:drawing>
+          <wp:inline distT="0" distB="0" distL="0" distR="0" wp14:anchorId="3B863185" wp14:editId="7A044984">
+            <wp:extent cx="2857500" cy="3829050"/>
+            <wp:effectExtent l="0" t="0" r="0" b="0"/>
+            <wp:docPr id="616275129" name="Obraz 151" descr="Obraz zawierający tekst, zrzut ekranu, paragon, numer&#10;&#10;Opis wygenerowany automatycznie"/>
+            <wp:cNvGraphicFramePr>
+              <a:graphicFrameLocks xmlns:a="http://schemas.openxmlformats.org/drawingml/2006/main" noChangeAspect="1"/>
+            </wp:cNvGraphicFramePr>
+            <a:graphic xmlns:a="http://schemas.openxmlformats.org/drawingml/2006/main">
+              <a:graphicData uri="http://schemas.openxmlformats.org/drawingml/2006/picture">
+                <pic:pic xmlns:pic="http://schemas.openxmlformats.org/drawingml/2006/picture">
+                  <pic:nvPicPr>
+                    <pic:cNvPr id="616275129" name="Obraz 151" descr="Obraz zawierający tekst, zrzut ekranu, paragon, numer&#10;&#10;Opis wygenerowany automatycznie"/>
+                    <pic:cNvPicPr/>
+                  </pic:nvPicPr>
+                  <pic:blipFill>
+                    <a:blip r:embed="rId21"/>
+                    <a:stretch>
+                      <a:fillRect/>
+                    </a:stretch>
+                  </pic:blipFill>
+                  <pic:spPr>
+                    <a:xfrm>
+                      <a:off x="0" y="0"/>
+                      <a:ext cx="2857500" cy="3829050"/>
+                    </a:xfrm>
+                    <a:prstGeom prst="rect">
+                      <a:avLst/>
+                    </a:prstGeom>
+                  </pic:spPr>
+                </pic:pic>
+              </a:graphicData>
+            </a:graphic>
+          </wp:inline>
+        </w:drawing>
+      </w:r>
+      <w:r>
+        <w:rPr>
+          <w:noProof/>
+        </w:rPr>
+        <w:drawing>
+          <wp:inline distT="0" distB="0" distL="0" distR="0" wp14:anchorId="33A30510" wp14:editId="11854B23">
+            <wp:extent cx="2857500" cy="3829050"/>
+            <wp:effectExtent l="0" t="0" r="0" b="0"/>
+            <wp:docPr id="308537884" name="Obraz 152" descr="Obraz zawierający tekst, zrzut ekranu, paragon, Czcionka&#10;&#10;Opis wygenerowany automatycznie"/>
+            <wp:cNvGraphicFramePr>
+              <a:graphicFrameLocks xmlns:a="http://schemas.openxmlformats.org/drawingml/2006/main" noChangeAspect="1"/>
+            </wp:cNvGraphicFramePr>
+            <a:graphic xmlns:a="http://schemas.openxmlformats.org/drawingml/2006/main">
+              <a:graphicData uri="http://schemas.openxmlformats.org/drawingml/2006/picture">
+                <pic:pic xmlns:pic="http://schemas.openxmlformats.org/drawingml/2006/picture">
+                  <pic:nvPicPr>
+                    <pic:cNvPr id="308537884" name="Obraz 152" descr="Obraz zawierający tekst, zrzut ekranu, paragon, Czcionka&#10;&#10;Opis wygenerowany automatycznie"/>
+                    <pic:cNvPicPr/>
+                  </pic:nvPicPr>
+                  <pic:blipFill>
+                    <a:blip r:embed="rId22"/>
+                    <a:stretch>
+                      <a:fillRect/>
+                    </a:stretch>
+                  </pic:blipFill>
+                  <pic:spPr>
+                    <a:xfrm>
+                      <a:off x="0" y="0"/>
+                      <a:ext cx="2857500" cy="3829050"/>
+                    </a:xfrm>
+                    <a:prstGeom prst="rect">
+                      <a:avLst/>
+                    </a:prstGeom>
+                  </pic:spPr>
+                </pic:pic>
+              </a:graphicData>
+            </a:graphic>
+          </wp:inline>
+        </w:drawing>
+      </w:r>
+      <w:r>
+        <w:rPr>
+          <w:noProof/>
+        </w:rPr>
+        <w:lastRenderedPageBreak/>
+        <w:drawing>
+          <wp:inline distT="0" distB="0" distL="0" distR="0" wp14:anchorId="1E99F0DA" wp14:editId="41A02CB2">
+            <wp:extent cx="2857500" cy="3829050"/>
+            <wp:effectExtent l="0" t="0" r="0" b="0"/>
+            <wp:docPr id="1765337533" name="Obraz 153" descr="Obraz zawierający tekst, zrzut ekranu, paragon, numer&#10;&#10;Opis wygenerowany automatycznie"/>
+            <wp:cNvGraphicFramePr>
+              <a:graphicFrameLocks xmlns:a="http://schemas.openxmlformats.org/drawingml/2006/main" noChangeAspect="1"/>
+            </wp:cNvGraphicFramePr>
+            <a:graphic xmlns:a="http://schemas.openxmlformats.org/drawingml/2006/main">
+              <a:graphicData uri="http://schemas.openxmlformats.org/drawingml/2006/picture">
+                <pic:pic xmlns:pic="http://schemas.openxmlformats.org/drawingml/2006/picture">
+                  <pic:nvPicPr>
+                    <pic:cNvPr id="1765337533" name="Obraz 153" descr="Obraz zawierający tekst, zrzut ekranu, paragon, numer&#10;&#10;Opis wygenerowany automatycznie"/>
+                    <pic:cNvPicPr/>
+                  </pic:nvPicPr>
+                  <pic:blipFill>
+                    <a:blip r:embed="rId23"/>
+                    <a:stretch>
+                      <a:fillRect/>
+                    </a:stretch>
+                  </pic:blipFill>
+                  <pic:spPr>
+                    <a:xfrm>
+                      <a:off x="0" y="0"/>
+                      <a:ext cx="2857500" cy="3829050"/>
+                    </a:xfrm>
+                    <a:prstGeom prst="rect">
+                      <a:avLst/>
+                    </a:prstGeom>
+                  </pic:spPr>
+                </pic:pic>
+              </a:graphicData>
+            </a:graphic>
+          </wp:inline>
+        </w:drawing>
+      </w:r>
+      <w:r>
+        <w:rPr>
+          <w:noProof/>
+        </w:rPr>
+        <w:drawing>
+          <wp:inline distT="0" distB="0" distL="0" distR="0" wp14:anchorId="5DCA1E2D" wp14:editId="38DF7E3C">
+            <wp:extent cx="2857500" cy="3829050"/>
+            <wp:effectExtent l="0" t="0" r="0" b="0"/>
+            <wp:docPr id="424634485" name="Obraz 154" descr="Obraz zawierający tekst, zrzut ekranu, paragon, numer&#10;&#10;Opis wygenerowany automatycznie"/>
+            <wp:cNvGraphicFramePr>
+              <a:graphicFrameLocks xmlns:a="http://schemas.openxmlformats.org/drawingml/2006/main" noChangeAspect="1"/>
+            </wp:cNvGraphicFramePr>
+            <a:graphic xmlns:a="http://schemas.openxmlformats.org/drawingml/2006/main">
+              <a:graphicData uri="http://schemas.openxmlformats.org/drawingml/2006/picture">
+                <pic:pic xmlns:pic="http://schemas.openxmlformats.org/drawingml/2006/picture">
+                  <pic:nvPicPr>
+                    <pic:cNvPr id="424634485" name="Obraz 154" descr="Obraz zawierający tekst, zrzut ekranu, paragon, numer&#10;&#10;Opis wygenerowany automatycznie"/>
+                    <pic:cNvPicPr/>
+                  </pic:nvPicPr>
+                  <pic:blipFill>
+                    <a:blip r:embed="rId24"/>
+                    <a:stretch>
+                      <a:fillRect/>
+                    </a:stretch>
+                  </pic:blipFill>
+                  <pic:spPr>
+                    <a:xfrm>
+                      <a:off x="0" y="0"/>
+                      <a:ext cx="2857500" cy="3829050"/>
+                    </a:xfrm>
+                    <a:prstGeom prst="rect">
+                      <a:avLst/>
+                    </a:prstGeom>
+                  </pic:spPr>
+                </pic:pic>
+              </a:graphicData>
+            </a:graphic>
+          </wp:inline>
+        </w:drawing>
+      </w:r>
+      <w:r>
+        <w:rPr>
+          <w:noProof/>
+        </w:rPr>
+        <w:drawing>
+          <wp:inline distT="0" distB="0" distL="0" distR="0" wp14:anchorId="449F66A8" wp14:editId="70FA87E7">
+            <wp:extent cx="2857500" cy="3829050"/>
+            <wp:effectExtent l="0" t="0" r="0" b="0"/>
+            <wp:docPr id="635902862" name="Obraz 155" descr="Obraz zawierający tekst, zrzut ekranu, paragon, Czcionka&#10;&#10;Opis wygenerowany automatycznie"/>
+            <wp:cNvGraphicFramePr>
+              <a:graphicFrameLocks xmlns:a="http://schemas.openxmlformats.org/drawingml/2006/main" noChangeAspect="1"/>
+            </wp:cNvGraphicFramePr>
+            <a:graphic xmlns:a="http://schemas.openxmlformats.org/drawingml/2006/main">
+              <a:graphicData uri="http://schemas.openxmlformats.org/drawingml/2006/picture">
+                <pic:pic xmlns:pic="http://schemas.openxmlformats.org/drawingml/2006/picture">
+                  <pic:nvPicPr>
+                    <pic:cNvPr id="635902862" name="Obraz 155" descr="Obraz zawierający tekst, zrzut ekranu, paragon, Czcionka&#10;&#10;Opis wygenerowany automatycznie"/>
+                    <pic:cNvPicPr/>
+                  </pic:nvPicPr>
+                  <pic:blipFill>
+                    <a:blip r:embed="rId25"/>
+                    <a:stretch>
+                      <a:fillRect/>
+                    </a:stretch>
+                  </pic:blipFill>
+                  <pic:spPr>
+                    <a:xfrm>
+                      <a:off x="0" y="0"/>
+                      <a:ext cx="2857500" cy="3829050"/>
+                    </a:xfrm>
+                    <a:prstGeom prst="rect">
+                      <a:avLst/>
+                    </a:prstGeom>
+                  </pic:spPr>
+                </pic:pic>
+              </a:graphicData>
+            </a:graphic>
+          </wp:inline>
+        </w:drawing>
+      </w:r>
+      <w:r>
+        <w:rPr>
+          <w:noProof/>
+        </w:rPr>
+        <w:drawing>
+          <wp:inline distT="0" distB="0" distL="0" distR="0" wp14:anchorId="2F922464" wp14:editId="563CAD64">
+            <wp:extent cx="2857500" cy="3829050"/>
+            <wp:effectExtent l="0" t="0" r="0" b="0"/>
+            <wp:docPr id="617531656" name="Obraz 156" descr="Obraz zawierający tekst, zrzut ekranu, paragon, numer&#10;&#10;Opis wygenerowany automatycznie"/>
+            <wp:cNvGraphicFramePr>
+              <a:graphicFrameLocks xmlns:a="http://schemas.openxmlformats.org/drawingml/2006/main" noChangeAspect="1"/>
+            </wp:cNvGraphicFramePr>
+            <a:graphic xmlns:a="http://schemas.openxmlformats.org/drawingml/2006/main">
+              <a:graphicData uri="http://schemas.openxmlformats.org/drawingml/2006/picture">
+                <pic:pic xmlns:pic="http://schemas.openxmlformats.org/drawingml/2006/picture">
+                  <pic:nvPicPr>
+                    <pic:cNvPr id="617531656" name="Obraz 156" descr="Obraz zawierający tekst, zrzut ekranu, paragon, numer&#10;&#10;Opis wygenerowany automatycznie"/>
+                    <pic:cNvPicPr/>
+                  </pic:nvPicPr>
+                  <pic:blipFill>
+                    <a:blip r:embed="rId26"/>
+                    <a:stretch>
+                      <a:fillRect/>
+                    </a:stretch>
+                  </pic:blipFill>
+                  <pic:spPr>
+                    <a:xfrm>
+                      <a:off x="0" y="0"/>
+                      <a:ext cx="2857500" cy="3829050"/>
+                    </a:xfrm>
+                    <a:prstGeom prst="rect">
+                      <a:avLst/>
+                    </a:prstGeom>
+                  </pic:spPr>
+                </pic:pic>
+              </a:graphicData>
+            </a:graphic>
+          </wp:inline>
+        </w:drawing>
+      </w:r>
+      <w:r>
+        <w:rPr>
+          <w:noProof/>
+        </w:rPr>
+        <w:lastRenderedPageBreak/>
+        <w:drawing>
+          <wp:inline distT="0" distB="0" distL="0" distR="0" wp14:anchorId="718F19B1" wp14:editId="70D4B48F">
+            <wp:extent cx="2857500" cy="3829050"/>
+            <wp:effectExtent l="0" t="0" r="0" b="0"/>
+            <wp:docPr id="1880879239" name="Obraz 157" descr="Obraz zawierający tekst, zrzut ekranu, paragon, numer&#10;&#10;Opis wygenerowany automatycznie"/>
+            <wp:cNvGraphicFramePr>
+              <a:graphicFrameLocks xmlns:a="http://schemas.openxmlformats.org/drawingml/2006/main" noChangeAspect="1"/>
+            </wp:cNvGraphicFramePr>
+            <a:graphic xmlns:a="http://schemas.openxmlformats.org/drawingml/2006/main">
+              <a:graphicData uri="http://schemas.openxmlformats.org/drawingml/2006/picture">
+                <pic:pic xmlns:pic="http://schemas.openxmlformats.org/drawingml/2006/picture">
+                  <pic:nvPicPr>
+                    <pic:cNvPr id="1880879239" name="Obraz 157" descr="Obraz zawierający tekst, zrzut ekranu, paragon, numer&#10;&#10;Opis wygenerowany automatycznie"/>
+                    <pic:cNvPicPr/>
+                  </pic:nvPicPr>
+                  <pic:blipFill>
+                    <a:blip r:embed="rId27"/>
+                    <a:stretch>
+                      <a:fillRect/>
+                    </a:stretch>
+                  </pic:blipFill>
+                  <pic:spPr>
+                    <a:xfrm>
+                      <a:off x="0" y="0"/>
+                      <a:ext cx="2857500" cy="3829050"/>
+                    </a:xfrm>
+                    <a:prstGeom prst="rect">
+                      <a:avLst/>
+                    </a:prstGeom>
+                  </pic:spPr>
+                </pic:pic>
+              </a:graphicData>
+            </a:graphic>
+          </wp:inline>
+        </w:drawing>
+      </w:r>
+      <w:r>
+        <w:rPr>
+          <w:noProof/>
+        </w:rPr>
+        <w:drawing>
+          <wp:inline distT="0" distB="0" distL="0" distR="0" wp14:anchorId="7568476B" wp14:editId="2B1FCCFC">
+            <wp:extent cx="2857500" cy="3829050"/>
+            <wp:effectExtent l="0" t="0" r="0" b="0"/>
+            <wp:docPr id="663220656" name="Obraz 158" descr="Obraz zawierający tekst, zrzut ekranu, numer, Czcionka&#10;&#10;Opis wygenerowany automatycznie"/>
+            <wp:cNvGraphicFramePr>
+              <a:graphicFrameLocks xmlns:a="http://schemas.openxmlformats.org/drawingml/2006/main" noChangeAspect="1"/>
+            </wp:cNvGraphicFramePr>
+            <a:graphic xmlns:a="http://schemas.openxmlformats.org/drawingml/2006/main">
+              <a:graphicData uri="http://schemas.openxmlformats.org/drawingml/2006/picture">
+                <pic:pic xmlns:pic="http://schemas.openxmlformats.org/drawingml/2006/picture">
+                  <pic:nvPicPr>
+                    <pic:cNvPr id="663220656" name="Obraz 158" descr="Obraz zawierający tekst, zrzut ekranu, numer, Czcionka&#10;&#10;Opis wygenerowany automatycznie"/>
+                    <pic:cNvPicPr/>
+                  </pic:nvPicPr>
+                  <pic:blipFill>
+                    <a:blip r:embed="rId28"/>
+                    <a:stretch>
+                      <a:fillRect/>
+                    </a:stretch>
+                  </pic:blipFill>
+                  <pic:spPr>
+                    <a:xfrm>
+                      <a:off x="0" y="0"/>
+                      <a:ext cx="2857500" cy="3829050"/>
+                    </a:xfrm>
+                    <a:prstGeom prst="rect">
+                      <a:avLst/>
+                    </a:prstGeom>
+                  </pic:spPr>
+                </pic:pic>
+              </a:graphicData>
+            </a:graphic>
+          </wp:inline>
+        </w:drawing>
+      </w:r>
+      <w:r>
+        <w:rPr>
+          <w:noProof/>
+        </w:rPr>
+        <w:drawing>
+          <wp:inline distT="0" distB="0" distL="0" distR="0" wp14:anchorId="6B8F9BEF" wp14:editId="7E079CE9">
+            <wp:extent cx="2857500" cy="3829050"/>
+            <wp:effectExtent l="0" t="0" r="0" b="0"/>
+            <wp:docPr id="335999828" name="Obraz 159" descr="Obraz zawierający tekst, zrzut ekranu, paragon, numer&#10;&#10;Opis wygenerowany automatycznie"/>
+            <wp:cNvGraphicFramePr>
+              <a:graphicFrameLocks xmlns:a="http://schemas.openxmlformats.org/drawingml/2006/main" noChangeAspect="1"/>
+            </wp:cNvGraphicFramePr>
+            <a:graphic xmlns:a="http://schemas.openxmlformats.org/drawingml/2006/main">
+              <a:graphicData uri="http://schemas.openxmlformats.org/drawingml/2006/picture">
+                <pic:pic xmlns:pic="http://schemas.openxmlformats.org/drawingml/2006/picture">
+                  <pic:nvPicPr>
+                    <pic:cNvPr id="335999828" name="Obraz 159" descr="Obraz zawierający tekst, zrzut ekranu, paragon, numer&#10;&#10;Opis wygenerowany automatycznie"/>
+                    <pic:cNvPicPr/>
+                  </pic:nvPicPr>
+                  <pic:blipFill>
+                    <a:blip r:embed="rId29"/>
+                    <a:stretch>
+                      <a:fillRect/>
+                    </a:stretch>
+                  </pic:blipFill>
+                  <pic:spPr>
+                    <a:xfrm>
+                      <a:off x="0" y="0"/>
+                      <a:ext cx="2857500" cy="3829050"/>
+                    </a:xfrm>
+                    <a:prstGeom prst="rect">
+                      <a:avLst/>
+                    </a:prstGeom>
+                  </pic:spPr>
+                </pic:pic>
+              </a:graphicData>
+            </a:graphic>
+          </wp:inline>
+        </w:drawing>
+      </w:r>
+      <w:r>
+        <w:rPr>
+          <w:noProof/>
+        </w:rPr>
+        <w:drawing>
+          <wp:inline distT="0" distB="0" distL="0" distR="0" wp14:anchorId="3336AAB1" wp14:editId="051B8DC9">
+            <wp:extent cx="2857500" cy="3829050"/>
+            <wp:effectExtent l="0" t="0" r="0" b="0"/>
+            <wp:docPr id="624936427" name="Obraz 160" descr="Obraz zawierający tekst, zrzut ekranu, paragon, Czcionka&#10;&#10;Opis wygenerowany automatycznie"/>
+            <wp:cNvGraphicFramePr>
+              <a:graphicFrameLocks xmlns:a="http://schemas.openxmlformats.org/drawingml/2006/main" noChangeAspect="1"/>
+            </wp:cNvGraphicFramePr>
+            <a:graphic xmlns:a="http://schemas.openxmlformats.org/drawingml/2006/main">
+              <a:graphicData uri="http://schemas.openxmlformats.org/drawingml/2006/picture">
+                <pic:pic xmlns:pic="http://schemas.openxmlformats.org/drawingml/2006/picture">
+                  <pic:nvPicPr>
+                    <pic:cNvPr id="624936427" name="Obraz 160" descr="Obraz zawierający tekst, zrzut ekranu, paragon, Czcionka&#10;&#10;Opis wygenerowany automatycznie"/>
+                    <pic:cNvPicPr/>
+                  </pic:nvPicPr>
+                  <pic:blipFill>
+                    <a:blip r:embed="rId30"/>
+                    <a:stretch>
+                      <a:fillRect/>
+                    </a:stretch>
+                  </pic:blipFill>
+                  <pic:spPr>
+                    <a:xfrm>
+                      <a:off x="0" y="0"/>
+                      <a:ext cx="2857500" cy="3829050"/>
+                    </a:xfrm>
+                    <a:prstGeom prst="rect">
+                      <a:avLst/>
+                    </a:prstGeom>
+                  </pic:spPr>
+                </pic:pic>
+              </a:graphicData>
+            </a:graphic>
+          </wp:inline>
+        </w:drawing>
+      </w:r>
+      <w:r>
+        <w:rPr>
+          <w:noProof/>
+        </w:rPr>
+        <w:lastRenderedPageBreak/>
+        <w:drawing>
+          <wp:inline distT="0" distB="0" distL="0" distR="0" wp14:anchorId="464A2CD0" wp14:editId="0D1B044E">
+            <wp:extent cx="2857500" cy="3829050"/>
+            <wp:effectExtent l="0" t="0" r="0" b="0"/>
+            <wp:docPr id="1268653159" name="Obraz 161" descr="Obraz zawierający tekst, zrzut ekranu, paragon, numer&#10;&#10;Opis wygenerowany automatycznie"/>
+            <wp:cNvGraphicFramePr>
+              <a:graphicFrameLocks xmlns:a="http://schemas.openxmlformats.org/drawingml/2006/main" noChangeAspect="1"/>
+            </wp:cNvGraphicFramePr>
+            <a:graphic xmlns:a="http://schemas.openxmlformats.org/drawingml/2006/main">
+              <a:graphicData uri="http://schemas.openxmlformats.org/drawingml/2006/picture">
+                <pic:pic xmlns:pic="http://schemas.openxmlformats.org/drawingml/2006/picture">
+                  <pic:nvPicPr>
+                    <pic:cNvPr id="1268653159" name="Obraz 161" descr="Obraz zawierający tekst, zrzut ekranu, paragon, numer&#10;&#10;Opis wygenerowany automatycznie"/>
+                    <pic:cNvPicPr/>
+                  </pic:nvPicPr>
+                  <pic:blipFill>
+                    <a:blip r:embed="rId31"/>
+                    <a:stretch>
+                      <a:fillRect/>
+                    </a:stretch>
+                  </pic:blipFill>
+                  <pic:spPr>
+                    <a:xfrm>
+                      <a:off x="0" y="0"/>
+                      <a:ext cx="2857500" cy="3829050"/>
+                    </a:xfrm>
+                    <a:prstGeom prst="rect">
+                      <a:avLst/>
+                    </a:prstGeom>
+                  </pic:spPr>
+                </pic:pic>
+              </a:graphicData>
+            </a:graphic>
+          </wp:inline>
+        </w:drawing>
+      </w:r>
+      <w:r>
+        <w:rPr>
+          <w:noProof/>
+        </w:rPr>
+        <w:drawing>
+          <wp:inline distT="0" distB="0" distL="0" distR="0" wp14:anchorId="7D8BC90C" wp14:editId="6080E539">
+            <wp:extent cx="2857500" cy="3829050"/>
+            <wp:effectExtent l="0" t="0" r="0" b="0"/>
+            <wp:docPr id="1432643222" name="Obraz 162" descr="Obraz zawierający tekst, zrzut ekranu, paragon, numer&#10;&#10;Opis wygenerowany automatycznie"/>
+            <wp:cNvGraphicFramePr>
+              <a:graphicFrameLocks xmlns:a="http://schemas.openxmlformats.org/drawingml/2006/main" noChangeAspect="1"/>
+            </wp:cNvGraphicFramePr>
+            <a:graphic xmlns:a="http://schemas.openxmlformats.org/drawingml/2006/main">
+              <a:graphicData uri="http://schemas.openxmlformats.org/drawingml/2006/picture">
+                <pic:pic xmlns:pic="http://schemas.openxmlformats.org/drawingml/2006/picture">
+                  <pic:nvPicPr>
+                    <pic:cNvPr id="1432643222" name="Obraz 162" descr="Obraz zawierający tekst, zrzut ekranu, paragon, numer&#10;&#10;Opis wygenerowany automatycznie"/>
+                    <pic:cNvPicPr/>
+                  </pic:nvPicPr>
+                  <pic:blipFill>
+                    <a:blip r:embed="rId32"/>
+                    <a:stretch>
+                      <a:fillRect/>
+                    </a:stretch>
+                  </pic:blipFill>
+                  <pic:spPr>
+                    <a:xfrm>
+                      <a:off x="0" y="0"/>
+                      <a:ext cx="2857500" cy="3829050"/>
+                    </a:xfrm>
+                    <a:prstGeom prst="rect">
+                      <a:avLst/>
+                    </a:prstGeom>
+                  </pic:spPr>
+                </pic:pic>
+              </a:graphicData>
+            </a:graphic>
+          </wp:inline>
+        </w:drawing>
+      </w:r>
+      <w:r>
+        <w:rPr>
+          <w:noProof/>
+        </w:rPr>
+        <w:drawing>
+          <wp:inline distT="0" distB="0" distL="0" distR="0" wp14:anchorId="11284E89" wp14:editId="4BE6A116">
+            <wp:extent cx="2857500" cy="3829050"/>
+            <wp:effectExtent l="0" t="0" r="0" b="0"/>
+            <wp:docPr id="2067712027" name="Obraz 163" descr="Obraz zawierający tekst, zrzut ekranu, paragon, numer&#10;&#10;Opis wygenerowany automatycznie"/>
+            <wp:cNvGraphicFramePr>
+              <a:graphicFrameLocks xmlns:a="http://schemas.openxmlformats.org/drawingml/2006/main" noChangeAspect="1"/>
+            </wp:cNvGraphicFramePr>
+            <a:graphic xmlns:a="http://schemas.openxmlformats.org/drawingml/2006/main">
+              <a:graphicData uri="http://schemas.openxmlformats.org/drawingml/2006/picture">
+                <pic:pic xmlns:pic="http://schemas.openxmlformats.org/drawingml/2006/picture">
+                  <pic:nvPicPr>
+                    <pic:cNvPr id="2067712027" name="Obraz 163" descr="Obraz zawierający tekst, zrzut ekranu, paragon, numer&#10;&#10;Opis wygenerowany automatycznie"/>
+                    <pic:cNvPicPr/>
+                  </pic:nvPicPr>
+                  <pic:blipFill>
+                    <a:blip r:embed="rId33"/>
+                    <a:stretch>
+                      <a:fillRect/>
+                    </a:stretch>
+                  </pic:blipFill>
+                  <pic:spPr>
+                    <a:xfrm>
+                      <a:off x="0" y="0"/>
+                      <a:ext cx="2857500" cy="3829050"/>
+                    </a:xfrm>
+                    <a:prstGeom prst="rect">
+                      <a:avLst/>
+                    </a:prstGeom>
+                  </pic:spPr>
+                </pic:pic>
+              </a:graphicData>
+            </a:graphic>
+          </wp:inline>
+        </w:drawing>
+      </w:r>
+      <w:r>
+        <w:rPr>
+          <w:noProof/>
+        </w:rPr>
+        <w:drawing>
+          <wp:inline distT="0" distB="0" distL="0" distR="0" wp14:anchorId="73EE32B5" wp14:editId="69BE999D">
+            <wp:extent cx="2857500" cy="3829050"/>
+            <wp:effectExtent l="0" t="0" r="0" b="0"/>
+            <wp:docPr id="971259640" name="Obraz 164" descr="Obraz zawierający tekst, zrzut ekranu, numer, Czcionka&#10;&#10;Opis wygenerowany automatycznie"/>
+            <wp:cNvGraphicFramePr>
+              <a:graphicFrameLocks xmlns:a="http://schemas.openxmlformats.org/drawingml/2006/main" noChangeAspect="1"/>
+            </wp:cNvGraphicFramePr>
+            <a:graphic xmlns:a="http://schemas.openxmlformats.org/drawingml/2006/main">
+              <a:graphicData uri="http://schemas.openxmlformats.org/drawingml/2006/picture">
+                <pic:pic xmlns:pic="http://schemas.openxmlformats.org/drawingml/2006/picture">
+                  <pic:nvPicPr>
+                    <pic:cNvPr id="971259640" name="Obraz 164" descr="Obraz zawierający tekst, zrzut ekranu, numer, Czcionka&#10;&#10;Opis wygenerowany automatycznie"/>
+                    <pic:cNvPicPr/>
+                  </pic:nvPicPr>
+                  <pic:blipFill>
+                    <a:blip r:embed="rId34"/>
+                    <a:stretch>
+                      <a:fillRect/>
+                    </a:stretch>
+                  </pic:blipFill>
+                  <pic:spPr>
+                    <a:xfrm>
+                      <a:off x="0" y="0"/>
+                      <a:ext cx="2857500" cy="3829050"/>
+                    </a:xfrm>
+                    <a:prstGeom prst="rect">
+                      <a:avLst/>
+                    </a:prstGeom>
+                  </pic:spPr>
+                </pic:pic>
+              </a:graphicData>
+            </a:graphic>
+          </wp:inline>
+        </w:drawing>
+      </w:r>
+      <w:r>
+        <w:rPr>
+          <w:noProof/>
+        </w:rPr>
+        <w:lastRenderedPageBreak/>
+        <w:drawing>
+          <wp:inline distT="0" distB="0" distL="0" distR="0" wp14:anchorId="3D0763D8" wp14:editId="501806F5">
+            <wp:extent cx="2857500" cy="3829050"/>
+            <wp:effectExtent l="0" t="0" r="0" b="0"/>
+            <wp:docPr id="1723257959" name="Obraz 165" descr="Obraz zawierający tekst, zrzut ekranu, paragon, Czcionka&#10;&#10;Opis wygenerowany automatycznie"/>
+            <wp:cNvGraphicFramePr>
+              <a:graphicFrameLocks xmlns:a="http://schemas.openxmlformats.org/drawingml/2006/main" noChangeAspect="1"/>
+            </wp:cNvGraphicFramePr>
+            <a:graphic xmlns:a="http://schemas.openxmlformats.org/drawingml/2006/main">
+              <a:graphicData uri="http://schemas.openxmlformats.org/drawingml/2006/picture">
+                <pic:pic xmlns:pic="http://schemas.openxmlformats.org/drawingml/2006/picture">
+                  <pic:nvPicPr>
+                    <pic:cNvPr id="1723257959" name="Obraz 165" descr="Obraz zawierający tekst, zrzut ekranu, paragon, Czcionka&#10;&#10;Opis wygenerowany automatycznie"/>
+                    <pic:cNvPicPr/>
+                  </pic:nvPicPr>
+                  <pic:blipFill>
+                    <a:blip r:embed="rId35"/>
+                    <a:stretch>
+                      <a:fillRect/>
+                    </a:stretch>
+                  </pic:blipFill>
+                  <pic:spPr>
+                    <a:xfrm>
+                      <a:off x="0" y="0"/>
+                      <a:ext cx="2857500" cy="3829050"/>
+                    </a:xfrm>
+                    <a:prstGeom prst="rect">
+                      <a:avLst/>
+                    </a:prstGeom>
+                  </pic:spPr>
+                </pic:pic>
+              </a:graphicData>
+            </a:graphic>
+          </wp:inline>
+        </w:drawing>
+      </w:r>
+      <w:r>
+        <w:rPr>
+          <w:noProof/>
+        </w:rPr>
+        <w:drawing>
+          <wp:inline distT="0" distB="0" distL="0" distR="0" wp14:anchorId="3BCB5FA0" wp14:editId="4BB5D76E">
+            <wp:extent cx="2857500" cy="3829050"/>
+            <wp:effectExtent l="0" t="0" r="0" b="0"/>
+            <wp:docPr id="1932602530" name="Obraz 166" descr="Obraz zawierający tekst, zrzut ekranu, paragon, numer&#10;&#10;Opis wygenerowany automatycznie"/>
+            <wp:cNvGraphicFramePr>
+              <a:graphicFrameLocks xmlns:a="http://schemas.openxmlformats.org/drawingml/2006/main" noChangeAspect="1"/>
+            </wp:cNvGraphicFramePr>
+            <a:graphic xmlns:a="http://schemas.openxmlformats.org/drawingml/2006/main">
+              <a:graphicData uri="http://schemas.openxmlformats.org/drawingml/2006/picture">
+                <pic:pic xmlns:pic="http://schemas.openxmlformats.org/drawingml/2006/picture">
+                  <pic:nvPicPr>
+                    <pic:cNvPr id="1932602530" name="Obraz 166" descr="Obraz zawierający tekst, zrzut ekranu, paragon, numer&#10;&#10;Opis wygenerowany automatycznie"/>
+                    <pic:cNvPicPr/>
+                  </pic:nvPicPr>
+                  <pic:blipFill>
+                    <a:blip r:embed="rId36"/>
+                    <a:stretch>
+                      <a:fillRect/>
+                    </a:stretch>
+                  </pic:blipFill>
+                  <pic:spPr>
+                    <a:xfrm>
+                      <a:off x="0" y="0"/>
+                      <a:ext cx="2857500" cy="3829050"/>
+                    </a:xfrm>
+                    <a:prstGeom prst="rect">
+                      <a:avLst/>
+                    </a:prstGeom>
+                  </pic:spPr>
+                </pic:pic>
+              </a:graphicData>
+            </a:graphic>
+          </wp:inline>
+        </w:drawing>
+      </w:r>
+    </w:p>
+    <w:p>
+      <w:pPr>
+        <w:pStyle w:val="Nagwek2"/>
+      </w:pPr>
+      <w:bookmarkStart w:id="25" w:name="_Toc156123025"/>
+      <w:r>
+        <w:t>Wyniki przedstawione za pomocą wykresów</w:t>
+      </w:r>
+      <w:bookmarkEnd w:id="25"/>
+    </w:p>
     <w:sectPr>
-      <w:footerReference w:type="default" r:id="rId16"/>
+      <w:footerReference w:type="default" r:id="rId37"/>
       <w:pgSz w:w="11906" w:h="16838"/>
       <w:pgMar w:top="1417" w:right="1417" w:bottom="1417" w:left="1417" w:header="708" w:footer="708" w:gutter="0"/>
       <w:pgNumType w:start="1"/>
@@ -7636,6 +9055,30 @@
       <w:r>
         <w:t>https://medium.datadriveninvestor.com/population-initialization-in-genetic-algorithms-ddb037da6773</w:t>
       </w:r>
+    </w:p>
+  </w:footnote>
+  <w:footnote w:id="9">
+    <w:p>
+      <w:pPr>
+        <w:pStyle w:val="Tekstprzypisudolnego"/>
+      </w:pPr>
+      <w:r>
+        <w:rPr>
+          <w:rStyle w:val="Odwoanieprzypisudolnego"/>
+        </w:rPr>
+        <w:footnoteRef/>
+      </w:r>
+      <w:r>
+        <w:t xml:space="preserve"> </w:t>
+      </w:r>
+      <w:hyperlink r:id="rId1" w:history="1">
+        <w:r>
+          <w:rPr>
+            <w:rStyle w:val="Hipercze"/>
+          </w:rPr>
+          <w:t>http://comopt.ifi.uni-heidelberg.de/software/TSPLIB95/ATSP.html</w:t>
+        </w:r>
+      </w:hyperlink>
     </w:p>
   </w:footnote>
 </w:footnotes>

</xml_diff>